<commit_message>
Sort our results and methods. Writing methods now
</commit_message>
<xml_diff>
--- a/docs/results.docx
+++ b/docs/results.docx
@@ -37,7 +37,7 @@
         <w:pStyle w:val="FirstParagraph"/>
       </w:pPr>
       <w:r>
-        <w:t xml:space="preserve">We calculated the standardized mean difference, assuming heteroscedastic population variances (</w:t>
+        <w:t xml:space="preserve">To quantify the impacts of developmental stress on mitochondrial function we calculated the standardized mean difference, assuming heteroscedastic population variances (</w:t>
       </w:r>
       <m:oMath>
         <m:r>
@@ -69,7 +69,10 @@
         <w:t xml:space="preserve">(Bonett, 2008, 2009)</w:t>
       </w:r>
       <w:r>
-        <w:t xml:space="preserve">, along with its associated sampling error as our effect size metric using the</w:t>
+        <w:t xml:space="preserve"> </w:t>
+      </w:r>
+      <w:r>
+        <w:t xml:space="preserve">along with its associated sampling error. We used the</w:t>
       </w:r>
       <w:r>
         <w:t xml:space="preserve"> </w:t>
@@ -85,7 +88,7 @@
         <w:t xml:space="preserve"> </w:t>
       </w:r>
       <w:r>
-        <w:t xml:space="preserve">function in</w:t>
+        <w:t xml:space="preserve">function of the</w:t>
       </w:r>
       <w:r>
         <w:t xml:space="preserve"> </w:t>
@@ -101,13 +104,31 @@
         <w:t xml:space="preserve"> </w:t>
       </w:r>
       <w:r>
-        <w:t xml:space="preserve">package in R (vers. 4.6.0)</w:t>
+        <w:t xml:space="preserve">package (vers. 4.6.0)</w:t>
       </w:r>
       <w:r>
         <w:t xml:space="preserve"> </w:t>
       </w:r>
       <w:r>
         <w:t xml:space="preserve">(Viechtbauer, 2010)</w:t>
+      </w:r>
+      <w:r>
+        <w:t xml:space="preserve"> </w:t>
+      </w:r>
+      <w:r>
+        <w:t xml:space="preserve">in R (vers.</w:t>
+      </w:r>
+      <w:r>
+        <w:t xml:space="preserve"> </w:t>
+      </w:r>
+      <w:r>
+        <w:t xml:space="preserve">4.3.1) which implements a correction to account for possible bias resulting from effect sizes calculated with small sample sizes</w:t>
+      </w:r>
+      <w:r>
+        <w:t xml:space="preserve"> </w:t>
+      </w:r>
+      <w:r>
+        <w:t xml:space="preserve">(Borenstein &amp; Hedges, 2009)</w:t>
       </w:r>
       <w:r>
         <w:t xml:space="preserve">. We choose to use</w:t>
@@ -139,7 +160,7 @@
         <w:t xml:space="preserve"> </w:t>
       </w:r>
       <w:r>
-        <w:t xml:space="preserve">as our effect size because our data: 1) contained substantial amounts of ratio data (e.g., respiratory control ratios, RCR) which makes interpretation with alternative effect size measures, such as log response ratio, challenging; 2) contained non-ratio-scale data and 3) We calculated</w:t>
+        <w:t xml:space="preserve">as our effect size because our data: 1) contained substantial amounts of ratio data (e.g., respiratory control ratios, RCR, relative gene expression) which makes interpretation with alternative effect size measures, such as log response ratio, challenging; 2) percentages and zero measurement variables and 3) skewed measurement variables.</w:t>
       </w:r>
       <w:r>
         <w:t xml:space="preserve"> </w:t>
@@ -168,97 +189,7 @@
         <w:t xml:space="preserve"> </w:t>
       </w:r>
       <w:r>
-        <w:t xml:space="preserve">as the mean difference between control and treatment groups divided by the pooled standard deviation. A small sample correction was used to account for possible bias resulting from effect sizes calculated with small sample sizes.</w:t>
-      </w:r>
-    </w:p>
-    <w:bookmarkEnd w:id="20"/>
-    <w:bookmarkStart w:id="23" w:name="meta-analysis"/>
-    <w:p>
-      <w:pPr>
-        <w:pStyle w:val="Heading3"/>
-      </w:pPr>
-      <w:r>
-        <w:rPr>
-          <w:i/>
-          <w:iCs/>
-        </w:rPr>
-        <w:t xml:space="preserve">Meta-Analysis</w:t>
-      </w:r>
-    </w:p>
-    <w:p>
-      <w:pPr>
-        <w:pStyle w:val="FirstParagraph"/>
-      </w:pPr>
-      <w:r>
-        <w:t xml:space="preserve">We analysed our data using multilevel meta-analytic (MLMA) and meta-regression (MLMR) models in R (vers.</w:t>
-      </w:r>
-      <w:r>
-        <w:t xml:space="preserve"> </w:t>
-      </w:r>
-      <w:r>
-        <w:t xml:space="preserve">4.3.1) using</w:t>
-      </w:r>
-      <w:r>
-        <w:t xml:space="preserve"> </w:t>
-      </w:r>
-      <w:r>
-        <w:rPr>
-          <w:i/>
-          <w:iCs/>
-        </w:rPr>
-        <w:t xml:space="preserve">metafor</w:t>
-      </w:r>
-      <w:r>
-        <w:t xml:space="preserve"> </w:t>
-      </w:r>
-      <w:r>
-        <w:t xml:space="preserve">(vers. 4.6.0 Viechtbauer, 2010)</w:t>
-      </w:r>
-      <w:r>
-        <w:t xml:space="preserve">. Meta-analytic mean estimates and meta-regression models were plotted using orchard plots which convey overall meta-analytic means, alongside raw effect sizes and prediction intervals, which describe effect heterogeneity</w:t>
-      </w:r>
-      <w:r>
-        <w:t xml:space="preserve"> </w:t>
-      </w:r>
-      <w:r>
-        <w:t xml:space="preserve">(vers. 2.0, Nakagawa</w:t>
-      </w:r>
-      <w:r>
-        <w:t xml:space="preserve"> </w:t>
-      </w:r>
-      <w:r>
-        <w:rPr>
-          <w:i/>
-          <w:iCs/>
-        </w:rPr>
-        <w:t xml:space="preserve">et al.</w:t>
-      </w:r>
-      <w:r>
-        <w:t xml:space="preserve">, 2021, 2023)</w:t>
-      </w:r>
-      <w:r>
-        <w:t xml:space="preserve">.</w:t>
-      </w:r>
-    </w:p>
-    <w:bookmarkStart w:id="21" w:name="multi-level-meta-analysis-mlma-models"/>
-    <w:p>
-      <w:pPr>
-        <w:pStyle w:val="Heading4"/>
-      </w:pPr>
-      <w:r>
-        <w:rPr>
-          <w:i/>
-          <w:iCs/>
-        </w:rPr>
-        <w:t xml:space="preserve">Multi-level Meta-analysis (MLMA) Models</w:t>
-      </w:r>
-    </w:p>
-    <w:p>
-      <w:pPr>
-        <w:pStyle w:val="FirstParagraph"/>
-      </w:pPr>
-      <w:r>
-        <w:t xml:space="preserve">Using data subsets for each of our major stressor categories, we first fit multi-level meta-analysis (MLMA) models (i.e., intercept-only models) with</w:t>
+        <w:t xml:space="preserve">is more robust to these types of measurement variables. We calculated</w:t>
       </w:r>
       <w:r>
         <w:t xml:space="preserve"> </w:t>
@@ -284,7 +215,136 @@
         </m:sSub>
       </m:oMath>
       <w:r>
-        <w:t xml:space="preserve">, that included study, species, trait type, and phylogeny as random effects to account for non-independence and identify sources of variability. Our MLMA models allowed us to partition variation in</w:t>
+        <w:t xml:space="preserve"> </w:t>
+      </w:r>
+      <w:r>
+        <w:t xml:space="preserve">as the mean difference between control and treatment groups divided by the pooled standard deviation. As such, positive effect sizes represent situations where the mean of the experimental group was larger than the control group.</w:t>
+      </w:r>
+    </w:p>
+    <w:bookmarkEnd w:id="20"/>
+    <w:bookmarkStart w:id="23" w:name="meta-analysis"/>
+    <w:p>
+      <w:pPr>
+        <w:pStyle w:val="Heading3"/>
+      </w:pPr>
+      <w:r>
+        <w:rPr>
+          <w:i/>
+          <w:iCs/>
+        </w:rPr>
+        <w:t xml:space="preserve">Meta-Analysis</w:t>
+      </w:r>
+    </w:p>
+    <w:p>
+      <w:pPr>
+        <w:pStyle w:val="FirstParagraph"/>
+      </w:pPr>
+      <w:r>
+        <w:t xml:space="preserve">We analysed our data using multilevel meta-analytic (MLMA) and meta-regression (MLMR) models in R using</w:t>
+      </w:r>
+      <w:r>
+        <w:t xml:space="preserve"> </w:t>
+      </w:r>
+      <w:r>
+        <w:rPr>
+          <w:i/>
+          <w:iCs/>
+        </w:rPr>
+        <w:t xml:space="preserve">metafor</w:t>
+      </w:r>
+      <w:r>
+        <w:t xml:space="preserve"> </w:t>
+      </w:r>
+      <w:r>
+        <w:t xml:space="preserve">(vers. 4.6.0 Viechtbauer, 2010)</w:t>
+      </w:r>
+      <w:r>
+        <w:t xml:space="preserve">. Meta-analytic mean estimates and meta-regression models were plotted using orchard plots which convey overall meta-analytic means, alongside raw effect sizes and prediction intervals, which describe effect heterogeneity</w:t>
+      </w:r>
+      <w:r>
+        <w:t xml:space="preserve"> </w:t>
+      </w:r>
+      <w:r>
+        <w:t xml:space="preserve">(vers. 2.0, Nakagawa</w:t>
+      </w:r>
+      <w:r>
+        <w:t xml:space="preserve"> </w:t>
+      </w:r>
+      <w:r>
+        <w:rPr>
+          <w:i/>
+          <w:iCs/>
+        </w:rPr>
+        <w:t xml:space="preserve">et al.</w:t>
+      </w:r>
+      <w:r>
+        <w:t xml:space="preserve">, 2021, 2023)</w:t>
+      </w:r>
+      <w:r>
+        <w:t xml:space="preserve">.</w:t>
+      </w:r>
+    </w:p>
+    <w:bookmarkStart w:id="21" w:name="multi-level-meta-analysis-mlma-models"/>
+    <w:p>
+      <w:pPr>
+        <w:pStyle w:val="Heading4"/>
+      </w:pPr>
+      <w:r>
+        <w:rPr>
+          <w:i/>
+          <w:iCs/>
+        </w:rPr>
+        <w:t xml:space="preserve">Multi-level Meta-analysis (MLMA) Models</w:t>
+      </w:r>
+    </w:p>
+    <w:p>
+      <w:pPr>
+        <w:pStyle w:val="FirstParagraph"/>
+      </w:pPr>
+      <w:r>
+        <w:t xml:space="preserve">Using data subsets for each of our major stressor categories, we first fit multi-level meta-analysis (MLMA) models (i.e., intercept-only models) with</w:t>
+      </w:r>
+      <w:r>
+        <w:t xml:space="preserve"> </w:t>
+      </w:r>
+      <m:oMath>
+        <m:r>
+          <m:t>S</m:t>
+        </m:r>
+        <m:r>
+          <m:t>M</m:t>
+        </m:r>
+        <m:sSub>
+          <m:e>
+            <m:r>
+              <m:t>D</m:t>
+            </m:r>
+          </m:e>
+          <m:sub>
+            <m:r>
+              <m:t>H</m:t>
+            </m:r>
+          </m:sub>
+        </m:sSub>
+      </m:oMath>
+      <w:r>
+        <w:t xml:space="preserve">, that included study, species, tissue type, and phylogeny as random effects to account for non-independence and identify sources of variability. Given</w:t>
+      </w:r>
+      <w:r>
+        <w:t xml:space="preserve"> </w:t>
+      </w:r>
+      <w:r>
+        <w:rPr>
+          <w:i/>
+          <w:iCs/>
+        </w:rPr>
+        <w:t xml:space="preserve">metafor</w:t>
+      </w:r>
+      <w:r>
+        <w:t xml:space="preserve"> </w:t>
+      </w:r>
+      <w:r>
+        <w:t xml:space="preserve">does not estimate a residual variance by default we also included an observation-level random effect in our models. Our MLMA models allowed us to partition variation in</w:t>
       </w:r>
       <w:r>
         <w:t xml:space="preserve"> </w:t>
@@ -494,7 +554,7 @@
         <w:t xml:space="preserve">(Michonneau, Brown, &amp; Winter, 2016)</w:t>
       </w:r>
       <w:r>
-        <w:t xml:space="preserve">, and plotted using</w:t>
+        <w:t xml:space="preserve">, and plotting taxa using</w:t>
       </w:r>
       <w:r>
         <w:t xml:space="preserve"> </w:t>
@@ -548,7 +608,32 @@
         <w:t xml:space="preserve"> </w:t>
       </w:r>
       <w:r>
-        <w:t xml:space="preserve">database matched we exported taxa names and built a time calibrated phylogeny for the species in our dataset using TimeTree [timetree.org; ]. We used the R packages</w:t>
+        <w:t xml:space="preserve">database matched we exported species names and built a time calibrated phylogeny for the species in our dataset using TimeTree [timetree.org;</w:t>
+      </w:r>
+      <w:r>
+        <w:t xml:space="preserve"> </w:t>
+      </w:r>
+      <w:r>
+        <w:t xml:space="preserve">Kumar</w:t>
+      </w:r>
+      <w:r>
+        <w:t xml:space="preserve"> </w:t>
+      </w:r>
+      <w:r>
+        <w:rPr>
+          <w:i/>
+          <w:iCs/>
+        </w:rPr>
+        <w:t xml:space="preserve">et al.</w:t>
+      </w:r>
+      <w:r>
+        <w:t xml:space="preserve"> </w:t>
+      </w:r>
+      <w:r>
+        <w:t xml:space="preserve">(2022)</w:t>
+      </w:r>
+      <w:r>
+        <w:t xml:space="preserve">]. We used the R packages</w:t>
       </w:r>
       <w:r>
         <w:t xml:space="preserve"> </w:t>
@@ -626,7 +711,7 @@
         <w:pStyle w:val="FirstParagraph"/>
       </w:pPr>
       <w:r>
-        <w:t xml:space="preserve">After quantifying levels of heterogeneity in each of the different stressor datasets, we fit a series of multi-level meta-regression (MLMR) models to test our key questions. In all models, we included the same random effects as we used in our MLMA models, however, MLMR models differed in the moderators included because each stressor type had unique sources of heterogeneity that we expected would explain effect size heterogeneity.</w:t>
+        <w:t xml:space="preserve">After quantifying levels of heterogeneity in each of the different stressor datasets, we fit a series of multi-level meta-regression (MLMR) models to test our key questions. In all models, we included the same random effects as we used in our MLMA models, however, MLMR models differed in the moderators included because each stressor type had unique sources of heterogeneity that we expected would explain effect variance.</w:t>
       </w:r>
     </w:p>
     <w:bookmarkEnd w:id="22"/>
@@ -642,7 +727,7 @@
       </w:r>
     </w:p>
     <w:bookmarkEnd w:id="25"/>
-    <w:bookmarkStart w:id="38" w:name="references"/>
+    <w:bookmarkStart w:id="40" w:name="references"/>
     <w:p>
       <w:pPr>
         <w:pStyle w:val="Heading1"/>
@@ -651,7 +736,7 @@
         <w:t xml:space="preserve">References</w:t>
       </w:r>
     </w:p>
-    <w:bookmarkStart w:id="37" w:name="refs"/>
+    <w:bookmarkStart w:id="39" w:name="refs"/>
     <w:bookmarkStart w:id="26" w:name="ref-Bonett2008"/>
     <w:p>
       <w:pPr>
@@ -736,7 +821,7 @@
       </w:r>
     </w:p>
     <w:bookmarkEnd w:id="27"/>
-    <w:bookmarkStart w:id="28" w:name="ref-Michonneau2016-if"/>
+    <w:bookmarkStart w:id="28" w:name="ref-Borenstein2009"/>
     <w:p>
       <w:pPr>
         <w:pStyle w:val="Bibliography"/>
@@ -745,19 +830,7 @@
         <w:rPr>
           <w:smallCaps/>
         </w:rPr>
-        <w:t xml:space="preserve">Michonneau, F.</w:t>
-      </w:r>
-      <w:r>
-        <w:t xml:space="preserve">,</w:t>
-      </w:r>
-      <w:r>
-        <w:t xml:space="preserve"> </w:t>
-      </w:r>
-      <w:r>
-        <w:rPr>
-          <w:smallCaps/>
-        </w:rPr>
-        <w:t xml:space="preserve">Brown, J.W.</w:t>
+        <w:t xml:space="preserve">Borenstein, M.</w:t>
       </w:r>
       <w:r>
         <w:t xml:space="preserve"> </w:t>
@@ -772,25 +845,13 @@
         <w:rPr>
           <w:smallCaps/>
         </w:rPr>
-        <w:t xml:space="preserve">Winter, D.J.</w:t>
-      </w:r>
-      <w:r>
-        <w:t xml:space="preserve"> </w:t>
-      </w:r>
-      <w:r>
-        <w:t xml:space="preserve">(2016) Rotl: An</w:t>
-      </w:r>
-      <w:r>
-        <w:t xml:space="preserve"> </w:t>
-      </w:r>
-      <w:r>
-        <w:t xml:space="preserve">R</w:t>
-      </w:r>
-      <w:r>
-        <w:t xml:space="preserve"> </w:t>
-      </w:r>
-      <w:r>
-        <w:t xml:space="preserve">package to interact with the open tree of life data.</w:t>
+        <w:t xml:space="preserve">Hedges, L.V.</w:t>
+      </w:r>
+      <w:r>
+        <w:t xml:space="preserve"> </w:t>
+      </w:r>
+      <w:r>
+        <w:t xml:space="preserve">(2009) Effect sizes for meta-analysis.</w:t>
       </w:r>
       <w:r>
         <w:t xml:space="preserve"> </w:t>
@@ -800,7 +861,126 @@
           <w:i/>
           <w:iCs/>
         </w:rPr>
-        <w:t xml:space="preserve">Methods Ecol. Evol.</w:t>
+        <w:t xml:space="preserve">In: The Handbook of Research Synthesis and Meta-analysis (eds Cooper H, Hedges LV, Valentine JC). Russell Sage Foundation, New York.</w:t>
+      </w:r>
+      <w:r>
+        <w:t xml:space="preserve">, 207–243.</w:t>
+      </w:r>
+    </w:p>
+    <w:bookmarkEnd w:id="28"/>
+    <w:bookmarkStart w:id="29" w:name="ref-kumar2022timetree"/>
+    <w:p>
+      <w:pPr>
+        <w:pStyle w:val="Bibliography"/>
+      </w:pPr>
+      <w:r>
+        <w:rPr>
+          <w:smallCaps/>
+        </w:rPr>
+        <w:t xml:space="preserve">Kumar, S.</w:t>
+      </w:r>
+      <w:r>
+        <w:t xml:space="preserve">,</w:t>
+      </w:r>
+      <w:r>
+        <w:t xml:space="preserve"> </w:t>
+      </w:r>
+      <w:r>
+        <w:rPr>
+          <w:smallCaps/>
+        </w:rPr>
+        <w:t xml:space="preserve">Suleski, M.</w:t>
+      </w:r>
+      <w:r>
+        <w:t xml:space="preserve">,</w:t>
+      </w:r>
+      <w:r>
+        <w:t xml:space="preserve"> </w:t>
+      </w:r>
+      <w:r>
+        <w:rPr>
+          <w:smallCaps/>
+        </w:rPr>
+        <w:t xml:space="preserve">Craig, J.M.</w:t>
+      </w:r>
+      <w:r>
+        <w:t xml:space="preserve">,</w:t>
+      </w:r>
+      <w:r>
+        <w:t xml:space="preserve"> </w:t>
+      </w:r>
+      <w:r>
+        <w:rPr>
+          <w:smallCaps/>
+        </w:rPr>
+        <w:t xml:space="preserve">Kasprowicz, A.E.</w:t>
+      </w:r>
+      <w:r>
+        <w:t xml:space="preserve">,</w:t>
+      </w:r>
+      <w:r>
+        <w:t xml:space="preserve"> </w:t>
+      </w:r>
+      <w:r>
+        <w:rPr>
+          <w:smallCaps/>
+        </w:rPr>
+        <w:t xml:space="preserve">Sanderford, M.</w:t>
+      </w:r>
+      <w:r>
+        <w:t xml:space="preserve">,</w:t>
+      </w:r>
+      <w:r>
+        <w:t xml:space="preserve"> </w:t>
+      </w:r>
+      <w:r>
+        <w:rPr>
+          <w:smallCaps/>
+        </w:rPr>
+        <w:t xml:space="preserve">Li, M.</w:t>
+      </w:r>
+      <w:r>
+        <w:t xml:space="preserve">,</w:t>
+      </w:r>
+      <w:r>
+        <w:t xml:space="preserve"> </w:t>
+      </w:r>
+      <w:r>
+        <w:rPr>
+          <w:smallCaps/>
+        </w:rPr>
+        <w:t xml:space="preserve">Stecher, G.</w:t>
+      </w:r>
+      <w:r>
+        <w:t xml:space="preserve"> </w:t>
+      </w:r>
+      <w:r>
+        <w:t xml:space="preserve">&amp;</w:t>
+      </w:r>
+      <w:r>
+        <w:t xml:space="preserve"> </w:t>
+      </w:r>
+      <w:r>
+        <w:rPr>
+          <w:smallCaps/>
+        </w:rPr>
+        <w:t xml:space="preserve">Hedges, S.B.</w:t>
+      </w:r>
+      <w:r>
+        <w:t xml:space="preserve"> </w:t>
+      </w:r>
+      <w:r>
+        <w:t xml:space="preserve">(2022) TimeTree 5: An expanded resource for species divergence times.</w:t>
+      </w:r>
+      <w:r>
+        <w:t xml:space="preserve"> </w:t>
+      </w:r>
+      <w:r>
+        <w:rPr>
+          <w:i/>
+          <w:iCs/>
+        </w:rPr>
+        <w:t xml:space="preserve">Molecular biology and evolution</w:t>
       </w:r>
       <w:r>
         <w:t xml:space="preserve"> </w:t>
@@ -810,14 +990,14 @@
           <w:b/>
           <w:bCs/>
         </w:rPr>
-        <w:t xml:space="preserve">7</w:t>
-      </w:r>
-      <w:r>
-        <w:t xml:space="preserve">, 1476-1481. doi:10.1111/2041-210X.12593.</w:t>
+        <w:t xml:space="preserve">39</w:t>
+      </w:r>
+      <w:r>
+        <w:t xml:space="preserve">, msac174. Oxford University Press.</w:t>
       </w:r>
     </w:p>
-    <w:bookmarkEnd w:id="28"/>
-    <w:bookmarkStart w:id="29" w:name="ref-nakagawaorchard"/>
+    <w:bookmarkEnd w:id="29"/>
+    <w:bookmarkStart w:id="30" w:name="ref-Michonneau2016-if"/>
     <w:p>
       <w:pPr>
         <w:pStyle w:val="Bibliography"/>
@@ -826,7 +1006,7 @@
         <w:rPr>
           <w:smallCaps/>
         </w:rPr>
-        <w:t xml:space="preserve">Nakagawa, S.</w:t>
+        <w:t xml:space="preserve">Michonneau, F.</w:t>
       </w:r>
       <w:r>
         <w:t xml:space="preserve">,</w:t>
@@ -838,67 +1018,7 @@
         <w:rPr>
           <w:smallCaps/>
         </w:rPr>
-        <w:t xml:space="preserve">Lagisz, M.</w:t>
-      </w:r>
-      <w:r>
-        <w:t xml:space="preserve">,</w:t>
-      </w:r>
-      <w:r>
-        <w:t xml:space="preserve"> </w:t>
-      </w:r>
-      <w:r>
-        <w:rPr>
-          <w:smallCaps/>
-        </w:rPr>
-        <w:t xml:space="preserve">O’Dea, R.E.</w:t>
-      </w:r>
-      <w:r>
-        <w:t xml:space="preserve">,</w:t>
-      </w:r>
-      <w:r>
-        <w:t xml:space="preserve"> </w:t>
-      </w:r>
-      <w:r>
-        <w:rPr>
-          <w:smallCaps/>
-        </w:rPr>
-        <w:t xml:space="preserve">Pottier, P.</w:t>
-      </w:r>
-      <w:r>
-        <w:t xml:space="preserve">,</w:t>
-      </w:r>
-      <w:r>
-        <w:t xml:space="preserve"> </w:t>
-      </w:r>
-      <w:r>
-        <w:rPr>
-          <w:smallCaps/>
-        </w:rPr>
-        <w:t xml:space="preserve">Rutkowska, J.</w:t>
-      </w:r>
-      <w:r>
-        <w:t xml:space="preserve">,</w:t>
-      </w:r>
-      <w:r>
-        <w:t xml:space="preserve"> </w:t>
-      </w:r>
-      <w:r>
-        <w:rPr>
-          <w:smallCaps/>
-        </w:rPr>
-        <w:t xml:space="preserve">Senior, A.M.</w:t>
-      </w:r>
-      <w:r>
-        <w:t xml:space="preserve">,</w:t>
-      </w:r>
-      <w:r>
-        <w:t xml:space="preserve"> </w:t>
-      </w:r>
-      <w:r>
-        <w:rPr>
-          <w:smallCaps/>
-        </w:rPr>
-        <w:t xml:space="preserve">Yang, Y.</w:t>
+        <w:t xml:space="preserve">Brown, J.W.</w:t>
       </w:r>
       <w:r>
         <w:t xml:space="preserve"> </w:t>
@@ -913,13 +1033,25 @@
         <w:rPr>
           <w:smallCaps/>
         </w:rPr>
-        <w:t xml:space="preserve">Noble, D.W.</w:t>
-      </w:r>
-      <w:r>
-        <w:t xml:space="preserve"> </w:t>
-      </w:r>
-      <w:r>
-        <w:t xml:space="preserve">(2023) orchaRd 2.0: An r package for visualising meta-analyses with orchard plots.</w:t>
+        <w:t xml:space="preserve">Winter, D.J.</w:t>
+      </w:r>
+      <w:r>
+        <w:t xml:space="preserve"> </w:t>
+      </w:r>
+      <w:r>
+        <w:t xml:space="preserve">(2016) Rotl: An</w:t>
+      </w:r>
+      <w:r>
+        <w:t xml:space="preserve"> </w:t>
+      </w:r>
+      <w:r>
+        <w:t xml:space="preserve">R</w:t>
+      </w:r>
+      <w:r>
+        <w:t xml:space="preserve"> </w:t>
+      </w:r>
+      <w:r>
+        <w:t xml:space="preserve">package to interact with the open tree of life data.</w:t>
       </w:r>
       <w:r>
         <w:t xml:space="preserve"> </w:t>
@@ -929,7 +1061,7 @@
           <w:i/>
           <w:iCs/>
         </w:rPr>
-        <w:t xml:space="preserve">Methods in Ecology and Evolution</w:t>
+        <w:t xml:space="preserve">Methods Ecol. Evol.</w:t>
       </w:r>
       <w:r>
         <w:t xml:space="preserve"> </w:t>
@@ -939,14 +1071,14 @@
           <w:b/>
           <w:bCs/>
         </w:rPr>
-        <w:t xml:space="preserve">14</w:t>
-      </w:r>
-      <w:r>
-        <w:t xml:space="preserve">, 2003–2010. Wiley Online Library.</w:t>
+        <w:t xml:space="preserve">7</w:t>
+      </w:r>
+      <w:r>
+        <w:t xml:space="preserve">, 1476-1481. doi:10.1111/2041-210X.12593.</w:t>
       </w:r>
     </w:p>
-    <w:bookmarkEnd w:id="29"/>
-    <w:bookmarkStart w:id="30" w:name="ref-Nakagawa2021-ls"/>
+    <w:bookmarkEnd w:id="30"/>
+    <w:bookmarkStart w:id="31" w:name="ref-nakagawaorchard"/>
     <w:p>
       <w:pPr>
         <w:pStyle w:val="Bibliography"/>
@@ -991,6 +1123,18 @@
         <w:rPr>
           <w:smallCaps/>
         </w:rPr>
+        <w:t xml:space="preserve">Pottier, P.</w:t>
+      </w:r>
+      <w:r>
+        <w:t xml:space="preserve">,</w:t>
+      </w:r>
+      <w:r>
+        <w:t xml:space="preserve"> </w:t>
+      </w:r>
+      <w:r>
+        <w:rPr>
+          <w:smallCaps/>
+        </w:rPr>
         <w:t xml:space="preserve">Rutkowska, J.</w:t>
       </w:r>
       <w:r>
@@ -1003,10 +1147,25 @@
         <w:rPr>
           <w:smallCaps/>
         </w:rPr>
+        <w:t xml:space="preserve">Senior, A.M.</w:t>
+      </w:r>
+      <w:r>
+        <w:t xml:space="preserve">,</w:t>
+      </w:r>
+      <w:r>
+        <w:t xml:space="preserve"> </w:t>
+      </w:r>
+      <w:r>
+        <w:rPr>
+          <w:smallCaps/>
+        </w:rPr>
         <w:t xml:space="preserve">Yang, Y.</w:t>
       </w:r>
       <w:r>
-        <w:t xml:space="preserve">,</w:t>
+        <w:t xml:space="preserve"> </w:t>
+      </w:r>
+      <w:r>
+        <w:t xml:space="preserve">&amp;</w:t>
       </w:r>
       <w:r>
         <w:t xml:space="preserve"> </w:t>
@@ -1021,22 +1180,7 @@
         <w:t xml:space="preserve"> </w:t>
       </w:r>
       <w:r>
-        <w:t xml:space="preserve">&amp;</w:t>
-      </w:r>
-      <w:r>
-        <w:t xml:space="preserve"> </w:t>
-      </w:r>
-      <w:r>
-        <w:rPr>
-          <w:smallCaps/>
-        </w:rPr>
-        <w:t xml:space="preserve">Senior, A.M.</w:t>
-      </w:r>
-      <w:r>
-        <w:t xml:space="preserve"> </w:t>
-      </w:r>
-      <w:r>
-        <w:t xml:space="preserve">(2021) The orchard plot: Cultivating forest plots for use in ecology, evolution and beyond.</w:t>
+        <w:t xml:space="preserve">(2023) orchaRd 2.0: An r package for visualising meta-analyses with orchard plots.</w:t>
       </w:r>
       <w:r>
         <w:t xml:space="preserve"> </w:t>
@@ -1046,7 +1190,7 @@
           <w:i/>
           <w:iCs/>
         </w:rPr>
-        <w:t xml:space="preserve">Research Synthesis Methods</w:t>
+        <w:t xml:space="preserve">Methods in Ecology and Evolution</w:t>
       </w:r>
       <w:r>
         <w:t xml:space="preserve"> </w:t>
@@ -1056,14 +1200,14 @@
           <w:b/>
           <w:bCs/>
         </w:rPr>
-        <w:t xml:space="preserve">12</w:t>
-      </w:r>
-      <w:r>
-        <w:t xml:space="preserve">, 4–12.</w:t>
+        <w:t xml:space="preserve">14</w:t>
+      </w:r>
+      <w:r>
+        <w:t xml:space="preserve">, 2003–2010. Wiley Online Library.</w:t>
       </w:r>
     </w:p>
-    <w:bookmarkEnd w:id="30"/>
-    <w:bookmarkStart w:id="31" w:name="ref-Nakagawa2012-oc"/>
+    <w:bookmarkEnd w:id="31"/>
+    <w:bookmarkStart w:id="32" w:name="ref-Nakagawa2021-ls"/>
     <w:p>
       <w:pPr>
         <w:pStyle w:val="Bibliography"/>
@@ -1075,6 +1219,66 @@
         <w:t xml:space="preserve">Nakagawa, S.</w:t>
       </w:r>
       <w:r>
+        <w:t xml:space="preserve">,</w:t>
+      </w:r>
+      <w:r>
+        <w:t xml:space="preserve"> </w:t>
+      </w:r>
+      <w:r>
+        <w:rPr>
+          <w:smallCaps/>
+        </w:rPr>
+        <w:t xml:space="preserve">Lagisz, M.</w:t>
+      </w:r>
+      <w:r>
+        <w:t xml:space="preserve">,</w:t>
+      </w:r>
+      <w:r>
+        <w:t xml:space="preserve"> </w:t>
+      </w:r>
+      <w:r>
+        <w:rPr>
+          <w:smallCaps/>
+        </w:rPr>
+        <w:t xml:space="preserve">O’Dea, R.E.</w:t>
+      </w:r>
+      <w:r>
+        <w:t xml:space="preserve">,</w:t>
+      </w:r>
+      <w:r>
+        <w:t xml:space="preserve"> </w:t>
+      </w:r>
+      <w:r>
+        <w:rPr>
+          <w:smallCaps/>
+        </w:rPr>
+        <w:t xml:space="preserve">Rutkowska, J.</w:t>
+      </w:r>
+      <w:r>
+        <w:t xml:space="preserve">,</w:t>
+      </w:r>
+      <w:r>
+        <w:t xml:space="preserve"> </w:t>
+      </w:r>
+      <w:r>
+        <w:rPr>
+          <w:smallCaps/>
+        </w:rPr>
+        <w:t xml:space="preserve">Yang, Y.</w:t>
+      </w:r>
+      <w:r>
+        <w:t xml:space="preserve">,</w:t>
+      </w:r>
+      <w:r>
+        <w:t xml:space="preserve"> </w:t>
+      </w:r>
+      <w:r>
+        <w:rPr>
+          <w:smallCaps/>
+        </w:rPr>
+        <w:t xml:space="preserve">Noble, D.W.</w:t>
+      </w:r>
+      <w:r>
         <w:t xml:space="preserve"> </w:t>
       </w:r>
       <w:r>
@@ -1087,13 +1291,13 @@
         <w:rPr>
           <w:smallCaps/>
         </w:rPr>
-        <w:t xml:space="preserve">Santos, E.S.A.</w:t>
-      </w:r>
-      <w:r>
-        <w:t xml:space="preserve"> </w:t>
-      </w:r>
-      <w:r>
-        <w:t xml:space="preserve">(2012) Methodological issues and advances in biological meta-analysis.</w:t>
+        <w:t xml:space="preserve">Senior, A.M.</w:t>
+      </w:r>
+      <w:r>
+        <w:t xml:space="preserve"> </w:t>
+      </w:r>
+      <w:r>
+        <w:t xml:space="preserve">(2021) The orchard plot: Cultivating forest plots for use in ecology, evolution and beyond.</w:t>
       </w:r>
       <w:r>
         <w:t xml:space="preserve"> </w:t>
@@ -1103,7 +1307,7 @@
           <w:i/>
           <w:iCs/>
         </w:rPr>
-        <w:t xml:space="preserve">Evol. Ecol.</w:t>
+        <w:t xml:space="preserve">Research Synthesis Methods</w:t>
       </w:r>
       <w:r>
         <w:t xml:space="preserve"> </w:t>
@@ -1113,14 +1317,14 @@
           <w:b/>
           <w:bCs/>
         </w:rPr>
-        <w:t xml:space="preserve">26</w:t>
-      </w:r>
-      <w:r>
-        <w:t xml:space="preserve">, 1253–1274. Springer.</w:t>
+        <w:t xml:space="preserve">12</w:t>
+      </w:r>
+      <w:r>
+        <w:t xml:space="preserve">, 4–12.</w:t>
       </w:r>
     </w:p>
-    <w:bookmarkEnd w:id="31"/>
-    <w:bookmarkStart w:id="32" w:name="ref-Noble2022-ty"/>
+    <w:bookmarkEnd w:id="32"/>
+    <w:bookmarkStart w:id="33" w:name="ref-Nakagawa2012-oc"/>
     <w:p>
       <w:pPr>
         <w:pStyle w:val="Bibliography"/>
@@ -1129,67 +1333,7 @@
         <w:rPr>
           <w:smallCaps/>
         </w:rPr>
-        <w:t xml:space="preserve">Noble, D.W.</w:t>
-      </w:r>
-      <w:r>
-        <w:t xml:space="preserve">,</w:t>
-      </w:r>
-      <w:r>
-        <w:t xml:space="preserve"> </w:t>
-      </w:r>
-      <w:r>
-        <w:rPr>
-          <w:smallCaps/>
-        </w:rPr>
-        <w:t xml:space="preserve">Pottier, P.</w:t>
-      </w:r>
-      <w:r>
-        <w:t xml:space="preserve">,</w:t>
-      </w:r>
-      <w:r>
-        <w:t xml:space="preserve"> </w:t>
-      </w:r>
-      <w:r>
-        <w:rPr>
-          <w:smallCaps/>
-        </w:rPr>
-        <w:t xml:space="preserve">Lagisz, M.</w:t>
-      </w:r>
-      <w:r>
-        <w:t xml:space="preserve">,</w:t>
-      </w:r>
-      <w:r>
-        <w:t xml:space="preserve"> </w:t>
-      </w:r>
-      <w:r>
-        <w:rPr>
-          <w:smallCaps/>
-        </w:rPr>
-        <w:t xml:space="preserve">Burke, S.</w:t>
-      </w:r>
-      <w:r>
-        <w:t xml:space="preserve">,</w:t>
-      </w:r>
-      <w:r>
-        <w:t xml:space="preserve"> </w:t>
-      </w:r>
-      <w:r>
-        <w:rPr>
-          <w:smallCaps/>
-        </w:rPr>
-        <w:t xml:space="preserve">Drobniak, S.M.</w:t>
-      </w:r>
-      <w:r>
-        <w:t xml:space="preserve">,</w:t>
-      </w:r>
-      <w:r>
-        <w:t xml:space="preserve"> </w:t>
-      </w:r>
-      <w:r>
-        <w:rPr>
-          <w:smallCaps/>
-        </w:rPr>
-        <w:t xml:space="preserve">O’Dea, R.E.</w:t>
+        <w:t xml:space="preserve">Nakagawa, S.</w:t>
       </w:r>
       <w:r>
         <w:t xml:space="preserve"> </w:t>
@@ -1204,25 +1348,13 @@
         <w:rPr>
           <w:smallCaps/>
         </w:rPr>
-        <w:t xml:space="preserve">Nakagawa, S.</w:t>
-      </w:r>
-      <w:r>
-        <w:t xml:space="preserve"> </w:t>
-      </w:r>
-      <w:r>
-        <w:t xml:space="preserve">(2022) Meta-analytic approaches and effect sizes to account for</w:t>
-      </w:r>
-      <w:r>
-        <w:t xml:space="preserve"> </w:t>
-      </w:r>
-      <w:r>
-        <w:t xml:space="preserve">‘nuisance heterogeneity’</w:t>
-      </w:r>
-      <w:r>
-        <w:t xml:space="preserve"> </w:t>
-      </w:r>
-      <w:r>
-        <w:t xml:space="preserve">in comparative physiology.</w:t>
+        <w:t xml:space="preserve">Santos, E.S.A.</w:t>
+      </w:r>
+      <w:r>
+        <w:t xml:space="preserve"> </w:t>
+      </w:r>
+      <w:r>
+        <w:t xml:space="preserve">(2012) Methodological issues and advances in biological meta-analysis.</w:t>
       </w:r>
       <w:r>
         <w:t xml:space="preserve"> </w:t>
@@ -1232,7 +1364,7 @@
           <w:i/>
           <w:iCs/>
         </w:rPr>
-        <w:t xml:space="preserve">Journal of Experimental Biology</w:t>
+        <w:t xml:space="preserve">Evol. Ecol.</w:t>
       </w:r>
       <w:r>
         <w:t xml:space="preserve"> </w:t>
@@ -1242,14 +1374,14 @@
           <w:b/>
           <w:bCs/>
         </w:rPr>
-        <w:t xml:space="preserve">225</w:t>
-      </w:r>
-      <w:r>
-        <w:t xml:space="preserve">, jeb243225.</w:t>
+        <w:t xml:space="preserve">26</w:t>
+      </w:r>
+      <w:r>
+        <w:t xml:space="preserve">, 1253–1274. Springer.</w:t>
       </w:r>
     </w:p>
-    <w:bookmarkEnd w:id="32"/>
-    <w:bookmarkStart w:id="33" w:name="ref-Paradis2019-gx"/>
+    <w:bookmarkEnd w:id="33"/>
+    <w:bookmarkStart w:id="34" w:name="ref-Noble2022-ty"/>
     <w:p>
       <w:pPr>
         <w:pStyle w:val="Bibliography"/>
@@ -1258,7 +1390,67 @@
         <w:rPr>
           <w:smallCaps/>
         </w:rPr>
-        <w:t xml:space="preserve">Paradis, E.</w:t>
+        <w:t xml:space="preserve">Noble, D.W.</w:t>
+      </w:r>
+      <w:r>
+        <w:t xml:space="preserve">,</w:t>
+      </w:r>
+      <w:r>
+        <w:t xml:space="preserve"> </w:t>
+      </w:r>
+      <w:r>
+        <w:rPr>
+          <w:smallCaps/>
+        </w:rPr>
+        <w:t xml:space="preserve">Pottier, P.</w:t>
+      </w:r>
+      <w:r>
+        <w:t xml:space="preserve">,</w:t>
+      </w:r>
+      <w:r>
+        <w:t xml:space="preserve"> </w:t>
+      </w:r>
+      <w:r>
+        <w:rPr>
+          <w:smallCaps/>
+        </w:rPr>
+        <w:t xml:space="preserve">Lagisz, M.</w:t>
+      </w:r>
+      <w:r>
+        <w:t xml:space="preserve">,</w:t>
+      </w:r>
+      <w:r>
+        <w:t xml:space="preserve"> </w:t>
+      </w:r>
+      <w:r>
+        <w:rPr>
+          <w:smallCaps/>
+        </w:rPr>
+        <w:t xml:space="preserve">Burke, S.</w:t>
+      </w:r>
+      <w:r>
+        <w:t xml:space="preserve">,</w:t>
+      </w:r>
+      <w:r>
+        <w:t xml:space="preserve"> </w:t>
+      </w:r>
+      <w:r>
+        <w:rPr>
+          <w:smallCaps/>
+        </w:rPr>
+        <w:t xml:space="preserve">Drobniak, S.M.</w:t>
+      </w:r>
+      <w:r>
+        <w:t xml:space="preserve">,</w:t>
+      </w:r>
+      <w:r>
+        <w:t xml:space="preserve"> </w:t>
+      </w:r>
+      <w:r>
+        <w:rPr>
+          <w:smallCaps/>
+        </w:rPr>
+        <w:t xml:space="preserve">O’Dea, R.E.</w:t>
       </w:r>
       <w:r>
         <w:t xml:space="preserve"> </w:t>
@@ -1273,22 +1465,25 @@
         <w:rPr>
           <w:smallCaps/>
         </w:rPr>
-        <w:t xml:space="preserve">Schliep, K.</w:t>
-      </w:r>
-      <w:r>
-        <w:t xml:space="preserve"> </w:t>
-      </w:r>
-      <w:r>
-        <w:t xml:space="preserve">(2019) Ape 5.0: An environment for modern phylogenetics and evolutionary analyses in</w:t>
-      </w:r>
-      <w:r>
-        <w:t xml:space="preserve"> </w:t>
-      </w:r>
-      <w:r>
-        <w:t xml:space="preserve">R</w:t>
-      </w:r>
-      <w:r>
-        <w:t xml:space="preserve">.</w:t>
+        <w:t xml:space="preserve">Nakagawa, S.</w:t>
+      </w:r>
+      <w:r>
+        <w:t xml:space="preserve"> </w:t>
+      </w:r>
+      <w:r>
+        <w:t xml:space="preserve">(2022) Meta-analytic approaches and effect sizes to account for</w:t>
+      </w:r>
+      <w:r>
+        <w:t xml:space="preserve"> </w:t>
+      </w:r>
+      <w:r>
+        <w:t xml:space="preserve">‘nuisance heterogeneity’</w:t>
+      </w:r>
+      <w:r>
+        <w:t xml:space="preserve"> </w:t>
+      </w:r>
+      <w:r>
+        <w:t xml:space="preserve">in comparative physiology.</w:t>
       </w:r>
       <w:r>
         <w:t xml:space="preserve"> </w:t>
@@ -1298,7 +1493,7 @@
           <w:i/>
           <w:iCs/>
         </w:rPr>
-        <w:t xml:space="preserve">Bioinformatics</w:t>
+        <w:t xml:space="preserve">Journal of Experimental Biology</w:t>
       </w:r>
       <w:r>
         <w:t xml:space="preserve"> </w:t>
@@ -1308,14 +1503,14 @@
           <w:b/>
           <w:bCs/>
         </w:rPr>
-        <w:t xml:space="preserve">35</w:t>
-      </w:r>
-      <w:r>
-        <w:t xml:space="preserve">, 526–528.</w:t>
+        <w:t xml:space="preserve">225</w:t>
+      </w:r>
+      <w:r>
+        <w:t xml:space="preserve">, jeb243225.</w:t>
       </w:r>
     </w:p>
-    <w:bookmarkEnd w:id="33"/>
-    <w:bookmarkStart w:id="34" w:name="ref-Revell2012-vq"/>
+    <w:bookmarkEnd w:id="34"/>
+    <w:bookmarkStart w:id="35" w:name="ref-Paradis2019-gx"/>
     <w:p>
       <w:pPr>
         <w:pStyle w:val="Bibliography"/>
@@ -1324,13 +1519,28 @@
         <w:rPr>
           <w:smallCaps/>
         </w:rPr>
-        <w:t xml:space="preserve">Revell, L.J.</w:t>
-      </w:r>
-      <w:r>
-        <w:t xml:space="preserve"> </w:t>
-      </w:r>
-      <w:r>
-        <w:t xml:space="preserve">(2012) Phytools: An</w:t>
+        <w:t xml:space="preserve">Paradis, E.</w:t>
+      </w:r>
+      <w:r>
+        <w:t xml:space="preserve"> </w:t>
+      </w:r>
+      <w:r>
+        <w:t xml:space="preserve">&amp;</w:t>
+      </w:r>
+      <w:r>
+        <w:t xml:space="preserve"> </w:t>
+      </w:r>
+      <w:r>
+        <w:rPr>
+          <w:smallCaps/>
+        </w:rPr>
+        <w:t xml:space="preserve">Schliep, K.</w:t>
+      </w:r>
+      <w:r>
+        <w:t xml:space="preserve"> </w:t>
+      </w:r>
+      <w:r>
+        <w:t xml:space="preserve">(2019) Ape 5.0: An environment for modern phylogenetics and evolutionary analyses in</w:t>
       </w:r>
       <w:r>
         <w:t xml:space="preserve"> </w:t>
@@ -1339,10 +1549,7 @@
         <w:t xml:space="preserve">R</w:t>
       </w:r>
       <w:r>
-        <w:t xml:space="preserve"> </w:t>
-      </w:r>
-      <w:r>
-        <w:t xml:space="preserve">package for phylogenetic comparative biology (and other things).</w:t>
+        <w:t xml:space="preserve">.</w:t>
       </w:r>
       <w:r>
         <w:t xml:space="preserve"> </w:t>
@@ -1352,7 +1559,7 @@
           <w:i/>
           <w:iCs/>
         </w:rPr>
-        <w:t xml:space="preserve">Methods Ecol. Evol.</w:t>
+        <w:t xml:space="preserve">Bioinformatics</w:t>
       </w:r>
       <w:r>
         <w:t xml:space="preserve"> </w:t>
@@ -1362,14 +1569,14 @@
           <w:b/>
           <w:bCs/>
         </w:rPr>
-        <w:t xml:space="preserve">3</w:t>
-      </w:r>
-      <w:r>
-        <w:t xml:space="preserve">, 217–223.</w:t>
+        <w:t xml:space="preserve">35</w:t>
+      </w:r>
+      <w:r>
+        <w:t xml:space="preserve">, 526–528.</w:t>
       </w:r>
     </w:p>
-    <w:bookmarkEnd w:id="34"/>
-    <w:bookmarkStart w:id="35" w:name="ref-Viechtbauer2010-fn"/>
+    <w:bookmarkEnd w:id="35"/>
+    <w:bookmarkStart w:id="36" w:name="ref-Revell2012-vq"/>
     <w:p>
       <w:pPr>
         <w:pStyle w:val="Bibliography"/>
@@ -1378,13 +1585,13 @@
         <w:rPr>
           <w:smallCaps/>
         </w:rPr>
-        <w:t xml:space="preserve">Viechtbauer, W.</w:t>
-      </w:r>
-      <w:r>
-        <w:t xml:space="preserve"> </w:t>
-      </w:r>
-      <w:r>
-        <w:t xml:space="preserve">(2010) Conducting meta-analyses in</w:t>
+        <w:t xml:space="preserve">Revell, L.J.</w:t>
+      </w:r>
+      <w:r>
+        <w:t xml:space="preserve"> </w:t>
+      </w:r>
+      <w:r>
+        <w:t xml:space="preserve">(2012) Phytools: An</w:t>
       </w:r>
       <w:r>
         <w:t xml:space="preserve"> </w:t>
@@ -1396,7 +1603,7 @@
         <w:t xml:space="preserve"> </w:t>
       </w:r>
       <w:r>
-        <w:t xml:space="preserve">with the metafor package.</w:t>
+        <w:t xml:space="preserve">package for phylogenetic comparative biology (and other things).</w:t>
       </w:r>
       <w:r>
         <w:t xml:space="preserve"> </w:t>
@@ -1406,7 +1613,7 @@
           <w:i/>
           <w:iCs/>
         </w:rPr>
-        <w:t xml:space="preserve">J. Stat. Softw.</w:t>
+        <w:t xml:space="preserve">Methods Ecol. Evol.</w:t>
       </w:r>
       <w:r>
         <w:t xml:space="preserve"> </w:t>
@@ -1416,14 +1623,14 @@
           <w:b/>
           <w:bCs/>
         </w:rPr>
-        <w:t xml:space="preserve">36</w:t>
-      </w:r>
-      <w:r>
-        <w:t xml:space="preserve">, 1–48. URL: https://www.jstatsoft.org/v36/i03/.</w:t>
+        <w:t xml:space="preserve">3</w:t>
+      </w:r>
+      <w:r>
+        <w:t xml:space="preserve">, 217–223.</w:t>
       </w:r>
     </w:p>
-    <w:bookmarkEnd w:id="35"/>
-    <w:bookmarkStart w:id="36" w:name="ref-Yu2017-wj"/>
+    <w:bookmarkEnd w:id="36"/>
+    <w:bookmarkStart w:id="37" w:name="ref-Viechtbauer2010-fn"/>
     <w:p>
       <w:pPr>
         <w:pStyle w:val="Bibliography"/>
@@ -1432,64 +1639,13 @@
         <w:rPr>
           <w:smallCaps/>
         </w:rPr>
-        <w:t xml:space="preserve">Yu, G.</w:t>
-      </w:r>
-      <w:r>
-        <w:t xml:space="preserve">,</w:t>
-      </w:r>
-      <w:r>
-        <w:t xml:space="preserve"> </w:t>
-      </w:r>
-      <w:r>
-        <w:rPr>
-          <w:smallCaps/>
-        </w:rPr>
-        <w:t xml:space="preserve">Smith, D.</w:t>
-      </w:r>
-      <w:r>
-        <w:t xml:space="preserve">,</w:t>
-      </w:r>
-      <w:r>
-        <w:t xml:space="preserve"> </w:t>
-      </w:r>
-      <w:r>
-        <w:rPr>
-          <w:smallCaps/>
-        </w:rPr>
-        <w:t xml:space="preserve">Zhu, H.</w:t>
-      </w:r>
-      <w:r>
-        <w:t xml:space="preserve">,</w:t>
-      </w:r>
-      <w:r>
-        <w:t xml:space="preserve"> </w:t>
-      </w:r>
-      <w:r>
-        <w:rPr>
-          <w:smallCaps/>
-        </w:rPr>
-        <w:t xml:space="preserve">Guan, Y.</w:t>
-      </w:r>
-      <w:r>
-        <w:t xml:space="preserve"> </w:t>
-      </w:r>
-      <w:r>
-        <w:t xml:space="preserve">&amp;</w:t>
-      </w:r>
-      <w:r>
-        <w:t xml:space="preserve"> </w:t>
-      </w:r>
-      <w:r>
-        <w:rPr>
-          <w:smallCaps/>
-        </w:rPr>
-        <w:t xml:space="preserve">Lam, T.T.-Y.</w:t>
-      </w:r>
-      <w:r>
-        <w:t xml:space="preserve"> </w:t>
-      </w:r>
-      <w:r>
-        <w:t xml:space="preserve">(2017) Ggtree: An</w:t>
+        <w:t xml:space="preserve">Viechtbauer, W.</w:t>
+      </w:r>
+      <w:r>
+        <w:t xml:space="preserve"> </w:t>
+      </w:r>
+      <w:r>
+        <w:t xml:space="preserve">(2010) Conducting meta-analyses in</w:t>
       </w:r>
       <w:r>
         <w:t xml:space="preserve"> </w:t>
@@ -1501,7 +1657,7 @@
         <w:t xml:space="preserve"> </w:t>
       </w:r>
       <w:r>
-        <w:t xml:space="preserve">package for visualization and annotation of phylogenetic trees with their covariates and other associated data.</w:t>
+        <w:t xml:space="preserve">with the metafor package.</w:t>
       </w:r>
       <w:r>
         <w:t xml:space="preserve"> </w:t>
@@ -1511,7 +1667,7 @@
           <w:i/>
           <w:iCs/>
         </w:rPr>
-        <w:t xml:space="preserve">Methods Ecol. Evol.</w:t>
+        <w:t xml:space="preserve">J. Stat. Softw.</w:t>
       </w:r>
       <w:r>
         <w:t xml:space="preserve"> </w:t>
@@ -1521,15 +1677,120 @@
           <w:b/>
           <w:bCs/>
         </w:rPr>
+        <w:t xml:space="preserve">36</w:t>
+      </w:r>
+      <w:r>
+        <w:t xml:space="preserve">, 1–48. URL: https://www.jstatsoft.org/v36/i03/.</w:t>
+      </w:r>
+    </w:p>
+    <w:bookmarkEnd w:id="37"/>
+    <w:bookmarkStart w:id="38" w:name="ref-Yu2017-wj"/>
+    <w:p>
+      <w:pPr>
+        <w:pStyle w:val="Bibliography"/>
+      </w:pPr>
+      <w:r>
+        <w:rPr>
+          <w:smallCaps/>
+        </w:rPr>
+        <w:t xml:space="preserve">Yu, G.</w:t>
+      </w:r>
+      <w:r>
+        <w:t xml:space="preserve">,</w:t>
+      </w:r>
+      <w:r>
+        <w:t xml:space="preserve"> </w:t>
+      </w:r>
+      <w:r>
+        <w:rPr>
+          <w:smallCaps/>
+        </w:rPr>
+        <w:t xml:space="preserve">Smith, D.</w:t>
+      </w:r>
+      <w:r>
+        <w:t xml:space="preserve">,</w:t>
+      </w:r>
+      <w:r>
+        <w:t xml:space="preserve"> </w:t>
+      </w:r>
+      <w:r>
+        <w:rPr>
+          <w:smallCaps/>
+        </w:rPr>
+        <w:t xml:space="preserve">Zhu, H.</w:t>
+      </w:r>
+      <w:r>
+        <w:t xml:space="preserve">,</w:t>
+      </w:r>
+      <w:r>
+        <w:t xml:space="preserve"> </w:t>
+      </w:r>
+      <w:r>
+        <w:rPr>
+          <w:smallCaps/>
+        </w:rPr>
+        <w:t xml:space="preserve">Guan, Y.</w:t>
+      </w:r>
+      <w:r>
+        <w:t xml:space="preserve"> </w:t>
+      </w:r>
+      <w:r>
+        <w:t xml:space="preserve">&amp;</w:t>
+      </w:r>
+      <w:r>
+        <w:t xml:space="preserve"> </w:t>
+      </w:r>
+      <w:r>
+        <w:rPr>
+          <w:smallCaps/>
+        </w:rPr>
+        <w:t xml:space="preserve">Lam, T.T.-Y.</w:t>
+      </w:r>
+      <w:r>
+        <w:t xml:space="preserve"> </w:t>
+      </w:r>
+      <w:r>
+        <w:t xml:space="preserve">(2017) Ggtree: An</w:t>
+      </w:r>
+      <w:r>
+        <w:t xml:space="preserve"> </w:t>
+      </w:r>
+      <w:r>
+        <w:t xml:space="preserve">R</w:t>
+      </w:r>
+      <w:r>
+        <w:t xml:space="preserve"> </w:t>
+      </w:r>
+      <w:r>
+        <w:t xml:space="preserve">package for visualization and annotation of phylogenetic trees with their covariates and other associated data.</w:t>
+      </w:r>
+      <w:r>
+        <w:t xml:space="preserve"> </w:t>
+      </w:r>
+      <w:r>
+        <w:rPr>
+          <w:i/>
+          <w:iCs/>
+        </w:rPr>
+        <w:t xml:space="preserve">Methods Ecol. Evol.</w:t>
+      </w:r>
+      <w:r>
+        <w:t xml:space="preserve"> </w:t>
+      </w:r>
+      <w:r>
+        <w:rPr>
+          <w:b/>
+          <w:bCs/>
+        </w:rPr>
         <w:t xml:space="preserve">8</w:t>
       </w:r>
       <w:r>
         <w:t xml:space="preserve">, 28–36, doi:10.1111/2041–210X.12628.</w:t>
       </w:r>
     </w:p>
-    <w:bookmarkEnd w:id="36"/>
-    <w:bookmarkEnd w:id="37"/>
     <w:bookmarkEnd w:id="38"/>
+    <w:bookmarkEnd w:id="39"/>
+    <w:bookmarkEnd w:id="40"/>
     <w:sectPr>
       <w:pgSz w:h="15840" w:w="12240"/>
       <w:pgMar w:bottom="1440" w:footer="720" w:gutter="0" w:header="720" w:left="1440" w:right="1440" w:top="1440"/>
@@ -1718,6 +1979,9 @@
     </w:lvl>
   </w:abstractNum>
   <w:num w16cid:durableId="497426423" w:numId="1">
+    <w:abstractNumId w:val="0"/>
+  </w:num>
+  <w:num w16cid:durableId="419761100" w:numId="2">
     <w:abstractNumId w:val="0"/>
   </w:num>
   <w:num w:numId="1000">
@@ -2221,9 +2485,13 @@
     <w:name w:val="Body Text"/>
     <w:basedOn w:val="Normal"/>
     <w:qFormat/>
+    <w:rsid w:val="00BC137F"/>
     <w:pPr>
       <w:spacing w:after="180" w:before="180"/>
     </w:pPr>
+    <w:rPr>
+      <w:rFonts w:ascii="Times New Roman" w:hAnsi="Times New Roman"/>
+    </w:rPr>
   </w:style>
   <w:style w:customStyle="1" w:styleId="FirstParagraph" w:type="paragraph">
     <w:name w:val="First Paragraph"/>
@@ -2232,7 +2500,6 @@
     <w:qFormat/>
     <w:rsid w:val="008E4461"/>
     <w:rPr>
-      <w:rFonts w:ascii="Times New Roman" w:hAnsi="Times New Roman"/>
       <w:color w:themeColor="text1" w:val="000000"/>
     </w:rPr>
   </w:style>

</xml_diff>

<commit_message>
Added summary tabel with heterogenity estimates
</commit_message>
<xml_diff>
--- a/docs/results.docx
+++ b/docs/results.docx
@@ -104,7 +104,7 @@
         <w:t xml:space="preserve"> </w:t>
       </w:r>
       <w:r>
-        <w:t xml:space="preserve">package (vers. 4.6.0)</w:t>
+        <w:t xml:space="preserve">package (vers. 4.8.0)</w:t>
       </w:r>
       <w:r>
         <w:t xml:space="preserve"> </w:t>
@@ -122,7 +122,7 @@
         <w:t xml:space="preserve"> </w:t>
       </w:r>
       <w:r>
-        <w:t xml:space="preserve">4.3.1) which implements a correction to account for possible bias resulting from effect sizes calculated with small sample sizes</w:t>
+        <w:t xml:space="preserve">4.4.2) which implements a correction to account for possible bias resulting from effect sizes calculated with small sample sizes</w:t>
       </w:r>
       <w:r>
         <w:t xml:space="preserve"> </w:t>
@@ -274,7 +274,7 @@
         <w:t xml:space="preserve"> </w:t>
       </w:r>
       <w:r>
-        <w:t xml:space="preserve">(vers. 4.6.0 Viechtbauer, 2010)</w:t>
+        <w:t xml:space="preserve">(vers. 4.8.0 Viechtbauer, 2010)</w:t>
       </w:r>
       <w:r>
         <w:t xml:space="preserve">. Meta-analytic mean estimates and meta-regression models were plotted using orchard plots which convey overall meta-analytic means, alongside raw effect sizes and prediction intervals, which describe effect heterogeneity</w:t>
@@ -588,7 +588,7 @@
         <w:t xml:space="preserve"> </w:t>
       </w:r>
       <w:r>
-        <w:t xml:space="preserve">to visualize the tree (vers. 3.9.0)</w:t>
+        <w:t xml:space="preserve">to visualize the tree (vers. 3.14.0)</w:t>
       </w:r>
       <w:r>
         <w:t xml:space="preserve"> </w:t>
@@ -667,7 +667,7 @@
         <w:t xml:space="preserve"> </w:t>
       </w:r>
       <w:r>
-        <w:t xml:space="preserve">(vers. 5.7.1)</w:t>
+        <w:t xml:space="preserve">(vers. 5.8.1)</w:t>
       </w:r>
       <w:r>
         <w:t xml:space="preserve"> </w:t>
@@ -695,7 +695,7 @@
         <w:t xml:space="preserve"> </w:t>
       </w:r>
       <w:r>
-        <w:t xml:space="preserve">(vers. 1.9.16)</w:t>
+        <w:t xml:space="preserve">(vers. 2.3.0)</w:t>
       </w:r>
       <w:r>
         <w:t xml:space="preserve"> </w:t>
@@ -735,7 +735,7 @@
     <w:bookmarkEnd w:id="22"/>
     <w:bookmarkEnd w:id="23"/>
     <w:bookmarkEnd w:id="24"/>
-    <w:bookmarkStart w:id="26" w:name="results"/>
+    <w:bookmarkStart w:id="27" w:name="results"/>
     <w:p>
       <w:pPr>
         <w:pStyle w:val="Heading1"/>
@@ -744,7 +744,7 @@
         <w:t xml:space="preserve">Results</w:t>
       </w:r>
     </w:p>
-    <w:bookmarkStart w:id="25" w:name="X0082c11ba94016e46178f7840e4b47ff19f6ddd"/>
+    <w:bookmarkStart w:id="26" w:name="X0082c11ba94016e46178f7840e4b47ff19f6ddd"/>
     <w:p>
       <w:pPr>
         <w:pStyle w:val="Heading3"/>
@@ -753,9 +753,3330 @@
         <w:t xml:space="preserve">Thermal developmental impacts on mitochondrial function</w:t>
       </w:r>
     </w:p>
-    <w:bookmarkEnd w:id="25"/>
+    <w:tbl>
+      <w:tblPr>
+        <w:tblStyle w:val="Table"/>
+        <w:tblW w:type="pct" w:w="5000"/>
+        <w:tblLayout w:type="fixed"/>
+        <w:tblLook w:firstRow="0" w:lastRow="0" w:firstColumn="0" w:lastColumn="0" w:noHBand="0" w:noVBand="0" w:val="0000"/>
+      </w:tblPr>
+      <w:tblGrid>
+        <w:gridCol w:w="7920"/>
+      </w:tblGrid>
+      <w:tr>
+        <w:tc>
+          <w:tcPr/>
+          <w:bookmarkStart w:id="25" w:name="tbl-heterogeneity"/>
+          <w:p>
+            <w:pPr>
+              <w:jc w:val="center"/>
+            </w:pPr>
+            <w:pPr>
+              <w:jc w:val="start"/>
+              <w:spacing w:before="200"/>
+              <w:pStyle w:val="ImageCaption"/>
+            </w:pPr>
+            <w:r>
+              <w:t xml:space="preserve">Table 1- Heterogeneity estimates for developmental stressor datasets</w:t>
+            </w:r>
+          </w:p>
+          <w:tbl xmlns:w="http://schemas.openxmlformats.org/wordprocessingml/2006/main" xmlns:r="http://schemas.openxmlformats.org/officeDocument/2006/relationships" xmlns:w14="http://schemas.microsoft.com/office/word/2010/wordml" xmlns:wp="http://schemas.openxmlformats.org/drawingml/2006/wordprocessingDrawing" xmlns:a="http://schemas.openxmlformats.org/drawingml/2006/main" xmlns:pic="http://schemas.openxmlformats.org/drawingml/2006/picture">
+            <w:tblPr>
+              <w:tblLayout w:type="fixed"/>
+              <w:jc w:val="center"/>
+              <w:tblLook w:firstRow="1" w:lastRow="0" w:firstColumn="0" w:lastColumn="0" w:noHBand="0" w:noVBand="1"/>
+            </w:tblPr>
+            <w:tblGrid>
+              <w:gridCol w:w="2257"/>
+              <w:gridCol w:w="1851"/>
+              <w:gridCol w:w="1851"/>
+              <w:gridCol w:w="1851"/>
+              <w:gridCol w:w="1851"/>
+              <w:gridCol w:w="1851"/>
+              <w:gridCol w:w="1851"/>
+              <w:gridCol w:w="1940"/>
+              <w:gridCol w:w="1851"/>
+              <w:gridCol w:w="1851"/>
+            </w:tblGrid>
+            <w:tr>
+              <w:trPr>
+                <w:trHeight w:val="699" w:hRule="auto"/>
+                <w:tblHeader/>
+              </w:trPr>
+              header1
+              <w:tc>
+                <w:tcPr>
+                  <w:tcBorders>
+                    <w:bottom w:val="single" w:sz="12" w:space="0" w:color="666666"/>
+                    <w:top w:val="single" w:sz="12" w:space="0" w:color="666666"/>
+                    <w:left w:val="none" w:sz="0" w:space="0" w:color="000000"/>
+                    <w:right w:val="none" w:sz="0" w:space="0" w:color="000000"/>
+                  </w:tcBorders>
+                  <w:shd w:val="clear" w:color="auto" w:fill="FFFFFF"/>
+                  <w:tcMar>
+                    <w:top w:w="0" w:type="dxa"/>
+                    <w:bottom w:w="0" w:type="dxa"/>
+                    <w:left w:w="0" w:type="dxa"/>
+                    <w:right w:w="0" w:type="dxa"/>
+                  </w:tcMar>
+                  <w:vAlign w:val="center"/>
+                </w:tcPr>
+                <w:p>
+                  <w:pPr>
+                    <w:pStyle w:val="Normal"/>
+                    <w:jc w:val="left"/>
+                    <w:pBdr>
+                      <w:bottom w:val="none" w:sz="0" w:space="0" w:color="000000"/>
+                      <w:top w:val="none" w:sz="0" w:space="0" w:color="000000"/>
+                      <w:left w:val="none" w:sz="0" w:space="0" w:color="000000"/>
+                      <w:right w:val="none" w:sz="0" w:space="0" w:color="000000"/>
+                    </w:pBdr>
+                    <w:spacing w:after="100" w:before="100" w:line="240"/>
+                    <w:ind w:left="100" w:right="100" w:firstLine="0" w:firstLineChars="0"/>
+                    <w:rPr>
+                      <w:rFonts w:ascii="Helvetica" w:hAnsi="Helvetica" w:eastAsia="Helvetica" w:cs="Helvetica"/>
+                      <w:i w:val="false"/>
+                      <w:b w:val="false"/>
+                      <w:u w:val="none"/>
+                      <w:sz w:val="22"/>
+                      <w:szCs w:val="22"/>
+                      <w:color w:val="000000"/>
+                    </w:rPr>
+                  </w:pPr>
+                  <m:oMath xmlns:m="http://schemas.openxmlformats.org/officeDocument/2006/math" xmlns:mml="http://www.w3.org/1998/Math/MathML">
+                    <m:r>
+                      <m:t>Stressor</m:t>
+                    </m:r>
+                  </m:oMath>
+                </w:p>
+              </w:tc>
+              <w:tc>
+                <w:tcPr>
+                  <w:tcBorders>
+                    <w:bottom w:val="single" w:sz="12" w:space="0" w:color="666666"/>
+                    <w:top w:val="single" w:sz="12" w:space="0" w:color="666666"/>
+                    <w:left w:val="none" w:sz="0" w:space="0" w:color="000000"/>
+                    <w:right w:val="none" w:sz="0" w:space="0" w:color="000000"/>
+                  </w:tcBorders>
+                  <w:shd w:val="clear" w:color="auto" w:fill="FFFFFF"/>
+                  <w:tcMar>
+                    <w:top w:w="0" w:type="dxa"/>
+                    <w:bottom w:w="0" w:type="dxa"/>
+                    <w:left w:w="0" w:type="dxa"/>
+                    <w:right w:w="0" w:type="dxa"/>
+                  </w:tcMar>
+                  <w:vAlign w:val="center"/>
+                </w:tcPr>
+                <w:p>
+                  <w:pPr>
+                    <w:pStyle w:val="Normal"/>
+                    <w:jc w:val="right"/>
+                    <w:pBdr>
+                      <w:bottom w:val="none" w:sz="0" w:space="0" w:color="000000"/>
+                      <w:top w:val="none" w:sz="0" w:space="0" w:color="000000"/>
+                      <w:left w:val="none" w:sz="0" w:space="0" w:color="000000"/>
+                      <w:right w:val="none" w:sz="0" w:space="0" w:color="000000"/>
+                    </w:pBdr>
+                    <w:spacing w:after="100" w:before="100" w:line="240"/>
+                    <w:ind w:left="100" w:right="100" w:firstLine="0" w:firstLineChars="0"/>
+                    <w:rPr>
+                      <w:rFonts w:ascii="Helvetica" w:hAnsi="Helvetica" w:eastAsia="Helvetica" w:cs="Helvetica"/>
+                      <w:i w:val="false"/>
+                      <w:b w:val="false"/>
+                      <w:u w:val="none"/>
+                      <w:sz w:val="22"/>
+                      <w:szCs w:val="22"/>
+                      <w:color w:val="000000"/>
+                    </w:rPr>
+                  </w:pPr>
+                  <m:oMath xmlns:m="http://schemas.openxmlformats.org/officeDocument/2006/math" xmlns:mml="http://www.w3.org/1998/Math/MathML">
+                    <m:sSub>
+                      <m:e>
+                        <m:r>
+                          <m:t>n</m:t>
+                        </m:r>
+                      </m:e>
+                      <m:sub>
+                        <m:r>
+                          <m:t>effects</m:t>
+                        </m:r>
+                      </m:sub>
+                    </m:sSub>
+                  </m:oMath>
+                </w:p>
+              </w:tc>
+              <w:tc>
+                <w:tcPr>
+                  <w:tcBorders>
+                    <w:bottom w:val="single" w:sz="12" w:space="0" w:color="666666"/>
+                    <w:top w:val="single" w:sz="12" w:space="0" w:color="666666"/>
+                    <w:left w:val="none" w:sz="0" w:space="0" w:color="000000"/>
+                    <w:right w:val="none" w:sz="0" w:space="0" w:color="000000"/>
+                  </w:tcBorders>
+                  <w:shd w:val="clear" w:color="auto" w:fill="FFFFFF"/>
+                  <w:tcMar>
+                    <w:top w:w="0" w:type="dxa"/>
+                    <w:bottom w:w="0" w:type="dxa"/>
+                    <w:left w:w="0" w:type="dxa"/>
+                    <w:right w:w="0" w:type="dxa"/>
+                  </w:tcMar>
+                  <w:vAlign w:val="center"/>
+                </w:tcPr>
+                <w:p>
+                  <w:pPr>
+                    <w:pStyle w:val="Normal"/>
+                    <w:jc w:val="right"/>
+                    <w:pBdr>
+                      <w:bottom w:val="none" w:sz="0" w:space="0" w:color="000000"/>
+                      <w:top w:val="none" w:sz="0" w:space="0" w:color="000000"/>
+                      <w:left w:val="none" w:sz="0" w:space="0" w:color="000000"/>
+                      <w:right w:val="none" w:sz="0" w:space="0" w:color="000000"/>
+                    </w:pBdr>
+                    <w:spacing w:after="100" w:before="100" w:line="240"/>
+                    <w:ind w:left="100" w:right="100" w:firstLine="0" w:firstLineChars="0"/>
+                    <w:rPr>
+                      <w:rFonts w:ascii="Helvetica" w:hAnsi="Helvetica" w:eastAsia="Helvetica" w:cs="Helvetica"/>
+                      <w:i w:val="false"/>
+                      <w:b w:val="false"/>
+                      <w:u w:val="none"/>
+                      <w:sz w:val="22"/>
+                      <w:szCs w:val="22"/>
+                      <w:color w:val="000000"/>
+                    </w:rPr>
+                  </w:pPr>
+                  <m:oMath xmlns:m="http://schemas.openxmlformats.org/officeDocument/2006/math" xmlns:mml="http://www.w3.org/1998/Math/MathML">
+                    <m:sSub>
+                      <m:e>
+                        <m:r>
+                          <m:t>n</m:t>
+                        </m:r>
+                      </m:e>
+                      <m:sub>
+                        <m:r>
+                          <m:t>species</m:t>
+                        </m:r>
+                      </m:sub>
+                    </m:sSub>
+                  </m:oMath>
+                </w:p>
+              </w:tc>
+              <w:tc>
+                <w:tcPr>
+                  <w:tcBorders>
+                    <w:bottom w:val="single" w:sz="12" w:space="0" w:color="666666"/>
+                    <w:top w:val="single" w:sz="12" w:space="0" w:color="666666"/>
+                    <w:left w:val="none" w:sz="0" w:space="0" w:color="000000"/>
+                    <w:right w:val="none" w:sz="0" w:space="0" w:color="000000"/>
+                  </w:tcBorders>
+                  <w:shd w:val="clear" w:color="auto" w:fill="FFFFFF"/>
+                  <w:tcMar>
+                    <w:top w:w="0" w:type="dxa"/>
+                    <w:bottom w:w="0" w:type="dxa"/>
+                    <w:left w:w="0" w:type="dxa"/>
+                    <w:right w:w="0" w:type="dxa"/>
+                  </w:tcMar>
+                  <w:vAlign w:val="center"/>
+                </w:tcPr>
+                <w:p>
+                  <w:pPr>
+                    <w:pStyle w:val="Normal"/>
+                    <w:jc w:val="right"/>
+                    <w:pBdr>
+                      <w:bottom w:val="none" w:sz="0" w:space="0" w:color="000000"/>
+                      <w:top w:val="none" w:sz="0" w:space="0" w:color="000000"/>
+                      <w:left w:val="none" w:sz="0" w:space="0" w:color="000000"/>
+                      <w:right w:val="none" w:sz="0" w:space="0" w:color="000000"/>
+                    </w:pBdr>
+                    <w:spacing w:after="100" w:before="100" w:line="240"/>
+                    <w:ind w:left="100" w:right="100" w:firstLine="0" w:firstLineChars="0"/>
+                    <w:rPr>
+                      <w:rFonts w:ascii="Helvetica" w:hAnsi="Helvetica" w:eastAsia="Helvetica" w:cs="Helvetica"/>
+                      <w:i w:val="false"/>
+                      <w:b w:val="false"/>
+                      <w:u w:val="none"/>
+                      <w:sz w:val="22"/>
+                      <w:szCs w:val="22"/>
+                      <w:color w:val="000000"/>
+                    </w:rPr>
+                  </w:pPr>
+                  <m:oMath xmlns:m="http://schemas.openxmlformats.org/officeDocument/2006/math" xmlns:mml="http://www.w3.org/1998/Math/MathML">
+                    <m:sSub>
+                      <m:e>
+                        <m:r>
+                          <m:t>n</m:t>
+                        </m:r>
+                      </m:e>
+                      <m:sub>
+                        <m:r>
+                          <m:t>study</m:t>
+                        </m:r>
+                      </m:sub>
+                    </m:sSub>
+                  </m:oMath>
+                </w:p>
+              </w:tc>
+              <w:tc>
+                <w:tcPr>
+                  <w:tcBorders>
+                    <w:bottom w:val="single" w:sz="12" w:space="0" w:color="666666"/>
+                    <w:top w:val="single" w:sz="12" w:space="0" w:color="666666"/>
+                    <w:left w:val="none" w:sz="0" w:space="0" w:color="000000"/>
+                    <w:right w:val="none" w:sz="0" w:space="0" w:color="000000"/>
+                  </w:tcBorders>
+                  <w:shd w:val="clear" w:color="auto" w:fill="FFFFFF"/>
+                  <w:tcMar>
+                    <w:top w:w="0" w:type="dxa"/>
+                    <w:bottom w:w="0" w:type="dxa"/>
+                    <w:left w:w="0" w:type="dxa"/>
+                    <w:right w:w="0" w:type="dxa"/>
+                  </w:tcMar>
+                  <w:vAlign w:val="center"/>
+                </w:tcPr>
+                <w:p>
+                  <w:pPr>
+                    <w:pStyle w:val="Normal"/>
+                    <w:jc w:val="right"/>
+                    <w:pBdr>
+                      <w:bottom w:val="none" w:sz="0" w:space="0" w:color="000000"/>
+                      <w:top w:val="none" w:sz="0" w:space="0" w:color="000000"/>
+                      <w:left w:val="none" w:sz="0" w:space="0" w:color="000000"/>
+                      <w:right w:val="none" w:sz="0" w:space="0" w:color="000000"/>
+                    </w:pBdr>
+                    <w:spacing w:after="100" w:before="100" w:line="240"/>
+                    <w:ind w:left="100" w:right="100" w:firstLine="0" w:firstLineChars="0"/>
+                    <w:rPr>
+                      <w:rFonts w:ascii="Helvetica" w:hAnsi="Helvetica" w:eastAsia="Helvetica" w:cs="Helvetica"/>
+                      <w:i w:val="false"/>
+                      <w:b w:val="false"/>
+                      <w:u w:val="none"/>
+                      <w:sz w:val="22"/>
+                      <w:szCs w:val="22"/>
+                      <w:color w:val="000000"/>
+                    </w:rPr>
+                  </w:pPr>
+                  <m:oMath xmlns:m="http://schemas.openxmlformats.org/officeDocument/2006/math" xmlns:mml="http://www.w3.org/1998/Math/MathML">
+                    <m:sSubSup>
+                      <m:e>
+                        <m:r>
+                          <m:t>I</m:t>
+                        </m:r>
+                      </m:e>
+                      <m:sub>
+                        <m:r>
+                          <m:t>total</m:t>
+                        </m:r>
+                      </m:sub>
+                      <m:sup>
+                        <m:r>
+                          <m:t>2</m:t>
+                        </m:r>
+                      </m:sup>
+                    </m:sSubSup>
+                  </m:oMath>
+                </w:p>
+              </w:tc>
+              <w:tc>
+                <w:tcPr>
+                  <w:tcBorders>
+                    <w:bottom w:val="single" w:sz="12" w:space="0" w:color="666666"/>
+                    <w:top w:val="single" w:sz="12" w:space="0" w:color="666666"/>
+                    <w:left w:val="none" w:sz="0" w:space="0" w:color="000000"/>
+                    <w:right w:val="none" w:sz="0" w:space="0" w:color="000000"/>
+                  </w:tcBorders>
+                  <w:shd w:val="clear" w:color="auto" w:fill="FFFFFF"/>
+                  <w:tcMar>
+                    <w:top w:w="0" w:type="dxa"/>
+                    <w:bottom w:w="0" w:type="dxa"/>
+                    <w:left w:w="0" w:type="dxa"/>
+                    <w:right w:w="0" w:type="dxa"/>
+                  </w:tcMar>
+                  <w:vAlign w:val="center"/>
+                </w:tcPr>
+                <w:p>
+                  <w:pPr>
+                    <w:pStyle w:val="Normal"/>
+                    <w:jc w:val="right"/>
+                    <w:pBdr>
+                      <w:bottom w:val="none" w:sz="0" w:space="0" w:color="000000"/>
+                      <w:top w:val="none" w:sz="0" w:space="0" w:color="000000"/>
+                      <w:left w:val="none" w:sz="0" w:space="0" w:color="000000"/>
+                      <w:right w:val="none" w:sz="0" w:space="0" w:color="000000"/>
+                    </w:pBdr>
+                    <w:spacing w:after="100" w:before="100" w:line="240"/>
+                    <w:ind w:left="100" w:right="100" w:firstLine="0" w:firstLineChars="0"/>
+                    <w:rPr>
+                      <w:rFonts w:ascii="Helvetica" w:hAnsi="Helvetica" w:eastAsia="Helvetica" w:cs="Helvetica"/>
+                      <w:i w:val="false"/>
+                      <w:b w:val="false"/>
+                      <w:u w:val="none"/>
+                      <w:sz w:val="22"/>
+                      <w:szCs w:val="22"/>
+                      <w:color w:val="000000"/>
+                    </w:rPr>
+                  </w:pPr>
+                  <m:oMath xmlns:m="http://schemas.openxmlformats.org/officeDocument/2006/math" xmlns:mml="http://www.w3.org/1998/Math/MathML">
+                    <m:sSubSup>
+                      <m:e>
+                        <m:r>
+                          <m:t>I</m:t>
+                        </m:r>
+                      </m:e>
+                      <m:sub>
+                        <m:r>
+                          <m:t>study</m:t>
+                        </m:r>
+                      </m:sub>
+                      <m:sup>
+                        <m:r>
+                          <m:t>2</m:t>
+                        </m:r>
+                      </m:sup>
+                    </m:sSubSup>
+                  </m:oMath>
+                </w:p>
+              </w:tc>
+              <w:tc>
+                <w:tcPr>
+                  <w:tcBorders>
+                    <w:bottom w:val="single" w:sz="12" w:space="0" w:color="666666"/>
+                    <w:top w:val="single" w:sz="12" w:space="0" w:color="666666"/>
+                    <w:left w:val="none" w:sz="0" w:space="0" w:color="000000"/>
+                    <w:right w:val="none" w:sz="0" w:space="0" w:color="000000"/>
+                  </w:tcBorders>
+                  <w:shd w:val="clear" w:color="auto" w:fill="FFFFFF"/>
+                  <w:tcMar>
+                    <w:top w:w="0" w:type="dxa"/>
+                    <w:bottom w:w="0" w:type="dxa"/>
+                    <w:left w:w="0" w:type="dxa"/>
+                    <w:right w:w="0" w:type="dxa"/>
+                  </w:tcMar>
+                  <w:vAlign w:val="center"/>
+                </w:tcPr>
+                <w:p>
+                  <w:pPr>
+                    <w:pStyle w:val="Normal"/>
+                    <w:jc w:val="right"/>
+                    <w:pBdr>
+                      <w:bottom w:val="none" w:sz="0" w:space="0" w:color="000000"/>
+                      <w:top w:val="none" w:sz="0" w:space="0" w:color="000000"/>
+                      <w:left w:val="none" w:sz="0" w:space="0" w:color="000000"/>
+                      <w:right w:val="none" w:sz="0" w:space="0" w:color="000000"/>
+                    </w:pBdr>
+                    <w:spacing w:after="100" w:before="100" w:line="240"/>
+                    <w:ind w:left="100" w:right="100" w:firstLine="0" w:firstLineChars="0"/>
+                    <w:rPr>
+                      <w:rFonts w:ascii="Helvetica" w:hAnsi="Helvetica" w:eastAsia="Helvetica" w:cs="Helvetica"/>
+                      <w:i w:val="false"/>
+                      <w:b w:val="false"/>
+                      <w:u w:val="none"/>
+                      <w:sz w:val="22"/>
+                      <w:szCs w:val="22"/>
+                      <w:color w:val="000000"/>
+                    </w:rPr>
+                  </w:pPr>
+                  <m:oMath xmlns:m="http://schemas.openxmlformats.org/officeDocument/2006/math" xmlns:mml="http://www.w3.org/1998/Math/MathML">
+                    <m:sSubSup>
+                      <m:e>
+                        <m:r>
+                          <m:t>I</m:t>
+                        </m:r>
+                      </m:e>
+                      <m:sub>
+                        <m:r>
+                          <m:t>phylogeny</m:t>
+                        </m:r>
+                      </m:sub>
+                      <m:sup>
+                        <m:r>
+                          <m:t>2</m:t>
+                        </m:r>
+                      </m:sup>
+                    </m:sSubSup>
+                  </m:oMath>
+                </w:p>
+              </w:tc>
+              <w:tc>
+                <w:tcPr>
+                  <w:tcBorders>
+                    <w:bottom w:val="single" w:sz="12" w:space="0" w:color="666666"/>
+                    <w:top w:val="single" w:sz="12" w:space="0" w:color="666666"/>
+                    <w:left w:val="none" w:sz="0" w:space="0" w:color="000000"/>
+                    <w:right w:val="none" w:sz="0" w:space="0" w:color="000000"/>
+                  </w:tcBorders>
+                  <w:shd w:val="clear" w:color="auto" w:fill="FFFFFF"/>
+                  <w:tcMar>
+                    <w:top w:w="0" w:type="dxa"/>
+                    <w:bottom w:w="0" w:type="dxa"/>
+                    <w:left w:w="0" w:type="dxa"/>
+                    <w:right w:w="0" w:type="dxa"/>
+                  </w:tcMar>
+                  <w:vAlign w:val="center"/>
+                </w:tcPr>
+                <w:p>
+                  <w:pPr>
+                    <w:pStyle w:val="Normal"/>
+                    <w:jc w:val="right"/>
+                    <w:pBdr>
+                      <w:bottom w:val="none" w:sz="0" w:space="0" w:color="000000"/>
+                      <w:top w:val="none" w:sz="0" w:space="0" w:color="000000"/>
+                      <w:left w:val="none" w:sz="0" w:space="0" w:color="000000"/>
+                      <w:right w:val="none" w:sz="0" w:space="0" w:color="000000"/>
+                    </w:pBdr>
+                    <w:spacing w:after="100" w:before="100" w:line="240"/>
+                    <w:ind w:left="100" w:right="100" w:firstLine="0" w:firstLineChars="0"/>
+                    <w:rPr>
+                      <w:rFonts w:ascii="Helvetica" w:hAnsi="Helvetica" w:eastAsia="Helvetica" w:cs="Helvetica"/>
+                      <w:i w:val="false"/>
+                      <w:b w:val="false"/>
+                      <w:u w:val="none"/>
+                      <w:sz w:val="22"/>
+                      <w:szCs w:val="22"/>
+                      <w:color w:val="000000"/>
+                    </w:rPr>
+                  </w:pPr>
+                  <m:oMath xmlns:m="http://schemas.openxmlformats.org/officeDocument/2006/math" xmlns:mml="http://www.w3.org/1998/Math/MathML">
+                    <m:sSubSup>
+                      <m:e>
+                        <m:r>
+                          <m:t>I</m:t>
+                        </m:r>
+                      </m:e>
+                      <m:sub>
+                        <m:r>
+                          <m:t>species</m:t>
+                        </m:r>
+                      </m:sub>
+                      <m:sup>
+                        <m:r>
+                          <m:t>2</m:t>
+                        </m:r>
+                      </m:sup>
+                    </m:sSubSup>
+                  </m:oMath>
+                </w:p>
+              </w:tc>
+              <w:tc>
+                <w:tcPr>
+                  <w:tcBorders>
+                    <w:bottom w:val="single" w:sz="12" w:space="0" w:color="666666"/>
+                    <w:top w:val="single" w:sz="12" w:space="0" w:color="666666"/>
+                    <w:left w:val="none" w:sz="0" w:space="0" w:color="000000"/>
+                    <w:right w:val="none" w:sz="0" w:space="0" w:color="000000"/>
+                  </w:tcBorders>
+                  <w:shd w:val="clear" w:color="auto" w:fill="FFFFFF"/>
+                  <w:tcMar>
+                    <w:top w:w="0" w:type="dxa"/>
+                    <w:bottom w:w="0" w:type="dxa"/>
+                    <w:left w:w="0" w:type="dxa"/>
+                    <w:right w:w="0" w:type="dxa"/>
+                  </w:tcMar>
+                  <w:vAlign w:val="center"/>
+                </w:tcPr>
+                <w:p>
+                  <w:pPr>
+                    <w:pStyle w:val="Normal"/>
+                    <w:jc w:val="right"/>
+                    <w:pBdr>
+                      <w:bottom w:val="none" w:sz="0" w:space="0" w:color="000000"/>
+                      <w:top w:val="none" w:sz="0" w:space="0" w:color="000000"/>
+                      <w:left w:val="none" w:sz="0" w:space="0" w:color="000000"/>
+                      <w:right w:val="none" w:sz="0" w:space="0" w:color="000000"/>
+                    </w:pBdr>
+                    <w:spacing w:after="100" w:before="100" w:line="240"/>
+                    <w:ind w:left="100" w:right="100" w:firstLine="0" w:firstLineChars="0"/>
+                    <w:rPr>
+                      <w:rFonts w:ascii="Helvetica" w:hAnsi="Helvetica" w:eastAsia="Helvetica" w:cs="Helvetica"/>
+                      <w:i w:val="false"/>
+                      <w:b w:val="false"/>
+                      <w:u w:val="none"/>
+                      <w:sz w:val="22"/>
+                      <w:szCs w:val="22"/>
+                      <w:color w:val="000000"/>
+                    </w:rPr>
+                  </w:pPr>
+                  <m:oMath xmlns:m="http://schemas.openxmlformats.org/officeDocument/2006/math" xmlns:mml="http://www.w3.org/1998/Math/MathML">
+                    <m:sSubSup>
+                      <m:e>
+                        <m:r>
+                          <m:t>I</m:t>
+                        </m:r>
+                      </m:e>
+                      <m:sub>
+                        <m:r>
+                          <m:t>tissue</m:t>
+                        </m:r>
+                      </m:sub>
+                      <m:sup>
+                        <m:r>
+                          <m:t>2</m:t>
+                        </m:r>
+                      </m:sup>
+                    </m:sSubSup>
+                  </m:oMath>
+                </w:p>
+              </w:tc>
+              <w:tc>
+                <w:tcPr>
+                  <w:tcBorders>
+                    <w:bottom w:val="single" w:sz="12" w:space="0" w:color="666666"/>
+                    <w:top w:val="single" w:sz="12" w:space="0" w:color="666666"/>
+                    <w:left w:val="none" w:sz="0" w:space="0" w:color="000000"/>
+                    <w:right w:val="none" w:sz="0" w:space="0" w:color="000000"/>
+                  </w:tcBorders>
+                  <w:shd w:val="clear" w:color="auto" w:fill="FFFFFF"/>
+                  <w:tcMar>
+                    <w:top w:w="0" w:type="dxa"/>
+                    <w:bottom w:w="0" w:type="dxa"/>
+                    <w:left w:w="0" w:type="dxa"/>
+                    <w:right w:w="0" w:type="dxa"/>
+                  </w:tcMar>
+                  <w:vAlign w:val="center"/>
+                </w:tcPr>
+                <w:p>
+                  <w:pPr>
+                    <w:pStyle w:val="Normal"/>
+                    <w:jc w:val="right"/>
+                    <w:pBdr>
+                      <w:bottom w:val="none" w:sz="0" w:space="0" w:color="000000"/>
+                      <w:top w:val="none" w:sz="0" w:space="0" w:color="000000"/>
+                      <w:left w:val="none" w:sz="0" w:space="0" w:color="000000"/>
+                      <w:right w:val="none" w:sz="0" w:space="0" w:color="000000"/>
+                    </w:pBdr>
+                    <w:spacing w:after="100" w:before="100" w:line="240"/>
+                    <w:ind w:left="100" w:right="100" w:firstLine="0" w:firstLineChars="0"/>
+                    <w:rPr>
+                      <w:rFonts w:ascii="Helvetica" w:hAnsi="Helvetica" w:eastAsia="Helvetica" w:cs="Helvetica"/>
+                      <w:i w:val="false"/>
+                      <w:b w:val="false"/>
+                      <w:u w:val="none"/>
+                      <w:sz w:val="22"/>
+                      <w:szCs w:val="22"/>
+                      <w:color w:val="000000"/>
+                    </w:rPr>
+                  </w:pPr>
+                  <m:oMath xmlns:m="http://schemas.openxmlformats.org/officeDocument/2006/math" xmlns:mml="http://www.w3.org/1998/Math/MathML">
+                    <m:sSubSup>
+                      <m:e>
+                        <m:r>
+                          <m:t>I</m:t>
+                        </m:r>
+                      </m:e>
+                      <m:sub>
+                        <m:r>
+                          <m:t>obs</m:t>
+                        </m:r>
+                      </m:sub>
+                      <m:sup>
+                        <m:r>
+                          <m:t>2</m:t>
+                        </m:r>
+                      </m:sup>
+                    </m:sSubSup>
+                  </m:oMath>
+                </w:p>
+              </w:tc>
+            </w:tr>
+            <w:tr>
+              <w:trPr>
+                <w:trHeight w:val="577" w:hRule="auto"/>
+              </w:trPr>
+              body1
+              <w:tc>
+                <w:tcPr>
+                  <w:tcBorders>
+                    <w:bottom w:val="none" w:sz="0" w:space="0" w:color="000000"/>
+                    <w:top w:val="single" w:sz="12" w:space="0" w:color="666666"/>
+                    <w:left w:val="none" w:sz="0" w:space="0" w:color="000000"/>
+                    <w:right w:val="none" w:sz="0" w:space="0" w:color="000000"/>
+                  </w:tcBorders>
+                  <w:shd w:val="clear" w:color="auto" w:fill="FFFFFF"/>
+                  <w:tcMar>
+                    <w:top w:w="0" w:type="dxa"/>
+                    <w:bottom w:w="0" w:type="dxa"/>
+                    <w:left w:w="0" w:type="dxa"/>
+                    <w:right w:w="0" w:type="dxa"/>
+                  </w:tcMar>
+                  <w:vAlign w:val="center"/>
+                </w:tcPr>
+                <w:p>
+                  <w:pPr>
+                    <w:pStyle w:val="Normal"/>
+                    <w:jc w:val="left"/>
+                    <w:pBdr>
+                      <w:bottom w:val="none" w:sz="0" w:space="0" w:color="000000"/>
+                      <w:top w:val="none" w:sz="0" w:space="0" w:color="000000"/>
+                      <w:left w:val="none" w:sz="0" w:space="0" w:color="000000"/>
+                      <w:right w:val="none" w:sz="0" w:space="0" w:color="000000"/>
+                    </w:pBdr>
+                    <w:spacing w:after="100" w:before="100" w:line="240"/>
+                    <w:ind w:left="100" w:right="100" w:firstLine="0" w:firstLineChars="0"/>
+                    <w:rPr>
+                      <w:rFonts w:ascii="Helvetica" w:hAnsi="Helvetica" w:eastAsia="Helvetica" w:cs="Helvetica"/>
+                      <w:i w:val="false"/>
+                      <w:b w:val="false"/>
+                      <w:u w:val="none"/>
+                      <w:sz w:val="22"/>
+                      <w:szCs w:val="22"/>
+                      <w:color w:val="000000"/>
+                    </w:rPr>
+                  </w:pPr>
+                  <w:r xmlns:w="http://schemas.openxmlformats.org/wordprocessingml/2006/main" xmlns:wp="http://schemas.openxmlformats.org/drawingml/2006/wordprocessingDrawing" xmlns:r="http://schemas.openxmlformats.org/officeDocument/2006/relationships" xmlns:w14="http://schemas.microsoft.com/office/word/2010/wordml">
+                    <w:rPr>
+                      <w:rFonts w:ascii="Helvetica" w:hAnsi="Helvetica" w:eastAsia="Helvetica" w:cs="Helvetica"/>
+                      <w:i w:val="false"/>
+                      <w:b w:val="false"/>
+                      <w:u w:val="none"/>
+                      <w:sz w:val="22"/>
+                      <w:szCs w:val="22"/>
+                      <w:color w:val="000000"/>
+                    </w:rPr>
+                    <w:t xml:space="preserve">Corticosterone</w:t>
+                  </w:r>
+                </w:p>
+              </w:tc>
+              <w:tc>
+                <w:tcPr>
+                  <w:tcBorders>
+                    <w:bottom w:val="none" w:sz="0" w:space="0" w:color="000000"/>
+                    <w:top w:val="single" w:sz="12" w:space="0" w:color="666666"/>
+                    <w:left w:val="none" w:sz="0" w:space="0" w:color="000000"/>
+                    <w:right w:val="none" w:sz="0" w:space="0" w:color="000000"/>
+                  </w:tcBorders>
+                  <w:shd w:val="clear" w:color="auto" w:fill="FFFFFF"/>
+                  <w:tcMar>
+                    <w:top w:w="0" w:type="dxa"/>
+                    <w:bottom w:w="0" w:type="dxa"/>
+                    <w:left w:w="0" w:type="dxa"/>
+                    <w:right w:w="0" w:type="dxa"/>
+                  </w:tcMar>
+                  <w:vAlign w:val="center"/>
+                </w:tcPr>
+                <w:p>
+                  <w:pPr>
+                    <w:pStyle w:val="Normal"/>
+                    <w:jc w:val="right"/>
+                    <w:pBdr>
+                      <w:bottom w:val="none" w:sz="0" w:space="0" w:color="000000"/>
+                      <w:top w:val="none" w:sz="0" w:space="0" w:color="000000"/>
+                      <w:left w:val="none" w:sz="0" w:space="0" w:color="000000"/>
+                      <w:right w:val="none" w:sz="0" w:space="0" w:color="000000"/>
+                    </w:pBdr>
+                    <w:spacing w:after="100" w:before="100" w:line="240"/>
+                    <w:ind w:left="100" w:right="100" w:firstLine="0" w:firstLineChars="0"/>
+                    <w:rPr>
+                      <w:rFonts w:ascii="Helvetica" w:hAnsi="Helvetica" w:eastAsia="Helvetica" w:cs="Helvetica"/>
+                      <w:i w:val="false"/>
+                      <w:b w:val="false"/>
+                      <w:u w:val="none"/>
+                      <w:sz w:val="22"/>
+                      <w:szCs w:val="22"/>
+                      <w:color w:val="000000"/>
+                    </w:rPr>
+                  </w:pPr>
+                  <w:r xmlns:w="http://schemas.openxmlformats.org/wordprocessingml/2006/main" xmlns:wp="http://schemas.openxmlformats.org/drawingml/2006/wordprocessingDrawing" xmlns:r="http://schemas.openxmlformats.org/officeDocument/2006/relationships" xmlns:w14="http://schemas.microsoft.com/office/word/2010/wordml">
+                    <w:rPr>
+                      <w:rFonts w:ascii="Helvetica" w:hAnsi="Helvetica" w:eastAsia="Helvetica" w:cs="Helvetica"/>
+                      <w:i w:val="false"/>
+                      <w:b w:val="false"/>
+                      <w:u w:val="none"/>
+                      <w:sz w:val="22"/>
+                      <w:szCs w:val="22"/>
+                      <w:color w:val="000000"/>
+                    </w:rPr>
+                    <w:t xml:space="preserve">184</w:t>
+                  </w:r>
+                </w:p>
+              </w:tc>
+              <w:tc>
+                <w:tcPr>
+                  <w:tcBorders>
+                    <w:bottom w:val="none" w:sz="0" w:space="0" w:color="000000"/>
+                    <w:top w:val="single" w:sz="12" w:space="0" w:color="666666"/>
+                    <w:left w:val="none" w:sz="0" w:space="0" w:color="000000"/>
+                    <w:right w:val="none" w:sz="0" w:space="0" w:color="000000"/>
+                  </w:tcBorders>
+                  <w:shd w:val="clear" w:color="auto" w:fill="FFFFFF"/>
+                  <w:tcMar>
+                    <w:top w:w="0" w:type="dxa"/>
+                    <w:bottom w:w="0" w:type="dxa"/>
+                    <w:left w:w="0" w:type="dxa"/>
+                    <w:right w:w="0" w:type="dxa"/>
+                  </w:tcMar>
+                  <w:vAlign w:val="center"/>
+                </w:tcPr>
+                <w:p>
+                  <w:pPr>
+                    <w:pStyle w:val="Normal"/>
+                    <w:jc w:val="right"/>
+                    <w:pBdr>
+                      <w:bottom w:val="none" w:sz="0" w:space="0" w:color="000000"/>
+                      <w:top w:val="none" w:sz="0" w:space="0" w:color="000000"/>
+                      <w:left w:val="none" w:sz="0" w:space="0" w:color="000000"/>
+                      <w:right w:val="none" w:sz="0" w:space="0" w:color="000000"/>
+                    </w:pBdr>
+                    <w:spacing w:after="100" w:before="100" w:line="240"/>
+                    <w:ind w:left="100" w:right="100" w:firstLine="0" w:firstLineChars="0"/>
+                    <w:rPr>
+                      <w:rFonts w:ascii="Helvetica" w:hAnsi="Helvetica" w:eastAsia="Helvetica" w:cs="Helvetica"/>
+                      <w:i w:val="false"/>
+                      <w:b w:val="false"/>
+                      <w:u w:val="none"/>
+                      <w:sz w:val="22"/>
+                      <w:szCs w:val="22"/>
+                      <w:color w:val="000000"/>
+                    </w:rPr>
+                  </w:pPr>
+                  <w:r xmlns:w="http://schemas.openxmlformats.org/wordprocessingml/2006/main" xmlns:wp="http://schemas.openxmlformats.org/drawingml/2006/wordprocessingDrawing" xmlns:r="http://schemas.openxmlformats.org/officeDocument/2006/relationships" xmlns:w14="http://schemas.microsoft.com/office/word/2010/wordml">
+                    <w:rPr>
+                      <w:rFonts w:ascii="Helvetica" w:hAnsi="Helvetica" w:eastAsia="Helvetica" w:cs="Helvetica"/>
+                      <w:i w:val="false"/>
+                      <w:b w:val="false"/>
+                      <w:u w:val="none"/>
+                      <w:sz w:val="22"/>
+                      <w:szCs w:val="22"/>
+                      <w:color w:val="000000"/>
+                    </w:rPr>
+                    <w:t xml:space="preserve">9</w:t>
+                  </w:r>
+                </w:p>
+              </w:tc>
+              <w:tc>
+                <w:tcPr>
+                  <w:tcBorders>
+                    <w:bottom w:val="none" w:sz="0" w:space="0" w:color="000000"/>
+                    <w:top w:val="single" w:sz="12" w:space="0" w:color="666666"/>
+                    <w:left w:val="none" w:sz="0" w:space="0" w:color="000000"/>
+                    <w:right w:val="none" w:sz="0" w:space="0" w:color="000000"/>
+                  </w:tcBorders>
+                  <w:shd w:val="clear" w:color="auto" w:fill="FFFFFF"/>
+                  <w:tcMar>
+                    <w:top w:w="0" w:type="dxa"/>
+                    <w:bottom w:w="0" w:type="dxa"/>
+                    <w:left w:w="0" w:type="dxa"/>
+                    <w:right w:w="0" w:type="dxa"/>
+                  </w:tcMar>
+                  <w:vAlign w:val="center"/>
+                </w:tcPr>
+                <w:p>
+                  <w:pPr>
+                    <w:pStyle w:val="Normal"/>
+                    <w:jc w:val="right"/>
+                    <w:pBdr>
+                      <w:bottom w:val="none" w:sz="0" w:space="0" w:color="000000"/>
+                      <w:top w:val="none" w:sz="0" w:space="0" w:color="000000"/>
+                      <w:left w:val="none" w:sz="0" w:space="0" w:color="000000"/>
+                      <w:right w:val="none" w:sz="0" w:space="0" w:color="000000"/>
+                    </w:pBdr>
+                    <w:spacing w:after="100" w:before="100" w:line="240"/>
+                    <w:ind w:left="100" w:right="100" w:firstLine="0" w:firstLineChars="0"/>
+                    <w:rPr>
+                      <w:rFonts w:ascii="Helvetica" w:hAnsi="Helvetica" w:eastAsia="Helvetica" w:cs="Helvetica"/>
+                      <w:i w:val="false"/>
+                      <w:b w:val="false"/>
+                      <w:u w:val="none"/>
+                      <w:sz w:val="22"/>
+                      <w:szCs w:val="22"/>
+                      <w:color w:val="000000"/>
+                    </w:rPr>
+                  </w:pPr>
+                  <w:r xmlns:w="http://schemas.openxmlformats.org/wordprocessingml/2006/main" xmlns:wp="http://schemas.openxmlformats.org/drawingml/2006/wordprocessingDrawing" xmlns:r="http://schemas.openxmlformats.org/officeDocument/2006/relationships" xmlns:w14="http://schemas.microsoft.com/office/word/2010/wordml">
+                    <w:rPr>
+                      <w:rFonts w:ascii="Helvetica" w:hAnsi="Helvetica" w:eastAsia="Helvetica" w:cs="Helvetica"/>
+                      <w:i w:val="false"/>
+                      <w:b w:val="false"/>
+                      <w:u w:val="none"/>
+                      <w:sz w:val="22"/>
+                      <w:szCs w:val="22"/>
+                      <w:color w:val="000000"/>
+                    </w:rPr>
+                    <w:t xml:space="preserve">11</w:t>
+                  </w:r>
+                </w:p>
+              </w:tc>
+              <w:tc>
+                <w:tcPr>
+                  <w:tcBorders>
+                    <w:bottom w:val="none" w:sz="0" w:space="0" w:color="000000"/>
+                    <w:top w:val="single" w:sz="12" w:space="0" w:color="666666"/>
+                    <w:left w:val="none" w:sz="0" w:space="0" w:color="000000"/>
+                    <w:right w:val="none" w:sz="0" w:space="0" w:color="000000"/>
+                  </w:tcBorders>
+                  <w:shd w:val="clear" w:color="auto" w:fill="FFFFFF"/>
+                  <w:tcMar>
+                    <w:top w:w="0" w:type="dxa"/>
+                    <w:bottom w:w="0" w:type="dxa"/>
+                    <w:left w:w="0" w:type="dxa"/>
+                    <w:right w:w="0" w:type="dxa"/>
+                  </w:tcMar>
+                  <w:vAlign w:val="center"/>
+                </w:tcPr>
+                <w:p>
+                  <w:pPr>
+                    <w:pStyle w:val="Normal"/>
+                    <w:jc w:val="right"/>
+                    <w:pBdr>
+                      <w:bottom w:val="none" w:sz="0" w:space="0" w:color="000000"/>
+                      <w:top w:val="none" w:sz="0" w:space="0" w:color="000000"/>
+                      <w:left w:val="none" w:sz="0" w:space="0" w:color="000000"/>
+                      <w:right w:val="none" w:sz="0" w:space="0" w:color="000000"/>
+                    </w:pBdr>
+                    <w:spacing w:after="100" w:before="100" w:line="240"/>
+                    <w:ind w:left="100" w:right="100" w:firstLine="0" w:firstLineChars="0"/>
+                    <w:rPr>
+                      <w:rFonts w:ascii="Helvetica" w:hAnsi="Helvetica" w:eastAsia="Helvetica" w:cs="Helvetica"/>
+                      <w:i w:val="false"/>
+                      <w:b w:val="false"/>
+                      <w:u w:val="none"/>
+                      <w:sz w:val="22"/>
+                      <w:szCs w:val="22"/>
+                      <w:color w:val="000000"/>
+                    </w:rPr>
+                  </w:pPr>
+                  <w:r xmlns:w="http://schemas.openxmlformats.org/wordprocessingml/2006/main" xmlns:wp="http://schemas.openxmlformats.org/drawingml/2006/wordprocessingDrawing" xmlns:r="http://schemas.openxmlformats.org/officeDocument/2006/relationships" xmlns:w14="http://schemas.microsoft.com/office/word/2010/wordml">
+                    <w:rPr>
+                      <w:rFonts w:ascii="Helvetica" w:hAnsi="Helvetica" w:eastAsia="Helvetica" w:cs="Helvetica"/>
+                      <w:i w:val="false"/>
+                      <w:b w:val="false"/>
+                      <w:u w:val="none"/>
+                      <w:sz w:val="22"/>
+                      <w:szCs w:val="22"/>
+                      <w:color w:val="000000"/>
+                    </w:rPr>
+                    <w:t xml:space="preserve">91</w:t>
+                  </w:r>
+                </w:p>
+              </w:tc>
+              <w:tc>
+                <w:tcPr>
+                  <w:tcBorders>
+                    <w:bottom w:val="none" w:sz="0" w:space="0" w:color="000000"/>
+                    <w:top w:val="single" w:sz="12" w:space="0" w:color="666666"/>
+                    <w:left w:val="none" w:sz="0" w:space="0" w:color="000000"/>
+                    <w:right w:val="none" w:sz="0" w:space="0" w:color="000000"/>
+                  </w:tcBorders>
+                  <w:shd w:val="clear" w:color="auto" w:fill="FFFFFF"/>
+                  <w:tcMar>
+                    <w:top w:w="0" w:type="dxa"/>
+                    <w:bottom w:w="0" w:type="dxa"/>
+                    <w:left w:w="0" w:type="dxa"/>
+                    <w:right w:w="0" w:type="dxa"/>
+                  </w:tcMar>
+                  <w:vAlign w:val="center"/>
+                </w:tcPr>
+                <w:p>
+                  <w:pPr>
+                    <w:pStyle w:val="Normal"/>
+                    <w:jc w:val="right"/>
+                    <w:pBdr>
+                      <w:bottom w:val="none" w:sz="0" w:space="0" w:color="000000"/>
+                      <w:top w:val="none" w:sz="0" w:space="0" w:color="000000"/>
+                      <w:left w:val="none" w:sz="0" w:space="0" w:color="000000"/>
+                      <w:right w:val="none" w:sz="0" w:space="0" w:color="000000"/>
+                    </w:pBdr>
+                    <w:spacing w:after="100" w:before="100" w:line="240"/>
+                    <w:ind w:left="100" w:right="100" w:firstLine="0" w:firstLineChars="0"/>
+                    <w:rPr>
+                      <w:rFonts w:ascii="Helvetica" w:hAnsi="Helvetica" w:eastAsia="Helvetica" w:cs="Helvetica"/>
+                      <w:i w:val="false"/>
+                      <w:b w:val="false"/>
+                      <w:u w:val="none"/>
+                      <w:sz w:val="22"/>
+                      <w:szCs w:val="22"/>
+                      <w:color w:val="000000"/>
+                    </w:rPr>
+                  </w:pPr>
+                  <w:r xmlns:w="http://schemas.openxmlformats.org/wordprocessingml/2006/main" xmlns:wp="http://schemas.openxmlformats.org/drawingml/2006/wordprocessingDrawing" xmlns:r="http://schemas.openxmlformats.org/officeDocument/2006/relationships" xmlns:w14="http://schemas.microsoft.com/office/word/2010/wordml">
+                    <w:rPr>
+                      <w:rFonts w:ascii="Helvetica" w:hAnsi="Helvetica" w:eastAsia="Helvetica" w:cs="Helvetica"/>
+                      <w:i w:val="false"/>
+                      <w:b w:val="false"/>
+                      <w:u w:val="none"/>
+                      <w:sz w:val="22"/>
+                      <w:szCs w:val="22"/>
+                      <w:color w:val="000000"/>
+                    </w:rPr>
+                    <w:t xml:space="preserve">2.8</w:t>
+                  </w:r>
+                </w:p>
+              </w:tc>
+              <w:tc>
+                <w:tcPr>
+                  <w:tcBorders>
+                    <w:bottom w:val="none" w:sz="0" w:space="0" w:color="000000"/>
+                    <w:top w:val="single" w:sz="12" w:space="0" w:color="666666"/>
+                    <w:left w:val="none" w:sz="0" w:space="0" w:color="000000"/>
+                    <w:right w:val="none" w:sz="0" w:space="0" w:color="000000"/>
+                  </w:tcBorders>
+                  <w:shd w:val="clear" w:color="auto" w:fill="FFFFFF"/>
+                  <w:tcMar>
+                    <w:top w:w="0" w:type="dxa"/>
+                    <w:bottom w:w="0" w:type="dxa"/>
+                    <w:left w:w="0" w:type="dxa"/>
+                    <w:right w:w="0" w:type="dxa"/>
+                  </w:tcMar>
+                  <w:vAlign w:val="center"/>
+                </w:tcPr>
+                <w:p>
+                  <w:pPr>
+                    <w:pStyle w:val="Normal"/>
+                    <w:jc w:val="right"/>
+                    <w:pBdr>
+                      <w:bottom w:val="none" w:sz="0" w:space="0" w:color="000000"/>
+                      <w:top w:val="none" w:sz="0" w:space="0" w:color="000000"/>
+                      <w:left w:val="none" w:sz="0" w:space="0" w:color="000000"/>
+                      <w:right w:val="none" w:sz="0" w:space="0" w:color="000000"/>
+                    </w:pBdr>
+                    <w:spacing w:after="100" w:before="100" w:line="240"/>
+                    <w:ind w:left="100" w:right="100" w:firstLine="0" w:firstLineChars="0"/>
+                    <w:rPr>
+                      <w:rFonts w:ascii="Helvetica" w:hAnsi="Helvetica" w:eastAsia="Helvetica" w:cs="Helvetica"/>
+                      <w:i w:val="false"/>
+                      <w:b w:val="false"/>
+                      <w:u w:val="none"/>
+                      <w:sz w:val="22"/>
+                      <w:szCs w:val="22"/>
+                      <w:color w:val="000000"/>
+                    </w:rPr>
+                  </w:pPr>
+                  <w:r xmlns:w="http://schemas.openxmlformats.org/wordprocessingml/2006/main" xmlns:wp="http://schemas.openxmlformats.org/drawingml/2006/wordprocessingDrawing" xmlns:r="http://schemas.openxmlformats.org/officeDocument/2006/relationships" xmlns:w14="http://schemas.microsoft.com/office/word/2010/wordml">
+                    <w:rPr>
+                      <w:rFonts w:ascii="Helvetica" w:hAnsi="Helvetica" w:eastAsia="Helvetica" w:cs="Helvetica"/>
+                      <w:i w:val="false"/>
+                      <w:b w:val="false"/>
+                      <w:u w:val="none"/>
+                      <w:sz w:val="22"/>
+                      <w:szCs w:val="22"/>
+                      <w:color w:val="000000"/>
+                    </w:rPr>
+                    <w:t xml:space="preserve">0.00000013</w:t>
+                  </w:r>
+                </w:p>
+              </w:tc>
+              <w:tc>
+                <w:tcPr>
+                  <w:tcBorders>
+                    <w:bottom w:val="none" w:sz="0" w:space="0" w:color="000000"/>
+                    <w:top w:val="single" w:sz="12" w:space="0" w:color="666666"/>
+                    <w:left w:val="none" w:sz="0" w:space="0" w:color="000000"/>
+                    <w:right w:val="none" w:sz="0" w:space="0" w:color="000000"/>
+                  </w:tcBorders>
+                  <w:shd w:val="clear" w:color="auto" w:fill="FFFFFF"/>
+                  <w:tcMar>
+                    <w:top w:w="0" w:type="dxa"/>
+                    <w:bottom w:w="0" w:type="dxa"/>
+                    <w:left w:w="0" w:type="dxa"/>
+                    <w:right w:w="0" w:type="dxa"/>
+                  </w:tcMar>
+                  <w:vAlign w:val="center"/>
+                </w:tcPr>
+                <w:p>
+                  <w:pPr>
+                    <w:pStyle w:val="Normal"/>
+                    <w:jc w:val="right"/>
+                    <w:pBdr>
+                      <w:bottom w:val="none" w:sz="0" w:space="0" w:color="000000"/>
+                      <w:top w:val="none" w:sz="0" w:space="0" w:color="000000"/>
+                      <w:left w:val="none" w:sz="0" w:space="0" w:color="000000"/>
+                      <w:right w:val="none" w:sz="0" w:space="0" w:color="000000"/>
+                    </w:pBdr>
+                    <w:spacing w:after="100" w:before="100" w:line="240"/>
+                    <w:ind w:left="100" w:right="100" w:firstLine="0" w:firstLineChars="0"/>
+                    <w:rPr>
+                      <w:rFonts w:ascii="Helvetica" w:hAnsi="Helvetica" w:eastAsia="Helvetica" w:cs="Helvetica"/>
+                      <w:i w:val="false"/>
+                      <w:b w:val="false"/>
+                      <w:u w:val="none"/>
+                      <w:sz w:val="22"/>
+                      <w:szCs w:val="22"/>
+                      <w:color w:val="000000"/>
+                    </w:rPr>
+                  </w:pPr>
+                  <w:r xmlns:w="http://schemas.openxmlformats.org/wordprocessingml/2006/main" xmlns:wp="http://schemas.openxmlformats.org/drawingml/2006/wordprocessingDrawing" xmlns:r="http://schemas.openxmlformats.org/officeDocument/2006/relationships" xmlns:w14="http://schemas.microsoft.com/office/word/2010/wordml">
+                    <w:rPr>
+                      <w:rFonts w:ascii="Helvetica" w:hAnsi="Helvetica" w:eastAsia="Helvetica" w:cs="Helvetica"/>
+                      <w:i w:val="false"/>
+                      <w:b w:val="false"/>
+                      <w:u w:val="none"/>
+                      <w:sz w:val="22"/>
+                      <w:szCs w:val="22"/>
+                      <w:color w:val="000000"/>
+                    </w:rPr>
+                    <w:t xml:space="preserve">0.0000000072</w:t>
+                  </w:r>
+                </w:p>
+              </w:tc>
+              <w:tc>
+                <w:tcPr>
+                  <w:tcBorders>
+                    <w:bottom w:val="none" w:sz="0" w:space="0" w:color="000000"/>
+                    <w:top w:val="single" w:sz="12" w:space="0" w:color="666666"/>
+                    <w:left w:val="none" w:sz="0" w:space="0" w:color="000000"/>
+                    <w:right w:val="none" w:sz="0" w:space="0" w:color="000000"/>
+                  </w:tcBorders>
+                  <w:shd w:val="clear" w:color="auto" w:fill="FFFFFF"/>
+                  <w:tcMar>
+                    <w:top w:w="0" w:type="dxa"/>
+                    <w:bottom w:w="0" w:type="dxa"/>
+                    <w:left w:w="0" w:type="dxa"/>
+                    <w:right w:w="0" w:type="dxa"/>
+                  </w:tcMar>
+                  <w:vAlign w:val="center"/>
+                </w:tcPr>
+                <w:p>
+                  <w:pPr>
+                    <w:pStyle w:val="Normal"/>
+                    <w:jc w:val="right"/>
+                    <w:pBdr>
+                      <w:bottom w:val="none" w:sz="0" w:space="0" w:color="000000"/>
+                      <w:top w:val="none" w:sz="0" w:space="0" w:color="000000"/>
+                      <w:left w:val="none" w:sz="0" w:space="0" w:color="000000"/>
+                      <w:right w:val="none" w:sz="0" w:space="0" w:color="000000"/>
+                    </w:pBdr>
+                    <w:spacing w:after="100" w:before="100" w:line="240"/>
+                    <w:ind w:left="100" w:right="100" w:firstLine="0" w:firstLineChars="0"/>
+                    <w:rPr>
+                      <w:rFonts w:ascii="Helvetica" w:hAnsi="Helvetica" w:eastAsia="Helvetica" w:cs="Helvetica"/>
+                      <w:i w:val="false"/>
+                      <w:b w:val="false"/>
+                      <w:u w:val="none"/>
+                      <w:sz w:val="22"/>
+                      <w:szCs w:val="22"/>
+                      <w:color w:val="000000"/>
+                    </w:rPr>
+                  </w:pPr>
+                  <w:r xmlns:w="http://schemas.openxmlformats.org/wordprocessingml/2006/main" xmlns:wp="http://schemas.openxmlformats.org/drawingml/2006/wordprocessingDrawing" xmlns:r="http://schemas.openxmlformats.org/officeDocument/2006/relationships" xmlns:w14="http://schemas.microsoft.com/office/word/2010/wordml">
+                    <w:rPr>
+                      <w:rFonts w:ascii="Helvetica" w:hAnsi="Helvetica" w:eastAsia="Helvetica" w:cs="Helvetica"/>
+                      <w:i w:val="false"/>
+                      <w:b w:val="false"/>
+                      <w:u w:val="none"/>
+                      <w:sz w:val="22"/>
+                      <w:szCs w:val="22"/>
+                      <w:color w:val="000000"/>
+                    </w:rPr>
+                    <w:t xml:space="preserve">80.53113176</w:t>
+                  </w:r>
+                </w:p>
+              </w:tc>
+              <w:tc>
+                <w:tcPr>
+                  <w:tcBorders>
+                    <w:bottom w:val="none" w:sz="0" w:space="0" w:color="000000"/>
+                    <w:top w:val="single" w:sz="12" w:space="0" w:color="666666"/>
+                    <w:left w:val="none" w:sz="0" w:space="0" w:color="000000"/>
+                    <w:right w:val="none" w:sz="0" w:space="0" w:color="000000"/>
+                  </w:tcBorders>
+                  <w:shd w:val="clear" w:color="auto" w:fill="FFFFFF"/>
+                  <w:tcMar>
+                    <w:top w:w="0" w:type="dxa"/>
+                    <w:bottom w:w="0" w:type="dxa"/>
+                    <w:left w:w="0" w:type="dxa"/>
+                    <w:right w:w="0" w:type="dxa"/>
+                  </w:tcMar>
+                  <w:vAlign w:val="center"/>
+                </w:tcPr>
+                <w:p>
+                  <w:pPr>
+                    <w:pStyle w:val="Normal"/>
+                    <w:jc w:val="right"/>
+                    <w:pBdr>
+                      <w:bottom w:val="none" w:sz="0" w:space="0" w:color="000000"/>
+                      <w:top w:val="none" w:sz="0" w:space="0" w:color="000000"/>
+                      <w:left w:val="none" w:sz="0" w:space="0" w:color="000000"/>
+                      <w:right w:val="none" w:sz="0" w:space="0" w:color="000000"/>
+                    </w:pBdr>
+                    <w:spacing w:after="100" w:before="100" w:line="240"/>
+                    <w:ind w:left="100" w:right="100" w:firstLine="0" w:firstLineChars="0"/>
+                    <w:rPr>
+                      <w:rFonts w:ascii="Helvetica" w:hAnsi="Helvetica" w:eastAsia="Helvetica" w:cs="Helvetica"/>
+                      <w:i w:val="false"/>
+                      <w:b w:val="false"/>
+                      <w:u w:val="none"/>
+                      <w:sz w:val="22"/>
+                      <w:szCs w:val="22"/>
+                      <w:color w:val="000000"/>
+                    </w:rPr>
+                  </w:pPr>
+                  <w:r xmlns:w="http://schemas.openxmlformats.org/wordprocessingml/2006/main" xmlns:wp="http://schemas.openxmlformats.org/drawingml/2006/wordprocessingDrawing" xmlns:r="http://schemas.openxmlformats.org/officeDocument/2006/relationships" xmlns:w14="http://schemas.microsoft.com/office/word/2010/wordml">
+                    <w:rPr>
+                      <w:rFonts w:ascii="Helvetica" w:hAnsi="Helvetica" w:eastAsia="Helvetica" w:cs="Helvetica"/>
+                      <w:i w:val="false"/>
+                      <w:b w:val="false"/>
+                      <w:u w:val="none"/>
+                      <w:sz w:val="22"/>
+                      <w:szCs w:val="22"/>
+                      <w:color w:val="000000"/>
+                    </w:rPr>
+                    <w:t xml:space="preserve">8</w:t>
+                  </w:r>
+                </w:p>
+              </w:tc>
+            </w:tr>
+            <w:tr>
+              <w:trPr>
+                <w:trHeight w:val="619" w:hRule="auto"/>
+              </w:trPr>
+              body2
+              <w:tc>
+                <w:tcPr>
+                  <w:tcBorders>
+                    <w:bottom w:val="none" w:sz="0" w:space="0" w:color="000000"/>
+                    <w:top w:val="none" w:sz="0" w:space="0" w:color="000000"/>
+                    <w:left w:val="none" w:sz="0" w:space="0" w:color="000000"/>
+                    <w:right w:val="none" w:sz="0" w:space="0" w:color="000000"/>
+                  </w:tcBorders>
+                  <w:shd w:val="clear" w:color="auto" w:fill="FFFFFF"/>
+                  <w:tcMar>
+                    <w:top w:w="0" w:type="dxa"/>
+                    <w:bottom w:w="0" w:type="dxa"/>
+                    <w:left w:w="0" w:type="dxa"/>
+                    <w:right w:w="0" w:type="dxa"/>
+                  </w:tcMar>
+                  <w:vAlign w:val="center"/>
+                </w:tcPr>
+                <w:p>
+                  <w:pPr>
+                    <w:pStyle w:val="Normal"/>
+                    <w:jc w:val="left"/>
+                    <w:pBdr>
+                      <w:bottom w:val="none" w:sz="0" w:space="0" w:color="000000"/>
+                      <w:top w:val="none" w:sz="0" w:space="0" w:color="000000"/>
+                      <w:left w:val="none" w:sz="0" w:space="0" w:color="000000"/>
+                      <w:right w:val="none" w:sz="0" w:space="0" w:color="000000"/>
+                    </w:pBdr>
+                    <w:spacing w:after="100" w:before="100" w:line="240"/>
+                    <w:ind w:left="100" w:right="100" w:firstLine="0" w:firstLineChars="0"/>
+                    <w:rPr>
+                      <w:rFonts w:ascii="Helvetica" w:hAnsi="Helvetica" w:eastAsia="Helvetica" w:cs="Helvetica"/>
+                      <w:i w:val="false"/>
+                      <w:b w:val="false"/>
+                      <w:u w:val="none"/>
+                      <w:sz w:val="22"/>
+                      <w:szCs w:val="22"/>
+                      <w:color w:val="000000"/>
+                    </w:rPr>
+                  </w:pPr>
+                  <w:r xmlns:w="http://schemas.openxmlformats.org/wordprocessingml/2006/main" xmlns:wp="http://schemas.openxmlformats.org/drawingml/2006/wordprocessingDrawing" xmlns:r="http://schemas.openxmlformats.org/officeDocument/2006/relationships" xmlns:w14="http://schemas.microsoft.com/office/word/2010/wordml">
+                    <w:rPr>
+                      <w:rFonts w:ascii="Helvetica" w:hAnsi="Helvetica" w:eastAsia="Helvetica" w:cs="Helvetica"/>
+                      <w:i w:val="false"/>
+                      <w:b w:val="false"/>
+                      <w:u w:val="none"/>
+                      <w:sz w:val="22"/>
+                      <w:szCs w:val="22"/>
+                      <w:color w:val="000000"/>
+                    </w:rPr>
+                    <w:t xml:space="preserve">Social Deprevation</w:t>
+                  </w:r>
+                </w:p>
+              </w:tc>
+              <w:tc>
+                <w:tcPr>
+                  <w:tcBorders>
+                    <w:bottom w:val="none" w:sz="0" w:space="0" w:color="000000"/>
+                    <w:top w:val="none" w:sz="0" w:space="0" w:color="000000"/>
+                    <w:left w:val="none" w:sz="0" w:space="0" w:color="000000"/>
+                    <w:right w:val="none" w:sz="0" w:space="0" w:color="000000"/>
+                  </w:tcBorders>
+                  <w:shd w:val="clear" w:color="auto" w:fill="FFFFFF"/>
+                  <w:tcMar>
+                    <w:top w:w="0" w:type="dxa"/>
+                    <w:bottom w:w="0" w:type="dxa"/>
+                    <w:left w:w="0" w:type="dxa"/>
+                    <w:right w:w="0" w:type="dxa"/>
+                  </w:tcMar>
+                  <w:vAlign w:val="center"/>
+                </w:tcPr>
+                <w:p>
+                  <w:pPr>
+                    <w:pStyle w:val="Normal"/>
+                    <w:jc w:val="right"/>
+                    <w:pBdr>
+                      <w:bottom w:val="none" w:sz="0" w:space="0" w:color="000000"/>
+                      <w:top w:val="none" w:sz="0" w:space="0" w:color="000000"/>
+                      <w:left w:val="none" w:sz="0" w:space="0" w:color="000000"/>
+                      <w:right w:val="none" w:sz="0" w:space="0" w:color="000000"/>
+                    </w:pBdr>
+                    <w:spacing w:after="100" w:before="100" w:line="240"/>
+                    <w:ind w:left="100" w:right="100" w:firstLine="0" w:firstLineChars="0"/>
+                    <w:rPr>
+                      <w:rFonts w:ascii="Helvetica" w:hAnsi="Helvetica" w:eastAsia="Helvetica" w:cs="Helvetica"/>
+                      <w:i w:val="false"/>
+                      <w:b w:val="false"/>
+                      <w:u w:val="none"/>
+                      <w:sz w:val="22"/>
+                      <w:szCs w:val="22"/>
+                      <w:color w:val="000000"/>
+                    </w:rPr>
+                  </w:pPr>
+                  <w:r xmlns:w="http://schemas.openxmlformats.org/wordprocessingml/2006/main" xmlns:wp="http://schemas.openxmlformats.org/drawingml/2006/wordprocessingDrawing" xmlns:r="http://schemas.openxmlformats.org/officeDocument/2006/relationships" xmlns:w14="http://schemas.microsoft.com/office/word/2010/wordml">
+                    <w:rPr>
+                      <w:rFonts w:ascii="Helvetica" w:hAnsi="Helvetica" w:eastAsia="Helvetica" w:cs="Helvetica"/>
+                      <w:i w:val="false"/>
+                      <w:b w:val="false"/>
+                      <w:u w:val="none"/>
+                      <w:sz w:val="22"/>
+                      <w:szCs w:val="22"/>
+                      <w:color w:val="000000"/>
+                    </w:rPr>
+                    <w:t xml:space="preserve">175</w:t>
+                  </w:r>
+                </w:p>
+              </w:tc>
+              <w:tc>
+                <w:tcPr>
+                  <w:tcBorders>
+                    <w:bottom w:val="none" w:sz="0" w:space="0" w:color="000000"/>
+                    <w:top w:val="none" w:sz="0" w:space="0" w:color="000000"/>
+                    <w:left w:val="none" w:sz="0" w:space="0" w:color="000000"/>
+                    <w:right w:val="none" w:sz="0" w:space="0" w:color="000000"/>
+                  </w:tcBorders>
+                  <w:shd w:val="clear" w:color="auto" w:fill="FFFFFF"/>
+                  <w:tcMar>
+                    <w:top w:w="0" w:type="dxa"/>
+                    <w:bottom w:w="0" w:type="dxa"/>
+                    <w:left w:w="0" w:type="dxa"/>
+                    <w:right w:w="0" w:type="dxa"/>
+                  </w:tcMar>
+                  <w:vAlign w:val="center"/>
+                </w:tcPr>
+                <w:p>
+                  <w:pPr>
+                    <w:pStyle w:val="Normal"/>
+                    <w:jc w:val="right"/>
+                    <w:pBdr>
+                      <w:bottom w:val="none" w:sz="0" w:space="0" w:color="000000"/>
+                      <w:top w:val="none" w:sz="0" w:space="0" w:color="000000"/>
+                      <w:left w:val="none" w:sz="0" w:space="0" w:color="000000"/>
+                      <w:right w:val="none" w:sz="0" w:space="0" w:color="000000"/>
+                    </w:pBdr>
+                    <w:spacing w:after="100" w:before="100" w:line="240"/>
+                    <w:ind w:left="100" w:right="100" w:firstLine="0" w:firstLineChars="0"/>
+                    <w:rPr>
+                      <w:rFonts w:ascii="Helvetica" w:hAnsi="Helvetica" w:eastAsia="Helvetica" w:cs="Helvetica"/>
+                      <w:i w:val="false"/>
+                      <w:b w:val="false"/>
+                      <w:u w:val="none"/>
+                      <w:sz w:val="22"/>
+                      <w:szCs w:val="22"/>
+                      <w:color w:val="000000"/>
+                    </w:rPr>
+                  </w:pPr>
+                  <w:r xmlns:w="http://schemas.openxmlformats.org/wordprocessingml/2006/main" xmlns:wp="http://schemas.openxmlformats.org/drawingml/2006/wordprocessingDrawing" xmlns:r="http://schemas.openxmlformats.org/officeDocument/2006/relationships" xmlns:w14="http://schemas.microsoft.com/office/word/2010/wordml">
+                    <w:rPr>
+                      <w:rFonts w:ascii="Helvetica" w:hAnsi="Helvetica" w:eastAsia="Helvetica" w:cs="Helvetica"/>
+                      <w:i w:val="false"/>
+                      <w:b w:val="false"/>
+                      <w:u w:val="none"/>
+                      <w:sz w:val="22"/>
+                      <w:szCs w:val="22"/>
+                      <w:color w:val="000000"/>
+                    </w:rPr>
+                    <w:t xml:space="preserve">2</w:t>
+                  </w:r>
+                </w:p>
+              </w:tc>
+              <w:tc>
+                <w:tcPr>
+                  <w:tcBorders>
+                    <w:bottom w:val="none" w:sz="0" w:space="0" w:color="000000"/>
+                    <w:top w:val="none" w:sz="0" w:space="0" w:color="000000"/>
+                    <w:left w:val="none" w:sz="0" w:space="0" w:color="000000"/>
+                    <w:right w:val="none" w:sz="0" w:space="0" w:color="000000"/>
+                  </w:tcBorders>
+                  <w:shd w:val="clear" w:color="auto" w:fill="FFFFFF"/>
+                  <w:tcMar>
+                    <w:top w:w="0" w:type="dxa"/>
+                    <w:bottom w:w="0" w:type="dxa"/>
+                    <w:left w:w="0" w:type="dxa"/>
+                    <w:right w:w="0" w:type="dxa"/>
+                  </w:tcMar>
+                  <w:vAlign w:val="center"/>
+                </w:tcPr>
+                <w:p>
+                  <w:pPr>
+                    <w:pStyle w:val="Normal"/>
+                    <w:jc w:val="right"/>
+                    <w:pBdr>
+                      <w:bottom w:val="none" w:sz="0" w:space="0" w:color="000000"/>
+                      <w:top w:val="none" w:sz="0" w:space="0" w:color="000000"/>
+                      <w:left w:val="none" w:sz="0" w:space="0" w:color="000000"/>
+                      <w:right w:val="none" w:sz="0" w:space="0" w:color="000000"/>
+                    </w:pBdr>
+                    <w:spacing w:after="100" w:before="100" w:line="240"/>
+                    <w:ind w:left="100" w:right="100" w:firstLine="0" w:firstLineChars="0"/>
+                    <w:rPr>
+                      <w:rFonts w:ascii="Helvetica" w:hAnsi="Helvetica" w:eastAsia="Helvetica" w:cs="Helvetica"/>
+                      <w:i w:val="false"/>
+                      <w:b w:val="false"/>
+                      <w:u w:val="none"/>
+                      <w:sz w:val="22"/>
+                      <w:szCs w:val="22"/>
+                      <w:color w:val="000000"/>
+                    </w:rPr>
+                  </w:pPr>
+                  <w:r xmlns:w="http://schemas.openxmlformats.org/wordprocessingml/2006/main" xmlns:wp="http://schemas.openxmlformats.org/drawingml/2006/wordprocessingDrawing" xmlns:r="http://schemas.openxmlformats.org/officeDocument/2006/relationships" xmlns:w14="http://schemas.microsoft.com/office/word/2010/wordml">
+                    <w:rPr>
+                      <w:rFonts w:ascii="Helvetica" w:hAnsi="Helvetica" w:eastAsia="Helvetica" w:cs="Helvetica"/>
+                      <w:i w:val="false"/>
+                      <w:b w:val="false"/>
+                      <w:u w:val="none"/>
+                      <w:sz w:val="22"/>
+                      <w:szCs w:val="22"/>
+                      <w:color w:val="000000"/>
+                    </w:rPr>
+                    <w:t xml:space="preserve">11</w:t>
+                  </w:r>
+                </w:p>
+              </w:tc>
+              <w:tc>
+                <w:tcPr>
+                  <w:tcBorders>
+                    <w:bottom w:val="none" w:sz="0" w:space="0" w:color="000000"/>
+                    <w:top w:val="none" w:sz="0" w:space="0" w:color="000000"/>
+                    <w:left w:val="none" w:sz="0" w:space="0" w:color="000000"/>
+                    <w:right w:val="none" w:sz="0" w:space="0" w:color="000000"/>
+                  </w:tcBorders>
+                  <w:shd w:val="clear" w:color="auto" w:fill="FFFFFF"/>
+                  <w:tcMar>
+                    <w:top w:w="0" w:type="dxa"/>
+                    <w:bottom w:w="0" w:type="dxa"/>
+                    <w:left w:w="0" w:type="dxa"/>
+                    <w:right w:w="0" w:type="dxa"/>
+                  </w:tcMar>
+                  <w:vAlign w:val="center"/>
+                </w:tcPr>
+                <w:p>
+                  <w:pPr>
+                    <w:pStyle w:val="Normal"/>
+                    <w:jc w:val="right"/>
+                    <w:pBdr>
+                      <w:bottom w:val="none" w:sz="0" w:space="0" w:color="000000"/>
+                      <w:top w:val="none" w:sz="0" w:space="0" w:color="000000"/>
+                      <w:left w:val="none" w:sz="0" w:space="0" w:color="000000"/>
+                      <w:right w:val="none" w:sz="0" w:space="0" w:color="000000"/>
+                    </w:pBdr>
+                    <w:spacing w:after="100" w:before="100" w:line="240"/>
+                    <w:ind w:left="100" w:right="100" w:firstLine="0" w:firstLineChars="0"/>
+                    <w:rPr>
+                      <w:rFonts w:ascii="Helvetica" w:hAnsi="Helvetica" w:eastAsia="Helvetica" w:cs="Helvetica"/>
+                      <w:i w:val="false"/>
+                      <w:b w:val="false"/>
+                      <w:u w:val="none"/>
+                      <w:sz w:val="22"/>
+                      <w:szCs w:val="22"/>
+                      <w:color w:val="000000"/>
+                    </w:rPr>
+                  </w:pPr>
+                  <w:r xmlns:w="http://schemas.openxmlformats.org/wordprocessingml/2006/main" xmlns:wp="http://schemas.openxmlformats.org/drawingml/2006/wordprocessingDrawing" xmlns:r="http://schemas.openxmlformats.org/officeDocument/2006/relationships" xmlns:w14="http://schemas.microsoft.com/office/word/2010/wordml">
+                    <w:rPr>
+                      <w:rFonts w:ascii="Helvetica" w:hAnsi="Helvetica" w:eastAsia="Helvetica" w:cs="Helvetica"/>
+                      <w:i w:val="false"/>
+                      <w:b w:val="false"/>
+                      <w:u w:val="none"/>
+                      <w:sz w:val="22"/>
+                      <w:szCs w:val="22"/>
+                      <w:color w:val="000000"/>
+                    </w:rPr>
+                    <w:t xml:space="preserve">85</w:t>
+                  </w:r>
+                </w:p>
+              </w:tc>
+              <w:tc>
+                <w:tcPr>
+                  <w:tcBorders>
+                    <w:bottom w:val="none" w:sz="0" w:space="0" w:color="000000"/>
+                    <w:top w:val="none" w:sz="0" w:space="0" w:color="000000"/>
+                    <w:left w:val="none" w:sz="0" w:space="0" w:color="000000"/>
+                    <w:right w:val="none" w:sz="0" w:space="0" w:color="000000"/>
+                  </w:tcBorders>
+                  <w:shd w:val="clear" w:color="auto" w:fill="FFFFFF"/>
+                  <w:tcMar>
+                    <w:top w:w="0" w:type="dxa"/>
+                    <w:bottom w:w="0" w:type="dxa"/>
+                    <w:left w:w="0" w:type="dxa"/>
+                    <w:right w:w="0" w:type="dxa"/>
+                  </w:tcMar>
+                  <w:vAlign w:val="center"/>
+                </w:tcPr>
+                <w:p>
+                  <w:pPr>
+                    <w:pStyle w:val="Normal"/>
+                    <w:jc w:val="right"/>
+                    <w:pBdr>
+                      <w:bottom w:val="none" w:sz="0" w:space="0" w:color="000000"/>
+                      <w:top w:val="none" w:sz="0" w:space="0" w:color="000000"/>
+                      <w:left w:val="none" w:sz="0" w:space="0" w:color="000000"/>
+                      <w:right w:val="none" w:sz="0" w:space="0" w:color="000000"/>
+                    </w:pBdr>
+                    <w:spacing w:after="100" w:before="100" w:line="240"/>
+                    <w:ind w:left="100" w:right="100" w:firstLine="0" w:firstLineChars="0"/>
+                    <w:rPr>
+                      <w:rFonts w:ascii="Helvetica" w:hAnsi="Helvetica" w:eastAsia="Helvetica" w:cs="Helvetica"/>
+                      <w:i w:val="false"/>
+                      <w:b w:val="false"/>
+                      <w:u w:val="none"/>
+                      <w:sz w:val="22"/>
+                      <w:szCs w:val="22"/>
+                      <w:color w:val="000000"/>
+                    </w:rPr>
+                  </w:pPr>
+                  <w:r xmlns:w="http://schemas.openxmlformats.org/wordprocessingml/2006/main" xmlns:wp="http://schemas.openxmlformats.org/drawingml/2006/wordprocessingDrawing" xmlns:r="http://schemas.openxmlformats.org/officeDocument/2006/relationships" xmlns:w14="http://schemas.microsoft.com/office/word/2010/wordml">
+                    <w:rPr>
+                      <w:rFonts w:ascii="Helvetica" w:hAnsi="Helvetica" w:eastAsia="Helvetica" w:cs="Helvetica"/>
+                      <w:i w:val="false"/>
+                      <w:b w:val="false"/>
+                      <w:u w:val="none"/>
+                      <w:sz w:val="22"/>
+                      <w:szCs w:val="22"/>
+                      <w:color w:val="000000"/>
+                    </w:rPr>
+                    <w:t xml:space="preserve">11.4</w:t>
+                  </w:r>
+                </w:p>
+              </w:tc>
+              <w:tc>
+                <w:tcPr>
+                  <w:tcBorders>
+                    <w:bottom w:val="none" w:sz="0" w:space="0" w:color="000000"/>
+                    <w:top w:val="none" w:sz="0" w:space="0" w:color="000000"/>
+                    <w:left w:val="none" w:sz="0" w:space="0" w:color="000000"/>
+                    <w:right w:val="none" w:sz="0" w:space="0" w:color="000000"/>
+                  </w:tcBorders>
+                  <w:shd w:val="clear" w:color="auto" w:fill="FFFFFF"/>
+                  <w:tcMar>
+                    <w:top w:w="0" w:type="dxa"/>
+                    <w:bottom w:w="0" w:type="dxa"/>
+                    <w:left w:w="0" w:type="dxa"/>
+                    <w:right w:w="0" w:type="dxa"/>
+                  </w:tcMar>
+                  <w:vAlign w:val="center"/>
+                </w:tcPr>
+                <w:p>
+                  <w:pPr>
+                    <w:pStyle w:val="Normal"/>
+                    <w:jc w:val="right"/>
+                    <w:pBdr>
+                      <w:bottom w:val="none" w:sz="0" w:space="0" w:color="000000"/>
+                      <w:top w:val="none" w:sz="0" w:space="0" w:color="000000"/>
+                      <w:left w:val="none" w:sz="0" w:space="0" w:color="000000"/>
+                      <w:right w:val="none" w:sz="0" w:space="0" w:color="000000"/>
+                    </w:pBdr>
+                    <w:spacing w:after="100" w:before="100" w:line="240"/>
+                    <w:ind w:left="100" w:right="100" w:firstLine="0" w:firstLineChars="0"/>
+                    <w:rPr>
+                      <w:rFonts w:ascii="Helvetica" w:hAnsi="Helvetica" w:eastAsia="Helvetica" w:cs="Helvetica"/>
+                      <w:i w:val="false"/>
+                      <w:b w:val="false"/>
+                      <w:u w:val="none"/>
+                      <w:sz w:val="22"/>
+                      <w:szCs w:val="22"/>
+                      <w:color w:val="000000"/>
+                    </w:rPr>
+                  </w:pPr>
+                  <w:r xmlns:w="http://schemas.openxmlformats.org/wordprocessingml/2006/main" xmlns:wp="http://schemas.openxmlformats.org/drawingml/2006/wordprocessingDrawing" xmlns:r="http://schemas.openxmlformats.org/officeDocument/2006/relationships" xmlns:w14="http://schemas.microsoft.com/office/word/2010/wordml">
+                    <w:rPr>
+                      <w:rFonts w:ascii="Helvetica" w:hAnsi="Helvetica" w:eastAsia="Helvetica" w:cs="Helvetica"/>
+                      <w:i w:val="false"/>
+                      <w:b w:val="false"/>
+                      <w:u w:val="none"/>
+                      <w:sz w:val="22"/>
+                      <w:szCs w:val="22"/>
+                      <w:color w:val="000000"/>
+                    </w:rPr>
+                    <w:t xml:space="preserve">0.00000167</w:t>
+                  </w:r>
+                </w:p>
+              </w:tc>
+              <w:tc>
+                <w:tcPr>
+                  <w:tcBorders>
+                    <w:bottom w:val="none" w:sz="0" w:space="0" w:color="000000"/>
+                    <w:top w:val="none" w:sz="0" w:space="0" w:color="000000"/>
+                    <w:left w:val="none" w:sz="0" w:space="0" w:color="000000"/>
+                    <w:right w:val="none" w:sz="0" w:space="0" w:color="000000"/>
+                  </w:tcBorders>
+                  <w:shd w:val="clear" w:color="auto" w:fill="FFFFFF"/>
+                  <w:tcMar>
+                    <w:top w:w="0" w:type="dxa"/>
+                    <w:bottom w:w="0" w:type="dxa"/>
+                    <w:left w:w="0" w:type="dxa"/>
+                    <w:right w:w="0" w:type="dxa"/>
+                  </w:tcMar>
+                  <w:vAlign w:val="center"/>
+                </w:tcPr>
+                <w:p>
+                  <w:pPr>
+                    <w:pStyle w:val="Normal"/>
+                    <w:jc w:val="right"/>
+                    <w:pBdr>
+                      <w:bottom w:val="none" w:sz="0" w:space="0" w:color="000000"/>
+                      <w:top w:val="none" w:sz="0" w:space="0" w:color="000000"/>
+                      <w:left w:val="none" w:sz="0" w:space="0" w:color="000000"/>
+                      <w:right w:val="none" w:sz="0" w:space="0" w:color="000000"/>
+                    </w:pBdr>
+                    <w:spacing w:after="100" w:before="100" w:line="240"/>
+                    <w:ind w:left="100" w:right="100" w:firstLine="0" w:firstLineChars="0"/>
+                    <w:rPr>
+                      <w:rFonts w:ascii="Helvetica" w:hAnsi="Helvetica" w:eastAsia="Helvetica" w:cs="Helvetica"/>
+                      <w:i w:val="false"/>
+                      <w:b w:val="false"/>
+                      <w:u w:val="none"/>
+                      <w:sz w:val="22"/>
+                      <w:szCs w:val="22"/>
+                      <w:color w:val="000000"/>
+                    </w:rPr>
+                  </w:pPr>
+                  <w:r xmlns:w="http://schemas.openxmlformats.org/wordprocessingml/2006/main" xmlns:wp="http://schemas.openxmlformats.org/drawingml/2006/wordprocessingDrawing" xmlns:r="http://schemas.openxmlformats.org/officeDocument/2006/relationships" xmlns:w14="http://schemas.microsoft.com/office/word/2010/wordml">
+                    <w:rPr>
+                      <w:rFonts w:ascii="Helvetica" w:hAnsi="Helvetica" w:eastAsia="Helvetica" w:cs="Helvetica"/>
+                      <w:i w:val="false"/>
+                      <w:b w:val="false"/>
+                      <w:u w:val="none"/>
+                      <w:sz w:val="22"/>
+                      <w:szCs w:val="22"/>
+                      <w:color w:val="000000"/>
+                    </w:rPr>
+                    <w:t xml:space="preserve">0.0000016715</w:t>
+                  </w:r>
+                </w:p>
+              </w:tc>
+              <w:tc>
+                <w:tcPr>
+                  <w:tcBorders>
+                    <w:bottom w:val="none" w:sz="0" w:space="0" w:color="000000"/>
+                    <w:top w:val="none" w:sz="0" w:space="0" w:color="000000"/>
+                    <w:left w:val="none" w:sz="0" w:space="0" w:color="000000"/>
+                    <w:right w:val="none" w:sz="0" w:space="0" w:color="000000"/>
+                  </w:tcBorders>
+                  <w:shd w:val="clear" w:color="auto" w:fill="FFFFFF"/>
+                  <w:tcMar>
+                    <w:top w:w="0" w:type="dxa"/>
+                    <w:bottom w:w="0" w:type="dxa"/>
+                    <w:left w:w="0" w:type="dxa"/>
+                    <w:right w:w="0" w:type="dxa"/>
+                  </w:tcMar>
+                  <w:vAlign w:val="center"/>
+                </w:tcPr>
+                <w:p>
+                  <w:pPr>
+                    <w:pStyle w:val="Normal"/>
+                    <w:jc w:val="right"/>
+                    <w:pBdr>
+                      <w:bottom w:val="none" w:sz="0" w:space="0" w:color="000000"/>
+                      <w:top w:val="none" w:sz="0" w:space="0" w:color="000000"/>
+                      <w:left w:val="none" w:sz="0" w:space="0" w:color="000000"/>
+                      <w:right w:val="none" w:sz="0" w:space="0" w:color="000000"/>
+                    </w:pBdr>
+                    <w:spacing w:after="100" w:before="100" w:line="240"/>
+                    <w:ind w:left="100" w:right="100" w:firstLine="0" w:firstLineChars="0"/>
+                    <w:rPr>
+                      <w:rFonts w:ascii="Helvetica" w:hAnsi="Helvetica" w:eastAsia="Helvetica" w:cs="Helvetica"/>
+                      <w:i w:val="false"/>
+                      <w:b w:val="false"/>
+                      <w:u w:val="none"/>
+                      <w:sz w:val="22"/>
+                      <w:szCs w:val="22"/>
+                      <w:color w:val="000000"/>
+                    </w:rPr>
+                  </w:pPr>
+                  <w:r xmlns:w="http://schemas.openxmlformats.org/wordprocessingml/2006/main" xmlns:wp="http://schemas.openxmlformats.org/drawingml/2006/wordprocessingDrawing" xmlns:r="http://schemas.openxmlformats.org/officeDocument/2006/relationships" xmlns:w14="http://schemas.microsoft.com/office/word/2010/wordml">
+                    <w:rPr>
+                      <w:rFonts w:ascii="Helvetica" w:hAnsi="Helvetica" w:eastAsia="Helvetica" w:cs="Helvetica"/>
+                      <w:i w:val="false"/>
+                      <w:b w:val="false"/>
+                      <w:u w:val="none"/>
+                      <w:sz w:val="22"/>
+                      <w:szCs w:val="22"/>
+                      <w:color w:val="000000"/>
+                    </w:rPr>
+                    <w:t xml:space="preserve">0.00000094</w:t>
+                  </w:r>
+                </w:p>
+              </w:tc>
+              <w:tc>
+                <w:tcPr>
+                  <w:tcBorders>
+                    <w:bottom w:val="none" w:sz="0" w:space="0" w:color="000000"/>
+                    <w:top w:val="none" w:sz="0" w:space="0" w:color="000000"/>
+                    <w:left w:val="none" w:sz="0" w:space="0" w:color="000000"/>
+                    <w:right w:val="none" w:sz="0" w:space="0" w:color="000000"/>
+                  </w:tcBorders>
+                  <w:shd w:val="clear" w:color="auto" w:fill="FFFFFF"/>
+                  <w:tcMar>
+                    <w:top w:w="0" w:type="dxa"/>
+                    <w:bottom w:w="0" w:type="dxa"/>
+                    <w:left w:w="0" w:type="dxa"/>
+                    <w:right w:w="0" w:type="dxa"/>
+                  </w:tcMar>
+                  <w:vAlign w:val="center"/>
+                </w:tcPr>
+                <w:p>
+                  <w:pPr>
+                    <w:pStyle w:val="Normal"/>
+                    <w:jc w:val="right"/>
+                    <w:pBdr>
+                      <w:bottom w:val="none" w:sz="0" w:space="0" w:color="000000"/>
+                      <w:top w:val="none" w:sz="0" w:space="0" w:color="000000"/>
+                      <w:left w:val="none" w:sz="0" w:space="0" w:color="000000"/>
+                      <w:right w:val="none" w:sz="0" w:space="0" w:color="000000"/>
+                    </w:pBdr>
+                    <w:spacing w:after="100" w:before="100" w:line="240"/>
+                    <w:ind w:left="100" w:right="100" w:firstLine="0" w:firstLineChars="0"/>
+                    <w:rPr>
+                      <w:rFonts w:ascii="Helvetica" w:hAnsi="Helvetica" w:eastAsia="Helvetica" w:cs="Helvetica"/>
+                      <w:i w:val="false"/>
+                      <w:b w:val="false"/>
+                      <w:u w:val="none"/>
+                      <w:sz w:val="22"/>
+                      <w:szCs w:val="22"/>
+                      <w:color w:val="000000"/>
+                    </w:rPr>
+                  </w:pPr>
+                  <w:r xmlns:w="http://schemas.openxmlformats.org/wordprocessingml/2006/main" xmlns:wp="http://schemas.openxmlformats.org/drawingml/2006/wordprocessingDrawing" xmlns:r="http://schemas.openxmlformats.org/officeDocument/2006/relationships" xmlns:w14="http://schemas.microsoft.com/office/word/2010/wordml">
+                    <w:rPr>
+                      <w:rFonts w:ascii="Helvetica" w:hAnsi="Helvetica" w:eastAsia="Helvetica" w:cs="Helvetica"/>
+                      <w:i w:val="false"/>
+                      <w:b w:val="false"/>
+                      <w:u w:val="none"/>
+                      <w:sz w:val="22"/>
+                      <w:szCs w:val="22"/>
+                      <w:color w:val="000000"/>
+                    </w:rPr>
+                    <w:t xml:space="preserve">74</w:t>
+                  </w:r>
+                </w:p>
+              </w:tc>
+            </w:tr>
+            <w:tr>
+              <w:trPr>
+                <w:trHeight w:val="573" w:hRule="auto"/>
+              </w:trPr>
+              body3
+              <w:tc>
+                <w:tcPr>
+                  <w:tcBorders>
+                    <w:bottom w:val="none" w:sz="0" w:space="0" w:color="000000"/>
+                    <w:top w:val="none" w:sz="0" w:space="0" w:color="000000"/>
+                    <w:left w:val="none" w:sz="0" w:space="0" w:color="000000"/>
+                    <w:right w:val="none" w:sz="0" w:space="0" w:color="000000"/>
+                  </w:tcBorders>
+                  <w:shd w:val="clear" w:color="auto" w:fill="FFFFFF"/>
+                  <w:tcMar>
+                    <w:top w:w="0" w:type="dxa"/>
+                    <w:bottom w:w="0" w:type="dxa"/>
+                    <w:left w:w="0" w:type="dxa"/>
+                    <w:right w:w="0" w:type="dxa"/>
+                  </w:tcMar>
+                  <w:vAlign w:val="center"/>
+                </w:tcPr>
+                <w:p>
+                  <w:pPr>
+                    <w:pStyle w:val="Normal"/>
+                    <w:jc w:val="left"/>
+                    <w:pBdr>
+                      <w:bottom w:val="none" w:sz="0" w:space="0" w:color="000000"/>
+                      <w:top w:val="none" w:sz="0" w:space="0" w:color="000000"/>
+                      <w:left w:val="none" w:sz="0" w:space="0" w:color="000000"/>
+                      <w:right w:val="none" w:sz="0" w:space="0" w:color="000000"/>
+                    </w:pBdr>
+                    <w:spacing w:after="100" w:before="100" w:line="240"/>
+                    <w:ind w:left="100" w:right="100" w:firstLine="0" w:firstLineChars="0"/>
+                    <w:rPr>
+                      <w:rFonts w:ascii="Helvetica" w:hAnsi="Helvetica" w:eastAsia="Helvetica" w:cs="Helvetica"/>
+                      <w:i w:val="false"/>
+                      <w:b w:val="false"/>
+                      <w:u w:val="none"/>
+                      <w:sz w:val="22"/>
+                      <w:szCs w:val="22"/>
+                      <w:color w:val="000000"/>
+                    </w:rPr>
+                  </w:pPr>
+                  <w:r xmlns:w="http://schemas.openxmlformats.org/wordprocessingml/2006/main" xmlns:wp="http://schemas.openxmlformats.org/drawingml/2006/wordprocessingDrawing" xmlns:r="http://schemas.openxmlformats.org/officeDocument/2006/relationships" xmlns:w14="http://schemas.microsoft.com/office/word/2010/wordml">
+                    <w:rPr>
+                      <w:rFonts w:ascii="Helvetica" w:hAnsi="Helvetica" w:eastAsia="Helvetica" w:cs="Helvetica"/>
+                      <w:i w:val="false"/>
+                      <w:b w:val="false"/>
+                      <w:u w:val="none"/>
+                      <w:sz w:val="22"/>
+                      <w:szCs w:val="22"/>
+                      <w:color w:val="000000"/>
+                    </w:rPr>
+                    <w:t xml:space="preserve">Disturbance</w:t>
+                  </w:r>
+                </w:p>
+              </w:tc>
+              <w:tc>
+                <w:tcPr>
+                  <w:tcBorders>
+                    <w:bottom w:val="none" w:sz="0" w:space="0" w:color="000000"/>
+                    <w:top w:val="none" w:sz="0" w:space="0" w:color="000000"/>
+                    <w:left w:val="none" w:sz="0" w:space="0" w:color="000000"/>
+                    <w:right w:val="none" w:sz="0" w:space="0" w:color="000000"/>
+                  </w:tcBorders>
+                  <w:shd w:val="clear" w:color="auto" w:fill="FFFFFF"/>
+                  <w:tcMar>
+                    <w:top w:w="0" w:type="dxa"/>
+                    <w:bottom w:w="0" w:type="dxa"/>
+                    <w:left w:w="0" w:type="dxa"/>
+                    <w:right w:w="0" w:type="dxa"/>
+                  </w:tcMar>
+                  <w:vAlign w:val="center"/>
+                </w:tcPr>
+                <w:p>
+                  <w:pPr>
+                    <w:pStyle w:val="Normal"/>
+                    <w:jc w:val="right"/>
+                    <w:pBdr>
+                      <w:bottom w:val="none" w:sz="0" w:space="0" w:color="000000"/>
+                      <w:top w:val="none" w:sz="0" w:space="0" w:color="000000"/>
+                      <w:left w:val="none" w:sz="0" w:space="0" w:color="000000"/>
+                      <w:right w:val="none" w:sz="0" w:space="0" w:color="000000"/>
+                    </w:pBdr>
+                    <w:spacing w:after="100" w:before="100" w:line="240"/>
+                    <w:ind w:left="100" w:right="100" w:firstLine="0" w:firstLineChars="0"/>
+                    <w:rPr>
+                      <w:rFonts w:ascii="Helvetica" w:hAnsi="Helvetica" w:eastAsia="Helvetica" w:cs="Helvetica"/>
+                      <w:i w:val="false"/>
+                      <w:b w:val="false"/>
+                      <w:u w:val="none"/>
+                      <w:sz w:val="22"/>
+                      <w:szCs w:val="22"/>
+                      <w:color w:val="000000"/>
+                    </w:rPr>
+                  </w:pPr>
+                  <w:r xmlns:w="http://schemas.openxmlformats.org/wordprocessingml/2006/main" xmlns:wp="http://schemas.openxmlformats.org/drawingml/2006/wordprocessingDrawing" xmlns:r="http://schemas.openxmlformats.org/officeDocument/2006/relationships" xmlns:w14="http://schemas.microsoft.com/office/word/2010/wordml">
+                    <w:rPr>
+                      <w:rFonts w:ascii="Helvetica" w:hAnsi="Helvetica" w:eastAsia="Helvetica" w:cs="Helvetica"/>
+                      <w:i w:val="false"/>
+                      <w:b w:val="false"/>
+                      <w:u w:val="none"/>
+                      <w:sz w:val="22"/>
+                      <w:szCs w:val="22"/>
+                      <w:color w:val="000000"/>
+                    </w:rPr>
+                    <w:t xml:space="preserve">192</w:t>
+                  </w:r>
+                </w:p>
+              </w:tc>
+              <w:tc>
+                <w:tcPr>
+                  <w:tcBorders>
+                    <w:bottom w:val="none" w:sz="0" w:space="0" w:color="000000"/>
+                    <w:top w:val="none" w:sz="0" w:space="0" w:color="000000"/>
+                    <w:left w:val="none" w:sz="0" w:space="0" w:color="000000"/>
+                    <w:right w:val="none" w:sz="0" w:space="0" w:color="000000"/>
+                  </w:tcBorders>
+                  <w:shd w:val="clear" w:color="auto" w:fill="FFFFFF"/>
+                  <w:tcMar>
+                    <w:top w:w="0" w:type="dxa"/>
+                    <w:bottom w:w="0" w:type="dxa"/>
+                    <w:left w:w="0" w:type="dxa"/>
+                    <w:right w:w="0" w:type="dxa"/>
+                  </w:tcMar>
+                  <w:vAlign w:val="center"/>
+                </w:tcPr>
+                <w:p>
+                  <w:pPr>
+                    <w:pStyle w:val="Normal"/>
+                    <w:jc w:val="right"/>
+                    <w:pBdr>
+                      <w:bottom w:val="none" w:sz="0" w:space="0" w:color="000000"/>
+                      <w:top w:val="none" w:sz="0" w:space="0" w:color="000000"/>
+                      <w:left w:val="none" w:sz="0" w:space="0" w:color="000000"/>
+                      <w:right w:val="none" w:sz="0" w:space="0" w:color="000000"/>
+                    </w:pBdr>
+                    <w:spacing w:after="100" w:before="100" w:line="240"/>
+                    <w:ind w:left="100" w:right="100" w:firstLine="0" w:firstLineChars="0"/>
+                    <w:rPr>
+                      <w:rFonts w:ascii="Helvetica" w:hAnsi="Helvetica" w:eastAsia="Helvetica" w:cs="Helvetica"/>
+                      <w:i w:val="false"/>
+                      <w:b w:val="false"/>
+                      <w:u w:val="none"/>
+                      <w:sz w:val="22"/>
+                      <w:szCs w:val="22"/>
+                      <w:color w:val="000000"/>
+                    </w:rPr>
+                  </w:pPr>
+                  <w:r xmlns:w="http://schemas.openxmlformats.org/wordprocessingml/2006/main" xmlns:wp="http://schemas.openxmlformats.org/drawingml/2006/wordprocessingDrawing" xmlns:r="http://schemas.openxmlformats.org/officeDocument/2006/relationships" xmlns:w14="http://schemas.microsoft.com/office/word/2010/wordml">
+                    <w:rPr>
+                      <w:rFonts w:ascii="Helvetica" w:hAnsi="Helvetica" w:eastAsia="Helvetica" w:cs="Helvetica"/>
+                      <w:i w:val="false"/>
+                      <w:b w:val="false"/>
+                      <w:u w:val="none"/>
+                      <w:sz w:val="22"/>
+                      <w:szCs w:val="22"/>
+                      <w:color w:val="000000"/>
+                    </w:rPr>
+                    <w:t xml:space="preserve">6</w:t>
+                  </w:r>
+                </w:p>
+              </w:tc>
+              <w:tc>
+                <w:tcPr>
+                  <w:tcBorders>
+                    <w:bottom w:val="none" w:sz="0" w:space="0" w:color="000000"/>
+                    <w:top w:val="none" w:sz="0" w:space="0" w:color="000000"/>
+                    <w:left w:val="none" w:sz="0" w:space="0" w:color="000000"/>
+                    <w:right w:val="none" w:sz="0" w:space="0" w:color="000000"/>
+                  </w:tcBorders>
+                  <w:shd w:val="clear" w:color="auto" w:fill="FFFFFF"/>
+                  <w:tcMar>
+                    <w:top w:w="0" w:type="dxa"/>
+                    <w:bottom w:w="0" w:type="dxa"/>
+                    <w:left w:w="0" w:type="dxa"/>
+                    <w:right w:w="0" w:type="dxa"/>
+                  </w:tcMar>
+                  <w:vAlign w:val="center"/>
+                </w:tcPr>
+                <w:p>
+                  <w:pPr>
+                    <w:pStyle w:val="Normal"/>
+                    <w:jc w:val="right"/>
+                    <w:pBdr>
+                      <w:bottom w:val="none" w:sz="0" w:space="0" w:color="000000"/>
+                      <w:top w:val="none" w:sz="0" w:space="0" w:color="000000"/>
+                      <w:left w:val="none" w:sz="0" w:space="0" w:color="000000"/>
+                      <w:right w:val="none" w:sz="0" w:space="0" w:color="000000"/>
+                    </w:pBdr>
+                    <w:spacing w:after="100" w:before="100" w:line="240"/>
+                    <w:ind w:left="100" w:right="100" w:firstLine="0" w:firstLineChars="0"/>
+                    <w:rPr>
+                      <w:rFonts w:ascii="Helvetica" w:hAnsi="Helvetica" w:eastAsia="Helvetica" w:cs="Helvetica"/>
+                      <w:i w:val="false"/>
+                      <w:b w:val="false"/>
+                      <w:u w:val="none"/>
+                      <w:sz w:val="22"/>
+                      <w:szCs w:val="22"/>
+                      <w:color w:val="000000"/>
+                    </w:rPr>
+                  </w:pPr>
+                  <w:r xmlns:w="http://schemas.openxmlformats.org/wordprocessingml/2006/main" xmlns:wp="http://schemas.openxmlformats.org/drawingml/2006/wordprocessingDrawing" xmlns:r="http://schemas.openxmlformats.org/officeDocument/2006/relationships" xmlns:w14="http://schemas.microsoft.com/office/word/2010/wordml">
+                    <w:rPr>
+                      <w:rFonts w:ascii="Helvetica" w:hAnsi="Helvetica" w:eastAsia="Helvetica" w:cs="Helvetica"/>
+                      <w:i w:val="false"/>
+                      <w:b w:val="false"/>
+                      <w:u w:val="none"/>
+                      <w:sz w:val="22"/>
+                      <w:szCs w:val="22"/>
+                      <w:color w:val="000000"/>
+                    </w:rPr>
+                    <w:t xml:space="preserve">15</w:t>
+                  </w:r>
+                </w:p>
+              </w:tc>
+              <w:tc>
+                <w:tcPr>
+                  <w:tcBorders>
+                    <w:bottom w:val="none" w:sz="0" w:space="0" w:color="000000"/>
+                    <w:top w:val="none" w:sz="0" w:space="0" w:color="000000"/>
+                    <w:left w:val="none" w:sz="0" w:space="0" w:color="000000"/>
+                    <w:right w:val="none" w:sz="0" w:space="0" w:color="000000"/>
+                  </w:tcBorders>
+                  <w:shd w:val="clear" w:color="auto" w:fill="FFFFFF"/>
+                  <w:tcMar>
+                    <w:top w:w="0" w:type="dxa"/>
+                    <w:bottom w:w="0" w:type="dxa"/>
+                    <w:left w:w="0" w:type="dxa"/>
+                    <w:right w:w="0" w:type="dxa"/>
+                  </w:tcMar>
+                  <w:vAlign w:val="center"/>
+                </w:tcPr>
+                <w:p>
+                  <w:pPr>
+                    <w:pStyle w:val="Normal"/>
+                    <w:jc w:val="right"/>
+                    <w:pBdr>
+                      <w:bottom w:val="none" w:sz="0" w:space="0" w:color="000000"/>
+                      <w:top w:val="none" w:sz="0" w:space="0" w:color="000000"/>
+                      <w:left w:val="none" w:sz="0" w:space="0" w:color="000000"/>
+                      <w:right w:val="none" w:sz="0" w:space="0" w:color="000000"/>
+                    </w:pBdr>
+                    <w:spacing w:after="100" w:before="100" w:line="240"/>
+                    <w:ind w:left="100" w:right="100" w:firstLine="0" w:firstLineChars="0"/>
+                    <w:rPr>
+                      <w:rFonts w:ascii="Helvetica" w:hAnsi="Helvetica" w:eastAsia="Helvetica" w:cs="Helvetica"/>
+                      <w:i w:val="false"/>
+                      <w:b w:val="false"/>
+                      <w:u w:val="none"/>
+                      <w:sz w:val="22"/>
+                      <w:szCs w:val="22"/>
+                      <w:color w:val="000000"/>
+                    </w:rPr>
+                  </w:pPr>
+                  <w:r xmlns:w="http://schemas.openxmlformats.org/wordprocessingml/2006/main" xmlns:wp="http://schemas.openxmlformats.org/drawingml/2006/wordprocessingDrawing" xmlns:r="http://schemas.openxmlformats.org/officeDocument/2006/relationships" xmlns:w14="http://schemas.microsoft.com/office/word/2010/wordml">
+                    <w:rPr>
+                      <w:rFonts w:ascii="Helvetica" w:hAnsi="Helvetica" w:eastAsia="Helvetica" w:cs="Helvetica"/>
+                      <w:i w:val="false"/>
+                      <w:b w:val="false"/>
+                      <w:u w:val="none"/>
+                      <w:sz w:val="22"/>
+                      <w:szCs w:val="22"/>
+                      <w:color w:val="000000"/>
+                    </w:rPr>
+                    <w:t xml:space="preserve">89</w:t>
+                  </w:r>
+                </w:p>
+              </w:tc>
+              <w:tc>
+                <w:tcPr>
+                  <w:tcBorders>
+                    <w:bottom w:val="none" w:sz="0" w:space="0" w:color="000000"/>
+                    <w:top w:val="none" w:sz="0" w:space="0" w:color="000000"/>
+                    <w:left w:val="none" w:sz="0" w:space="0" w:color="000000"/>
+                    <w:right w:val="none" w:sz="0" w:space="0" w:color="000000"/>
+                  </w:tcBorders>
+                  <w:shd w:val="clear" w:color="auto" w:fill="FFFFFF"/>
+                  <w:tcMar>
+                    <w:top w:w="0" w:type="dxa"/>
+                    <w:bottom w:w="0" w:type="dxa"/>
+                    <w:left w:w="0" w:type="dxa"/>
+                    <w:right w:w="0" w:type="dxa"/>
+                  </w:tcMar>
+                  <w:vAlign w:val="center"/>
+                </w:tcPr>
+                <w:p>
+                  <w:pPr>
+                    <w:pStyle w:val="Normal"/>
+                    <w:jc w:val="right"/>
+                    <w:pBdr>
+                      <w:bottom w:val="none" w:sz="0" w:space="0" w:color="000000"/>
+                      <w:top w:val="none" w:sz="0" w:space="0" w:color="000000"/>
+                      <w:left w:val="none" w:sz="0" w:space="0" w:color="000000"/>
+                      <w:right w:val="none" w:sz="0" w:space="0" w:color="000000"/>
+                    </w:pBdr>
+                    <w:spacing w:after="100" w:before="100" w:line="240"/>
+                    <w:ind w:left="100" w:right="100" w:firstLine="0" w:firstLineChars="0"/>
+                    <w:rPr>
+                      <w:rFonts w:ascii="Helvetica" w:hAnsi="Helvetica" w:eastAsia="Helvetica" w:cs="Helvetica"/>
+                      <w:i w:val="false"/>
+                      <w:b w:val="false"/>
+                      <w:u w:val="none"/>
+                      <w:sz w:val="22"/>
+                      <w:szCs w:val="22"/>
+                      <w:color w:val="000000"/>
+                    </w:rPr>
+                  </w:pPr>
+                  <w:r xmlns:w="http://schemas.openxmlformats.org/wordprocessingml/2006/main" xmlns:wp="http://schemas.openxmlformats.org/drawingml/2006/wordprocessingDrawing" xmlns:r="http://schemas.openxmlformats.org/officeDocument/2006/relationships" xmlns:w14="http://schemas.microsoft.com/office/word/2010/wordml">
+                    <w:rPr>
+                      <w:rFonts w:ascii="Helvetica" w:hAnsi="Helvetica" w:eastAsia="Helvetica" w:cs="Helvetica"/>
+                      <w:i w:val="false"/>
+                      <w:b w:val="false"/>
+                      <w:u w:val="none"/>
+                      <w:sz w:val="22"/>
+                      <w:szCs w:val="22"/>
+                      <w:color w:val="000000"/>
+                    </w:rPr>
+                    <w:t xml:space="preserve">35.1</w:t>
+                  </w:r>
+                </w:p>
+              </w:tc>
+              <w:tc>
+                <w:tcPr>
+                  <w:tcBorders>
+                    <w:bottom w:val="none" w:sz="0" w:space="0" w:color="000000"/>
+                    <w:top w:val="none" w:sz="0" w:space="0" w:color="000000"/>
+                    <w:left w:val="none" w:sz="0" w:space="0" w:color="000000"/>
+                    <w:right w:val="none" w:sz="0" w:space="0" w:color="000000"/>
+                  </w:tcBorders>
+                  <w:shd w:val="clear" w:color="auto" w:fill="FFFFFF"/>
+                  <w:tcMar>
+                    <w:top w:w="0" w:type="dxa"/>
+                    <w:bottom w:w="0" w:type="dxa"/>
+                    <w:left w:w="0" w:type="dxa"/>
+                    <w:right w:w="0" w:type="dxa"/>
+                  </w:tcMar>
+                  <w:vAlign w:val="center"/>
+                </w:tcPr>
+                <w:p>
+                  <w:pPr>
+                    <w:pStyle w:val="Normal"/>
+                    <w:jc w:val="right"/>
+                    <w:pBdr>
+                      <w:bottom w:val="none" w:sz="0" w:space="0" w:color="000000"/>
+                      <w:top w:val="none" w:sz="0" w:space="0" w:color="000000"/>
+                      <w:left w:val="none" w:sz="0" w:space="0" w:color="000000"/>
+                      <w:right w:val="none" w:sz="0" w:space="0" w:color="000000"/>
+                    </w:pBdr>
+                    <w:spacing w:after="100" w:before="100" w:line="240"/>
+                    <w:ind w:left="100" w:right="100" w:firstLine="0" w:firstLineChars="0"/>
+                    <w:rPr>
+                      <w:rFonts w:ascii="Helvetica" w:hAnsi="Helvetica" w:eastAsia="Helvetica" w:cs="Helvetica"/>
+                      <w:i w:val="false"/>
+                      <w:b w:val="false"/>
+                      <w:u w:val="none"/>
+                      <w:sz w:val="22"/>
+                      <w:szCs w:val="22"/>
+                      <w:color w:val="000000"/>
+                    </w:rPr>
+                  </w:pPr>
+                  <w:r xmlns:w="http://schemas.openxmlformats.org/wordprocessingml/2006/main" xmlns:wp="http://schemas.openxmlformats.org/drawingml/2006/wordprocessingDrawing" xmlns:r="http://schemas.openxmlformats.org/officeDocument/2006/relationships" xmlns:w14="http://schemas.microsoft.com/office/word/2010/wordml">
+                    <w:rPr>
+                      <w:rFonts w:ascii="Helvetica" w:hAnsi="Helvetica" w:eastAsia="Helvetica" w:cs="Helvetica"/>
+                      <w:i w:val="false"/>
+                      <w:b w:val="false"/>
+                      <w:u w:val="none"/>
+                      <w:sz w:val="22"/>
+                      <w:szCs w:val="22"/>
+                      <w:color w:val="000000"/>
+                    </w:rPr>
+                    <w:t xml:space="preserve">1.14574009</w:t>
+                  </w:r>
+                </w:p>
+              </w:tc>
+              <w:tc>
+                <w:tcPr>
+                  <w:tcBorders>
+                    <w:bottom w:val="none" w:sz="0" w:space="0" w:color="000000"/>
+                    <w:top w:val="none" w:sz="0" w:space="0" w:color="000000"/>
+                    <w:left w:val="none" w:sz="0" w:space="0" w:color="000000"/>
+                    <w:right w:val="none" w:sz="0" w:space="0" w:color="000000"/>
+                  </w:tcBorders>
+                  <w:shd w:val="clear" w:color="auto" w:fill="FFFFFF"/>
+                  <w:tcMar>
+                    <w:top w:w="0" w:type="dxa"/>
+                    <w:bottom w:w="0" w:type="dxa"/>
+                    <w:left w:w="0" w:type="dxa"/>
+                    <w:right w:w="0" w:type="dxa"/>
+                  </w:tcMar>
+                  <w:vAlign w:val="center"/>
+                </w:tcPr>
+                <w:p>
+                  <w:pPr>
+                    <w:pStyle w:val="Normal"/>
+                    <w:jc w:val="right"/>
+                    <w:pBdr>
+                      <w:bottom w:val="none" w:sz="0" w:space="0" w:color="000000"/>
+                      <w:top w:val="none" w:sz="0" w:space="0" w:color="000000"/>
+                      <w:left w:val="none" w:sz="0" w:space="0" w:color="000000"/>
+                      <w:right w:val="none" w:sz="0" w:space="0" w:color="000000"/>
+                    </w:pBdr>
+                    <w:spacing w:after="100" w:before="100" w:line="240"/>
+                    <w:ind w:left="100" w:right="100" w:firstLine="0" w:firstLineChars="0"/>
+                    <w:rPr>
+                      <w:rFonts w:ascii="Helvetica" w:hAnsi="Helvetica" w:eastAsia="Helvetica" w:cs="Helvetica"/>
+                      <w:i w:val="false"/>
+                      <w:b w:val="false"/>
+                      <w:u w:val="none"/>
+                      <w:sz w:val="22"/>
+                      <w:szCs w:val="22"/>
+                      <w:color w:val="000000"/>
+                    </w:rPr>
+                  </w:pPr>
+                  <w:r xmlns:w="http://schemas.openxmlformats.org/wordprocessingml/2006/main" xmlns:wp="http://schemas.openxmlformats.org/drawingml/2006/wordprocessingDrawing" xmlns:r="http://schemas.openxmlformats.org/officeDocument/2006/relationships" xmlns:w14="http://schemas.microsoft.com/office/word/2010/wordml">
+                    <w:rPr>
+                      <w:rFonts w:ascii="Helvetica" w:hAnsi="Helvetica" w:eastAsia="Helvetica" w:cs="Helvetica"/>
+                      <w:i w:val="false"/>
+                      <w:b w:val="false"/>
+                      <w:u w:val="none"/>
+                      <w:sz w:val="22"/>
+                      <w:szCs w:val="22"/>
+                      <w:color w:val="000000"/>
+                    </w:rPr>
+                    <w:t xml:space="preserve">28.6254665336</w:t>
+                  </w:r>
+                </w:p>
+              </w:tc>
+              <w:tc>
+                <w:tcPr>
+                  <w:tcBorders>
+                    <w:bottom w:val="none" w:sz="0" w:space="0" w:color="000000"/>
+                    <w:top w:val="none" w:sz="0" w:space="0" w:color="000000"/>
+                    <w:left w:val="none" w:sz="0" w:space="0" w:color="000000"/>
+                    <w:right w:val="none" w:sz="0" w:space="0" w:color="000000"/>
+                  </w:tcBorders>
+                  <w:shd w:val="clear" w:color="auto" w:fill="FFFFFF"/>
+                  <w:tcMar>
+                    <w:top w:w="0" w:type="dxa"/>
+                    <w:bottom w:w="0" w:type="dxa"/>
+                    <w:left w:w="0" w:type="dxa"/>
+                    <w:right w:w="0" w:type="dxa"/>
+                  </w:tcMar>
+                  <w:vAlign w:val="center"/>
+                </w:tcPr>
+                <w:p>
+                  <w:pPr>
+                    <w:pStyle w:val="Normal"/>
+                    <w:jc w:val="right"/>
+                    <w:pBdr>
+                      <w:bottom w:val="none" w:sz="0" w:space="0" w:color="000000"/>
+                      <w:top w:val="none" w:sz="0" w:space="0" w:color="000000"/>
+                      <w:left w:val="none" w:sz="0" w:space="0" w:color="000000"/>
+                      <w:right w:val="none" w:sz="0" w:space="0" w:color="000000"/>
+                    </w:pBdr>
+                    <w:spacing w:after="100" w:before="100" w:line="240"/>
+                    <w:ind w:left="100" w:right="100" w:firstLine="0" w:firstLineChars="0"/>
+                    <w:rPr>
+                      <w:rFonts w:ascii="Helvetica" w:hAnsi="Helvetica" w:eastAsia="Helvetica" w:cs="Helvetica"/>
+                      <w:i w:val="false"/>
+                      <w:b w:val="false"/>
+                      <w:u w:val="none"/>
+                      <w:sz w:val="22"/>
+                      <w:szCs w:val="22"/>
+                      <w:color w:val="000000"/>
+                    </w:rPr>
+                  </w:pPr>
+                  <w:r xmlns:w="http://schemas.openxmlformats.org/wordprocessingml/2006/main" xmlns:wp="http://schemas.openxmlformats.org/drawingml/2006/wordprocessingDrawing" xmlns:r="http://schemas.openxmlformats.org/officeDocument/2006/relationships" xmlns:w14="http://schemas.microsoft.com/office/word/2010/wordml">
+                    <w:rPr>
+                      <w:rFonts w:ascii="Helvetica" w:hAnsi="Helvetica" w:eastAsia="Helvetica" w:cs="Helvetica"/>
+                      <w:i w:val="false"/>
+                      <w:b w:val="false"/>
+                      <w:u w:val="none"/>
+                      <w:sz w:val="22"/>
+                      <w:szCs w:val="22"/>
+                      <w:color w:val="000000"/>
+                    </w:rPr>
+                    <w:t xml:space="preserve">5.29211679</w:t>
+                  </w:r>
+                </w:p>
+              </w:tc>
+              <w:tc>
+                <w:tcPr>
+                  <w:tcBorders>
+                    <w:bottom w:val="none" w:sz="0" w:space="0" w:color="000000"/>
+                    <w:top w:val="none" w:sz="0" w:space="0" w:color="000000"/>
+                    <w:left w:val="none" w:sz="0" w:space="0" w:color="000000"/>
+                    <w:right w:val="none" w:sz="0" w:space="0" w:color="000000"/>
+                  </w:tcBorders>
+                  <w:shd w:val="clear" w:color="auto" w:fill="FFFFFF"/>
+                  <w:tcMar>
+                    <w:top w:w="0" w:type="dxa"/>
+                    <w:bottom w:w="0" w:type="dxa"/>
+                    <w:left w:w="0" w:type="dxa"/>
+                    <w:right w:w="0" w:type="dxa"/>
+                  </w:tcMar>
+                  <w:vAlign w:val="center"/>
+                </w:tcPr>
+                <w:p>
+                  <w:pPr>
+                    <w:pStyle w:val="Normal"/>
+                    <w:jc w:val="right"/>
+                    <w:pBdr>
+                      <w:bottom w:val="none" w:sz="0" w:space="0" w:color="000000"/>
+                      <w:top w:val="none" w:sz="0" w:space="0" w:color="000000"/>
+                      <w:left w:val="none" w:sz="0" w:space="0" w:color="000000"/>
+                      <w:right w:val="none" w:sz="0" w:space="0" w:color="000000"/>
+                    </w:pBdr>
+                    <w:spacing w:after="100" w:before="100" w:line="240"/>
+                    <w:ind w:left="100" w:right="100" w:firstLine="0" w:firstLineChars="0"/>
+                    <w:rPr>
+                      <w:rFonts w:ascii="Helvetica" w:hAnsi="Helvetica" w:eastAsia="Helvetica" w:cs="Helvetica"/>
+                      <w:i w:val="false"/>
+                      <w:b w:val="false"/>
+                      <w:u w:val="none"/>
+                      <w:sz w:val="22"/>
+                      <w:szCs w:val="22"/>
+                      <w:color w:val="000000"/>
+                    </w:rPr>
+                  </w:pPr>
+                  <w:r xmlns:w="http://schemas.openxmlformats.org/wordprocessingml/2006/main" xmlns:wp="http://schemas.openxmlformats.org/drawingml/2006/wordprocessingDrawing" xmlns:r="http://schemas.openxmlformats.org/officeDocument/2006/relationships" xmlns:w14="http://schemas.microsoft.com/office/word/2010/wordml">
+                    <w:rPr>
+                      <w:rFonts w:ascii="Helvetica" w:hAnsi="Helvetica" w:eastAsia="Helvetica" w:cs="Helvetica"/>
+                      <w:i w:val="false"/>
+                      <w:b w:val="false"/>
+                      <w:u w:val="none"/>
+                      <w:sz w:val="22"/>
+                      <w:szCs w:val="22"/>
+                      <w:color w:val="000000"/>
+                    </w:rPr>
+                    <w:t xml:space="preserve">19</w:t>
+                  </w:r>
+                </w:p>
+              </w:tc>
+            </w:tr>
+            <w:tr>
+              <w:trPr>
+                <w:trHeight w:val="573" w:hRule="auto"/>
+              </w:trPr>
+              body4
+              <w:tc>
+                <w:tcPr>
+                  <w:tcBorders>
+                    <w:bottom w:val="none" w:sz="0" w:space="0" w:color="000000"/>
+                    <w:top w:val="none" w:sz="0" w:space="0" w:color="000000"/>
+                    <w:left w:val="none" w:sz="0" w:space="0" w:color="000000"/>
+                    <w:right w:val="none" w:sz="0" w:space="0" w:color="000000"/>
+                  </w:tcBorders>
+                  <w:shd w:val="clear" w:color="auto" w:fill="FFFFFF"/>
+                  <w:tcMar>
+                    <w:top w:w="0" w:type="dxa"/>
+                    <w:bottom w:w="0" w:type="dxa"/>
+                    <w:left w:w="0" w:type="dxa"/>
+                    <w:right w:w="0" w:type="dxa"/>
+                  </w:tcMar>
+                  <w:vAlign w:val="center"/>
+                </w:tcPr>
+                <w:p>
+                  <w:pPr>
+                    <w:pStyle w:val="Normal"/>
+                    <w:jc w:val="left"/>
+                    <w:pBdr>
+                      <w:bottom w:val="none" w:sz="0" w:space="0" w:color="000000"/>
+                      <w:top w:val="none" w:sz="0" w:space="0" w:color="000000"/>
+                      <w:left w:val="none" w:sz="0" w:space="0" w:color="000000"/>
+                      <w:right w:val="none" w:sz="0" w:space="0" w:color="000000"/>
+                    </w:pBdr>
+                    <w:spacing w:after="100" w:before="100" w:line="240"/>
+                    <w:ind w:left="100" w:right="100" w:firstLine="0" w:firstLineChars="0"/>
+                    <w:rPr>
+                      <w:rFonts w:ascii="Helvetica" w:hAnsi="Helvetica" w:eastAsia="Helvetica" w:cs="Helvetica"/>
+                      <w:i w:val="false"/>
+                      <w:b w:val="false"/>
+                      <w:u w:val="none"/>
+                      <w:sz w:val="22"/>
+                      <w:szCs w:val="22"/>
+                      <w:color w:val="000000"/>
+                    </w:rPr>
+                  </w:pPr>
+                  <w:r xmlns:w="http://schemas.openxmlformats.org/wordprocessingml/2006/main" xmlns:wp="http://schemas.openxmlformats.org/drawingml/2006/wordprocessingDrawing" xmlns:r="http://schemas.openxmlformats.org/officeDocument/2006/relationships" xmlns:w14="http://schemas.microsoft.com/office/word/2010/wordml">
+                    <w:rPr>
+                      <w:rFonts w:ascii="Helvetica" w:hAnsi="Helvetica" w:eastAsia="Helvetica" w:cs="Helvetica"/>
+                      <w:i w:val="false"/>
+                      <w:b w:val="false"/>
+                      <w:u w:val="none"/>
+                      <w:sz w:val="22"/>
+                      <w:szCs w:val="22"/>
+                      <w:color w:val="000000"/>
+                    </w:rPr>
+                    <w:t xml:space="preserve">Nutrition</w:t>
+                  </w:r>
+                </w:p>
+              </w:tc>
+              <w:tc>
+                <w:tcPr>
+                  <w:tcBorders>
+                    <w:bottom w:val="none" w:sz="0" w:space="0" w:color="000000"/>
+                    <w:top w:val="none" w:sz="0" w:space="0" w:color="000000"/>
+                    <w:left w:val="none" w:sz="0" w:space="0" w:color="000000"/>
+                    <w:right w:val="none" w:sz="0" w:space="0" w:color="000000"/>
+                  </w:tcBorders>
+                  <w:shd w:val="clear" w:color="auto" w:fill="FFFFFF"/>
+                  <w:tcMar>
+                    <w:top w:w="0" w:type="dxa"/>
+                    <w:bottom w:w="0" w:type="dxa"/>
+                    <w:left w:w="0" w:type="dxa"/>
+                    <w:right w:w="0" w:type="dxa"/>
+                  </w:tcMar>
+                  <w:vAlign w:val="center"/>
+                </w:tcPr>
+                <w:p>
+                  <w:pPr>
+                    <w:pStyle w:val="Normal"/>
+                    <w:jc w:val="right"/>
+                    <w:pBdr>
+                      <w:bottom w:val="none" w:sz="0" w:space="0" w:color="000000"/>
+                      <w:top w:val="none" w:sz="0" w:space="0" w:color="000000"/>
+                      <w:left w:val="none" w:sz="0" w:space="0" w:color="000000"/>
+                      <w:right w:val="none" w:sz="0" w:space="0" w:color="000000"/>
+                    </w:pBdr>
+                    <w:spacing w:after="100" w:before="100" w:line="240"/>
+                    <w:ind w:left="100" w:right="100" w:firstLine="0" w:firstLineChars="0"/>
+                    <w:rPr>
+                      <w:rFonts w:ascii="Helvetica" w:hAnsi="Helvetica" w:eastAsia="Helvetica" w:cs="Helvetica"/>
+                      <w:i w:val="false"/>
+                      <w:b w:val="false"/>
+                      <w:u w:val="none"/>
+                      <w:sz w:val="22"/>
+                      <w:szCs w:val="22"/>
+                      <w:color w:val="000000"/>
+                    </w:rPr>
+                  </w:pPr>
+                  <w:r xmlns:w="http://schemas.openxmlformats.org/wordprocessingml/2006/main" xmlns:wp="http://schemas.openxmlformats.org/drawingml/2006/wordprocessingDrawing" xmlns:r="http://schemas.openxmlformats.org/officeDocument/2006/relationships" xmlns:w14="http://schemas.microsoft.com/office/word/2010/wordml">
+                    <w:rPr>
+                      <w:rFonts w:ascii="Helvetica" w:hAnsi="Helvetica" w:eastAsia="Helvetica" w:cs="Helvetica"/>
+                      <w:i w:val="false"/>
+                      <w:b w:val="false"/>
+                      <w:u w:val="none"/>
+                      <w:sz w:val="22"/>
+                      <w:szCs w:val="22"/>
+                      <w:color w:val="000000"/>
+                    </w:rPr>
+                    <w:t xml:space="preserve">745</w:t>
+                  </w:r>
+                </w:p>
+              </w:tc>
+              <w:tc>
+                <w:tcPr>
+                  <w:tcBorders>
+                    <w:bottom w:val="none" w:sz="0" w:space="0" w:color="000000"/>
+                    <w:top w:val="none" w:sz="0" w:space="0" w:color="000000"/>
+                    <w:left w:val="none" w:sz="0" w:space="0" w:color="000000"/>
+                    <w:right w:val="none" w:sz="0" w:space="0" w:color="000000"/>
+                  </w:tcBorders>
+                  <w:shd w:val="clear" w:color="auto" w:fill="FFFFFF"/>
+                  <w:tcMar>
+                    <w:top w:w="0" w:type="dxa"/>
+                    <w:bottom w:w="0" w:type="dxa"/>
+                    <w:left w:w="0" w:type="dxa"/>
+                    <w:right w:w="0" w:type="dxa"/>
+                  </w:tcMar>
+                  <w:vAlign w:val="center"/>
+                </w:tcPr>
+                <w:p>
+                  <w:pPr>
+                    <w:pStyle w:val="Normal"/>
+                    <w:jc w:val="right"/>
+                    <w:pBdr>
+                      <w:bottom w:val="none" w:sz="0" w:space="0" w:color="000000"/>
+                      <w:top w:val="none" w:sz="0" w:space="0" w:color="000000"/>
+                      <w:left w:val="none" w:sz="0" w:space="0" w:color="000000"/>
+                      <w:right w:val="none" w:sz="0" w:space="0" w:color="000000"/>
+                    </w:pBdr>
+                    <w:spacing w:after="100" w:before="100" w:line="240"/>
+                    <w:ind w:left="100" w:right="100" w:firstLine="0" w:firstLineChars="0"/>
+                    <w:rPr>
+                      <w:rFonts w:ascii="Helvetica" w:hAnsi="Helvetica" w:eastAsia="Helvetica" w:cs="Helvetica"/>
+                      <w:i w:val="false"/>
+                      <w:b w:val="false"/>
+                      <w:u w:val="none"/>
+                      <w:sz w:val="22"/>
+                      <w:szCs w:val="22"/>
+                      <w:color w:val="000000"/>
+                    </w:rPr>
+                  </w:pPr>
+                  <w:r xmlns:w="http://schemas.openxmlformats.org/wordprocessingml/2006/main" xmlns:wp="http://schemas.openxmlformats.org/drawingml/2006/wordprocessingDrawing" xmlns:r="http://schemas.openxmlformats.org/officeDocument/2006/relationships" xmlns:w14="http://schemas.microsoft.com/office/word/2010/wordml">
+                    <w:rPr>
+                      <w:rFonts w:ascii="Helvetica" w:hAnsi="Helvetica" w:eastAsia="Helvetica" w:cs="Helvetica"/>
+                      <w:i w:val="false"/>
+                      <w:b w:val="false"/>
+                      <w:u w:val="none"/>
+                      <w:sz w:val="22"/>
+                      <w:szCs w:val="22"/>
+                      <w:color w:val="000000"/>
+                    </w:rPr>
+                    <w:t xml:space="preserve">16</w:t>
+                  </w:r>
+                </w:p>
+              </w:tc>
+              <w:tc>
+                <w:tcPr>
+                  <w:tcBorders>
+                    <w:bottom w:val="none" w:sz="0" w:space="0" w:color="000000"/>
+                    <w:top w:val="none" w:sz="0" w:space="0" w:color="000000"/>
+                    <w:left w:val="none" w:sz="0" w:space="0" w:color="000000"/>
+                    <w:right w:val="none" w:sz="0" w:space="0" w:color="000000"/>
+                  </w:tcBorders>
+                  <w:shd w:val="clear" w:color="auto" w:fill="FFFFFF"/>
+                  <w:tcMar>
+                    <w:top w:w="0" w:type="dxa"/>
+                    <w:bottom w:w="0" w:type="dxa"/>
+                    <w:left w:w="0" w:type="dxa"/>
+                    <w:right w:w="0" w:type="dxa"/>
+                  </w:tcMar>
+                  <w:vAlign w:val="center"/>
+                </w:tcPr>
+                <w:p>
+                  <w:pPr>
+                    <w:pStyle w:val="Normal"/>
+                    <w:jc w:val="right"/>
+                    <w:pBdr>
+                      <w:bottom w:val="none" w:sz="0" w:space="0" w:color="000000"/>
+                      <w:top w:val="none" w:sz="0" w:space="0" w:color="000000"/>
+                      <w:left w:val="none" w:sz="0" w:space="0" w:color="000000"/>
+                      <w:right w:val="none" w:sz="0" w:space="0" w:color="000000"/>
+                    </w:pBdr>
+                    <w:spacing w:after="100" w:before="100" w:line="240"/>
+                    <w:ind w:left="100" w:right="100" w:firstLine="0" w:firstLineChars="0"/>
+                    <w:rPr>
+                      <w:rFonts w:ascii="Helvetica" w:hAnsi="Helvetica" w:eastAsia="Helvetica" w:cs="Helvetica"/>
+                      <w:i w:val="false"/>
+                      <w:b w:val="false"/>
+                      <w:u w:val="none"/>
+                      <w:sz w:val="22"/>
+                      <w:szCs w:val="22"/>
+                      <w:color w:val="000000"/>
+                    </w:rPr>
+                  </w:pPr>
+                  <w:r xmlns:w="http://schemas.openxmlformats.org/wordprocessingml/2006/main" xmlns:wp="http://schemas.openxmlformats.org/drawingml/2006/wordprocessingDrawing" xmlns:r="http://schemas.openxmlformats.org/officeDocument/2006/relationships" xmlns:w14="http://schemas.microsoft.com/office/word/2010/wordml">
+                    <w:rPr>
+                      <w:rFonts w:ascii="Helvetica" w:hAnsi="Helvetica" w:eastAsia="Helvetica" w:cs="Helvetica"/>
+                      <w:i w:val="false"/>
+                      <w:b w:val="false"/>
+                      <w:u w:val="none"/>
+                      <w:sz w:val="22"/>
+                      <w:szCs w:val="22"/>
+                      <w:color w:val="000000"/>
+                    </w:rPr>
+                    <w:t xml:space="preserve">53</w:t>
+                  </w:r>
+                </w:p>
+              </w:tc>
+              <w:tc>
+                <w:tcPr>
+                  <w:tcBorders>
+                    <w:bottom w:val="none" w:sz="0" w:space="0" w:color="000000"/>
+                    <w:top w:val="none" w:sz="0" w:space="0" w:color="000000"/>
+                    <w:left w:val="none" w:sz="0" w:space="0" w:color="000000"/>
+                    <w:right w:val="none" w:sz="0" w:space="0" w:color="000000"/>
+                  </w:tcBorders>
+                  <w:shd w:val="clear" w:color="auto" w:fill="FFFFFF"/>
+                  <w:tcMar>
+                    <w:top w:w="0" w:type="dxa"/>
+                    <w:bottom w:w="0" w:type="dxa"/>
+                    <w:left w:w="0" w:type="dxa"/>
+                    <w:right w:w="0" w:type="dxa"/>
+                  </w:tcMar>
+                  <w:vAlign w:val="center"/>
+                </w:tcPr>
+                <w:p>
+                  <w:pPr>
+                    <w:pStyle w:val="Normal"/>
+                    <w:jc w:val="right"/>
+                    <w:pBdr>
+                      <w:bottom w:val="none" w:sz="0" w:space="0" w:color="000000"/>
+                      <w:top w:val="none" w:sz="0" w:space="0" w:color="000000"/>
+                      <w:left w:val="none" w:sz="0" w:space="0" w:color="000000"/>
+                      <w:right w:val="none" w:sz="0" w:space="0" w:color="000000"/>
+                    </w:pBdr>
+                    <w:spacing w:after="100" w:before="100" w:line="240"/>
+                    <w:ind w:left="100" w:right="100" w:firstLine="0" w:firstLineChars="0"/>
+                    <w:rPr>
+                      <w:rFonts w:ascii="Helvetica" w:hAnsi="Helvetica" w:eastAsia="Helvetica" w:cs="Helvetica"/>
+                      <w:i w:val="false"/>
+                      <w:b w:val="false"/>
+                      <w:u w:val="none"/>
+                      <w:sz w:val="22"/>
+                      <w:szCs w:val="22"/>
+                      <w:color w:val="000000"/>
+                    </w:rPr>
+                  </w:pPr>
+                  <w:r xmlns:w="http://schemas.openxmlformats.org/wordprocessingml/2006/main" xmlns:wp="http://schemas.openxmlformats.org/drawingml/2006/wordprocessingDrawing" xmlns:r="http://schemas.openxmlformats.org/officeDocument/2006/relationships" xmlns:w14="http://schemas.microsoft.com/office/word/2010/wordml">
+                    <w:rPr>
+                      <w:rFonts w:ascii="Helvetica" w:hAnsi="Helvetica" w:eastAsia="Helvetica" w:cs="Helvetica"/>
+                      <w:i w:val="false"/>
+                      <w:b w:val="false"/>
+                      <w:u w:val="none"/>
+                      <w:sz w:val="22"/>
+                      <w:szCs w:val="22"/>
+                      <w:color w:val="000000"/>
+                    </w:rPr>
+                    <w:t xml:space="preserve">82</w:t>
+                  </w:r>
+                </w:p>
+              </w:tc>
+              <w:tc>
+                <w:tcPr>
+                  <w:tcBorders>
+                    <w:bottom w:val="none" w:sz="0" w:space="0" w:color="000000"/>
+                    <w:top w:val="none" w:sz="0" w:space="0" w:color="000000"/>
+                    <w:left w:val="none" w:sz="0" w:space="0" w:color="000000"/>
+                    <w:right w:val="none" w:sz="0" w:space="0" w:color="000000"/>
+                  </w:tcBorders>
+                  <w:shd w:val="clear" w:color="auto" w:fill="FFFFFF"/>
+                  <w:tcMar>
+                    <w:top w:w="0" w:type="dxa"/>
+                    <w:bottom w:w="0" w:type="dxa"/>
+                    <w:left w:w="0" w:type="dxa"/>
+                    <w:right w:w="0" w:type="dxa"/>
+                  </w:tcMar>
+                  <w:vAlign w:val="center"/>
+                </w:tcPr>
+                <w:p>
+                  <w:pPr>
+                    <w:pStyle w:val="Normal"/>
+                    <w:jc w:val="right"/>
+                    <w:pBdr>
+                      <w:bottom w:val="none" w:sz="0" w:space="0" w:color="000000"/>
+                      <w:top w:val="none" w:sz="0" w:space="0" w:color="000000"/>
+                      <w:left w:val="none" w:sz="0" w:space="0" w:color="000000"/>
+                      <w:right w:val="none" w:sz="0" w:space="0" w:color="000000"/>
+                    </w:pBdr>
+                    <w:spacing w:after="100" w:before="100" w:line="240"/>
+                    <w:ind w:left="100" w:right="100" w:firstLine="0" w:firstLineChars="0"/>
+                    <w:rPr>
+                      <w:rFonts w:ascii="Helvetica" w:hAnsi="Helvetica" w:eastAsia="Helvetica" w:cs="Helvetica"/>
+                      <w:i w:val="false"/>
+                      <w:b w:val="false"/>
+                      <w:u w:val="none"/>
+                      <w:sz w:val="22"/>
+                      <w:szCs w:val="22"/>
+                      <w:color w:val="000000"/>
+                    </w:rPr>
+                  </w:pPr>
+                  <w:r xmlns:w="http://schemas.openxmlformats.org/wordprocessingml/2006/main" xmlns:wp="http://schemas.openxmlformats.org/drawingml/2006/wordprocessingDrawing" xmlns:r="http://schemas.openxmlformats.org/officeDocument/2006/relationships" xmlns:w14="http://schemas.microsoft.com/office/word/2010/wordml">
+                    <w:rPr>
+                      <w:rFonts w:ascii="Helvetica" w:hAnsi="Helvetica" w:eastAsia="Helvetica" w:cs="Helvetica"/>
+                      <w:i w:val="false"/>
+                      <w:b w:val="false"/>
+                      <w:u w:val="none"/>
+                      <w:sz w:val="22"/>
+                      <w:szCs w:val="22"/>
+                      <w:color w:val="000000"/>
+                    </w:rPr>
+                    <w:t xml:space="preserve">21.1</w:t>
+                  </w:r>
+                </w:p>
+              </w:tc>
+              <w:tc>
+                <w:tcPr>
+                  <w:tcBorders>
+                    <w:bottom w:val="none" w:sz="0" w:space="0" w:color="000000"/>
+                    <w:top w:val="none" w:sz="0" w:space="0" w:color="000000"/>
+                    <w:left w:val="none" w:sz="0" w:space="0" w:color="000000"/>
+                    <w:right w:val="none" w:sz="0" w:space="0" w:color="000000"/>
+                  </w:tcBorders>
+                  <w:shd w:val="clear" w:color="auto" w:fill="FFFFFF"/>
+                  <w:tcMar>
+                    <w:top w:w="0" w:type="dxa"/>
+                    <w:bottom w:w="0" w:type="dxa"/>
+                    <w:left w:w="0" w:type="dxa"/>
+                    <w:right w:w="0" w:type="dxa"/>
+                  </w:tcMar>
+                  <w:vAlign w:val="center"/>
+                </w:tcPr>
+                <w:p>
+                  <w:pPr>
+                    <w:pStyle w:val="Normal"/>
+                    <w:jc w:val="right"/>
+                    <w:pBdr>
+                      <w:bottom w:val="none" w:sz="0" w:space="0" w:color="000000"/>
+                      <w:top w:val="none" w:sz="0" w:space="0" w:color="000000"/>
+                      <w:left w:val="none" w:sz="0" w:space="0" w:color="000000"/>
+                      <w:right w:val="none" w:sz="0" w:space="0" w:color="000000"/>
+                    </w:pBdr>
+                    <w:spacing w:after="100" w:before="100" w:line="240"/>
+                    <w:ind w:left="100" w:right="100" w:firstLine="0" w:firstLineChars="0"/>
+                    <w:rPr>
+                      <w:rFonts w:ascii="Helvetica" w:hAnsi="Helvetica" w:eastAsia="Helvetica" w:cs="Helvetica"/>
+                      <w:i w:val="false"/>
+                      <w:b w:val="false"/>
+                      <w:u w:val="none"/>
+                      <w:sz w:val="22"/>
+                      <w:szCs w:val="22"/>
+                      <w:color w:val="000000"/>
+                    </w:rPr>
+                  </w:pPr>
+                  <w:r xmlns:w="http://schemas.openxmlformats.org/wordprocessingml/2006/main" xmlns:wp="http://schemas.openxmlformats.org/drawingml/2006/wordprocessingDrawing" xmlns:r="http://schemas.openxmlformats.org/officeDocument/2006/relationships" xmlns:w14="http://schemas.microsoft.com/office/word/2010/wordml">
+                    <w:rPr>
+                      <w:rFonts w:ascii="Helvetica" w:hAnsi="Helvetica" w:eastAsia="Helvetica" w:cs="Helvetica"/>
+                      <w:i w:val="false"/>
+                      <w:b w:val="false"/>
+                      <w:u w:val="none"/>
+                      <w:sz w:val="22"/>
+                      <w:szCs w:val="22"/>
+                      <w:color w:val="000000"/>
+                    </w:rPr>
+                    <w:t xml:space="preserve">0.71685165</w:t>
+                  </w:r>
+                </w:p>
+              </w:tc>
+              <w:tc>
+                <w:tcPr>
+                  <w:tcBorders>
+                    <w:bottom w:val="none" w:sz="0" w:space="0" w:color="000000"/>
+                    <w:top w:val="none" w:sz="0" w:space="0" w:color="000000"/>
+                    <w:left w:val="none" w:sz="0" w:space="0" w:color="000000"/>
+                    <w:right w:val="none" w:sz="0" w:space="0" w:color="000000"/>
+                  </w:tcBorders>
+                  <w:shd w:val="clear" w:color="auto" w:fill="FFFFFF"/>
+                  <w:tcMar>
+                    <w:top w:w="0" w:type="dxa"/>
+                    <w:bottom w:w="0" w:type="dxa"/>
+                    <w:left w:w="0" w:type="dxa"/>
+                    <w:right w:w="0" w:type="dxa"/>
+                  </w:tcMar>
+                  <w:vAlign w:val="center"/>
+                </w:tcPr>
+                <w:p>
+                  <w:pPr>
+                    <w:pStyle w:val="Normal"/>
+                    <w:jc w:val="right"/>
+                    <w:pBdr>
+                      <w:bottom w:val="none" w:sz="0" w:space="0" w:color="000000"/>
+                      <w:top w:val="none" w:sz="0" w:space="0" w:color="000000"/>
+                      <w:left w:val="none" w:sz="0" w:space="0" w:color="000000"/>
+                      <w:right w:val="none" w:sz="0" w:space="0" w:color="000000"/>
+                    </w:pBdr>
+                    <w:spacing w:after="100" w:before="100" w:line="240"/>
+                    <w:ind w:left="100" w:right="100" w:firstLine="0" w:firstLineChars="0"/>
+                    <w:rPr>
+                      <w:rFonts w:ascii="Helvetica" w:hAnsi="Helvetica" w:eastAsia="Helvetica" w:cs="Helvetica"/>
+                      <w:i w:val="false"/>
+                      <w:b w:val="false"/>
+                      <w:u w:val="none"/>
+                      <w:sz w:val="22"/>
+                      <w:szCs w:val="22"/>
+                      <w:color w:val="000000"/>
+                    </w:rPr>
+                  </w:pPr>
+                  <w:r xmlns:w="http://schemas.openxmlformats.org/wordprocessingml/2006/main" xmlns:wp="http://schemas.openxmlformats.org/drawingml/2006/wordprocessingDrawing" xmlns:r="http://schemas.openxmlformats.org/officeDocument/2006/relationships" xmlns:w14="http://schemas.microsoft.com/office/word/2010/wordml">
+                    <w:rPr>
+                      <w:rFonts w:ascii="Helvetica" w:hAnsi="Helvetica" w:eastAsia="Helvetica" w:cs="Helvetica"/>
+                      <w:i w:val="false"/>
+                      <w:b w:val="false"/>
+                      <w:u w:val="none"/>
+                      <w:sz w:val="22"/>
+                      <w:szCs w:val="22"/>
+                      <w:color w:val="000000"/>
+                    </w:rPr>
+                    <w:t xml:space="preserve">0.0000020398</w:t>
+                  </w:r>
+                </w:p>
+              </w:tc>
+              <w:tc>
+                <w:tcPr>
+                  <w:tcBorders>
+                    <w:bottom w:val="none" w:sz="0" w:space="0" w:color="000000"/>
+                    <w:top w:val="none" w:sz="0" w:space="0" w:color="000000"/>
+                    <w:left w:val="none" w:sz="0" w:space="0" w:color="000000"/>
+                    <w:right w:val="none" w:sz="0" w:space="0" w:color="000000"/>
+                  </w:tcBorders>
+                  <w:shd w:val="clear" w:color="auto" w:fill="FFFFFF"/>
+                  <w:tcMar>
+                    <w:top w:w="0" w:type="dxa"/>
+                    <w:bottom w:w="0" w:type="dxa"/>
+                    <w:left w:w="0" w:type="dxa"/>
+                    <w:right w:w="0" w:type="dxa"/>
+                  </w:tcMar>
+                  <w:vAlign w:val="center"/>
+                </w:tcPr>
+                <w:p>
+                  <w:pPr>
+                    <w:pStyle w:val="Normal"/>
+                    <w:jc w:val="right"/>
+                    <w:pBdr>
+                      <w:bottom w:val="none" w:sz="0" w:space="0" w:color="000000"/>
+                      <w:top w:val="none" w:sz="0" w:space="0" w:color="000000"/>
+                      <w:left w:val="none" w:sz="0" w:space="0" w:color="000000"/>
+                      <w:right w:val="none" w:sz="0" w:space="0" w:color="000000"/>
+                    </w:pBdr>
+                    <w:spacing w:after="100" w:before="100" w:line="240"/>
+                    <w:ind w:left="100" w:right="100" w:firstLine="0" w:firstLineChars="0"/>
+                    <w:rPr>
+                      <w:rFonts w:ascii="Helvetica" w:hAnsi="Helvetica" w:eastAsia="Helvetica" w:cs="Helvetica"/>
+                      <w:i w:val="false"/>
+                      <w:b w:val="false"/>
+                      <w:u w:val="none"/>
+                      <w:sz w:val="22"/>
+                      <w:szCs w:val="22"/>
+                      <w:color w:val="000000"/>
+                    </w:rPr>
+                  </w:pPr>
+                  <w:r xmlns:w="http://schemas.openxmlformats.org/wordprocessingml/2006/main" xmlns:wp="http://schemas.openxmlformats.org/drawingml/2006/wordprocessingDrawing" xmlns:r="http://schemas.openxmlformats.org/officeDocument/2006/relationships" xmlns:w14="http://schemas.microsoft.com/office/word/2010/wordml">
+                    <w:rPr>
+                      <w:rFonts w:ascii="Helvetica" w:hAnsi="Helvetica" w:eastAsia="Helvetica" w:cs="Helvetica"/>
+                      <w:i w:val="false"/>
+                      <w:b w:val="false"/>
+                      <w:u w:val="none"/>
+                      <w:sz w:val="22"/>
+                      <w:szCs w:val="22"/>
+                      <w:color w:val="000000"/>
+                    </w:rPr>
+                    <w:t xml:space="preserve">0.55776399</w:t>
+                  </w:r>
+                </w:p>
+              </w:tc>
+              <w:tc>
+                <w:tcPr>
+                  <w:tcBorders>
+                    <w:bottom w:val="none" w:sz="0" w:space="0" w:color="000000"/>
+                    <w:top w:val="none" w:sz="0" w:space="0" w:color="000000"/>
+                    <w:left w:val="none" w:sz="0" w:space="0" w:color="000000"/>
+                    <w:right w:val="none" w:sz="0" w:space="0" w:color="000000"/>
+                  </w:tcBorders>
+                  <w:shd w:val="clear" w:color="auto" w:fill="FFFFFF"/>
+                  <w:tcMar>
+                    <w:top w:w="0" w:type="dxa"/>
+                    <w:bottom w:w="0" w:type="dxa"/>
+                    <w:left w:w="0" w:type="dxa"/>
+                    <w:right w:w="0" w:type="dxa"/>
+                  </w:tcMar>
+                  <w:vAlign w:val="center"/>
+                </w:tcPr>
+                <w:p>
+                  <w:pPr>
+                    <w:pStyle w:val="Normal"/>
+                    <w:jc w:val="right"/>
+                    <w:pBdr>
+                      <w:bottom w:val="none" w:sz="0" w:space="0" w:color="000000"/>
+                      <w:top w:val="none" w:sz="0" w:space="0" w:color="000000"/>
+                      <w:left w:val="none" w:sz="0" w:space="0" w:color="000000"/>
+                      <w:right w:val="none" w:sz="0" w:space="0" w:color="000000"/>
+                    </w:pBdr>
+                    <w:spacing w:after="100" w:before="100" w:line="240"/>
+                    <w:ind w:left="100" w:right="100" w:firstLine="0" w:firstLineChars="0"/>
+                    <w:rPr>
+                      <w:rFonts w:ascii="Helvetica" w:hAnsi="Helvetica" w:eastAsia="Helvetica" w:cs="Helvetica"/>
+                      <w:i w:val="false"/>
+                      <w:b w:val="false"/>
+                      <w:u w:val="none"/>
+                      <w:sz w:val="22"/>
+                      <w:szCs w:val="22"/>
+                      <w:color w:val="000000"/>
+                    </w:rPr>
+                  </w:pPr>
+                  <w:r xmlns:w="http://schemas.openxmlformats.org/wordprocessingml/2006/main" xmlns:wp="http://schemas.openxmlformats.org/drawingml/2006/wordprocessingDrawing" xmlns:r="http://schemas.openxmlformats.org/officeDocument/2006/relationships" xmlns:w14="http://schemas.microsoft.com/office/word/2010/wordml">
+                    <w:rPr>
+                      <w:rFonts w:ascii="Helvetica" w:hAnsi="Helvetica" w:eastAsia="Helvetica" w:cs="Helvetica"/>
+                      <w:i w:val="false"/>
+                      <w:b w:val="false"/>
+                      <w:u w:val="none"/>
+                      <w:sz w:val="22"/>
+                      <w:szCs w:val="22"/>
+                      <w:color w:val="000000"/>
+                    </w:rPr>
+                    <w:t xml:space="preserve">59</w:t>
+                  </w:r>
+                </w:p>
+              </w:tc>
+            </w:tr>
+            <w:tr>
+              <w:trPr>
+                <w:trHeight w:val="614" w:hRule="auto"/>
+              </w:trPr>
+              body5
+              <w:tc>
+                <w:tcPr>
+                  <w:tcBorders>
+                    <w:bottom w:val="single" w:sz="12" w:space="0" w:color="666666"/>
+                    <w:top w:val="none" w:sz="0" w:space="0" w:color="000000"/>
+                    <w:left w:val="none" w:sz="0" w:space="0" w:color="000000"/>
+                    <w:right w:val="none" w:sz="0" w:space="0" w:color="000000"/>
+                  </w:tcBorders>
+                  <w:shd w:val="clear" w:color="auto" w:fill="FFFFFF"/>
+                  <w:tcMar>
+                    <w:top w:w="0" w:type="dxa"/>
+                    <w:bottom w:w="0" w:type="dxa"/>
+                    <w:left w:w="0" w:type="dxa"/>
+                    <w:right w:w="0" w:type="dxa"/>
+                  </w:tcMar>
+                  <w:vAlign w:val="center"/>
+                </w:tcPr>
+                <w:p>
+                  <w:pPr>
+                    <w:pStyle w:val="Normal"/>
+                    <w:jc w:val="left"/>
+                    <w:pBdr>
+                      <w:bottom w:val="none" w:sz="0" w:space="0" w:color="000000"/>
+                      <w:top w:val="none" w:sz="0" w:space="0" w:color="000000"/>
+                      <w:left w:val="none" w:sz="0" w:space="0" w:color="000000"/>
+                      <w:right w:val="none" w:sz="0" w:space="0" w:color="000000"/>
+                    </w:pBdr>
+                    <w:spacing w:after="100" w:before="100" w:line="240"/>
+                    <w:ind w:left="100" w:right="100" w:firstLine="0" w:firstLineChars="0"/>
+                    <w:rPr>
+                      <w:rFonts w:ascii="Helvetica" w:hAnsi="Helvetica" w:eastAsia="Helvetica" w:cs="Helvetica"/>
+                      <w:i w:val="false"/>
+                      <w:b w:val="false"/>
+                      <w:u w:val="none"/>
+                      <w:sz w:val="22"/>
+                      <w:szCs w:val="22"/>
+                      <w:color w:val="000000"/>
+                    </w:rPr>
+                  </w:pPr>
+                  <w:r xmlns:w="http://schemas.openxmlformats.org/wordprocessingml/2006/main" xmlns:wp="http://schemas.openxmlformats.org/drawingml/2006/wordprocessingDrawing" xmlns:r="http://schemas.openxmlformats.org/officeDocument/2006/relationships" xmlns:w14="http://schemas.microsoft.com/office/word/2010/wordml">
+                    <w:rPr>
+                      <w:rFonts w:ascii="Helvetica" w:hAnsi="Helvetica" w:eastAsia="Helvetica" w:cs="Helvetica"/>
+                      <w:i w:val="false"/>
+                      <w:b w:val="false"/>
+                      <w:u w:val="none"/>
+                      <w:sz w:val="22"/>
+                      <w:szCs w:val="22"/>
+                      <w:color w:val="000000"/>
+                    </w:rPr>
+                    <w:t xml:space="preserve">Temperature</w:t>
+                  </w:r>
+                </w:p>
+              </w:tc>
+              <w:tc>
+                <w:tcPr>
+                  <w:tcBorders>
+                    <w:bottom w:val="single" w:sz="12" w:space="0" w:color="666666"/>
+                    <w:top w:val="none" w:sz="0" w:space="0" w:color="000000"/>
+                    <w:left w:val="none" w:sz="0" w:space="0" w:color="000000"/>
+                    <w:right w:val="none" w:sz="0" w:space="0" w:color="000000"/>
+                  </w:tcBorders>
+                  <w:shd w:val="clear" w:color="auto" w:fill="FFFFFF"/>
+                  <w:tcMar>
+                    <w:top w:w="0" w:type="dxa"/>
+                    <w:bottom w:w="0" w:type="dxa"/>
+                    <w:left w:w="0" w:type="dxa"/>
+                    <w:right w:w="0" w:type="dxa"/>
+                  </w:tcMar>
+                  <w:vAlign w:val="center"/>
+                </w:tcPr>
+                <w:p>
+                  <w:pPr>
+                    <w:pStyle w:val="Normal"/>
+                    <w:jc w:val="right"/>
+                    <w:pBdr>
+                      <w:bottom w:val="none" w:sz="0" w:space="0" w:color="000000"/>
+                      <w:top w:val="none" w:sz="0" w:space="0" w:color="000000"/>
+                      <w:left w:val="none" w:sz="0" w:space="0" w:color="000000"/>
+                      <w:right w:val="none" w:sz="0" w:space="0" w:color="000000"/>
+                    </w:pBdr>
+                    <w:spacing w:after="100" w:before="100" w:line="240"/>
+                    <w:ind w:left="100" w:right="100" w:firstLine="0" w:firstLineChars="0"/>
+                    <w:rPr>
+                      <w:rFonts w:ascii="Helvetica" w:hAnsi="Helvetica" w:eastAsia="Helvetica" w:cs="Helvetica"/>
+                      <w:i w:val="false"/>
+                      <w:b w:val="false"/>
+                      <w:u w:val="none"/>
+                      <w:sz w:val="22"/>
+                      <w:szCs w:val="22"/>
+                      <w:color w:val="000000"/>
+                    </w:rPr>
+                  </w:pPr>
+                  <w:r xmlns:w="http://schemas.openxmlformats.org/wordprocessingml/2006/main" xmlns:wp="http://schemas.openxmlformats.org/drawingml/2006/wordprocessingDrawing" xmlns:r="http://schemas.openxmlformats.org/officeDocument/2006/relationships" xmlns:w14="http://schemas.microsoft.com/office/word/2010/wordml">
+                    <w:rPr>
+                      <w:rFonts w:ascii="Helvetica" w:hAnsi="Helvetica" w:eastAsia="Helvetica" w:cs="Helvetica"/>
+                      <w:i w:val="false"/>
+                      <w:b w:val="false"/>
+                      <w:u w:val="none"/>
+                      <w:sz w:val="22"/>
+                      <w:szCs w:val="22"/>
+                      <w:color w:val="000000"/>
+                    </w:rPr>
+                    <w:t xml:space="preserve">438</w:t>
+                  </w:r>
+                </w:p>
+              </w:tc>
+              <w:tc>
+                <w:tcPr>
+                  <w:tcBorders>
+                    <w:bottom w:val="single" w:sz="12" w:space="0" w:color="666666"/>
+                    <w:top w:val="none" w:sz="0" w:space="0" w:color="000000"/>
+                    <w:left w:val="none" w:sz="0" w:space="0" w:color="000000"/>
+                    <w:right w:val="none" w:sz="0" w:space="0" w:color="000000"/>
+                  </w:tcBorders>
+                  <w:shd w:val="clear" w:color="auto" w:fill="FFFFFF"/>
+                  <w:tcMar>
+                    <w:top w:w="0" w:type="dxa"/>
+                    <w:bottom w:w="0" w:type="dxa"/>
+                    <w:left w:w="0" w:type="dxa"/>
+                    <w:right w:w="0" w:type="dxa"/>
+                  </w:tcMar>
+                  <w:vAlign w:val="center"/>
+                </w:tcPr>
+                <w:p>
+                  <w:pPr>
+                    <w:pStyle w:val="Normal"/>
+                    <w:jc w:val="right"/>
+                    <w:pBdr>
+                      <w:bottom w:val="none" w:sz="0" w:space="0" w:color="000000"/>
+                      <w:top w:val="none" w:sz="0" w:space="0" w:color="000000"/>
+                      <w:left w:val="none" w:sz="0" w:space="0" w:color="000000"/>
+                      <w:right w:val="none" w:sz="0" w:space="0" w:color="000000"/>
+                    </w:pBdr>
+                    <w:spacing w:after="100" w:before="100" w:line="240"/>
+                    <w:ind w:left="100" w:right="100" w:firstLine="0" w:firstLineChars="0"/>
+                    <w:rPr>
+                      <w:rFonts w:ascii="Helvetica" w:hAnsi="Helvetica" w:eastAsia="Helvetica" w:cs="Helvetica"/>
+                      <w:i w:val="false"/>
+                      <w:b w:val="false"/>
+                      <w:u w:val="none"/>
+                      <w:sz w:val="22"/>
+                      <w:szCs w:val="22"/>
+                      <w:color w:val="000000"/>
+                    </w:rPr>
+                  </w:pPr>
+                  <w:r xmlns:w="http://schemas.openxmlformats.org/wordprocessingml/2006/main" xmlns:wp="http://schemas.openxmlformats.org/drawingml/2006/wordprocessingDrawing" xmlns:r="http://schemas.openxmlformats.org/officeDocument/2006/relationships" xmlns:w14="http://schemas.microsoft.com/office/word/2010/wordml">
+                    <w:rPr>
+                      <w:rFonts w:ascii="Helvetica" w:hAnsi="Helvetica" w:eastAsia="Helvetica" w:cs="Helvetica"/>
+                      <w:i w:val="false"/>
+                      <w:b w:val="false"/>
+                      <w:u w:val="none"/>
+                      <w:sz w:val="22"/>
+                      <w:szCs w:val="22"/>
+                      <w:color w:val="000000"/>
+                    </w:rPr>
+                    <w:t xml:space="preserve">25</w:t>
+                  </w:r>
+                </w:p>
+              </w:tc>
+              <w:tc>
+                <w:tcPr>
+                  <w:tcBorders>
+                    <w:bottom w:val="single" w:sz="12" w:space="0" w:color="666666"/>
+                    <w:top w:val="none" w:sz="0" w:space="0" w:color="000000"/>
+                    <w:left w:val="none" w:sz="0" w:space="0" w:color="000000"/>
+                    <w:right w:val="none" w:sz="0" w:space="0" w:color="000000"/>
+                  </w:tcBorders>
+                  <w:shd w:val="clear" w:color="auto" w:fill="FFFFFF"/>
+                  <w:tcMar>
+                    <w:top w:w="0" w:type="dxa"/>
+                    <w:bottom w:w="0" w:type="dxa"/>
+                    <w:left w:w="0" w:type="dxa"/>
+                    <w:right w:w="0" w:type="dxa"/>
+                  </w:tcMar>
+                  <w:vAlign w:val="center"/>
+                </w:tcPr>
+                <w:p>
+                  <w:pPr>
+                    <w:pStyle w:val="Normal"/>
+                    <w:jc w:val="right"/>
+                    <w:pBdr>
+                      <w:bottom w:val="none" w:sz="0" w:space="0" w:color="000000"/>
+                      <w:top w:val="none" w:sz="0" w:space="0" w:color="000000"/>
+                      <w:left w:val="none" w:sz="0" w:space="0" w:color="000000"/>
+                      <w:right w:val="none" w:sz="0" w:space="0" w:color="000000"/>
+                    </w:pBdr>
+                    <w:spacing w:after="100" w:before="100" w:line="240"/>
+                    <w:ind w:left="100" w:right="100" w:firstLine="0" w:firstLineChars="0"/>
+                    <w:rPr>
+                      <w:rFonts w:ascii="Helvetica" w:hAnsi="Helvetica" w:eastAsia="Helvetica" w:cs="Helvetica"/>
+                      <w:i w:val="false"/>
+                      <w:b w:val="false"/>
+                      <w:u w:val="none"/>
+                      <w:sz w:val="22"/>
+                      <w:szCs w:val="22"/>
+                      <w:color w:val="000000"/>
+                    </w:rPr>
+                  </w:pPr>
+                  <w:r xmlns:w="http://schemas.openxmlformats.org/wordprocessingml/2006/main" xmlns:wp="http://schemas.openxmlformats.org/drawingml/2006/wordprocessingDrawing" xmlns:r="http://schemas.openxmlformats.org/officeDocument/2006/relationships" xmlns:w14="http://schemas.microsoft.com/office/word/2010/wordml">
+                    <w:rPr>
+                      <w:rFonts w:ascii="Helvetica" w:hAnsi="Helvetica" w:eastAsia="Helvetica" w:cs="Helvetica"/>
+                      <w:i w:val="false"/>
+                      <w:b w:val="false"/>
+                      <w:u w:val="none"/>
+                      <w:sz w:val="22"/>
+                      <w:szCs w:val="22"/>
+                      <w:color w:val="000000"/>
+                    </w:rPr>
+                    <w:t xml:space="preserve">34</w:t>
+                  </w:r>
+                </w:p>
+              </w:tc>
+              <w:tc>
+                <w:tcPr>
+                  <w:tcBorders>
+                    <w:bottom w:val="single" w:sz="12" w:space="0" w:color="666666"/>
+                    <w:top w:val="none" w:sz="0" w:space="0" w:color="000000"/>
+                    <w:left w:val="none" w:sz="0" w:space="0" w:color="000000"/>
+                    <w:right w:val="none" w:sz="0" w:space="0" w:color="000000"/>
+                  </w:tcBorders>
+                  <w:shd w:val="clear" w:color="auto" w:fill="FFFFFF"/>
+                  <w:tcMar>
+                    <w:top w:w="0" w:type="dxa"/>
+                    <w:bottom w:w="0" w:type="dxa"/>
+                    <w:left w:w="0" w:type="dxa"/>
+                    <w:right w:w="0" w:type="dxa"/>
+                  </w:tcMar>
+                  <w:vAlign w:val="center"/>
+                </w:tcPr>
+                <w:p>
+                  <w:pPr>
+                    <w:pStyle w:val="Normal"/>
+                    <w:jc w:val="right"/>
+                    <w:pBdr>
+                      <w:bottom w:val="none" w:sz="0" w:space="0" w:color="000000"/>
+                      <w:top w:val="none" w:sz="0" w:space="0" w:color="000000"/>
+                      <w:left w:val="none" w:sz="0" w:space="0" w:color="000000"/>
+                      <w:right w:val="none" w:sz="0" w:space="0" w:color="000000"/>
+                    </w:pBdr>
+                    <w:spacing w:after="100" w:before="100" w:line="240"/>
+                    <w:ind w:left="100" w:right="100" w:firstLine="0" w:firstLineChars="0"/>
+                    <w:rPr>
+                      <w:rFonts w:ascii="Helvetica" w:hAnsi="Helvetica" w:eastAsia="Helvetica" w:cs="Helvetica"/>
+                      <w:i w:val="false"/>
+                      <w:b w:val="false"/>
+                      <w:u w:val="none"/>
+                      <w:sz w:val="22"/>
+                      <w:szCs w:val="22"/>
+                      <w:color w:val="000000"/>
+                    </w:rPr>
+                  </w:pPr>
+                  <w:r xmlns:w="http://schemas.openxmlformats.org/wordprocessingml/2006/main" xmlns:wp="http://schemas.openxmlformats.org/drawingml/2006/wordprocessingDrawing" xmlns:r="http://schemas.openxmlformats.org/officeDocument/2006/relationships" xmlns:w14="http://schemas.microsoft.com/office/word/2010/wordml">
+                    <w:rPr>
+                      <w:rFonts w:ascii="Helvetica" w:hAnsi="Helvetica" w:eastAsia="Helvetica" w:cs="Helvetica"/>
+                      <w:i w:val="false"/>
+                      <w:b w:val="false"/>
+                      <w:u w:val="none"/>
+                      <w:sz w:val="22"/>
+                      <w:szCs w:val="22"/>
+                      <w:color w:val="000000"/>
+                    </w:rPr>
+                    <w:t xml:space="preserve">93</w:t>
+                  </w:r>
+                </w:p>
+              </w:tc>
+              <w:tc>
+                <w:tcPr>
+                  <w:tcBorders>
+                    <w:bottom w:val="single" w:sz="12" w:space="0" w:color="666666"/>
+                    <w:top w:val="none" w:sz="0" w:space="0" w:color="000000"/>
+                    <w:left w:val="none" w:sz="0" w:space="0" w:color="000000"/>
+                    <w:right w:val="none" w:sz="0" w:space="0" w:color="000000"/>
+                  </w:tcBorders>
+                  <w:shd w:val="clear" w:color="auto" w:fill="FFFFFF"/>
+                  <w:tcMar>
+                    <w:top w:w="0" w:type="dxa"/>
+                    <w:bottom w:w="0" w:type="dxa"/>
+                    <w:left w:w="0" w:type="dxa"/>
+                    <w:right w:w="0" w:type="dxa"/>
+                  </w:tcMar>
+                  <w:vAlign w:val="center"/>
+                </w:tcPr>
+                <w:p>
+                  <w:pPr>
+                    <w:pStyle w:val="Normal"/>
+                    <w:jc w:val="right"/>
+                    <w:pBdr>
+                      <w:bottom w:val="none" w:sz="0" w:space="0" w:color="000000"/>
+                      <w:top w:val="none" w:sz="0" w:space="0" w:color="000000"/>
+                      <w:left w:val="none" w:sz="0" w:space="0" w:color="000000"/>
+                      <w:right w:val="none" w:sz="0" w:space="0" w:color="000000"/>
+                    </w:pBdr>
+                    <w:spacing w:after="100" w:before="100" w:line="240"/>
+                    <w:ind w:left="100" w:right="100" w:firstLine="0" w:firstLineChars="0"/>
+                    <w:rPr>
+                      <w:rFonts w:ascii="Helvetica" w:hAnsi="Helvetica" w:eastAsia="Helvetica" w:cs="Helvetica"/>
+                      <w:i w:val="false"/>
+                      <w:b w:val="false"/>
+                      <w:u w:val="none"/>
+                      <w:sz w:val="22"/>
+                      <w:szCs w:val="22"/>
+                      <w:color w:val="000000"/>
+                    </w:rPr>
+                  </w:pPr>
+                  <w:r xmlns:w="http://schemas.openxmlformats.org/wordprocessingml/2006/main" xmlns:wp="http://schemas.openxmlformats.org/drawingml/2006/wordprocessingDrawing" xmlns:r="http://schemas.openxmlformats.org/officeDocument/2006/relationships" xmlns:w14="http://schemas.microsoft.com/office/word/2010/wordml">
+                    <w:rPr>
+                      <w:rFonts w:ascii="Helvetica" w:hAnsi="Helvetica" w:eastAsia="Helvetica" w:cs="Helvetica"/>
+                      <w:i w:val="false"/>
+                      <w:b w:val="false"/>
+                      <w:u w:val="none"/>
+                      <w:sz w:val="22"/>
+                      <w:szCs w:val="22"/>
+                      <w:color w:val="000000"/>
+                    </w:rPr>
+                    <w:t xml:space="preserve">21.0</w:t>
+                  </w:r>
+                </w:p>
+              </w:tc>
+              <w:tc>
+                <w:tcPr>
+                  <w:tcBorders>
+                    <w:bottom w:val="single" w:sz="12" w:space="0" w:color="666666"/>
+                    <w:top w:val="none" w:sz="0" w:space="0" w:color="000000"/>
+                    <w:left w:val="none" w:sz="0" w:space="0" w:color="000000"/>
+                    <w:right w:val="none" w:sz="0" w:space="0" w:color="000000"/>
+                  </w:tcBorders>
+                  <w:shd w:val="clear" w:color="auto" w:fill="FFFFFF"/>
+                  <w:tcMar>
+                    <w:top w:w="0" w:type="dxa"/>
+                    <w:bottom w:w="0" w:type="dxa"/>
+                    <w:left w:w="0" w:type="dxa"/>
+                    <w:right w:w="0" w:type="dxa"/>
+                  </w:tcMar>
+                  <w:vAlign w:val="center"/>
+                </w:tcPr>
+                <w:p>
+                  <w:pPr>
+                    <w:pStyle w:val="Normal"/>
+                    <w:jc w:val="right"/>
+                    <w:pBdr>
+                      <w:bottom w:val="none" w:sz="0" w:space="0" w:color="000000"/>
+                      <w:top w:val="none" w:sz="0" w:space="0" w:color="000000"/>
+                      <w:left w:val="none" w:sz="0" w:space="0" w:color="000000"/>
+                      <w:right w:val="none" w:sz="0" w:space="0" w:color="000000"/>
+                    </w:pBdr>
+                    <w:spacing w:after="100" w:before="100" w:line="240"/>
+                    <w:ind w:left="100" w:right="100" w:firstLine="0" w:firstLineChars="0"/>
+                    <w:rPr>
+                      <w:rFonts w:ascii="Helvetica" w:hAnsi="Helvetica" w:eastAsia="Helvetica" w:cs="Helvetica"/>
+                      <w:i w:val="false"/>
+                      <w:b w:val="false"/>
+                      <w:u w:val="none"/>
+                      <w:sz w:val="22"/>
+                      <w:szCs w:val="22"/>
+                      <w:color w:val="000000"/>
+                    </w:rPr>
+                  </w:pPr>
+                  <w:r xmlns:w="http://schemas.openxmlformats.org/wordprocessingml/2006/main" xmlns:wp="http://schemas.openxmlformats.org/drawingml/2006/wordprocessingDrawing" xmlns:r="http://schemas.openxmlformats.org/officeDocument/2006/relationships" xmlns:w14="http://schemas.microsoft.com/office/word/2010/wordml">
+                    <w:rPr>
+                      <w:rFonts w:ascii="Helvetica" w:hAnsi="Helvetica" w:eastAsia="Helvetica" w:cs="Helvetica"/>
+                      <w:i w:val="false"/>
+                      <w:b w:val="false"/>
+                      <w:u w:val="none"/>
+                      <w:sz w:val="22"/>
+                      <w:szCs w:val="22"/>
+                      <w:color w:val="000000"/>
+                    </w:rPr>
+                    <w:t xml:space="preserve">1.88801455</w:t>
+                  </w:r>
+                </w:p>
+              </w:tc>
+              <w:tc>
+                <w:tcPr>
+                  <w:tcBorders>
+                    <w:bottom w:val="single" w:sz="12" w:space="0" w:color="666666"/>
+                    <w:top w:val="none" w:sz="0" w:space="0" w:color="000000"/>
+                    <w:left w:val="none" w:sz="0" w:space="0" w:color="000000"/>
+                    <w:right w:val="none" w:sz="0" w:space="0" w:color="000000"/>
+                  </w:tcBorders>
+                  <w:shd w:val="clear" w:color="auto" w:fill="FFFFFF"/>
+                  <w:tcMar>
+                    <w:top w:w="0" w:type="dxa"/>
+                    <w:bottom w:w="0" w:type="dxa"/>
+                    <w:left w:w="0" w:type="dxa"/>
+                    <w:right w:w="0" w:type="dxa"/>
+                  </w:tcMar>
+                  <w:vAlign w:val="center"/>
+                </w:tcPr>
+                <w:p>
+                  <w:pPr>
+                    <w:pStyle w:val="Normal"/>
+                    <w:jc w:val="right"/>
+                    <w:pBdr>
+                      <w:bottom w:val="none" w:sz="0" w:space="0" w:color="000000"/>
+                      <w:top w:val="none" w:sz="0" w:space="0" w:color="000000"/>
+                      <w:left w:val="none" w:sz="0" w:space="0" w:color="000000"/>
+                      <w:right w:val="none" w:sz="0" w:space="0" w:color="000000"/>
+                    </w:pBdr>
+                    <w:spacing w:after="100" w:before="100" w:line="240"/>
+                    <w:ind w:left="100" w:right="100" w:firstLine="0" w:firstLineChars="0"/>
+                    <w:rPr>
+                      <w:rFonts w:ascii="Helvetica" w:hAnsi="Helvetica" w:eastAsia="Helvetica" w:cs="Helvetica"/>
+                      <w:i w:val="false"/>
+                      <w:b w:val="false"/>
+                      <w:u w:val="none"/>
+                      <w:sz w:val="22"/>
+                      <w:szCs w:val="22"/>
+                      <w:color w:val="000000"/>
+                    </w:rPr>
+                  </w:pPr>
+                  <w:r xmlns:w="http://schemas.openxmlformats.org/wordprocessingml/2006/main" xmlns:wp="http://schemas.openxmlformats.org/drawingml/2006/wordprocessingDrawing" xmlns:r="http://schemas.openxmlformats.org/officeDocument/2006/relationships" xmlns:w14="http://schemas.microsoft.com/office/word/2010/wordml">
+                    <w:rPr>
+                      <w:rFonts w:ascii="Helvetica" w:hAnsi="Helvetica" w:eastAsia="Helvetica" w:cs="Helvetica"/>
+                      <w:i w:val="false"/>
+                      <w:b w:val="false"/>
+                      <w:u w:val="none"/>
+                      <w:sz w:val="22"/>
+                      <w:szCs w:val="22"/>
+                      <w:color w:val="000000"/>
+                    </w:rPr>
+                    <w:t xml:space="preserve">0.0000005160</w:t>
+                  </w:r>
+                </w:p>
+              </w:tc>
+              <w:tc>
+                <w:tcPr>
+                  <w:tcBorders>
+                    <w:bottom w:val="single" w:sz="12" w:space="0" w:color="666666"/>
+                    <w:top w:val="none" w:sz="0" w:space="0" w:color="000000"/>
+                    <w:left w:val="none" w:sz="0" w:space="0" w:color="000000"/>
+                    <w:right w:val="none" w:sz="0" w:space="0" w:color="000000"/>
+                  </w:tcBorders>
+                  <w:shd w:val="clear" w:color="auto" w:fill="FFFFFF"/>
+                  <w:tcMar>
+                    <w:top w:w="0" w:type="dxa"/>
+                    <w:bottom w:w="0" w:type="dxa"/>
+                    <w:left w:w="0" w:type="dxa"/>
+                    <w:right w:w="0" w:type="dxa"/>
+                  </w:tcMar>
+                  <w:vAlign w:val="center"/>
+                </w:tcPr>
+                <w:p>
+                  <w:pPr>
+                    <w:pStyle w:val="Normal"/>
+                    <w:jc w:val="right"/>
+                    <w:pBdr>
+                      <w:bottom w:val="none" w:sz="0" w:space="0" w:color="000000"/>
+                      <w:top w:val="none" w:sz="0" w:space="0" w:color="000000"/>
+                      <w:left w:val="none" w:sz="0" w:space="0" w:color="000000"/>
+                      <w:right w:val="none" w:sz="0" w:space="0" w:color="000000"/>
+                    </w:pBdr>
+                    <w:spacing w:after="100" w:before="100" w:line="240"/>
+                    <w:ind w:left="100" w:right="100" w:firstLine="0" w:firstLineChars="0"/>
+                    <w:rPr>
+                      <w:rFonts w:ascii="Helvetica" w:hAnsi="Helvetica" w:eastAsia="Helvetica" w:cs="Helvetica"/>
+                      <w:i w:val="false"/>
+                      <w:b w:val="false"/>
+                      <w:u w:val="none"/>
+                      <w:sz w:val="22"/>
+                      <w:szCs w:val="22"/>
+                      <w:color w:val="000000"/>
+                    </w:rPr>
+                  </w:pPr>
+                  <w:r xmlns:w="http://schemas.openxmlformats.org/wordprocessingml/2006/main" xmlns:wp="http://schemas.openxmlformats.org/drawingml/2006/wordprocessingDrawing" xmlns:r="http://schemas.openxmlformats.org/officeDocument/2006/relationships" xmlns:w14="http://schemas.microsoft.com/office/word/2010/wordml">
+                    <w:rPr>
+                      <w:rFonts w:ascii="Helvetica" w:hAnsi="Helvetica" w:eastAsia="Helvetica" w:cs="Helvetica"/>
+                      <w:i w:val="false"/>
+                      <w:b w:val="false"/>
+                      <w:u w:val="none"/>
+                      <w:sz w:val="22"/>
+                      <w:szCs w:val="22"/>
+                      <w:color w:val="000000"/>
+                    </w:rPr>
+                    <w:t xml:space="preserve">0.23967636</w:t>
+                  </w:r>
+                </w:p>
+              </w:tc>
+              <w:tc>
+                <w:tcPr>
+                  <w:tcBorders>
+                    <w:bottom w:val="single" w:sz="12" w:space="0" w:color="666666"/>
+                    <w:top w:val="none" w:sz="0" w:space="0" w:color="000000"/>
+                    <w:left w:val="none" w:sz="0" w:space="0" w:color="000000"/>
+                    <w:right w:val="none" w:sz="0" w:space="0" w:color="000000"/>
+                  </w:tcBorders>
+                  <w:shd w:val="clear" w:color="auto" w:fill="FFFFFF"/>
+                  <w:tcMar>
+                    <w:top w:w="0" w:type="dxa"/>
+                    <w:bottom w:w="0" w:type="dxa"/>
+                    <w:left w:w="0" w:type="dxa"/>
+                    <w:right w:w="0" w:type="dxa"/>
+                  </w:tcMar>
+                  <w:vAlign w:val="center"/>
+                </w:tcPr>
+                <w:p>
+                  <w:pPr>
+                    <w:pStyle w:val="Normal"/>
+                    <w:jc w:val="right"/>
+                    <w:pBdr>
+                      <w:bottom w:val="none" w:sz="0" w:space="0" w:color="000000"/>
+                      <w:top w:val="none" w:sz="0" w:space="0" w:color="000000"/>
+                      <w:left w:val="none" w:sz="0" w:space="0" w:color="000000"/>
+                      <w:right w:val="none" w:sz="0" w:space="0" w:color="000000"/>
+                    </w:pBdr>
+                    <w:spacing w:after="100" w:before="100" w:line="240"/>
+                    <w:ind w:left="100" w:right="100" w:firstLine="0" w:firstLineChars="0"/>
+                    <w:rPr>
+                      <w:rFonts w:ascii="Helvetica" w:hAnsi="Helvetica" w:eastAsia="Helvetica" w:cs="Helvetica"/>
+                      <w:i w:val="false"/>
+                      <w:b w:val="false"/>
+                      <w:u w:val="none"/>
+                      <w:sz w:val="22"/>
+                      <w:szCs w:val="22"/>
+                      <w:color w:val="000000"/>
+                    </w:rPr>
+                  </w:pPr>
+                  <w:r xmlns:w="http://schemas.openxmlformats.org/wordprocessingml/2006/main" xmlns:wp="http://schemas.openxmlformats.org/drawingml/2006/wordprocessingDrawing" xmlns:r="http://schemas.openxmlformats.org/officeDocument/2006/relationships" xmlns:w14="http://schemas.microsoft.com/office/word/2010/wordml">
+                    <w:rPr>
+                      <w:rFonts w:ascii="Helvetica" w:hAnsi="Helvetica" w:eastAsia="Helvetica" w:cs="Helvetica"/>
+                      <w:i w:val="false"/>
+                      <w:b w:val="false"/>
+                      <w:u w:val="none"/>
+                      <w:sz w:val="22"/>
+                      <w:szCs w:val="22"/>
+                      <w:color w:val="000000"/>
+                    </w:rPr>
+                    <w:t xml:space="preserve">70</w:t>
+                  </w:r>
+                </w:p>
+              </w:tc>
+            </w:tr>
+          </w:tbl>
+          <w:bookmarkEnd w:id="25"/>
+        </w:tc>
+      </w:tr>
+    </w:tbl>
+    <w:p>
+      <w:pPr>
+        <w:pStyle w:val="BodyText"/>
+      </w:pPr>
+      <w:hyperlink w:anchor="tbl-heterogeneity">
+        <w:r>
+          <w:rPr>
+            <w:rStyle w:val="Hyperlink"/>
+          </w:rPr>
+          <w:t xml:space="preserve">Table 1</w:t>
+        </w:r>
+      </w:hyperlink>
+    </w:p>
     <w:bookmarkEnd w:id="26"/>
-    <w:bookmarkStart w:id="41" w:name="references"/>
+    <w:bookmarkEnd w:id="27"/>
+    <w:bookmarkStart w:id="42" w:name="references"/>
     <w:p>
       <w:pPr>
         <w:pStyle w:val="Heading1"/>
@@ -764,8 +4085,8 @@
         <w:t xml:space="preserve">References</w:t>
       </w:r>
     </w:p>
-    <w:bookmarkStart w:id="40" w:name="refs"/>
-    <w:bookmarkStart w:id="27" w:name="ref-Bonett2008"/>
+    <w:bookmarkStart w:id="41" w:name="refs"/>
+    <w:bookmarkStart w:id="28" w:name="ref-Bonett2008"/>
     <w:p>
       <w:pPr>
         <w:pStyle w:val="Bibliography"/>
@@ -806,8 +4127,8 @@
         <w:t xml:space="preserve">, 99. American Psychological Association.</w:t>
       </w:r>
     </w:p>
-    <w:bookmarkEnd w:id="27"/>
-    <w:bookmarkStart w:id="28" w:name="ref-Bonett2009"/>
+    <w:bookmarkEnd w:id="28"/>
+    <w:bookmarkStart w:id="29" w:name="ref-Bonett2009"/>
     <w:p>
       <w:pPr>
         <w:pStyle w:val="Bibliography"/>
@@ -848,8 +4169,8 @@
         <w:t xml:space="preserve">, 225. American Psychological Association.</w:t>
       </w:r>
     </w:p>
-    <w:bookmarkEnd w:id="28"/>
-    <w:bookmarkStart w:id="29" w:name="ref-Borenstein2009"/>
+    <w:bookmarkEnd w:id="29"/>
+    <w:bookmarkStart w:id="30" w:name="ref-Borenstein2009"/>
     <w:p>
       <w:pPr>
         <w:pStyle w:val="Bibliography"/>
@@ -895,8 +4216,8 @@
         <w:t xml:space="preserve">, 207–243.</w:t>
       </w:r>
     </w:p>
-    <w:bookmarkEnd w:id="29"/>
-    <w:bookmarkStart w:id="30" w:name="ref-kumar2022timetree"/>
+    <w:bookmarkEnd w:id="30"/>
+    <w:bookmarkStart w:id="31" w:name="ref-kumar2022timetree"/>
     <w:p>
       <w:pPr>
         <w:pStyle w:val="Bibliography"/>
@@ -1024,8 +4345,8 @@
         <w:t xml:space="preserve">, msac174. Oxford University Press.</w:t>
       </w:r>
     </w:p>
-    <w:bookmarkEnd w:id="30"/>
-    <w:bookmarkStart w:id="31" w:name="ref-Michonneau2016-if"/>
+    <w:bookmarkEnd w:id="31"/>
+    <w:bookmarkStart w:id="32" w:name="ref-Michonneau2016-if"/>
     <w:p>
       <w:pPr>
         <w:pStyle w:val="Bibliography"/>
@@ -1105,8 +4426,8 @@
         <w:t xml:space="preserve">, 1476-1481. doi:10.1111/2041-210X.12593.</w:t>
       </w:r>
     </w:p>
-    <w:bookmarkEnd w:id="31"/>
-    <w:bookmarkStart w:id="32" w:name="ref-nakagawaorchard"/>
+    <w:bookmarkEnd w:id="32"/>
+    <w:bookmarkStart w:id="33" w:name="ref-nakagawaorchard"/>
     <w:p>
       <w:pPr>
         <w:pStyle w:val="Bibliography"/>
@@ -1234,8 +4555,8 @@
         <w:t xml:space="preserve">, 2003–2010. Wiley Online Library.</w:t>
       </w:r>
     </w:p>
-    <w:bookmarkEnd w:id="32"/>
-    <w:bookmarkStart w:id="33" w:name="ref-Nakagawa2021-ls"/>
+    <w:bookmarkEnd w:id="33"/>
+    <w:bookmarkStart w:id="34" w:name="ref-Nakagawa2021-ls"/>
     <w:p>
       <w:pPr>
         <w:pStyle w:val="Bibliography"/>
@@ -1351,8 +4672,8 @@
         <w:t xml:space="preserve">, 4–12.</w:t>
       </w:r>
     </w:p>
-    <w:bookmarkEnd w:id="33"/>
-    <w:bookmarkStart w:id="34" w:name="ref-Nakagawa2012-oc"/>
+    <w:bookmarkEnd w:id="34"/>
+    <w:bookmarkStart w:id="35" w:name="ref-Nakagawa2012-oc"/>
     <w:p>
       <w:pPr>
         <w:pStyle w:val="Bibliography"/>
@@ -1408,8 +4729,8 @@
         <w:t xml:space="preserve">, 1253–1274. Springer.</w:t>
       </w:r>
     </w:p>
-    <w:bookmarkEnd w:id="34"/>
-    <w:bookmarkStart w:id="35" w:name="ref-Noble2022-ty"/>
+    <w:bookmarkEnd w:id="35"/>
+    <w:bookmarkStart w:id="36" w:name="ref-Noble2022-ty"/>
     <w:p>
       <w:pPr>
         <w:pStyle w:val="Bibliography"/>
@@ -1537,8 +4858,8 @@
         <w:t xml:space="preserve">, jeb243225.</w:t>
       </w:r>
     </w:p>
-    <w:bookmarkEnd w:id="35"/>
-    <w:bookmarkStart w:id="36" w:name="ref-Paradis2019-gx"/>
+    <w:bookmarkEnd w:id="36"/>
+    <w:bookmarkStart w:id="37" w:name="ref-Paradis2019-gx"/>
     <w:p>
       <w:pPr>
         <w:pStyle w:val="Bibliography"/>
@@ -1603,8 +4924,8 @@
         <w:t xml:space="preserve">, 526–528.</w:t>
       </w:r>
     </w:p>
-    <w:bookmarkEnd w:id="36"/>
-    <w:bookmarkStart w:id="37" w:name="ref-Revell2012-vq"/>
+    <w:bookmarkEnd w:id="37"/>
+    <w:bookmarkStart w:id="38" w:name="ref-Revell2012-vq"/>
     <w:p>
       <w:pPr>
         <w:pStyle w:val="Bibliography"/>
@@ -1657,8 +4978,8 @@
         <w:t xml:space="preserve">, 217–223.</w:t>
       </w:r>
     </w:p>
-    <w:bookmarkEnd w:id="37"/>
-    <w:bookmarkStart w:id="38" w:name="ref-Viechtbauer2010-fn"/>
+    <w:bookmarkEnd w:id="38"/>
+    <w:bookmarkStart w:id="39" w:name="ref-Viechtbauer2010-fn"/>
     <w:p>
       <w:pPr>
         <w:pStyle w:val="Bibliography"/>
@@ -1711,8 +5032,8 @@
         <w:t xml:space="preserve">, 1–48. URL: https://www.jstatsoft.org/v36/i03/.</w:t>
       </w:r>
     </w:p>
-    <w:bookmarkEnd w:id="38"/>
-    <w:bookmarkStart w:id="39" w:name="ref-Yu2017-wj"/>
+    <w:bookmarkEnd w:id="39"/>
+    <w:bookmarkStart w:id="40" w:name="ref-Yu2017-wj"/>
     <w:p>
       <w:pPr>
         <w:pStyle w:val="Bibliography"/>
@@ -1816,9 +5137,9 @@
         <w:t xml:space="preserve">, 28–36, doi:10.1111/2041–210X.12628.</w:t>
       </w:r>
     </w:p>
-    <w:bookmarkEnd w:id="39"/>
     <w:bookmarkEnd w:id="40"/>
     <w:bookmarkEnd w:id="41"/>
+    <w:bookmarkEnd w:id="42"/>
     <w:sectPr>
       <w:pgSz w:h="15840" w:w="12240"/>
       <w:pgMar w:bottom="1134" w:footer="720" w:gutter="0" w:header="720" w:left="851" w:right="851" w:top="1134"/>

</xml_diff>

<commit_message>
Updated docs to include results
</commit_message>
<xml_diff>
--- a/docs/results.docx
+++ b/docs/results.docx
@@ -727,7 +727,7 @@
     <w:bookmarkEnd w:id="22"/>
     <w:bookmarkEnd w:id="23"/>
     <w:bookmarkEnd w:id="24"/>
-    <w:bookmarkStart w:id="27" w:name="results"/>
+    <w:bookmarkStart w:id="32" w:name="results"/>
     <w:p>
       <w:pPr>
         <w:pStyle w:val="Heading1"/>
@@ -786,7 +786,7 @@
               <w:gridCol w:w="1851"/>
               <w:gridCol w:w="1851"/>
               <w:gridCol w:w="1851"/>
-              <w:gridCol w:w="1940"/>
+              <w:gridCol w:w="1851"/>
               <w:gridCol w:w="1851"/>
               <w:gridCol w:w="1851"/>
             </w:tblGrid>
@@ -1019,6 +1019,18 @@
                         </m:r>
                       </m:sup>
                     </m:sSubSup>
+                    <m:r>
+                      <m:t>(</m:t>
+                    </m:r>
+                    <m:r>
+                      <m:rPr>
+                        <m:sty m:val="p"/>
+                      </m:rPr>
+                      <m:t>%</m:t>
+                    </m:r>
+                    <m:r>
+                      <m:t>)</m:t>
+                    </m:r>
                   </m:oMath>
                 </w:p>
               </w:tc>
@@ -1070,6 +1082,18 @@
                         </m:r>
                       </m:sup>
                     </m:sSubSup>
+                    <m:r>
+                      <m:t>(</m:t>
+                    </m:r>
+                    <m:r>
+                      <m:rPr>
+                        <m:sty m:val="p"/>
+                      </m:rPr>
+                      <m:t>%</m:t>
+                    </m:r>
+                    <m:r>
+                      <m:t>)</m:t>
+                    </m:r>
                   </m:oMath>
                 </w:p>
               </w:tc>
@@ -1121,6 +1145,18 @@
                         </m:r>
                       </m:sup>
                     </m:sSubSup>
+                    <m:r>
+                      <m:t>(</m:t>
+                    </m:r>
+                    <m:r>
+                      <m:rPr>
+                        <m:sty m:val="p"/>
+                      </m:rPr>
+                      <m:t>%</m:t>
+                    </m:r>
+                    <m:r>
+                      <m:t>)</m:t>
+                    </m:r>
                   </m:oMath>
                 </w:p>
               </w:tc>
@@ -1172,6 +1208,18 @@
                         </m:r>
                       </m:sup>
                     </m:sSubSup>
+                    <m:r>
+                      <m:t>(</m:t>
+                    </m:r>
+                    <m:r>
+                      <m:rPr>
+                        <m:sty m:val="p"/>
+                      </m:rPr>
+                      <m:t>%</m:t>
+                    </m:r>
+                    <m:r>
+                      <m:t>)</m:t>
+                    </m:r>
                   </m:oMath>
                 </w:p>
               </w:tc>
@@ -1223,6 +1271,18 @@
                         </m:r>
                       </m:sup>
                     </m:sSubSup>
+                    <m:r>
+                      <m:t>(</m:t>
+                    </m:r>
+                    <m:r>
+                      <m:rPr>
+                        <m:sty m:val="p"/>
+                      </m:rPr>
+                      <m:t>%</m:t>
+                    </m:r>
+                    <m:r>
+                      <m:t>)</m:t>
+                    </m:r>
                   </m:oMath>
                 </w:p>
               </w:tc>
@@ -1274,6 +1334,18 @@
                         </m:r>
                       </m:sup>
                     </m:sSubSup>
+                    <m:r>
+                      <m:t>(</m:t>
+                    </m:r>
+                    <m:r>
+                      <m:rPr>
+                        <m:sty m:val="p"/>
+                      </m:rPr>
+                      <m:t>%</m:t>
+                    </m:r>
+                    <m:r>
+                      <m:t>)</m:t>
+                    </m:r>
                   </m:oMath>
                 </w:p>
               </w:tc>
@@ -1587,7 +1659,7 @@
                       <w:szCs w:val="22"/>
                       <w:color w:val="000000"/>
                     </w:rPr>
-                    <w:t xml:space="preserve">0.00000013</w:t>
+                    <w:t xml:space="preserve">0.00</w:t>
                   </w:r>
                 </w:p>
               </w:tc>
@@ -1631,7 +1703,7 @@
                       <w:szCs w:val="22"/>
                       <w:color w:val="000000"/>
                     </w:rPr>
-                    <w:t xml:space="preserve">0.0000000072</w:t>
+                    <w:t xml:space="preserve">0</w:t>
                   </w:r>
                 </w:p>
               </w:tc>
@@ -1675,7 +1747,7 @@
                       <w:szCs w:val="22"/>
                       <w:color w:val="000000"/>
                     </w:rPr>
-                    <w:t xml:space="preserve">80.53113176</w:t>
+                    <w:t xml:space="preserve">80.53</w:t>
                   </w:r>
                 </w:p>
               </w:tc>
@@ -2033,7 +2105,7 @@
                       <w:szCs w:val="22"/>
                       <w:color w:val="000000"/>
                     </w:rPr>
-                    <w:t xml:space="preserve">0.00000167</w:t>
+                    <w:t xml:space="preserve">0.00</w:t>
                   </w:r>
                 </w:p>
               </w:tc>
@@ -2077,7 +2149,7 @@
                       <w:szCs w:val="22"/>
                       <w:color w:val="000000"/>
                     </w:rPr>
-                    <w:t xml:space="preserve">0.0000016715</w:t>
+                    <w:t xml:space="preserve">0</w:t>
                   </w:r>
                 </w:p>
               </w:tc>
@@ -2121,7 +2193,7 @@
                       <w:szCs w:val="22"/>
                       <w:color w:val="000000"/>
                     </w:rPr>
-                    <w:t xml:space="preserve">0.00000094</w:t>
+                    <w:t xml:space="preserve">0.00</w:t>
                   </w:r>
                 </w:p>
               </w:tc>
@@ -2479,7 +2551,7 @@
                       <w:szCs w:val="22"/>
                       <w:color w:val="000000"/>
                     </w:rPr>
-                    <w:t xml:space="preserve">1.14574009</w:t>
+                    <w:t xml:space="preserve">1.15</w:t>
                   </w:r>
                 </w:p>
               </w:tc>
@@ -2523,7 +2595,7 @@
                       <w:szCs w:val="22"/>
                       <w:color w:val="000000"/>
                     </w:rPr>
-                    <w:t xml:space="preserve">28.6254665336</w:t>
+                    <w:t xml:space="preserve">29</w:t>
                   </w:r>
                 </w:p>
               </w:tc>
@@ -2567,7 +2639,7 @@
                       <w:szCs w:val="22"/>
                       <w:color w:val="000000"/>
                     </w:rPr>
-                    <w:t xml:space="preserve">5.29211679</w:t>
+                    <w:t xml:space="preserve">5.29</w:t>
                   </w:r>
                 </w:p>
               </w:tc>
@@ -2925,7 +2997,7 @@
                       <w:szCs w:val="22"/>
                       <w:color w:val="000000"/>
                     </w:rPr>
-                    <w:t xml:space="preserve">0.71685165</w:t>
+                    <w:t xml:space="preserve">0.72</w:t>
                   </w:r>
                 </w:p>
               </w:tc>
@@ -2969,7 +3041,7 @@
                       <w:szCs w:val="22"/>
                       <w:color w:val="000000"/>
                     </w:rPr>
-                    <w:t xml:space="preserve">0.0000020398</w:t>
+                    <w:t xml:space="preserve">0</w:t>
                   </w:r>
                 </w:p>
               </w:tc>
@@ -3013,7 +3085,7 @@
                       <w:szCs w:val="22"/>
                       <w:color w:val="000000"/>
                     </w:rPr>
-                    <w:t xml:space="preserve">0.55776399</w:t>
+                    <w:t xml:space="preserve">0.56</w:t>
                   </w:r>
                 </w:p>
               </w:tc>
@@ -3371,7 +3443,7 @@
                       <w:szCs w:val="22"/>
                       <w:color w:val="000000"/>
                     </w:rPr>
-                    <w:t xml:space="preserve">1.88801455</w:t>
+                    <w:t xml:space="preserve">1.89</w:t>
                   </w:r>
                 </w:p>
               </w:tc>
@@ -3415,7 +3487,7 @@
                       <w:szCs w:val="22"/>
                       <w:color w:val="000000"/>
                     </w:rPr>
-                    <w:t xml:space="preserve">0.0000005160</w:t>
+                    <w:t xml:space="preserve">0</w:t>
                   </w:r>
                 </w:p>
               </w:tc>
@@ -3459,7 +3531,7 @@
                       <w:szCs w:val="22"/>
                       <w:color w:val="000000"/>
                     </w:rPr>
-                    <w:t xml:space="preserve">0.23967636</w:t>
+                    <w:t xml:space="preserve">0.24</w:t>
                   </w:r>
                 </w:p>
               </w:tc>
@@ -3513,10 +3585,66 @@
         </w:tc>
       </w:tr>
     </w:tbl>
+    <w:bookmarkEnd w:id="26"/>
+    <w:bookmarkStart w:id="27" w:name="Xe2bc17fd9e9f4877f1c79190d12acc279eca167"/>
     <w:p>
       <w:pPr>
-        <w:pStyle w:val="BodyText"/>
+        <w:pStyle w:val="Heading2"/>
       </w:pPr>
+      <w:r>
+        <w:t xml:space="preserve">Corticosterone developmental impacts on mitochondrial function</w:t>
+      </w:r>
+    </w:p>
+    <w:p>
+      <w:pPr>
+        <w:pStyle w:val="FirstParagraph"/>
+      </w:pPr>
+      <w:r>
+        <w:t xml:space="preserve">Overall, exposure to corticosterone during development had a positive, but non-significant, impact on mitochondrial function (</w:t>
+      </w:r>
+      <m:oMath>
+        <m:r>
+          <m:t>S</m:t>
+        </m:r>
+        <m:r>
+          <m:t>M</m:t>
+        </m:r>
+        <m:sSub>
+          <m:e>
+            <m:r>
+              <m:t>D</m:t>
+            </m:r>
+          </m:e>
+          <m:sub>
+            <m:r>
+              <m:t>H</m:t>
+            </m:r>
+          </m:sub>
+        </m:sSub>
+      </m:oMath>
+      <w:r>
+        <w:t xml:space="preserve"> </w:t>
+      </w:r>
+      <w:r>
+        <w:t xml:space="preserve">= 0.18, 95% CI = -0.88 to 1.23,</w:t>
+      </w:r>
+      <w:r>
+        <w:t xml:space="preserve"> </w:t>
+      </w:r>
+      <m:oMath>
+        <m:r>
+          <m:t>p</m:t>
+        </m:r>
+      </m:oMath>
+      <w:r>
+        <w:t xml:space="preserve"> </w:t>
+      </w:r>
+      <w:r>
+        <w:t xml:space="preserve">= 0.7). However, effect heterogeneity was high (95% Prediction Intervals: -3.13 to 3.48;</w:t>
+      </w:r>
+      <w:r>
+        <w:t xml:space="preserve"> </w:t>
+      </w:r>
       <w:hyperlink w:anchor="tbl-heterogeneity">
         <w:r>
           <w:rPr>
@@ -3525,10 +3653,592 @@
           <w:t xml:space="preserve">Table 1</w:t>
         </w:r>
       </w:hyperlink>
+      <w:r>
+        <w:t xml:space="preserve">), with 80.53% of variation being driven by the type of tissue measured (</w:t>
+      </w:r>
+      <m:oMath>
+        <m:sSubSup>
+          <m:e>
+            <m:r>
+              <m:t>I</m:t>
+            </m:r>
+          </m:e>
+          <m:sub>
+            <m:r>
+              <m:t>t</m:t>
+            </m:r>
+            <m:r>
+              <m:t>i</m:t>
+            </m:r>
+            <m:r>
+              <m:t>s</m:t>
+            </m:r>
+            <m:r>
+              <m:t>s</m:t>
+            </m:r>
+            <m:r>
+              <m:t>u</m:t>
+            </m:r>
+            <m:r>
+              <m:t>e</m:t>
+            </m:r>
+          </m:sub>
+          <m:sup>
+            <m:r>
+              <m:t>2</m:t>
+            </m:r>
+          </m:sup>
+        </m:sSubSup>
+      </m:oMath>
+      <w:r>
+        <w:t xml:space="preserve">;</w:t>
+      </w:r>
+      <w:r>
+        <w:t xml:space="preserve"> </w:t>
+      </w:r>
+      <w:hyperlink w:anchor="tbl-heterogeneity">
+        <w:r>
+          <w:rPr>
+            <w:rStyle w:val="Hyperlink"/>
+          </w:rPr>
+          <w:t xml:space="preserve">Table 1</w:t>
+        </w:r>
+      </w:hyperlink>
+      <w:r>
+        <w:t xml:space="preserve">) with little to no variation explained by species/phylogeny and very small amount of between study variation (</w:t>
+      </w:r>
+      <w:hyperlink w:anchor="tbl-heterogeneity">
+        <w:r>
+          <w:rPr>
+            <w:rStyle w:val="Hyperlink"/>
+          </w:rPr>
+          <w:t xml:space="preserve">Table 1</w:t>
+        </w:r>
+      </w:hyperlink>
+      <w:r>
+        <w:t xml:space="preserve">).</w:t>
+      </w:r>
     </w:p>
-    <w:bookmarkEnd w:id="26"/>
     <w:bookmarkEnd w:id="27"/>
-    <w:bookmarkStart w:id="42" w:name="references"/>
+    <w:bookmarkStart w:id="28" w:name="X3eaa2f4fc97f53eb296ff61b4cde54c31beee68"/>
+    <w:p>
+      <w:pPr>
+        <w:pStyle w:val="Heading2"/>
+      </w:pPr>
+      <w:r>
+        <w:t xml:space="preserve">Social deprivation developmental impacts on mitochondrial function</w:t>
+      </w:r>
+    </w:p>
+    <w:p>
+      <w:pPr>
+        <w:pStyle w:val="FirstParagraph"/>
+      </w:pPr>
+      <w:r>
+        <w:t xml:space="preserve">Social deprivation during development had a negative impact on mitochondrial function (</w:t>
+      </w:r>
+      <m:oMath>
+        <m:r>
+          <m:t>S</m:t>
+        </m:r>
+        <m:r>
+          <m:t>M</m:t>
+        </m:r>
+        <m:sSub>
+          <m:e>
+            <m:r>
+              <m:t>D</m:t>
+            </m:r>
+          </m:e>
+          <m:sub>
+            <m:r>
+              <m:t>H</m:t>
+            </m:r>
+          </m:sub>
+        </m:sSub>
+      </m:oMath>
+      <w:r>
+        <w:t xml:space="preserve"> </w:t>
+      </w:r>
+      <w:r>
+        <w:t xml:space="preserve">= -0.47, 95% CI = -3.24 to 2.3,</w:t>
+      </w:r>
+      <w:r>
+        <w:t xml:space="preserve"> </w:t>
+      </w:r>
+      <m:oMath>
+        <m:r>
+          <m:t>p</m:t>
+        </m:r>
+      </m:oMath>
+      <w:r>
+        <w:t xml:space="preserve"> </w:t>
+      </w:r>
+      <w:r>
+        <w:t xml:space="preserve">= 0.28). Effect heterogeneity was again high (95% Prediction Intervals: -19.2 to 18.26;</w:t>
+      </w:r>
+      <w:r>
+        <w:t xml:space="preserve"> </w:t>
+      </w:r>
+      <w:hyperlink w:anchor="tbl-heterogeneity">
+        <w:r>
+          <w:rPr>
+            <w:rStyle w:val="Hyperlink"/>
+          </w:rPr>
+          <w:t xml:space="preserve">Table 1</w:t>
+        </w:r>
+      </w:hyperlink>
+      <w:r>
+        <w:t xml:space="preserve">), with only a small amount of variation across studies (</w:t>
+      </w:r>
+      <m:oMath>
+        <m:sSubSup>
+          <m:e>
+            <m:r>
+              <m:t>I</m:t>
+            </m:r>
+          </m:e>
+          <m:sub>
+            <m:r>
+              <m:t>s</m:t>
+            </m:r>
+            <m:r>
+              <m:t>t</m:t>
+            </m:r>
+            <m:r>
+              <m:t>u</m:t>
+            </m:r>
+            <m:r>
+              <m:t>d</m:t>
+            </m:r>
+            <m:r>
+              <m:t>y</m:t>
+            </m:r>
+          </m:sub>
+          <m:sup>
+            <m:r>
+              <m:t>2</m:t>
+            </m:r>
+          </m:sup>
+        </m:sSubSup>
+      </m:oMath>
+      <w:r>
+        <w:t xml:space="preserve"> </w:t>
+      </w:r>
+      <w:r>
+        <w:t xml:space="preserve">= 11.41%) and little to no variation explained by species/phylogeny (</w:t>
+      </w:r>
+      <w:hyperlink w:anchor="tbl-heterogeneity">
+        <w:r>
+          <w:rPr>
+            <w:rStyle w:val="Hyperlink"/>
+          </w:rPr>
+          <w:t xml:space="preserve">Table 1</w:t>
+        </w:r>
+      </w:hyperlink>
+      <w:r>
+        <w:t xml:space="preserve">).</w:t>
+      </w:r>
+    </w:p>
+    <w:bookmarkEnd w:id="28"/>
+    <w:bookmarkStart w:id="29" w:name="X1993f06334642c2668eb710601bf8c404293b64"/>
+    <w:p>
+      <w:pPr>
+        <w:pStyle w:val="Heading2"/>
+      </w:pPr>
+      <w:r>
+        <w:t xml:space="preserve">Disturbance developmental impacts on mitochondrial function</w:t>
+      </w:r>
+    </w:p>
+    <w:p>
+      <w:pPr>
+        <w:pStyle w:val="FirstParagraph"/>
+      </w:pPr>
+      <w:r>
+        <w:t xml:space="preserve">Disturbance during development had a positive impact on mitochondrial function (</w:t>
+      </w:r>
+      <m:oMath>
+        <m:r>
+          <m:t>S</m:t>
+        </m:r>
+        <m:r>
+          <m:t>M</m:t>
+        </m:r>
+        <m:sSub>
+          <m:e>
+            <m:r>
+              <m:t>D</m:t>
+            </m:r>
+          </m:e>
+          <m:sub>
+            <m:r>
+              <m:t>H</m:t>
+            </m:r>
+          </m:sub>
+        </m:sSub>
+      </m:oMath>
+      <w:r>
+        <w:t xml:space="preserve"> </w:t>
+      </w:r>
+      <w:r>
+        <w:t xml:space="preserve">= 0.57, 95% CI = -0.91 to 2.06,</w:t>
+      </w:r>
+      <w:r>
+        <w:t xml:space="preserve"> </w:t>
+      </w:r>
+      <m:oMath>
+        <m:r>
+          <m:t>p</m:t>
+        </m:r>
+      </m:oMath>
+      <w:r>
+        <w:t xml:space="preserve"> </w:t>
+      </w:r>
+      <w:r>
+        <w:t xml:space="preserve">= 0.37). Effect heterogeneity was high (95% Prediction Intervals: -3.83 to 4.98;</w:t>
+      </w:r>
+      <w:r>
+        <w:t xml:space="preserve"> </w:t>
+      </w:r>
+      <w:hyperlink w:anchor="tbl-heterogeneity">
+        <w:r>
+          <w:rPr>
+            <w:rStyle w:val="Hyperlink"/>
+          </w:rPr>
+          <w:t xml:space="preserve">Table 1</w:t>
+        </w:r>
+      </w:hyperlink>
+      <w:r>
+        <w:t xml:space="preserve">), with a moderate amount of variation being driven by differences between studies (</w:t>
+      </w:r>
+      <m:oMath>
+        <m:sSubSup>
+          <m:e>
+            <m:r>
+              <m:t>I</m:t>
+            </m:r>
+          </m:e>
+          <m:sub>
+            <m:r>
+              <m:t>s</m:t>
+            </m:r>
+            <m:r>
+              <m:t>t</m:t>
+            </m:r>
+            <m:r>
+              <m:t>u</m:t>
+            </m:r>
+            <m:r>
+              <m:t>d</m:t>
+            </m:r>
+            <m:r>
+              <m:t>y</m:t>
+            </m:r>
+          </m:sub>
+          <m:sup>
+            <m:r>
+              <m:t>2</m:t>
+            </m:r>
+          </m:sup>
+        </m:sSubSup>
+      </m:oMath>
+      <w:r>
+        <w:t xml:space="preserve"> </w:t>
+      </w:r>
+      <w:r>
+        <w:t xml:space="preserve">= 35.07%) and species (</w:t>
+      </w:r>
+      <m:oMath>
+        <m:sSubSup>
+          <m:e>
+            <m:r>
+              <m:t>I</m:t>
+            </m:r>
+          </m:e>
+          <m:sub>
+            <m:r>
+              <m:t>s</m:t>
+            </m:r>
+            <m:r>
+              <m:t>t</m:t>
+            </m:r>
+            <m:r>
+              <m:t>u</m:t>
+            </m:r>
+            <m:r>
+              <m:t>d</m:t>
+            </m:r>
+            <m:r>
+              <m:t>y</m:t>
+            </m:r>
+          </m:sub>
+          <m:sup>
+            <m:r>
+              <m:t>2</m:t>
+            </m:r>
+          </m:sup>
+        </m:sSubSup>
+      </m:oMath>
+      <w:r>
+        <w:t xml:space="preserve"> </w:t>
+      </w:r>
+      <w:r>
+        <w:t xml:space="preserve">= 28.63%) (</w:t>
+      </w:r>
+      <w:hyperlink w:anchor="tbl-heterogeneity">
+        <w:r>
+          <w:rPr>
+            <w:rStyle w:val="Hyperlink"/>
+          </w:rPr>
+          <w:t xml:space="preserve">Table 1</w:t>
+        </w:r>
+      </w:hyperlink>
+      <w:r>
+        <w:t xml:space="preserve">).</w:t>
+      </w:r>
+    </w:p>
+    <w:bookmarkEnd w:id="29"/>
+    <w:bookmarkStart w:id="30" w:name="Xa705be15309f24333faaeb6831ae288750d7037"/>
+    <w:p>
+      <w:pPr>
+        <w:pStyle w:val="Heading2"/>
+      </w:pPr>
+      <w:r>
+        <w:t xml:space="preserve">Nutrition developmental impacts on mitochondrial function</w:t>
+      </w:r>
+    </w:p>
+    <w:p>
+      <w:pPr>
+        <w:pStyle w:val="FirstParagraph"/>
+      </w:pPr>
+      <w:r>
+        <w:t xml:space="preserve">Nutritional stress during development also had limited impact on mitochondrial function overall (</w:t>
+      </w:r>
+      <m:oMath>
+        <m:r>
+          <m:t>S</m:t>
+        </m:r>
+        <m:r>
+          <m:t>M</m:t>
+        </m:r>
+        <m:sSub>
+          <m:e>
+            <m:r>
+              <m:t>D</m:t>
+            </m:r>
+          </m:e>
+          <m:sub>
+            <m:r>
+              <m:t>H</m:t>
+            </m:r>
+          </m:sub>
+        </m:sSub>
+      </m:oMath>
+      <w:r>
+        <w:t xml:space="preserve"> </w:t>
+      </w:r>
+      <w:r>
+        <w:t xml:space="preserve">= -0.05, 95% CI = -0.36 to 0.26,</w:t>
+      </w:r>
+      <w:r>
+        <w:t xml:space="preserve"> </w:t>
+      </w:r>
+      <m:oMath>
+        <m:r>
+          <m:t>p</m:t>
+        </m:r>
+      </m:oMath>
+      <w:r>
+        <w:t xml:space="preserve"> </w:t>
+      </w:r>
+      <w:r>
+        <w:t xml:space="preserve">= 0.74), but as expected, effect heterogeneity was high (95% Prediction Intervals: -2.78 to 2.68;</w:t>
+      </w:r>
+      <w:r>
+        <w:t xml:space="preserve"> </w:t>
+      </w:r>
+      <w:hyperlink w:anchor="tbl-heterogeneity">
+        <w:r>
+          <w:rPr>
+            <w:rStyle w:val="Hyperlink"/>
+          </w:rPr>
+          <w:t xml:space="preserve">Table 1</w:t>
+        </w:r>
+      </w:hyperlink>
+      <w:r>
+        <w:t xml:space="preserve">), with a moderate amount of variation being driven by differences between studies (</w:t>
+      </w:r>
+      <m:oMath>
+        <m:sSubSup>
+          <m:e>
+            <m:r>
+              <m:t>I</m:t>
+            </m:r>
+          </m:e>
+          <m:sub>
+            <m:r>
+              <m:t>s</m:t>
+            </m:r>
+            <m:r>
+              <m:t>t</m:t>
+            </m:r>
+            <m:r>
+              <m:t>u</m:t>
+            </m:r>
+            <m:r>
+              <m:t>d</m:t>
+            </m:r>
+            <m:r>
+              <m:t>y</m:t>
+            </m:r>
+          </m:sub>
+          <m:sup>
+            <m:r>
+              <m:t>2</m:t>
+            </m:r>
+          </m:sup>
+        </m:sSubSup>
+      </m:oMath>
+      <w:r>
+        <w:t xml:space="preserve"> </w:t>
+      </w:r>
+      <w:r>
+        <w:t xml:space="preserve">= 21.14%) (</w:t>
+      </w:r>
+      <w:hyperlink w:anchor="tbl-heterogeneity">
+        <w:r>
+          <w:rPr>
+            <w:rStyle w:val="Hyperlink"/>
+          </w:rPr>
+          <w:t xml:space="preserve">Table 1</w:t>
+        </w:r>
+      </w:hyperlink>
+      <w:r>
+        <w:t xml:space="preserve">).</w:t>
+      </w:r>
+    </w:p>
+    <w:bookmarkEnd w:id="30"/>
+    <w:bookmarkStart w:id="31" w:name="X95e6238f10c71954ca3fa070dfb9ae8ad93513b"/>
+    <w:p>
+      <w:pPr>
+        <w:pStyle w:val="Heading2"/>
+      </w:pPr>
+      <w:r>
+        <w:t xml:space="preserve">Temperature developmental impacts on mitochondrial function</w:t>
+      </w:r>
+    </w:p>
+    <w:p>
+      <w:pPr>
+        <w:pStyle w:val="FirstParagraph"/>
+      </w:pPr>
+      <w:r>
+        <w:t xml:space="preserve">Temperature stress had a positive impact on mitochondrial function (</w:t>
+      </w:r>
+      <m:oMath>
+        <m:r>
+          <m:t>S</m:t>
+        </m:r>
+        <m:r>
+          <m:t>M</m:t>
+        </m:r>
+        <m:sSub>
+          <m:e>
+            <m:r>
+              <m:t>D</m:t>
+            </m:r>
+          </m:e>
+          <m:sub>
+            <m:r>
+              <m:t>H</m:t>
+            </m:r>
+          </m:sub>
+        </m:sSub>
+      </m:oMath>
+      <w:r>
+        <w:t xml:space="preserve"> </w:t>
+      </w:r>
+      <w:r>
+        <w:t xml:space="preserve">= 0.37, 95% CI = -0.14 to 0.88,</w:t>
+      </w:r>
+      <w:r>
+        <w:t xml:space="preserve"> </w:t>
+      </w:r>
+      <m:oMath>
+        <m:r>
+          <m:t>p</m:t>
+        </m:r>
+      </m:oMath>
+      <w:r>
+        <w:t xml:space="preserve"> </w:t>
+      </w:r>
+      <w:r>
+        <w:t xml:space="preserve">= 0.14) with effect heterogeneity being around 92.66% (95% Prediction Intervals: -3.59 to 4.33;</w:t>
+      </w:r>
+      <w:r>
+        <w:t xml:space="preserve"> </w:t>
+      </w:r>
+      <w:hyperlink w:anchor="tbl-heterogeneity">
+        <w:r>
+          <w:rPr>
+            <w:rStyle w:val="Hyperlink"/>
+          </w:rPr>
+          <w:t xml:space="preserve">Table 1</w:t>
+        </w:r>
+      </w:hyperlink>
+      <w:r>
+        <w:t xml:space="preserve">), with a moderate amount of variation being driven by differences between studies (</w:t>
+      </w:r>
+      <m:oMath>
+        <m:sSubSup>
+          <m:e>
+            <m:r>
+              <m:t>I</m:t>
+            </m:r>
+          </m:e>
+          <m:sub>
+            <m:r>
+              <m:t>s</m:t>
+            </m:r>
+            <m:r>
+              <m:t>t</m:t>
+            </m:r>
+            <m:r>
+              <m:t>u</m:t>
+            </m:r>
+            <m:r>
+              <m:t>d</m:t>
+            </m:r>
+            <m:r>
+              <m:t>y</m:t>
+            </m:r>
+          </m:sub>
+          <m:sup>
+            <m:r>
+              <m:t>2</m:t>
+            </m:r>
+          </m:sup>
+        </m:sSubSup>
+      </m:oMath>
+      <w:r>
+        <w:t xml:space="preserve"> </w:t>
+      </w:r>
+      <w:r>
+        <w:t xml:space="preserve">= 20.97%)(</w:t>
+      </w:r>
+      <w:hyperlink w:anchor="tbl-heterogeneity">
+        <w:r>
+          <w:rPr>
+            <w:rStyle w:val="Hyperlink"/>
+          </w:rPr>
+          <w:t xml:space="preserve">Table 1</w:t>
+        </w:r>
+      </w:hyperlink>
+      <w:r>
+        <w:t xml:space="preserve">).</w:t>
+      </w:r>
+    </w:p>
+    <w:bookmarkEnd w:id="31"/>
+    <w:bookmarkEnd w:id="32"/>
+    <w:bookmarkStart w:id="47" w:name="references"/>
     <w:p>
       <w:pPr>
         <w:pStyle w:val="Heading1"/>
@@ -3537,8 +4247,8 @@
         <w:t xml:space="preserve">References</w:t>
       </w:r>
     </w:p>
-    <w:bookmarkStart w:id="41" w:name="refs"/>
-    <w:bookmarkStart w:id="28" w:name="ref-Bonett2008"/>
+    <w:bookmarkStart w:id="46" w:name="refs"/>
+    <w:bookmarkStart w:id="33" w:name="ref-Bonett2008"/>
     <w:p>
       <w:pPr>
         <w:pStyle w:val="Bibliography"/>
@@ -3579,8 +4289,8 @@
         <w:t xml:space="preserve">, 99. American Psychological Association.</w:t>
       </w:r>
     </w:p>
-    <w:bookmarkEnd w:id="28"/>
-    <w:bookmarkStart w:id="29" w:name="ref-Bonett2009"/>
+    <w:bookmarkEnd w:id="33"/>
+    <w:bookmarkStart w:id="34" w:name="ref-Bonett2009"/>
     <w:p>
       <w:pPr>
         <w:pStyle w:val="Bibliography"/>
@@ -3621,8 +4331,8 @@
         <w:t xml:space="preserve">, 225. American Psychological Association.</w:t>
       </w:r>
     </w:p>
-    <w:bookmarkEnd w:id="29"/>
-    <w:bookmarkStart w:id="30" w:name="ref-Borenstein2009"/>
+    <w:bookmarkEnd w:id="34"/>
+    <w:bookmarkStart w:id="35" w:name="ref-Borenstein2009"/>
     <w:p>
       <w:pPr>
         <w:pStyle w:val="Bibliography"/>
@@ -3668,8 +4378,8 @@
         <w:t xml:space="preserve">, 207–243.</w:t>
       </w:r>
     </w:p>
-    <w:bookmarkEnd w:id="30"/>
-    <w:bookmarkStart w:id="31" w:name="ref-kumar2022timetree"/>
+    <w:bookmarkEnd w:id="35"/>
+    <w:bookmarkStart w:id="36" w:name="ref-kumar2022timetree"/>
     <w:p>
       <w:pPr>
         <w:pStyle w:val="Bibliography"/>
@@ -3797,8 +4507,8 @@
         <w:t xml:space="preserve">, msac174. Oxford University Press.</w:t>
       </w:r>
     </w:p>
-    <w:bookmarkEnd w:id="31"/>
-    <w:bookmarkStart w:id="32" w:name="ref-Michonneau2016-if"/>
+    <w:bookmarkEnd w:id="36"/>
+    <w:bookmarkStart w:id="37" w:name="ref-Michonneau2016-if"/>
     <w:p>
       <w:pPr>
         <w:pStyle w:val="Bibliography"/>
@@ -3878,8 +4588,8 @@
         <w:t xml:space="preserve">, 1476-1481. doi:10.1111/2041-210X.12593.</w:t>
       </w:r>
     </w:p>
-    <w:bookmarkEnd w:id="32"/>
-    <w:bookmarkStart w:id="33" w:name="ref-nakagawaorchard"/>
+    <w:bookmarkEnd w:id="37"/>
+    <w:bookmarkStart w:id="38" w:name="ref-nakagawaorchard"/>
     <w:p>
       <w:pPr>
         <w:pStyle w:val="Bibliography"/>
@@ -4007,8 +4717,8 @@
         <w:t xml:space="preserve">, 2003–2010. Wiley Online Library.</w:t>
       </w:r>
     </w:p>
-    <w:bookmarkEnd w:id="33"/>
-    <w:bookmarkStart w:id="34" w:name="ref-Nakagawa2021-ls"/>
+    <w:bookmarkEnd w:id="38"/>
+    <w:bookmarkStart w:id="39" w:name="ref-Nakagawa2021-ls"/>
     <w:p>
       <w:pPr>
         <w:pStyle w:val="Bibliography"/>
@@ -4124,8 +4834,8 @@
         <w:t xml:space="preserve">, 4–12.</w:t>
       </w:r>
     </w:p>
-    <w:bookmarkEnd w:id="34"/>
-    <w:bookmarkStart w:id="35" w:name="ref-Nakagawa2012-oc"/>
+    <w:bookmarkEnd w:id="39"/>
+    <w:bookmarkStart w:id="40" w:name="ref-Nakagawa2012-oc"/>
     <w:p>
       <w:pPr>
         <w:pStyle w:val="Bibliography"/>
@@ -4181,8 +4891,8 @@
         <w:t xml:space="preserve">, 1253–1274. Springer.</w:t>
       </w:r>
     </w:p>
-    <w:bookmarkEnd w:id="35"/>
-    <w:bookmarkStart w:id="36" w:name="ref-Noble2022-ty"/>
+    <w:bookmarkEnd w:id="40"/>
+    <w:bookmarkStart w:id="41" w:name="ref-Noble2022-ty"/>
     <w:p>
       <w:pPr>
         <w:pStyle w:val="Bibliography"/>
@@ -4310,8 +5020,8 @@
         <w:t xml:space="preserve">, jeb243225.</w:t>
       </w:r>
     </w:p>
-    <w:bookmarkEnd w:id="36"/>
-    <w:bookmarkStart w:id="37" w:name="ref-Paradis2019-gx"/>
+    <w:bookmarkEnd w:id="41"/>
+    <w:bookmarkStart w:id="42" w:name="ref-Paradis2019-gx"/>
     <w:p>
       <w:pPr>
         <w:pStyle w:val="Bibliography"/>
@@ -4376,8 +5086,8 @@
         <w:t xml:space="preserve">, 526–528.</w:t>
       </w:r>
     </w:p>
-    <w:bookmarkEnd w:id="37"/>
-    <w:bookmarkStart w:id="38" w:name="ref-Revell2012-vq"/>
+    <w:bookmarkEnd w:id="42"/>
+    <w:bookmarkStart w:id="43" w:name="ref-Revell2012-vq"/>
     <w:p>
       <w:pPr>
         <w:pStyle w:val="Bibliography"/>
@@ -4430,8 +5140,8 @@
         <w:t xml:space="preserve">, 217–223.</w:t>
       </w:r>
     </w:p>
-    <w:bookmarkEnd w:id="38"/>
-    <w:bookmarkStart w:id="39" w:name="ref-Viechtbauer2010-fn"/>
+    <w:bookmarkEnd w:id="43"/>
+    <w:bookmarkStart w:id="44" w:name="ref-Viechtbauer2010-fn"/>
     <w:p>
       <w:pPr>
         <w:pStyle w:val="Bibliography"/>
@@ -4484,8 +5194,8 @@
         <w:t xml:space="preserve">, 1–48. URL: https://www.jstatsoft.org/v36/i03/.</w:t>
       </w:r>
     </w:p>
-    <w:bookmarkEnd w:id="39"/>
-    <w:bookmarkStart w:id="40" w:name="ref-Yu2017-wj"/>
+    <w:bookmarkEnd w:id="44"/>
+    <w:bookmarkStart w:id="45" w:name="ref-Yu2017-wj"/>
     <w:p>
       <w:pPr>
         <w:pStyle w:val="Bibliography"/>
@@ -4589,9 +5299,9 @@
         <w:t xml:space="preserve">, 28–36, doi:10.1111/2041–210X.12628.</w:t>
       </w:r>
     </w:p>
-    <w:bookmarkEnd w:id="40"/>
-    <w:bookmarkEnd w:id="41"/>
-    <w:bookmarkEnd w:id="42"/>
+    <w:bookmarkEnd w:id="45"/>
+    <w:bookmarkEnd w:id="46"/>
+    <w:bookmarkEnd w:id="47"/>
     <w:sectPr>
       <w:pgSz w:h="15840" w:w="12240"/>
       <w:pgMar w:bottom="1134" w:footer="720" w:gutter="0" w:header="720" w:left="851" w:right="851" w:top="1134"/>
@@ -4783,6 +5493,12 @@
     <w:abstractNumId w:val="0"/>
   </w:num>
   <w:num w16cid:durableId="419761100" w:numId="2">
+    <w:abstractNumId w:val="0"/>
+  </w:num>
+  <w:num w16cid:durableId="1063213114" w:numId="3">
+    <w:abstractNumId w:val="0"/>
+  </w:num>
+  <w:num w16cid:durableId="1194343130" w:numId="4">
     <w:abstractNumId w:val="0"/>
   </w:num>
   <w:num w:numId="1000">
@@ -5055,6 +5771,10 @@
   <w:style w:default="1" w:styleId="Normal" w:type="paragraph">
     <w:name w:val="Normal"/>
     <w:qFormat/>
+    <w:rsid w:val="00036E2F"/>
+    <w:rPr>
+      <w:rFonts w:ascii="Times New Roman" w:hAnsi="Times New Roman"/>
+    </w:rPr>
   </w:style>
   <w:style w:styleId="Heading1" w:type="paragraph">
     <w:name w:val="heading 1"/>
@@ -5071,7 +5791,7 @@
       <w:outlineLvl w:val="0"/>
     </w:pPr>
     <w:rPr>
-      <w:rFonts w:ascii="Times New Roman" w:cstheme="majorBidi" w:eastAsiaTheme="majorEastAsia" w:hAnsi="Times New Roman"/>
+      <w:rFonts w:cstheme="majorBidi" w:eastAsiaTheme="majorEastAsia"/>
       <w:color w:themeColor="text1" w:val="000000"/>
       <w:sz w:val="40"/>
       <w:szCs w:val="40"/>
@@ -5117,7 +5837,7 @@
       <w:outlineLvl w:val="2"/>
     </w:pPr>
     <w:rPr>
-      <w:rFonts w:ascii="Times New Roman" w:cstheme="majorBidi" w:eastAsiaTheme="majorEastAsia" w:hAnsi="Times New Roman"/>
+      <w:rFonts w:cstheme="majorBidi" w:eastAsiaTheme="majorEastAsia"/>
       <w:color w:themeColor="text1" w:val="000000"/>
       <w:sz w:val="28"/>
       <w:szCs w:val="28"/>
@@ -5140,7 +5860,7 @@
       <w:outlineLvl w:val="3"/>
     </w:pPr>
     <w:rPr>
-      <w:rFonts w:ascii="Times New Roman" w:cstheme="majorBidi" w:eastAsiaTheme="majorEastAsia" w:hAnsi="Times New Roman"/>
+      <w:rFonts w:cstheme="majorBidi" w:eastAsiaTheme="majorEastAsia"/>
       <w:i/>
       <w:iCs/>
       <w:color w:themeColor="text1" w:val="000000"/>
@@ -5290,9 +6010,6 @@
     <w:pPr>
       <w:spacing w:after="180" w:before="180"/>
     </w:pPr>
-    <w:rPr>
-      <w:rFonts w:ascii="Times New Roman" w:hAnsi="Times New Roman"/>
-    </w:rPr>
   </w:style>
   <w:style w:customStyle="1" w:styleId="FirstParagraph" w:type="paragraph">
     <w:name w:val="First Paragraph"/>
@@ -5326,7 +6043,7 @@
       <w:jc w:val="center"/>
     </w:pPr>
     <w:rPr>
-      <w:rFonts w:ascii="Times New Roman" w:cstheme="majorBidi" w:eastAsiaTheme="majorEastAsia" w:hAnsi="Times New Roman"/>
+      <w:rFonts w:cstheme="majorBidi" w:eastAsiaTheme="majorEastAsia"/>
       <w:spacing w:val="-10"/>
       <w:kern w:val="28"/>
       <w:sz w:val="56"/>
@@ -5440,9 +6157,6 @@
     <w:basedOn w:val="Normal"/>
     <w:qFormat/>
     <w:rsid w:val="008E4461"/>
-    <w:rPr>
-      <w:rFonts w:ascii="Times New Roman" w:hAnsi="Times New Roman"/>
-    </w:rPr>
   </w:style>
   <w:style w:customStyle="1" w:styleId="Heading1Char" w:type="character">
     <w:name w:val="Heading 1 Char"/>
@@ -5661,6 +6375,10 @@
   <w:style w:customStyle="1" w:styleId="ImageCaption" w:type="paragraph">
     <w:name w:val="Image Caption"/>
     <w:basedOn w:val="Caption"/>
+    <w:rsid w:val="00036E2F"/>
+    <w:rPr>
+      <w:i w:val="0"/>
+    </w:rPr>
   </w:style>
   <w:style w:customStyle="1" w:styleId="Figure" w:type="paragraph">
     <w:name w:val="Figure"/>
@@ -5701,8 +6419,11 @@
   <w:style w:styleId="Hyperlink" w:type="character">
     <w:name w:val="Hyperlink"/>
     <w:basedOn w:val="CaptionChar"/>
+    <w:rsid w:val="00036E2F"/>
     <w:rPr>
-      <w:color w:themeColor="accent1" w:val="156082"/>
+      <w:rFonts w:ascii="Times New Roman" w:hAnsi="Times New Roman"/>
+      <w:color w:themeColor="text1" w:val="000000"/>
+      <w:sz w:val="24"/>
     </w:rPr>
   </w:style>
   <w:style w:styleId="TOCHeading" w:type="paragraph">
@@ -6043,6 +6764,15 @@
       <w:color w:val="003B4F"/>
       <w:sz w:val="22"/>
       <w:shd w:color="auto" w:fill="F1F3F5" w:val="clear"/>
+    </w:rPr>
+  </w:style>
+  <w:style w:styleId="FollowedHyperlink" w:type="character">
+    <w:name w:val="FollowedHyperlink"/>
+    <w:basedOn w:val="DefaultParagraphFont"/>
+    <w:rsid w:val="00036E2F"/>
+    <w:rPr>
+      <w:color w:themeColor="followedHyperlink" w:val="96607D"/>
+      <w:u w:val="single"/>
     </w:rPr>
   </w:style>
 </w:styles>

</xml_diff>

<commit_message>
Results doc update but needs work on clarity of effect direction
</commit_message>
<xml_diff>
--- a/docs/results.docx
+++ b/docs/results.docx
@@ -96,7 +96,7 @@
         <w:t xml:space="preserve"> </w:t>
       </w:r>
       <w:r>
-        <w:t xml:space="preserve">package (vers. 4.6.0)</w:t>
+        <w:t xml:space="preserve">package (vers. 4.8.0)</w:t>
       </w:r>
       <w:r>
         <w:t xml:space="preserve"> </w:t>
@@ -108,13 +108,7 @@
         <w:t xml:space="preserve"> </w:t>
       </w:r>
       <w:r>
-        <w:t xml:space="preserve">in R (vers.</w:t>
-      </w:r>
-      <w:r>
-        <w:t xml:space="preserve"> </w:t>
-      </w:r>
-      <w:r>
-        <w:t xml:space="preserve">4.3.1) which implements a correction to account for possible bias resulting from effect sizes calculated with small sample sizes</w:t>
+        <w:t xml:space="preserve">in R (vers. 4.5.1) which implements a correction to account for possible bias resulting from effect sizes calculated with small sample sizes</w:t>
       </w:r>
       <w:r>
         <w:t xml:space="preserve"> </w:t>
@@ -216,13 +210,7 @@
         <w:t xml:space="preserve"> </w:t>
       </w:r>
       <w:r>
-        <w:t xml:space="preserve">‘</w:t>
-      </w:r>
-      <w:r>
-        <w:t xml:space="preserve">coined</w:t>
-      </w:r>
-      <w:r>
-        <w:t xml:space="preserve">’</w:t>
+        <w:t xml:space="preserve">‘coined’</w:t>
       </w:r>
       <w:r>
         <w:t xml:space="preserve"> </w:t>
@@ -266,7 +254,7 @@
         <w:t xml:space="preserve"> </w:t>
       </w:r>
       <w:r>
-        <w:t xml:space="preserve">(vers. 4.6.0 Viechtbauer, 2010)</w:t>
+        <w:t xml:space="preserve">(vers. 4.8.0 Viechtbauer, 2010)</w:t>
       </w:r>
       <w:r>
         <w:t xml:space="preserve">. Meta-analytic mean estimates and meta-regression models were plotted using orchard plots which convey overall meta-analytic means, alongside raw effect sizes and prediction intervals, which describe effect heterogeneity</w:t>
@@ -354,7 +342,18 @@
         <w:t xml:space="preserve"> </w:t>
       </w:r>
       <w:r>
-        <w:t xml:space="preserve">does not estimate a residual variance by default we also included an observation-level random effect in our models. Our MLMA models allowed us to partition variation in</w:t>
+        <w:t xml:space="preserve">does not estimate a residual variance by default we also included an observation-level random effect in our models. The size of datasets varied in the number of species and tissues (</w:t>
+      </w:r>
+      <w:hyperlink w:anchor="tbl-heterogeneity">
+        <w:r>
+          <w:rPr>
+            <w:rStyle w:val="Hyperlink"/>
+          </w:rPr>
+          <w:t xml:space="preserve">Table 1</w:t>
+        </w:r>
+      </w:hyperlink>
+      <w:r>
+        <w:t xml:space="preserve">). As such, we simplified the random effect structure for some datasets; including only random effects with six or more levels. Our MLMA models allowed us to partition variation in</w:t>
       </w:r>
       <w:r>
         <w:t xml:space="preserve"> </w:t>
@@ -383,7 +382,24 @@
         <w:t xml:space="preserve"> </w:t>
       </w:r>
       <w:r>
-        <w:t xml:space="preserve">among these key sources while accounting for total sampling variance. This allowed us to calculate the proportion of total heterogeneity [i.e.,</w:t>
+        <w:t xml:space="preserve">among these key sources while accounting for total sampling variance. We took a pluralistic approach to heterogeneity reporting, by reporting absolute (</w:t>
+      </w:r>
+      <m:oMath>
+        <m:sSup>
+          <m:e>
+            <m:r>
+              <m:t>σ</m:t>
+            </m:r>
+          </m:e>
+          <m:sup>
+            <m:r>
+              <m:t>2</m:t>
+            </m:r>
+          </m:sup>
+        </m:sSup>
+      </m:oMath>
+      <w:r>
+        <w:t xml:space="preserve">), relative (i.e.,</w:t>
       </w:r>
       <w:r>
         <w:t xml:space="preserve"> </w:t>
@@ -420,7 +436,7 @@
         </m:sSubSup>
       </m:oMath>
       <w:r>
-        <w:t xml:space="preserve">;</w:t>
+        <w:t xml:space="preserve">,</w:t>
       </w:r>
       <w:r>
         <w:t xml:space="preserve"> </w:t>
@@ -464,39 +480,124 @@
         <w:t xml:space="preserve">(2022)</w:t>
       </w:r>
       <w:r>
-        <w:t xml:space="preserve">] along with various</w:t>
+        <w:t xml:space="preserve">) and magnitude measures (both</w:t>
       </w:r>
       <w:r>
         <w:t xml:space="preserve"> </w:t>
       </w:r>
       <m:oMath>
-        <m:sSup>
+        <m:r>
+          <m:t>C</m:t>
+        </m:r>
+        <m:sSub>
           <m:e>
             <m:r>
-              <m:t>I</m:t>
+              <m:t>V</m:t>
             </m:r>
           </m:e>
-          <m:sup>
-            <m:r>
-              <m:t>2</m:t>
-            </m:r>
-          </m:sup>
-        </m:sSup>
+          <m:sub>
+            <m:r>
+              <m:t>t</m:t>
+            </m:r>
+            <m:r>
+              <m:t>o</m:t>
+            </m:r>
+            <m:r>
+              <m:t>t</m:t>
+            </m:r>
+            <m:r>
+              <m:t>a</m:t>
+            </m:r>
+            <m:r>
+              <m:t>l</m:t>
+            </m:r>
+          </m:sub>
+        </m:sSub>
       </m:oMath>
       <w:r>
         <w:t xml:space="preserve"> </w:t>
       </w:r>
       <w:r>
-        <w:t xml:space="preserve">metrics describing the proportion of variance explained by each random effect level</w:t>
-      </w:r>
-      <w:r>
-        <w:t xml:space="preserve"> </w:t>
-      </w:r>
-      <w:r>
-        <w:t xml:space="preserve">(Nakagawa &amp; Santos, 2012)</w:t>
-      </w:r>
-      <w:r>
-        <w:t xml:space="preserve">. As a second measure of heterogeneity we also present 95% prediction intervals which describe the expected distribution of effects that are expected from future studies</w:t>
+        <w:t xml:space="preserve">and</w:t>
+      </w:r>
+      <w:r>
+        <w:t xml:space="preserve"> </w:t>
+      </w:r>
+      <m:oMath>
+        <m:sSub>
+          <m:e>
+            <m:r>
+              <m:t>M</m:t>
+            </m:r>
+          </m:e>
+          <m:sub>
+            <m:r>
+              <m:t>t</m:t>
+            </m:r>
+            <m:r>
+              <m:t>o</m:t>
+            </m:r>
+            <m:r>
+              <m:t>t</m:t>
+            </m:r>
+            <m:r>
+              <m:t>a</m:t>
+            </m:r>
+            <m:r>
+              <m:t>l</m:t>
+            </m:r>
+          </m:sub>
+        </m:sSub>
+      </m:oMath>
+      <w:r>
+        <w:t xml:space="preserve">) of heterogeneity as suggested by</w:t>
+      </w:r>
+      <w:r>
+        <w:t xml:space="preserve"> </w:t>
+      </w:r>
+      <w:r>
+        <w:t xml:space="preserve">Yang</w:t>
+      </w:r>
+      <w:r>
+        <w:t xml:space="preserve"> </w:t>
+      </w:r>
+      <w:r>
+        <w:rPr>
+          <w:i/>
+          <w:iCs/>
+        </w:rPr>
+        <w:t xml:space="preserve">et al.</w:t>
+      </w:r>
+      <w:r>
+        <w:t xml:space="preserve"> </w:t>
+      </w:r>
+      <w:r>
+        <w:t xml:space="preserve">(2023)</w:t>
+      </w:r>
+      <w:r>
+        <w:t xml:space="preserve">. We also report each of their stratified versions for each random effect level</w:t>
+      </w:r>
+      <w:r>
+        <w:t xml:space="preserve"> </w:t>
+      </w:r>
+      <w:r>
+        <w:t xml:space="preserve">(Nakagawa &amp; Santos, 2012; Yang</w:t>
+      </w:r>
+      <w:r>
+        <w:t xml:space="preserve"> </w:t>
+      </w:r>
+      <w:r>
+        <w:rPr>
+          <w:i/>
+          <w:iCs/>
+        </w:rPr>
+        <w:t xml:space="preserve">et al.</w:t>
+      </w:r>
+      <w:r>
+        <w:t xml:space="preserve">, 2023)</w:t>
+      </w:r>
+      <w:r>
+        <w:t xml:space="preserve">. We also present 95% prediction intervals which describe the expected distribution of effects that are expected from future studies</w:t>
       </w:r>
       <w:r>
         <w:t xml:space="preserve"> </w:t>
@@ -580,7 +681,7 @@
         <w:t xml:space="preserve"> </w:t>
       </w:r>
       <w:r>
-        <w:t xml:space="preserve">to visualize the tree (vers. 3.9.0)</w:t>
+        <w:t xml:space="preserve">to visualize the tree (vers. 3.16.0)</w:t>
       </w:r>
       <w:r>
         <w:t xml:space="preserve"> </w:t>
@@ -659,7 +760,7 @@
         <w:t xml:space="preserve"> </w:t>
       </w:r>
       <w:r>
-        <w:t xml:space="preserve">(vers. 5.7.1)</w:t>
+        <w:t xml:space="preserve">(vers. 5.8.1)</w:t>
       </w:r>
       <w:r>
         <w:t xml:space="preserve"> </w:t>
@@ -687,7 +788,7 @@
         <w:t xml:space="preserve"> </w:t>
       </w:r>
       <w:r>
-        <w:t xml:space="preserve">(vers. 1.9.16)</w:t>
+        <w:t xml:space="preserve">(vers. 2.4.4)</w:t>
       </w:r>
       <w:r>
         <w:t xml:space="preserve"> </w:t>
@@ -727,7 +828,7 @@
     <w:bookmarkEnd w:id="22"/>
     <w:bookmarkEnd w:id="23"/>
     <w:bookmarkEnd w:id="24"/>
-    <w:bookmarkStart w:id="39" w:name="results"/>
+    <w:bookmarkStart w:id="38" w:name="results"/>
     <w:p>
       <w:pPr>
         <w:pStyle w:val="Heading1"/>
@@ -806,7 +907,6 @@
                 </w:tcPr>
                 <w:p>
                   <w:pPr>
-                    <w:pStyle w:val="Normal"/>
                     <w:jc w:val="left"/>
                     <w:pBdr>
                       <w:bottom w:val="none" w:sz="0" w:space="0" w:color="000000"/>
@@ -816,6 +916,15 @@
                     </w:pBdr>
                     <w:spacing w:after="100" w:before="100" w:line="240"/>
                     <w:ind w:left="100" w:right="100" w:firstLine="0" w:firstLineChars="0"/>
+                    <w:rPr>
+                      <w:rFonts w:ascii="Helvetica" w:hAnsi="Helvetica" w:eastAsia="Helvetica" w:cs="Helvetica"/>
+                      <w:i w:val="false"/>
+                      <w:b w:val="false"/>
+                      <w:u w:val="none"/>
+                      <w:sz w:val="22"/>
+                      <w:szCs w:val="22"/>
+                      <w:color w:val="000000"/>
+                    </w:rPr>
                   </w:pPr>
                   <m:oMath xmlns:m="http://schemas.openxmlformats.org/officeDocument/2006/math" xmlns:mml="http://www.w3.org/1998/Math/MathML">
                     <m:r>
@@ -843,7 +952,6 @@
                 </w:tcPr>
                 <w:p>
                   <w:pPr>
-                    <w:pStyle w:val="Normal"/>
                     <w:jc w:val="right"/>
                     <w:pBdr>
                       <w:bottom w:val="none" w:sz="0" w:space="0" w:color="000000"/>
@@ -853,6 +961,15 @@
                     </w:pBdr>
                     <w:spacing w:after="100" w:before="100" w:line="240"/>
                     <w:ind w:left="100" w:right="100" w:firstLine="0" w:firstLineChars="0"/>
+                    <w:rPr>
+                      <w:rFonts w:ascii="Helvetica" w:hAnsi="Helvetica" w:eastAsia="Helvetica" w:cs="Helvetica"/>
+                      <w:i w:val="false"/>
+                      <w:b w:val="false"/>
+                      <w:u w:val="none"/>
+                      <w:sz w:val="22"/>
+                      <w:szCs w:val="22"/>
+                      <w:color w:val="000000"/>
+                    </w:rPr>
                   </w:pPr>
                   <m:oMath xmlns:m="http://schemas.openxmlformats.org/officeDocument/2006/math" xmlns:mml="http://www.w3.org/1998/Math/MathML">
                     <m:sSub>
@@ -889,7 +1006,6 @@
                 </w:tcPr>
                 <w:p>
                   <w:pPr>
-                    <w:pStyle w:val="Normal"/>
                     <w:jc w:val="right"/>
                     <w:pBdr>
                       <w:bottom w:val="none" w:sz="0" w:space="0" w:color="000000"/>
@@ -899,6 +1015,15 @@
                     </w:pBdr>
                     <w:spacing w:after="100" w:before="100" w:line="240"/>
                     <w:ind w:left="100" w:right="100" w:firstLine="0" w:firstLineChars="0"/>
+                    <w:rPr>
+                      <w:rFonts w:ascii="Helvetica" w:hAnsi="Helvetica" w:eastAsia="Helvetica" w:cs="Helvetica"/>
+                      <w:i w:val="false"/>
+                      <w:b w:val="false"/>
+                      <w:u w:val="none"/>
+                      <w:sz w:val="22"/>
+                      <w:szCs w:val="22"/>
+                      <w:color w:val="000000"/>
+                    </w:rPr>
                   </w:pPr>
                   <m:oMath xmlns:m="http://schemas.openxmlformats.org/officeDocument/2006/math" xmlns:mml="http://www.w3.org/1998/Math/MathML">
                     <m:sSub>
@@ -935,7 +1060,6 @@
                 </w:tcPr>
                 <w:p>
                   <w:pPr>
-                    <w:pStyle w:val="Normal"/>
                     <w:jc w:val="right"/>
                     <w:pBdr>
                       <w:bottom w:val="none" w:sz="0" w:space="0" w:color="000000"/>
@@ -945,6 +1069,15 @@
                     </w:pBdr>
                     <w:spacing w:after="100" w:before="100" w:line="240"/>
                     <w:ind w:left="100" w:right="100" w:firstLine="0" w:firstLineChars="0"/>
+                    <w:rPr>
+                      <w:rFonts w:ascii="Helvetica" w:hAnsi="Helvetica" w:eastAsia="Helvetica" w:cs="Helvetica"/>
+                      <w:i w:val="false"/>
+                      <w:b w:val="false"/>
+                      <w:u w:val="none"/>
+                      <w:sz w:val="22"/>
+                      <w:szCs w:val="22"/>
+                      <w:color w:val="000000"/>
+                    </w:rPr>
                   </w:pPr>
                   <m:oMath xmlns:m="http://schemas.openxmlformats.org/officeDocument/2006/math" xmlns:mml="http://www.w3.org/1998/Math/MathML">
                     <m:sSub>
@@ -981,7 +1114,6 @@
                 </w:tcPr>
                 <w:p>
                   <w:pPr>
-                    <w:pStyle w:val="Normal"/>
                     <w:jc w:val="right"/>
                     <w:pBdr>
                       <w:bottom w:val="none" w:sz="0" w:space="0" w:color="000000"/>
@@ -991,6 +1123,15 @@
                     </w:pBdr>
                     <w:spacing w:after="100" w:before="100" w:line="240"/>
                     <w:ind w:left="100" w:right="100" w:firstLine="0" w:firstLineChars="0"/>
+                    <w:rPr>
+                      <w:rFonts w:ascii="Helvetica" w:hAnsi="Helvetica" w:eastAsia="Helvetica" w:cs="Helvetica"/>
+                      <w:i w:val="false"/>
+                      <w:b w:val="false"/>
+                      <w:u w:val="none"/>
+                      <w:sz w:val="22"/>
+                      <w:szCs w:val="22"/>
+                      <w:color w:val="000000"/>
+                    </w:rPr>
                   </w:pPr>
                   <m:oMath xmlns:m="http://schemas.openxmlformats.org/officeDocument/2006/math" xmlns:mml="http://www.w3.org/1998/Math/MathML">
                     <m:sSubSup>
@@ -1044,7 +1185,6 @@
                 </w:tcPr>
                 <w:p>
                   <w:pPr>
-                    <w:pStyle w:val="Normal"/>
                     <w:jc w:val="right"/>
                     <w:pBdr>
                       <w:bottom w:val="none" w:sz="0" w:space="0" w:color="000000"/>
@@ -1054,6 +1194,15 @@
                     </w:pBdr>
                     <w:spacing w:after="100" w:before="100" w:line="240"/>
                     <w:ind w:left="100" w:right="100" w:firstLine="0" w:firstLineChars="0"/>
+                    <w:rPr>
+                      <w:rFonts w:ascii="Helvetica" w:hAnsi="Helvetica" w:eastAsia="Helvetica" w:cs="Helvetica"/>
+                      <w:i w:val="false"/>
+                      <w:b w:val="false"/>
+                      <w:u w:val="none"/>
+                      <w:sz w:val="22"/>
+                      <w:szCs w:val="22"/>
+                      <w:color w:val="000000"/>
+                    </w:rPr>
                   </w:pPr>
                   <m:oMath xmlns:m="http://schemas.openxmlformats.org/officeDocument/2006/math" xmlns:mml="http://www.w3.org/1998/Math/MathML">
                     <m:sSubSup>
@@ -1107,7 +1256,6 @@
                 </w:tcPr>
                 <w:p>
                   <w:pPr>
-                    <w:pStyle w:val="Normal"/>
                     <w:jc w:val="right"/>
                     <w:pBdr>
                       <w:bottom w:val="none" w:sz="0" w:space="0" w:color="000000"/>
@@ -1117,6 +1265,15 @@
                     </w:pBdr>
                     <w:spacing w:after="100" w:before="100" w:line="240"/>
                     <w:ind w:left="100" w:right="100" w:firstLine="0" w:firstLineChars="0"/>
+                    <w:rPr>
+                      <w:rFonts w:ascii="Helvetica" w:hAnsi="Helvetica" w:eastAsia="Helvetica" w:cs="Helvetica"/>
+                      <w:i w:val="false"/>
+                      <w:b w:val="false"/>
+                      <w:u w:val="none"/>
+                      <w:sz w:val="22"/>
+                      <w:szCs w:val="22"/>
+                      <w:color w:val="000000"/>
+                    </w:rPr>
                   </w:pPr>
                   <m:oMath xmlns:m="http://schemas.openxmlformats.org/officeDocument/2006/math" xmlns:mml="http://www.w3.org/1998/Math/MathML">
                     <m:sSubSup>
@@ -1170,7 +1327,6 @@
                 </w:tcPr>
                 <w:p>
                   <w:pPr>
-                    <w:pStyle w:val="Normal"/>
                     <w:jc w:val="right"/>
                     <w:pBdr>
                       <w:bottom w:val="none" w:sz="0" w:space="0" w:color="000000"/>
@@ -1180,6 +1336,15 @@
                     </w:pBdr>
                     <w:spacing w:after="100" w:before="100" w:line="240"/>
                     <w:ind w:left="100" w:right="100" w:firstLine="0" w:firstLineChars="0"/>
+                    <w:rPr>
+                      <w:rFonts w:ascii="Helvetica" w:hAnsi="Helvetica" w:eastAsia="Helvetica" w:cs="Helvetica"/>
+                      <w:i w:val="false"/>
+                      <w:b w:val="false"/>
+                      <w:u w:val="none"/>
+                      <w:sz w:val="22"/>
+                      <w:szCs w:val="22"/>
+                      <w:color w:val="000000"/>
+                    </w:rPr>
                   </w:pPr>
                   <m:oMath xmlns:m="http://schemas.openxmlformats.org/officeDocument/2006/math" xmlns:mml="http://www.w3.org/1998/Math/MathML">
                     <m:sSubSup>
@@ -1233,7 +1398,6 @@
                 </w:tcPr>
                 <w:p>
                   <w:pPr>
-                    <w:pStyle w:val="Normal"/>
                     <w:jc w:val="right"/>
                     <w:pBdr>
                       <w:bottom w:val="none" w:sz="0" w:space="0" w:color="000000"/>
@@ -1243,6 +1407,15 @@
                     </w:pBdr>
                     <w:spacing w:after="100" w:before="100" w:line="240"/>
                     <w:ind w:left="100" w:right="100" w:firstLine="0" w:firstLineChars="0"/>
+                    <w:rPr>
+                      <w:rFonts w:ascii="Helvetica" w:hAnsi="Helvetica" w:eastAsia="Helvetica" w:cs="Helvetica"/>
+                      <w:i w:val="false"/>
+                      <w:b w:val="false"/>
+                      <w:u w:val="none"/>
+                      <w:sz w:val="22"/>
+                      <w:szCs w:val="22"/>
+                      <w:color w:val="000000"/>
+                    </w:rPr>
                   </w:pPr>
                   <m:oMath xmlns:m="http://schemas.openxmlformats.org/officeDocument/2006/math" xmlns:mml="http://www.w3.org/1998/Math/MathML">
                     <m:sSubSup>
@@ -1296,7 +1469,6 @@
                 </w:tcPr>
                 <w:p>
                   <w:pPr>
-                    <w:pStyle w:val="Normal"/>
                     <w:jc w:val="right"/>
                     <w:pBdr>
                       <w:bottom w:val="none" w:sz="0" w:space="0" w:color="000000"/>
@@ -1306,6 +1478,15 @@
                     </w:pBdr>
                     <w:spacing w:after="100" w:before="100" w:line="240"/>
                     <w:ind w:left="100" w:right="100" w:firstLine="0" w:firstLineChars="0"/>
+                    <w:rPr>
+                      <w:rFonts w:ascii="Helvetica" w:hAnsi="Helvetica" w:eastAsia="Helvetica" w:cs="Helvetica"/>
+                      <w:i w:val="false"/>
+                      <w:b w:val="false"/>
+                      <w:u w:val="none"/>
+                      <w:sz w:val="22"/>
+                      <w:szCs w:val="22"/>
+                      <w:color w:val="000000"/>
+                    </w:rPr>
                   </w:pPr>
                   <m:oMath xmlns:m="http://schemas.openxmlformats.org/officeDocument/2006/math" xmlns:mml="http://www.w3.org/1998/Math/MathML">
                     <m:sSubSup>
@@ -1365,7 +1546,6 @@
                 </w:tcPr>
                 <w:p>
                   <w:pPr>
-                    <w:pStyle w:val="Normal"/>
                     <w:jc w:val="left"/>
                     <w:pBdr>
                       <w:bottom w:val="none" w:sz="0" w:space="0" w:color="000000"/>
@@ -1375,6 +1555,15 @@
                     </w:pBdr>
                     <w:spacing w:after="100" w:before="100" w:line="240"/>
                     <w:ind w:left="100" w:right="100" w:firstLine="0" w:firstLineChars="0"/>
+                    <w:rPr>
+                      <w:rFonts w:ascii="Helvetica" w:hAnsi="Helvetica" w:eastAsia="Helvetica" w:cs="Helvetica"/>
+                      <w:i w:val="false"/>
+                      <w:b w:val="false"/>
+                      <w:u w:val="none"/>
+                      <w:sz w:val="22"/>
+                      <w:szCs w:val="22"/>
+                      <w:color w:val="000000"/>
+                    </w:rPr>
                   </w:pPr>
                   <w:r xmlns:w="http://schemas.openxmlformats.org/wordprocessingml/2006/main" xmlns:wp="http://schemas.openxmlformats.org/drawingml/2006/wordprocessingDrawing" xmlns:r="http://schemas.openxmlformats.org/officeDocument/2006/relationships" xmlns:w14="http://schemas.microsoft.com/office/word/2010/wordml">
                     <w:rPr>
@@ -1409,7 +1598,6 @@
                 </w:tcPr>
                 <w:p>
                   <w:pPr>
-                    <w:pStyle w:val="Normal"/>
                     <w:jc w:val="right"/>
                     <w:pBdr>
                       <w:bottom w:val="none" w:sz="0" w:space="0" w:color="000000"/>
@@ -1419,6 +1607,15 @@
                     </w:pBdr>
                     <w:spacing w:after="100" w:before="100" w:line="240"/>
                     <w:ind w:left="100" w:right="100" w:firstLine="0" w:firstLineChars="0"/>
+                    <w:rPr>
+                      <w:rFonts w:ascii="Helvetica" w:hAnsi="Helvetica" w:eastAsia="Helvetica" w:cs="Helvetica"/>
+                      <w:i w:val="false"/>
+                      <w:b w:val="false"/>
+                      <w:u w:val="none"/>
+                      <w:sz w:val="22"/>
+                      <w:szCs w:val="22"/>
+                      <w:color w:val="000000"/>
+                    </w:rPr>
                   </w:pPr>
                   <w:r xmlns:w="http://schemas.openxmlformats.org/wordprocessingml/2006/main" xmlns:wp="http://schemas.openxmlformats.org/drawingml/2006/wordprocessingDrawing" xmlns:r="http://schemas.openxmlformats.org/officeDocument/2006/relationships" xmlns:w14="http://schemas.microsoft.com/office/word/2010/wordml">
                     <w:rPr>
@@ -1453,7 +1650,6 @@
                 </w:tcPr>
                 <w:p>
                   <w:pPr>
-                    <w:pStyle w:val="Normal"/>
                     <w:jc w:val="right"/>
                     <w:pBdr>
                       <w:bottom w:val="none" w:sz="0" w:space="0" w:color="000000"/>
@@ -1463,6 +1659,15 @@
                     </w:pBdr>
                     <w:spacing w:after="100" w:before="100" w:line="240"/>
                     <w:ind w:left="100" w:right="100" w:firstLine="0" w:firstLineChars="0"/>
+                    <w:rPr>
+                      <w:rFonts w:ascii="Helvetica" w:hAnsi="Helvetica" w:eastAsia="Helvetica" w:cs="Helvetica"/>
+                      <w:i w:val="false"/>
+                      <w:b w:val="false"/>
+                      <w:u w:val="none"/>
+                      <w:sz w:val="22"/>
+                      <w:szCs w:val="22"/>
+                      <w:color w:val="000000"/>
+                    </w:rPr>
                   </w:pPr>
                   <w:r xmlns:w="http://schemas.openxmlformats.org/wordprocessingml/2006/main" xmlns:wp="http://schemas.openxmlformats.org/drawingml/2006/wordprocessingDrawing" xmlns:r="http://schemas.openxmlformats.org/officeDocument/2006/relationships" xmlns:w14="http://schemas.microsoft.com/office/word/2010/wordml">
                     <w:rPr>
@@ -1497,7 +1702,6 @@
                 </w:tcPr>
                 <w:p>
                   <w:pPr>
-                    <w:pStyle w:val="Normal"/>
                     <w:jc w:val="right"/>
                     <w:pBdr>
                       <w:bottom w:val="none" w:sz="0" w:space="0" w:color="000000"/>
@@ -1507,6 +1711,15 @@
                     </w:pBdr>
                     <w:spacing w:after="100" w:before="100" w:line="240"/>
                     <w:ind w:left="100" w:right="100" w:firstLine="0" w:firstLineChars="0"/>
+                    <w:rPr>
+                      <w:rFonts w:ascii="Helvetica" w:hAnsi="Helvetica" w:eastAsia="Helvetica" w:cs="Helvetica"/>
+                      <w:i w:val="false"/>
+                      <w:b w:val="false"/>
+                      <w:u w:val="none"/>
+                      <w:sz w:val="22"/>
+                      <w:szCs w:val="22"/>
+                      <w:color w:val="000000"/>
+                    </w:rPr>
                   </w:pPr>
                   <w:r xmlns:w="http://schemas.openxmlformats.org/wordprocessingml/2006/main" xmlns:wp="http://schemas.openxmlformats.org/drawingml/2006/wordprocessingDrawing" xmlns:r="http://schemas.openxmlformats.org/officeDocument/2006/relationships" xmlns:w14="http://schemas.microsoft.com/office/word/2010/wordml">
                     <w:rPr>
@@ -1541,7 +1754,6 @@
                 </w:tcPr>
                 <w:p>
                   <w:pPr>
-                    <w:pStyle w:val="Normal"/>
                     <w:jc w:val="right"/>
                     <w:pBdr>
                       <w:bottom w:val="none" w:sz="0" w:space="0" w:color="000000"/>
@@ -1551,6 +1763,15 @@
                     </w:pBdr>
                     <w:spacing w:after="100" w:before="100" w:line="240"/>
                     <w:ind w:left="100" w:right="100" w:firstLine="0" w:firstLineChars="0"/>
+                    <w:rPr>
+                      <w:rFonts w:ascii="Helvetica" w:hAnsi="Helvetica" w:eastAsia="Helvetica" w:cs="Helvetica"/>
+                      <w:i w:val="false"/>
+                      <w:b w:val="false"/>
+                      <w:u w:val="none"/>
+                      <w:sz w:val="22"/>
+                      <w:szCs w:val="22"/>
+                      <w:color w:val="000000"/>
+                    </w:rPr>
                   </w:pPr>
                   <w:r xmlns:w="http://schemas.openxmlformats.org/wordprocessingml/2006/main" xmlns:wp="http://schemas.openxmlformats.org/drawingml/2006/wordprocessingDrawing" xmlns:r="http://schemas.openxmlformats.org/officeDocument/2006/relationships" xmlns:w14="http://schemas.microsoft.com/office/word/2010/wordml">
                     <w:rPr>
@@ -1562,7 +1783,7 @@
                       <w:szCs w:val="22"/>
                       <w:color w:val="000000"/>
                     </w:rPr>
-                    <w:t xml:space="preserve">91</w:t>
+                    <w:t xml:space="preserve">85</w:t>
                   </w:r>
                 </w:p>
               </w:tc>
@@ -1585,7 +1806,6 @@
                 </w:tcPr>
                 <w:p>
                   <w:pPr>
-                    <w:pStyle w:val="Normal"/>
                     <w:jc w:val="right"/>
                     <w:pBdr>
                       <w:bottom w:val="none" w:sz="0" w:space="0" w:color="000000"/>
@@ -1595,6 +1815,15 @@
                     </w:pBdr>
                     <w:spacing w:after="100" w:before="100" w:line="240"/>
                     <w:ind w:left="100" w:right="100" w:firstLine="0" w:firstLineChars="0"/>
+                    <w:rPr>
+                      <w:rFonts w:ascii="Helvetica" w:hAnsi="Helvetica" w:eastAsia="Helvetica" w:cs="Helvetica"/>
+                      <w:i w:val="false"/>
+                      <w:b w:val="false"/>
+                      <w:u w:val="none"/>
+                      <w:sz w:val="22"/>
+                      <w:szCs w:val="22"/>
+                      <w:color w:val="000000"/>
+                    </w:rPr>
                   </w:pPr>
                   <w:r xmlns:w="http://schemas.openxmlformats.org/wordprocessingml/2006/main" xmlns:wp="http://schemas.openxmlformats.org/drawingml/2006/wordprocessingDrawing" xmlns:r="http://schemas.openxmlformats.org/officeDocument/2006/relationships" xmlns:w14="http://schemas.microsoft.com/office/word/2010/wordml">
                     <w:rPr>
@@ -1606,7 +1835,7 @@
                       <w:szCs w:val="22"/>
                       <w:color w:val="000000"/>
                     </w:rPr>
-                    <w:t xml:space="preserve">2.8</w:t>
+                    <w:t xml:space="preserve">55</w:t>
                   </w:r>
                 </w:p>
               </w:tc>
@@ -1629,7 +1858,6 @@
                 </w:tcPr>
                 <w:p>
                   <w:pPr>
-                    <w:pStyle w:val="Normal"/>
                     <w:jc w:val="right"/>
                     <w:pBdr>
                       <w:bottom w:val="none" w:sz="0" w:space="0" w:color="000000"/>
@@ -1639,6 +1867,15 @@
                     </w:pBdr>
                     <w:spacing w:after="100" w:before="100" w:line="240"/>
                     <w:ind w:left="100" w:right="100" w:firstLine="0" w:firstLineChars="0"/>
+                    <w:rPr>
+                      <w:rFonts w:ascii="Helvetica" w:hAnsi="Helvetica" w:eastAsia="Helvetica" w:cs="Helvetica"/>
+                      <w:i w:val="false"/>
+                      <w:b w:val="false"/>
+                      <w:u w:val="none"/>
+                      <w:sz w:val="22"/>
+                      <w:szCs w:val="22"/>
+                      <w:color w:val="000000"/>
+                    </w:rPr>
                   </w:pPr>
                   <w:r xmlns:w="http://schemas.openxmlformats.org/wordprocessingml/2006/main" xmlns:wp="http://schemas.openxmlformats.org/drawingml/2006/wordprocessingDrawing" xmlns:r="http://schemas.openxmlformats.org/officeDocument/2006/relationships" xmlns:w14="http://schemas.microsoft.com/office/word/2010/wordml">
                     <w:rPr>
@@ -1650,7 +1887,7 @@
                       <w:szCs w:val="22"/>
                       <w:color w:val="000000"/>
                     </w:rPr>
-                    <w:t xml:space="preserve">0.00</w:t>
+                    <w:t xml:space="preserve">0.0</w:t>
                   </w:r>
                 </w:p>
               </w:tc>
@@ -1673,7 +1910,6 @@
                 </w:tcPr>
                 <w:p>
                   <w:pPr>
-                    <w:pStyle w:val="Normal"/>
                     <w:jc w:val="right"/>
                     <w:pBdr>
                       <w:bottom w:val="none" w:sz="0" w:space="0" w:color="000000"/>
@@ -1683,6 +1919,67 @@
                     </w:pBdr>
                     <w:spacing w:after="100" w:before="100" w:line="240"/>
                     <w:ind w:left="100" w:right="100" w:firstLine="0" w:firstLineChars="0"/>
+                    <w:rPr>
+                      <w:rFonts w:ascii="Helvetica" w:hAnsi="Helvetica" w:eastAsia="Helvetica" w:cs="Helvetica"/>
+                      <w:i w:val="false"/>
+                      <w:b w:val="false"/>
+                      <w:u w:val="none"/>
+                      <w:sz w:val="22"/>
+                      <w:szCs w:val="22"/>
+                      <w:color w:val="000000"/>
+                    </w:rPr>
+                  </w:pPr>
+                  <w:r xmlns:w="http://schemas.openxmlformats.org/wordprocessingml/2006/main" xmlns:wp="http://schemas.openxmlformats.org/drawingml/2006/wordprocessingDrawing" xmlns:r="http://schemas.openxmlformats.org/officeDocument/2006/relationships" xmlns:w14="http://schemas.microsoft.com/office/word/2010/wordml">
+                    <w:rPr>
+                      <w:rFonts w:ascii="Helvetica" w:hAnsi="Helvetica" w:eastAsia="Helvetica" w:cs="Helvetica"/>
+                      <w:i w:val="false"/>
+                      <w:b w:val="false"/>
+                      <w:u w:val="none"/>
+                      <w:sz w:val="22"/>
+                      <w:szCs w:val="22"/>
+                      <w:color w:val="000000"/>
+                    </w:rPr>
+                    <w:t xml:space="preserve">8.4</w:t>
+                  </w:r>
+                </w:p>
+              </w:tc>
+              <w:tc>
+                <w:tcPr>
+                  <w:tcBorders>
+                    <w:bottom w:val="none" w:sz="0" w:space="0" w:color="000000"/>
+                    <w:top w:val="single" w:sz="12" w:space="0" w:color="666666"/>
+                    <w:left w:val="none" w:sz="0" w:space="0" w:color="000000"/>
+                    <w:right w:val="none" w:sz="0" w:space="0" w:color="000000"/>
+                  </w:tcBorders>
+                  <w:shd w:val="clear" w:color="auto" w:fill="FFFFFF"/>
+                  <w:tcMar>
+                    <w:top w:w="0" w:type="dxa"/>
+                    <w:bottom w:w="0" w:type="dxa"/>
+                    <w:left w:w="0" w:type="dxa"/>
+                    <w:right w:w="0" w:type="dxa"/>
+                  </w:tcMar>
+                  <w:vAlign w:val="center"/>
+                </w:tcPr>
+                <w:p>
+                  <w:pPr>
+                    <w:jc w:val="right"/>
+                    <w:pBdr>
+                      <w:bottom w:val="none" w:sz="0" w:space="0" w:color="000000"/>
+                      <w:top w:val="none" w:sz="0" w:space="0" w:color="000000"/>
+                      <w:left w:val="none" w:sz="0" w:space="0" w:color="000000"/>
+                      <w:right w:val="none" w:sz="0" w:space="0" w:color="000000"/>
+                    </w:pBdr>
+                    <w:spacing w:after="100" w:before="100" w:line="240"/>
+                    <w:ind w:left="100" w:right="100" w:firstLine="0" w:firstLineChars="0"/>
+                    <w:rPr>
+                      <w:rFonts w:ascii="Helvetica" w:hAnsi="Helvetica" w:eastAsia="Helvetica" w:cs="Helvetica"/>
+                      <w:i w:val="false"/>
+                      <w:b w:val="false"/>
+                      <w:u w:val="none"/>
+                      <w:sz w:val="22"/>
+                      <w:szCs w:val="22"/>
+                      <w:color w:val="000000"/>
+                    </w:rPr>
                   </w:pPr>
                   <w:r xmlns:w="http://schemas.openxmlformats.org/wordprocessingml/2006/main" xmlns:wp="http://schemas.openxmlformats.org/drawingml/2006/wordprocessingDrawing" xmlns:r="http://schemas.openxmlformats.org/officeDocument/2006/relationships" xmlns:w14="http://schemas.microsoft.com/office/word/2010/wordml">
                     <w:rPr>
@@ -1717,7 +2014,6 @@
                 </w:tcPr>
                 <w:p>
                   <w:pPr>
-                    <w:pStyle w:val="Normal"/>
                     <w:jc w:val="right"/>
                     <w:pBdr>
                       <w:bottom w:val="none" w:sz="0" w:space="0" w:color="000000"/>
@@ -1727,6 +2023,15 @@
                     </w:pBdr>
                     <w:spacing w:after="100" w:before="100" w:line="240"/>
                     <w:ind w:left="100" w:right="100" w:firstLine="0" w:firstLineChars="0"/>
+                    <w:rPr>
+                      <w:rFonts w:ascii="Helvetica" w:hAnsi="Helvetica" w:eastAsia="Helvetica" w:cs="Helvetica"/>
+                      <w:i w:val="false"/>
+                      <w:b w:val="false"/>
+                      <w:u w:val="none"/>
+                      <w:sz w:val="22"/>
+                      <w:szCs w:val="22"/>
+                      <w:color w:val="000000"/>
+                    </w:rPr>
                   </w:pPr>
                   <w:r xmlns:w="http://schemas.openxmlformats.org/wordprocessingml/2006/main" xmlns:wp="http://schemas.openxmlformats.org/drawingml/2006/wordprocessingDrawing" xmlns:r="http://schemas.openxmlformats.org/officeDocument/2006/relationships" xmlns:w14="http://schemas.microsoft.com/office/word/2010/wordml">
                     <w:rPr>
@@ -1738,51 +2043,7 @@
                       <w:szCs w:val="22"/>
                       <w:color w:val="000000"/>
                     </w:rPr>
-                    <w:t xml:space="preserve">80.53</w:t>
-                  </w:r>
-                </w:p>
-              </w:tc>
-              <w:tc>
-                <w:tcPr>
-                  <w:tcBorders>
-                    <w:bottom w:val="none" w:sz="0" w:space="0" w:color="000000"/>
-                    <w:top w:val="single" w:sz="12" w:space="0" w:color="666666"/>
-                    <w:left w:val="none" w:sz="0" w:space="0" w:color="000000"/>
-                    <w:right w:val="none" w:sz="0" w:space="0" w:color="000000"/>
-                  </w:tcBorders>
-                  <w:shd w:val="clear" w:color="auto" w:fill="FFFFFF"/>
-                  <w:tcMar>
-                    <w:top w:w="0" w:type="dxa"/>
-                    <w:bottom w:w="0" w:type="dxa"/>
-                    <w:left w:w="0" w:type="dxa"/>
-                    <w:right w:w="0" w:type="dxa"/>
-                  </w:tcMar>
-                  <w:vAlign w:val="center"/>
-                </w:tcPr>
-                <w:p>
-                  <w:pPr>
-                    <w:pStyle w:val="Normal"/>
-                    <w:jc w:val="right"/>
-                    <w:pBdr>
-                      <w:bottom w:val="none" w:sz="0" w:space="0" w:color="000000"/>
-                      <w:top w:val="none" w:sz="0" w:space="0" w:color="000000"/>
-                      <w:left w:val="none" w:sz="0" w:space="0" w:color="000000"/>
-                      <w:right w:val="none" w:sz="0" w:space="0" w:color="000000"/>
-                    </w:pBdr>
-                    <w:spacing w:after="100" w:before="100" w:line="240"/>
-                    <w:ind w:left="100" w:right="100" w:firstLine="0" w:firstLineChars="0"/>
-                  </w:pPr>
-                  <w:r xmlns:w="http://schemas.openxmlformats.org/wordprocessingml/2006/main" xmlns:wp="http://schemas.openxmlformats.org/drawingml/2006/wordprocessingDrawing" xmlns:r="http://schemas.openxmlformats.org/officeDocument/2006/relationships" xmlns:w14="http://schemas.microsoft.com/office/word/2010/wordml">
-                    <w:rPr>
-                      <w:rFonts w:ascii="Helvetica" w:hAnsi="Helvetica" w:eastAsia="Helvetica" w:cs="Helvetica"/>
-                      <w:i w:val="false"/>
-                      <w:b w:val="false"/>
-                      <w:u w:val="none"/>
-                      <w:sz w:val="22"/>
-                      <w:szCs w:val="22"/>
-                      <w:color w:val="000000"/>
-                    </w:rPr>
-                    <w:t xml:space="preserve">8</w:t>
+                    <w:t xml:space="preserve">22</w:t>
                   </w:r>
                 </w:p>
               </w:tc>
@@ -1811,7 +2072,6 @@
                 </w:tcPr>
                 <w:p>
                   <w:pPr>
-                    <w:pStyle w:val="Normal"/>
                     <w:jc w:val="left"/>
                     <w:pBdr>
                       <w:bottom w:val="none" w:sz="0" w:space="0" w:color="000000"/>
@@ -1821,6 +2081,15 @@
                     </w:pBdr>
                     <w:spacing w:after="100" w:before="100" w:line="240"/>
                     <w:ind w:left="100" w:right="100" w:firstLine="0" w:firstLineChars="0"/>
+                    <w:rPr>
+                      <w:rFonts w:ascii="Helvetica" w:hAnsi="Helvetica" w:eastAsia="Helvetica" w:cs="Helvetica"/>
+                      <w:i w:val="false"/>
+                      <w:b w:val="false"/>
+                      <w:u w:val="none"/>
+                      <w:sz w:val="22"/>
+                      <w:szCs w:val="22"/>
+                      <w:color w:val="000000"/>
+                    </w:rPr>
                   </w:pPr>
                   <w:r xmlns:w="http://schemas.openxmlformats.org/wordprocessingml/2006/main" xmlns:wp="http://schemas.openxmlformats.org/drawingml/2006/wordprocessingDrawing" xmlns:r="http://schemas.openxmlformats.org/officeDocument/2006/relationships" xmlns:w14="http://schemas.microsoft.com/office/word/2010/wordml">
                     <w:rPr>
@@ -1855,7 +2124,6 @@
                 </w:tcPr>
                 <w:p>
                   <w:pPr>
-                    <w:pStyle w:val="Normal"/>
                     <w:jc w:val="right"/>
                     <w:pBdr>
                       <w:bottom w:val="none" w:sz="0" w:space="0" w:color="000000"/>
@@ -1865,6 +2133,15 @@
                     </w:pBdr>
                     <w:spacing w:after="100" w:before="100" w:line="240"/>
                     <w:ind w:left="100" w:right="100" w:firstLine="0" w:firstLineChars="0"/>
+                    <w:rPr>
+                      <w:rFonts w:ascii="Helvetica" w:hAnsi="Helvetica" w:eastAsia="Helvetica" w:cs="Helvetica"/>
+                      <w:i w:val="false"/>
+                      <w:b w:val="false"/>
+                      <w:u w:val="none"/>
+                      <w:sz w:val="22"/>
+                      <w:szCs w:val="22"/>
+                      <w:color w:val="000000"/>
+                    </w:rPr>
                   </w:pPr>
                   <w:r xmlns:w="http://schemas.openxmlformats.org/wordprocessingml/2006/main" xmlns:wp="http://schemas.openxmlformats.org/drawingml/2006/wordprocessingDrawing" xmlns:r="http://schemas.openxmlformats.org/officeDocument/2006/relationships" xmlns:w14="http://schemas.microsoft.com/office/word/2010/wordml">
                     <w:rPr>
@@ -1876,7 +2153,7 @@
                       <w:szCs w:val="22"/>
                       <w:color w:val="000000"/>
                     </w:rPr>
-                    <w:t xml:space="preserve">175</w:t>
+                    <w:t xml:space="preserve">172</w:t>
                   </w:r>
                 </w:p>
               </w:tc>
@@ -1899,7 +2176,6 @@
                 </w:tcPr>
                 <w:p>
                   <w:pPr>
-                    <w:pStyle w:val="Normal"/>
                     <w:jc w:val="right"/>
                     <w:pBdr>
                       <w:bottom w:val="none" w:sz="0" w:space="0" w:color="000000"/>
@@ -1909,6 +2185,15 @@
                     </w:pBdr>
                     <w:spacing w:after="100" w:before="100" w:line="240"/>
                     <w:ind w:left="100" w:right="100" w:firstLine="0" w:firstLineChars="0"/>
+                    <w:rPr>
+                      <w:rFonts w:ascii="Helvetica" w:hAnsi="Helvetica" w:eastAsia="Helvetica" w:cs="Helvetica"/>
+                      <w:i w:val="false"/>
+                      <w:b w:val="false"/>
+                      <w:u w:val="none"/>
+                      <w:sz w:val="22"/>
+                      <w:szCs w:val="22"/>
+                      <w:color w:val="000000"/>
+                    </w:rPr>
                   </w:pPr>
                   <w:r xmlns:w="http://schemas.openxmlformats.org/wordprocessingml/2006/main" xmlns:wp="http://schemas.openxmlformats.org/drawingml/2006/wordprocessingDrawing" xmlns:r="http://schemas.openxmlformats.org/officeDocument/2006/relationships" xmlns:w14="http://schemas.microsoft.com/office/word/2010/wordml">
                     <w:rPr>
@@ -1943,7 +2228,6 @@
                 </w:tcPr>
                 <w:p>
                   <w:pPr>
-                    <w:pStyle w:val="Normal"/>
                     <w:jc w:val="right"/>
                     <w:pBdr>
                       <w:bottom w:val="none" w:sz="0" w:space="0" w:color="000000"/>
@@ -1953,6 +2237,15 @@
                     </w:pBdr>
                     <w:spacing w:after="100" w:before="100" w:line="240"/>
                     <w:ind w:left="100" w:right="100" w:firstLine="0" w:firstLineChars="0"/>
+                    <w:rPr>
+                      <w:rFonts w:ascii="Helvetica" w:hAnsi="Helvetica" w:eastAsia="Helvetica" w:cs="Helvetica"/>
+                      <w:i w:val="false"/>
+                      <w:b w:val="false"/>
+                      <w:u w:val="none"/>
+                      <w:sz w:val="22"/>
+                      <w:szCs w:val="22"/>
+                      <w:color w:val="000000"/>
+                    </w:rPr>
                   </w:pPr>
                   <w:r xmlns:w="http://schemas.openxmlformats.org/wordprocessingml/2006/main" xmlns:wp="http://schemas.openxmlformats.org/drawingml/2006/wordprocessingDrawing" xmlns:r="http://schemas.openxmlformats.org/officeDocument/2006/relationships" xmlns:w14="http://schemas.microsoft.com/office/word/2010/wordml">
                     <w:rPr>
@@ -1964,7 +2257,7 @@
                       <w:szCs w:val="22"/>
                       <w:color w:val="000000"/>
                     </w:rPr>
-                    <w:t xml:space="preserve">11</w:t>
+                    <w:t xml:space="preserve">10</w:t>
                   </w:r>
                 </w:p>
               </w:tc>
@@ -1987,7 +2280,6 @@
                 </w:tcPr>
                 <w:p>
                   <w:pPr>
-                    <w:pStyle w:val="Normal"/>
                     <w:jc w:val="right"/>
                     <w:pBdr>
                       <w:bottom w:val="none" w:sz="0" w:space="0" w:color="000000"/>
@@ -1997,6 +2289,15 @@
                     </w:pBdr>
                     <w:spacing w:after="100" w:before="100" w:line="240"/>
                     <w:ind w:left="100" w:right="100" w:firstLine="0" w:firstLineChars="0"/>
+                    <w:rPr>
+                      <w:rFonts w:ascii="Helvetica" w:hAnsi="Helvetica" w:eastAsia="Helvetica" w:cs="Helvetica"/>
+                      <w:i w:val="false"/>
+                      <w:b w:val="false"/>
+                      <w:u w:val="none"/>
+                      <w:sz w:val="22"/>
+                      <w:szCs w:val="22"/>
+                      <w:color w:val="000000"/>
+                    </w:rPr>
                   </w:pPr>
                   <w:r xmlns:w="http://schemas.openxmlformats.org/wordprocessingml/2006/main" xmlns:wp="http://schemas.openxmlformats.org/drawingml/2006/wordprocessingDrawing" xmlns:r="http://schemas.openxmlformats.org/officeDocument/2006/relationships" xmlns:w14="http://schemas.microsoft.com/office/word/2010/wordml">
                     <w:rPr>
@@ -2008,7 +2309,7 @@
                       <w:szCs w:val="22"/>
                       <w:color w:val="000000"/>
                     </w:rPr>
-                    <w:t xml:space="preserve">85</w:t>
+                    <w:t xml:space="preserve">83</w:t>
                   </w:r>
                 </w:p>
               </w:tc>
@@ -2031,7 +2332,6 @@
                 </w:tcPr>
                 <w:p>
                   <w:pPr>
-                    <w:pStyle w:val="Normal"/>
                     <w:jc w:val="right"/>
                     <w:pBdr>
                       <w:bottom w:val="none" w:sz="0" w:space="0" w:color="000000"/>
@@ -2041,6 +2341,15 @@
                     </w:pBdr>
                     <w:spacing w:after="100" w:before="100" w:line="240"/>
                     <w:ind w:left="100" w:right="100" w:firstLine="0" w:firstLineChars="0"/>
+                    <w:rPr>
+                      <w:rFonts w:ascii="Helvetica" w:hAnsi="Helvetica" w:eastAsia="Helvetica" w:cs="Helvetica"/>
+                      <w:i w:val="false"/>
+                      <w:b w:val="false"/>
+                      <w:u w:val="none"/>
+                      <w:sz w:val="22"/>
+                      <w:szCs w:val="22"/>
+                      <w:color w:val="000000"/>
+                    </w:rPr>
                   </w:pPr>
                   <w:r xmlns:w="http://schemas.openxmlformats.org/wordprocessingml/2006/main" xmlns:wp="http://schemas.openxmlformats.org/drawingml/2006/wordprocessingDrawing" xmlns:r="http://schemas.openxmlformats.org/officeDocument/2006/relationships" xmlns:w14="http://schemas.microsoft.com/office/word/2010/wordml">
                     <w:rPr>
@@ -2052,7 +2361,7 @@
                       <w:szCs w:val="22"/>
                       <w:color w:val="000000"/>
                     </w:rPr>
-                    <w:t xml:space="preserve">11.4</w:t>
+                    <w:t xml:space="preserve">17</w:t>
                   </w:r>
                 </w:p>
               </w:tc>
@@ -2075,7 +2384,6 @@
                 </w:tcPr>
                 <w:p>
                   <w:pPr>
-                    <w:pStyle w:val="Normal"/>
                     <w:jc w:val="right"/>
                     <w:pBdr>
                       <w:bottom w:val="none" w:sz="0" w:space="0" w:color="000000"/>
@@ -2085,6 +2393,15 @@
                     </w:pBdr>
                     <w:spacing w:after="100" w:before="100" w:line="240"/>
                     <w:ind w:left="100" w:right="100" w:firstLine="0" w:firstLineChars="0"/>
+                    <w:rPr>
+                      <w:rFonts w:ascii="Helvetica" w:hAnsi="Helvetica" w:eastAsia="Helvetica" w:cs="Helvetica"/>
+                      <w:i w:val="false"/>
+                      <w:b w:val="false"/>
+                      <w:u w:val="none"/>
+                      <w:sz w:val="22"/>
+                      <w:szCs w:val="22"/>
+                      <w:color w:val="000000"/>
+                    </w:rPr>
                   </w:pPr>
                   <w:r xmlns:w="http://schemas.openxmlformats.org/wordprocessingml/2006/main" xmlns:wp="http://schemas.openxmlformats.org/drawingml/2006/wordprocessingDrawing" xmlns:r="http://schemas.openxmlformats.org/officeDocument/2006/relationships" xmlns:w14="http://schemas.microsoft.com/office/word/2010/wordml">
                     <w:rPr>
@@ -2096,7 +2413,7 @@
                       <w:szCs w:val="22"/>
                       <w:color w:val="000000"/>
                     </w:rPr>
-                    <w:t xml:space="preserve">0.00</w:t>
+                    <w:t xml:space="preserve">–</w:t>
                   </w:r>
                 </w:p>
               </w:tc>
@@ -2119,7 +2436,6 @@
                 </w:tcPr>
                 <w:p>
                   <w:pPr>
-                    <w:pStyle w:val="Normal"/>
                     <w:jc w:val="right"/>
                     <w:pBdr>
                       <w:bottom w:val="none" w:sz="0" w:space="0" w:color="000000"/>
@@ -2129,6 +2445,15 @@
                     </w:pBdr>
                     <w:spacing w:after="100" w:before="100" w:line="240"/>
                     <w:ind w:left="100" w:right="100" w:firstLine="0" w:firstLineChars="0"/>
+                    <w:rPr>
+                      <w:rFonts w:ascii="Helvetica" w:hAnsi="Helvetica" w:eastAsia="Helvetica" w:cs="Helvetica"/>
+                      <w:i w:val="false"/>
+                      <w:b w:val="false"/>
+                      <w:u w:val="none"/>
+                      <w:sz w:val="22"/>
+                      <w:szCs w:val="22"/>
+                      <w:color w:val="000000"/>
+                    </w:rPr>
                   </w:pPr>
                   <w:r xmlns:w="http://schemas.openxmlformats.org/wordprocessingml/2006/main" xmlns:wp="http://schemas.openxmlformats.org/drawingml/2006/wordprocessingDrawing" xmlns:r="http://schemas.openxmlformats.org/officeDocument/2006/relationships" xmlns:w14="http://schemas.microsoft.com/office/word/2010/wordml">
                     <w:rPr>
@@ -2140,7 +2465,7 @@
                       <w:szCs w:val="22"/>
                       <w:color w:val="000000"/>
                     </w:rPr>
-                    <w:t xml:space="preserve">0</w:t>
+                    <w:t xml:space="preserve">–</w:t>
                   </w:r>
                 </w:p>
               </w:tc>
@@ -2163,7 +2488,6 @@
                 </w:tcPr>
                 <w:p>
                   <w:pPr>
-                    <w:pStyle w:val="Normal"/>
                     <w:jc w:val="right"/>
                     <w:pBdr>
                       <w:bottom w:val="none" w:sz="0" w:space="0" w:color="000000"/>
@@ -2173,6 +2497,15 @@
                     </w:pBdr>
                     <w:spacing w:after="100" w:before="100" w:line="240"/>
                     <w:ind w:left="100" w:right="100" w:firstLine="0" w:firstLineChars="0"/>
+                    <w:rPr>
+                      <w:rFonts w:ascii="Helvetica" w:hAnsi="Helvetica" w:eastAsia="Helvetica" w:cs="Helvetica"/>
+                      <w:i w:val="false"/>
+                      <w:b w:val="false"/>
+                      <w:u w:val="none"/>
+                      <w:sz w:val="22"/>
+                      <w:szCs w:val="22"/>
+                      <w:color w:val="000000"/>
+                    </w:rPr>
                   </w:pPr>
                   <w:r xmlns:w="http://schemas.openxmlformats.org/wordprocessingml/2006/main" xmlns:wp="http://schemas.openxmlformats.org/drawingml/2006/wordprocessingDrawing" xmlns:r="http://schemas.openxmlformats.org/officeDocument/2006/relationships" xmlns:w14="http://schemas.microsoft.com/office/word/2010/wordml">
                     <w:rPr>
@@ -2184,7 +2517,7 @@
                       <w:szCs w:val="22"/>
                       <w:color w:val="000000"/>
                     </w:rPr>
-                    <w:t xml:space="preserve">0.00</w:t>
+                    <w:t xml:space="preserve">–</w:t>
                   </w:r>
                 </w:p>
               </w:tc>
@@ -2207,7 +2540,6 @@
                 </w:tcPr>
                 <w:p>
                   <w:pPr>
-                    <w:pStyle w:val="Normal"/>
                     <w:jc w:val="right"/>
                     <w:pBdr>
                       <w:bottom w:val="none" w:sz="0" w:space="0" w:color="000000"/>
@@ -2217,6 +2549,15 @@
                     </w:pBdr>
                     <w:spacing w:after="100" w:before="100" w:line="240"/>
                     <w:ind w:left="100" w:right="100" w:firstLine="0" w:firstLineChars="0"/>
+                    <w:rPr>
+                      <w:rFonts w:ascii="Helvetica" w:hAnsi="Helvetica" w:eastAsia="Helvetica" w:cs="Helvetica"/>
+                      <w:i w:val="false"/>
+                      <w:b w:val="false"/>
+                      <w:u w:val="none"/>
+                      <w:sz w:val="22"/>
+                      <w:szCs w:val="22"/>
+                      <w:color w:val="000000"/>
+                    </w:rPr>
                   </w:pPr>
                   <w:r xmlns:w="http://schemas.openxmlformats.org/wordprocessingml/2006/main" xmlns:wp="http://schemas.openxmlformats.org/drawingml/2006/wordprocessingDrawing" xmlns:r="http://schemas.openxmlformats.org/officeDocument/2006/relationships" xmlns:w14="http://schemas.microsoft.com/office/word/2010/wordml">
                     <w:rPr>
@@ -2228,7 +2569,7 @@
                       <w:szCs w:val="22"/>
                       <w:color w:val="000000"/>
                     </w:rPr>
-                    <w:t xml:space="preserve">74</w:t>
+                    <w:t xml:space="preserve">66</w:t>
                   </w:r>
                 </w:p>
               </w:tc>
@@ -2257,7 +2598,6 @@
                 </w:tcPr>
                 <w:p>
                   <w:pPr>
-                    <w:pStyle w:val="Normal"/>
                     <w:jc w:val="left"/>
                     <w:pBdr>
                       <w:bottom w:val="none" w:sz="0" w:space="0" w:color="000000"/>
@@ -2267,6 +2607,15 @@
                     </w:pBdr>
                     <w:spacing w:after="100" w:before="100" w:line="240"/>
                     <w:ind w:left="100" w:right="100" w:firstLine="0" w:firstLineChars="0"/>
+                    <w:rPr>
+                      <w:rFonts w:ascii="Helvetica" w:hAnsi="Helvetica" w:eastAsia="Helvetica" w:cs="Helvetica"/>
+                      <w:i w:val="false"/>
+                      <w:b w:val="false"/>
+                      <w:u w:val="none"/>
+                      <w:sz w:val="22"/>
+                      <w:szCs w:val="22"/>
+                      <w:color w:val="000000"/>
+                    </w:rPr>
                   </w:pPr>
                   <w:r xmlns:w="http://schemas.openxmlformats.org/wordprocessingml/2006/main" xmlns:wp="http://schemas.openxmlformats.org/drawingml/2006/wordprocessingDrawing" xmlns:r="http://schemas.openxmlformats.org/officeDocument/2006/relationships" xmlns:w14="http://schemas.microsoft.com/office/word/2010/wordml">
                     <w:rPr>
@@ -2301,7 +2650,6 @@
                 </w:tcPr>
                 <w:p>
                   <w:pPr>
-                    <w:pStyle w:val="Normal"/>
                     <w:jc w:val="right"/>
                     <w:pBdr>
                       <w:bottom w:val="none" w:sz="0" w:space="0" w:color="000000"/>
@@ -2311,6 +2659,15 @@
                     </w:pBdr>
                     <w:spacing w:after="100" w:before="100" w:line="240"/>
                     <w:ind w:left="100" w:right="100" w:firstLine="0" w:firstLineChars="0"/>
+                    <w:rPr>
+                      <w:rFonts w:ascii="Helvetica" w:hAnsi="Helvetica" w:eastAsia="Helvetica" w:cs="Helvetica"/>
+                      <w:i w:val="false"/>
+                      <w:b w:val="false"/>
+                      <w:u w:val="none"/>
+                      <w:sz w:val="22"/>
+                      <w:szCs w:val="22"/>
+                      <w:color w:val="000000"/>
+                    </w:rPr>
                   </w:pPr>
                   <w:r xmlns:w="http://schemas.openxmlformats.org/wordprocessingml/2006/main" xmlns:wp="http://schemas.openxmlformats.org/drawingml/2006/wordprocessingDrawing" xmlns:r="http://schemas.openxmlformats.org/officeDocument/2006/relationships" xmlns:w14="http://schemas.microsoft.com/office/word/2010/wordml">
                     <w:rPr>
@@ -2322,7 +2679,7 @@
                       <w:szCs w:val="22"/>
                       <w:color w:val="000000"/>
                     </w:rPr>
-                    <w:t xml:space="preserve">192</w:t>
+                    <w:t xml:space="preserve">195</w:t>
                   </w:r>
                 </w:p>
               </w:tc>
@@ -2345,7 +2702,6 @@
                 </w:tcPr>
                 <w:p>
                   <w:pPr>
-                    <w:pStyle w:val="Normal"/>
                     <w:jc w:val="right"/>
                     <w:pBdr>
                       <w:bottom w:val="none" w:sz="0" w:space="0" w:color="000000"/>
@@ -2355,6 +2711,15 @@
                     </w:pBdr>
                     <w:spacing w:after="100" w:before="100" w:line="240"/>
                     <w:ind w:left="100" w:right="100" w:firstLine="0" w:firstLineChars="0"/>
+                    <w:rPr>
+                      <w:rFonts w:ascii="Helvetica" w:hAnsi="Helvetica" w:eastAsia="Helvetica" w:cs="Helvetica"/>
+                      <w:i w:val="false"/>
+                      <w:b w:val="false"/>
+                      <w:u w:val="none"/>
+                      <w:sz w:val="22"/>
+                      <w:szCs w:val="22"/>
+                      <w:color w:val="000000"/>
+                    </w:rPr>
                   </w:pPr>
                   <w:r xmlns:w="http://schemas.openxmlformats.org/wordprocessingml/2006/main" xmlns:wp="http://schemas.openxmlformats.org/drawingml/2006/wordprocessingDrawing" xmlns:r="http://schemas.openxmlformats.org/officeDocument/2006/relationships" xmlns:w14="http://schemas.microsoft.com/office/word/2010/wordml">
                     <w:rPr>
@@ -2366,7 +2731,7 @@
                       <w:szCs w:val="22"/>
                       <w:color w:val="000000"/>
                     </w:rPr>
-                    <w:t xml:space="preserve">6</w:t>
+                    <w:t xml:space="preserve">8</w:t>
                   </w:r>
                 </w:p>
               </w:tc>
@@ -2389,7 +2754,6 @@
                 </w:tcPr>
                 <w:p>
                   <w:pPr>
-                    <w:pStyle w:val="Normal"/>
                     <w:jc w:val="right"/>
                     <w:pBdr>
                       <w:bottom w:val="none" w:sz="0" w:space="0" w:color="000000"/>
@@ -2399,6 +2763,15 @@
                     </w:pBdr>
                     <w:spacing w:after="100" w:before="100" w:line="240"/>
                     <w:ind w:left="100" w:right="100" w:firstLine="0" w:firstLineChars="0"/>
+                    <w:rPr>
+                      <w:rFonts w:ascii="Helvetica" w:hAnsi="Helvetica" w:eastAsia="Helvetica" w:cs="Helvetica"/>
+                      <w:i w:val="false"/>
+                      <w:b w:val="false"/>
+                      <w:u w:val="none"/>
+                      <w:sz w:val="22"/>
+                      <w:szCs w:val="22"/>
+                      <w:color w:val="000000"/>
+                    </w:rPr>
                   </w:pPr>
                   <w:r xmlns:w="http://schemas.openxmlformats.org/wordprocessingml/2006/main" xmlns:wp="http://schemas.openxmlformats.org/drawingml/2006/wordprocessingDrawing" xmlns:r="http://schemas.openxmlformats.org/officeDocument/2006/relationships" xmlns:w14="http://schemas.microsoft.com/office/word/2010/wordml">
                     <w:rPr>
@@ -2410,7 +2783,7 @@
                       <w:szCs w:val="22"/>
                       <w:color w:val="000000"/>
                     </w:rPr>
-                    <w:t xml:space="preserve">15</w:t>
+                    <w:t xml:space="preserve">16</w:t>
                   </w:r>
                 </w:p>
               </w:tc>
@@ -2433,7 +2806,6 @@
                 </w:tcPr>
                 <w:p>
                   <w:pPr>
-                    <w:pStyle w:val="Normal"/>
                     <w:jc w:val="right"/>
                     <w:pBdr>
                       <w:bottom w:val="none" w:sz="0" w:space="0" w:color="000000"/>
@@ -2443,6 +2815,15 @@
                     </w:pBdr>
                     <w:spacing w:after="100" w:before="100" w:line="240"/>
                     <w:ind w:left="100" w:right="100" w:firstLine="0" w:firstLineChars="0"/>
+                    <w:rPr>
+                      <w:rFonts w:ascii="Helvetica" w:hAnsi="Helvetica" w:eastAsia="Helvetica" w:cs="Helvetica"/>
+                      <w:i w:val="false"/>
+                      <w:b w:val="false"/>
+                      <w:u w:val="none"/>
+                      <w:sz w:val="22"/>
+                      <w:szCs w:val="22"/>
+                      <w:color w:val="000000"/>
+                    </w:rPr>
                   </w:pPr>
                   <w:r xmlns:w="http://schemas.openxmlformats.org/wordprocessingml/2006/main" xmlns:wp="http://schemas.openxmlformats.org/drawingml/2006/wordprocessingDrawing" xmlns:r="http://schemas.openxmlformats.org/officeDocument/2006/relationships" xmlns:w14="http://schemas.microsoft.com/office/word/2010/wordml">
                     <w:rPr>
@@ -2477,7 +2858,6 @@
                 </w:tcPr>
                 <w:p>
                   <w:pPr>
-                    <w:pStyle w:val="Normal"/>
                     <w:jc w:val="right"/>
                     <w:pBdr>
                       <w:bottom w:val="none" w:sz="0" w:space="0" w:color="000000"/>
@@ -2487,6 +2867,15 @@
                     </w:pBdr>
                     <w:spacing w:after="100" w:before="100" w:line="240"/>
                     <w:ind w:left="100" w:right="100" w:firstLine="0" w:firstLineChars="0"/>
+                    <w:rPr>
+                      <w:rFonts w:ascii="Helvetica" w:hAnsi="Helvetica" w:eastAsia="Helvetica" w:cs="Helvetica"/>
+                      <w:i w:val="false"/>
+                      <w:b w:val="false"/>
+                      <w:u w:val="none"/>
+                      <w:sz w:val="22"/>
+                      <w:szCs w:val="22"/>
+                      <w:color w:val="000000"/>
+                    </w:rPr>
                   </w:pPr>
                   <w:r xmlns:w="http://schemas.openxmlformats.org/wordprocessingml/2006/main" xmlns:wp="http://schemas.openxmlformats.org/drawingml/2006/wordprocessingDrawing" xmlns:r="http://schemas.openxmlformats.org/officeDocument/2006/relationships" xmlns:w14="http://schemas.microsoft.com/office/word/2010/wordml">
                     <w:rPr>
@@ -2498,7 +2887,7 @@
                       <w:szCs w:val="22"/>
                       <w:color w:val="000000"/>
                     </w:rPr>
-                    <w:t xml:space="preserve">35.1</w:t>
+                    <w:t xml:space="preserve">38</w:t>
                   </w:r>
                 </w:p>
               </w:tc>
@@ -2521,7 +2910,6 @@
                 </w:tcPr>
                 <w:p>
                   <w:pPr>
-                    <w:pStyle w:val="Normal"/>
                     <w:jc w:val="right"/>
                     <w:pBdr>
                       <w:bottom w:val="none" w:sz="0" w:space="0" w:color="000000"/>
@@ -2531,6 +2919,15 @@
                     </w:pBdr>
                     <w:spacing w:after="100" w:before="100" w:line="240"/>
                     <w:ind w:left="100" w:right="100" w:firstLine="0" w:firstLineChars="0"/>
+                    <w:rPr>
+                      <w:rFonts w:ascii="Helvetica" w:hAnsi="Helvetica" w:eastAsia="Helvetica" w:cs="Helvetica"/>
+                      <w:i w:val="false"/>
+                      <w:b w:val="false"/>
+                      <w:u w:val="none"/>
+                      <w:sz w:val="22"/>
+                      <w:szCs w:val="22"/>
+                      <w:color w:val="000000"/>
+                    </w:rPr>
                   </w:pPr>
                   <w:r xmlns:w="http://schemas.openxmlformats.org/wordprocessingml/2006/main" xmlns:wp="http://schemas.openxmlformats.org/drawingml/2006/wordprocessingDrawing" xmlns:r="http://schemas.openxmlformats.org/officeDocument/2006/relationships" xmlns:w14="http://schemas.microsoft.com/office/word/2010/wordml">
                     <w:rPr>
@@ -2542,7 +2939,7 @@
                       <w:szCs w:val="22"/>
                       <w:color w:val="000000"/>
                     </w:rPr>
-                    <w:t xml:space="preserve">1.15</w:t>
+                    <w:t xml:space="preserve">0.0</w:t>
                   </w:r>
                 </w:p>
               </w:tc>
@@ -2565,7 +2962,6 @@
                 </w:tcPr>
                 <w:p>
                   <w:pPr>
-                    <w:pStyle w:val="Normal"/>
                     <w:jc w:val="right"/>
                     <w:pBdr>
                       <w:bottom w:val="none" w:sz="0" w:space="0" w:color="000000"/>
@@ -2575,6 +2971,15 @@
                     </w:pBdr>
                     <w:spacing w:after="100" w:before="100" w:line="240"/>
                     <w:ind w:left="100" w:right="100" w:firstLine="0" w:firstLineChars="0"/>
+                    <w:rPr>
+                      <w:rFonts w:ascii="Helvetica" w:hAnsi="Helvetica" w:eastAsia="Helvetica" w:cs="Helvetica"/>
+                      <w:i w:val="false"/>
+                      <w:b w:val="false"/>
+                      <w:u w:val="none"/>
+                      <w:sz w:val="22"/>
+                      <w:szCs w:val="22"/>
+                      <w:color w:val="000000"/>
+                    </w:rPr>
                   </w:pPr>
                   <w:r xmlns:w="http://schemas.openxmlformats.org/wordprocessingml/2006/main" xmlns:wp="http://schemas.openxmlformats.org/drawingml/2006/wordprocessingDrawing" xmlns:r="http://schemas.openxmlformats.org/officeDocument/2006/relationships" xmlns:w14="http://schemas.microsoft.com/office/word/2010/wordml">
                     <w:rPr>
@@ -2586,7 +2991,7 @@
                       <w:szCs w:val="22"/>
                       <w:color w:val="000000"/>
                     </w:rPr>
-                    <w:t xml:space="preserve">29</w:t>
+                    <w:t xml:space="preserve">0.0</w:t>
                   </w:r>
                 </w:p>
               </w:tc>
@@ -2609,7 +3014,6 @@
                 </w:tcPr>
                 <w:p>
                   <w:pPr>
-                    <w:pStyle w:val="Normal"/>
                     <w:jc w:val="right"/>
                     <w:pBdr>
                       <w:bottom w:val="none" w:sz="0" w:space="0" w:color="000000"/>
@@ -2619,408 +3023,15 @@
                     </w:pBdr>
                     <w:spacing w:after="100" w:before="100" w:line="240"/>
                     <w:ind w:left="100" w:right="100" w:firstLine="0" w:firstLineChars="0"/>
-                  </w:pPr>
-                  <w:r xmlns:w="http://schemas.openxmlformats.org/wordprocessingml/2006/main" xmlns:wp="http://schemas.openxmlformats.org/drawingml/2006/wordprocessingDrawing" xmlns:r="http://schemas.openxmlformats.org/officeDocument/2006/relationships" xmlns:w14="http://schemas.microsoft.com/office/word/2010/wordml">
-                    <w:rPr>
-                      <w:rFonts w:ascii="Helvetica" w:hAnsi="Helvetica" w:eastAsia="Helvetica" w:cs="Helvetica"/>
-                      <w:i w:val="false"/>
-                      <w:b w:val="false"/>
-                      <w:u w:val="none"/>
-                      <w:sz w:val="22"/>
-                      <w:szCs w:val="22"/>
-                      <w:color w:val="000000"/>
-                    </w:rPr>
-                    <w:t xml:space="preserve">5.29</w:t>
-                  </w:r>
-                </w:p>
-              </w:tc>
-              <w:tc>
-                <w:tcPr>
-                  <w:tcBorders>
-                    <w:bottom w:val="none" w:sz="0" w:space="0" w:color="000000"/>
-                    <w:top w:val="none" w:sz="0" w:space="0" w:color="000000"/>
-                    <w:left w:val="none" w:sz="0" w:space="0" w:color="000000"/>
-                    <w:right w:val="none" w:sz="0" w:space="0" w:color="000000"/>
-                  </w:tcBorders>
-                  <w:shd w:val="clear" w:color="auto" w:fill="FFFFFF"/>
-                  <w:tcMar>
-                    <w:top w:w="0" w:type="dxa"/>
-                    <w:bottom w:w="0" w:type="dxa"/>
-                    <w:left w:w="0" w:type="dxa"/>
-                    <w:right w:w="0" w:type="dxa"/>
-                  </w:tcMar>
-                  <w:vAlign w:val="center"/>
-                </w:tcPr>
-                <w:p>
-                  <w:pPr>
-                    <w:pStyle w:val="Normal"/>
-                    <w:jc w:val="right"/>
-                    <w:pBdr>
-                      <w:bottom w:val="none" w:sz="0" w:space="0" w:color="000000"/>
-                      <w:top w:val="none" w:sz="0" w:space="0" w:color="000000"/>
-                      <w:left w:val="none" w:sz="0" w:space="0" w:color="000000"/>
-                      <w:right w:val="none" w:sz="0" w:space="0" w:color="000000"/>
-                    </w:pBdr>
-                    <w:spacing w:after="100" w:before="100" w:line="240"/>
-                    <w:ind w:left="100" w:right="100" w:firstLine="0" w:firstLineChars="0"/>
-                  </w:pPr>
-                  <w:r xmlns:w="http://schemas.openxmlformats.org/wordprocessingml/2006/main" xmlns:wp="http://schemas.openxmlformats.org/drawingml/2006/wordprocessingDrawing" xmlns:r="http://schemas.openxmlformats.org/officeDocument/2006/relationships" xmlns:w14="http://schemas.microsoft.com/office/word/2010/wordml">
-                    <w:rPr>
-                      <w:rFonts w:ascii="Helvetica" w:hAnsi="Helvetica" w:eastAsia="Helvetica" w:cs="Helvetica"/>
-                      <w:i w:val="false"/>
-                      <w:b w:val="false"/>
-                      <w:u w:val="none"/>
-                      <w:sz w:val="22"/>
-                      <w:szCs w:val="22"/>
-                      <w:color w:val="000000"/>
-                    </w:rPr>
-                    <w:t xml:space="preserve">19</w:t>
-                  </w:r>
-                </w:p>
-              </w:tc>
-            </w:tr>
-            <w:tr>
-              <w:trPr>
-                <w:trHeight w:val="360" w:hRule="auto"/>
-              </w:trPr>
-              body4
-              <w:tc>
-                <w:tcPr>
-                  <w:tcBorders>
-                    <w:bottom w:val="none" w:sz="0" w:space="0" w:color="000000"/>
-                    <w:top w:val="none" w:sz="0" w:space="0" w:color="000000"/>
-                    <w:left w:val="none" w:sz="0" w:space="0" w:color="000000"/>
-                    <w:right w:val="none" w:sz="0" w:space="0" w:color="000000"/>
-                  </w:tcBorders>
-                  <w:shd w:val="clear" w:color="auto" w:fill="FFFFFF"/>
-                  <w:tcMar>
-                    <w:top w:w="0" w:type="dxa"/>
-                    <w:bottom w:w="0" w:type="dxa"/>
-                    <w:left w:w="0" w:type="dxa"/>
-                    <w:right w:w="0" w:type="dxa"/>
-                  </w:tcMar>
-                  <w:vAlign w:val="center"/>
-                </w:tcPr>
-                <w:p>
-                  <w:pPr>
-                    <w:pStyle w:val="Normal"/>
-                    <w:jc w:val="left"/>
-                    <w:pBdr>
-                      <w:bottom w:val="none" w:sz="0" w:space="0" w:color="000000"/>
-                      <w:top w:val="none" w:sz="0" w:space="0" w:color="000000"/>
-                      <w:left w:val="none" w:sz="0" w:space="0" w:color="000000"/>
-                      <w:right w:val="none" w:sz="0" w:space="0" w:color="000000"/>
-                    </w:pBdr>
-                    <w:spacing w:after="100" w:before="100" w:line="240"/>
-                    <w:ind w:left="100" w:right="100" w:firstLine="0" w:firstLineChars="0"/>
-                  </w:pPr>
-                  <w:r xmlns:w="http://schemas.openxmlformats.org/wordprocessingml/2006/main" xmlns:wp="http://schemas.openxmlformats.org/drawingml/2006/wordprocessingDrawing" xmlns:r="http://schemas.openxmlformats.org/officeDocument/2006/relationships" xmlns:w14="http://schemas.microsoft.com/office/word/2010/wordml">
-                    <w:rPr>
-                      <w:rFonts w:ascii="Helvetica" w:hAnsi="Helvetica" w:eastAsia="Helvetica" w:cs="Helvetica"/>
-                      <w:i w:val="false"/>
-                      <w:b w:val="false"/>
-                      <w:u w:val="none"/>
-                      <w:sz w:val="22"/>
-                      <w:szCs w:val="22"/>
-                      <w:color w:val="000000"/>
-                    </w:rPr>
-                    <w:t xml:space="preserve">Nutrition</w:t>
-                  </w:r>
-                </w:p>
-              </w:tc>
-              <w:tc>
-                <w:tcPr>
-                  <w:tcBorders>
-                    <w:bottom w:val="none" w:sz="0" w:space="0" w:color="000000"/>
-                    <w:top w:val="none" w:sz="0" w:space="0" w:color="000000"/>
-                    <w:left w:val="none" w:sz="0" w:space="0" w:color="000000"/>
-                    <w:right w:val="none" w:sz="0" w:space="0" w:color="000000"/>
-                  </w:tcBorders>
-                  <w:shd w:val="clear" w:color="auto" w:fill="FFFFFF"/>
-                  <w:tcMar>
-                    <w:top w:w="0" w:type="dxa"/>
-                    <w:bottom w:w="0" w:type="dxa"/>
-                    <w:left w:w="0" w:type="dxa"/>
-                    <w:right w:w="0" w:type="dxa"/>
-                  </w:tcMar>
-                  <w:vAlign w:val="center"/>
-                </w:tcPr>
-                <w:p>
-                  <w:pPr>
-                    <w:pStyle w:val="Normal"/>
-                    <w:jc w:val="right"/>
-                    <w:pBdr>
-                      <w:bottom w:val="none" w:sz="0" w:space="0" w:color="000000"/>
-                      <w:top w:val="none" w:sz="0" w:space="0" w:color="000000"/>
-                      <w:left w:val="none" w:sz="0" w:space="0" w:color="000000"/>
-                      <w:right w:val="none" w:sz="0" w:space="0" w:color="000000"/>
-                    </w:pBdr>
-                    <w:spacing w:after="100" w:before="100" w:line="240"/>
-                    <w:ind w:left="100" w:right="100" w:firstLine="0" w:firstLineChars="0"/>
-                  </w:pPr>
-                  <w:r xmlns:w="http://schemas.openxmlformats.org/wordprocessingml/2006/main" xmlns:wp="http://schemas.openxmlformats.org/drawingml/2006/wordprocessingDrawing" xmlns:r="http://schemas.openxmlformats.org/officeDocument/2006/relationships" xmlns:w14="http://schemas.microsoft.com/office/word/2010/wordml">
-                    <w:rPr>
-                      <w:rFonts w:ascii="Helvetica" w:hAnsi="Helvetica" w:eastAsia="Helvetica" w:cs="Helvetica"/>
-                      <w:i w:val="false"/>
-                      <w:b w:val="false"/>
-                      <w:u w:val="none"/>
-                      <w:sz w:val="22"/>
-                      <w:szCs w:val="22"/>
-                      <w:color w:val="000000"/>
-                    </w:rPr>
-                    <w:t xml:space="preserve">745</w:t>
-                  </w:r>
-                </w:p>
-              </w:tc>
-              <w:tc>
-                <w:tcPr>
-                  <w:tcBorders>
-                    <w:bottom w:val="none" w:sz="0" w:space="0" w:color="000000"/>
-                    <w:top w:val="none" w:sz="0" w:space="0" w:color="000000"/>
-                    <w:left w:val="none" w:sz="0" w:space="0" w:color="000000"/>
-                    <w:right w:val="none" w:sz="0" w:space="0" w:color="000000"/>
-                  </w:tcBorders>
-                  <w:shd w:val="clear" w:color="auto" w:fill="FFFFFF"/>
-                  <w:tcMar>
-                    <w:top w:w="0" w:type="dxa"/>
-                    <w:bottom w:w="0" w:type="dxa"/>
-                    <w:left w:w="0" w:type="dxa"/>
-                    <w:right w:w="0" w:type="dxa"/>
-                  </w:tcMar>
-                  <w:vAlign w:val="center"/>
-                </w:tcPr>
-                <w:p>
-                  <w:pPr>
-                    <w:pStyle w:val="Normal"/>
-                    <w:jc w:val="right"/>
-                    <w:pBdr>
-                      <w:bottom w:val="none" w:sz="0" w:space="0" w:color="000000"/>
-                      <w:top w:val="none" w:sz="0" w:space="0" w:color="000000"/>
-                      <w:left w:val="none" w:sz="0" w:space="0" w:color="000000"/>
-                      <w:right w:val="none" w:sz="0" w:space="0" w:color="000000"/>
-                    </w:pBdr>
-                    <w:spacing w:after="100" w:before="100" w:line="240"/>
-                    <w:ind w:left="100" w:right="100" w:firstLine="0" w:firstLineChars="0"/>
-                  </w:pPr>
-                  <w:r xmlns:w="http://schemas.openxmlformats.org/wordprocessingml/2006/main" xmlns:wp="http://schemas.openxmlformats.org/drawingml/2006/wordprocessingDrawing" xmlns:r="http://schemas.openxmlformats.org/officeDocument/2006/relationships" xmlns:w14="http://schemas.microsoft.com/office/word/2010/wordml">
-                    <w:rPr>
-                      <w:rFonts w:ascii="Helvetica" w:hAnsi="Helvetica" w:eastAsia="Helvetica" w:cs="Helvetica"/>
-                      <w:i w:val="false"/>
-                      <w:b w:val="false"/>
-                      <w:u w:val="none"/>
-                      <w:sz w:val="22"/>
-                      <w:szCs w:val="22"/>
-                      <w:color w:val="000000"/>
-                    </w:rPr>
-                    <w:t xml:space="preserve">16</w:t>
-                  </w:r>
-                </w:p>
-              </w:tc>
-              <w:tc>
-                <w:tcPr>
-                  <w:tcBorders>
-                    <w:bottom w:val="none" w:sz="0" w:space="0" w:color="000000"/>
-                    <w:top w:val="none" w:sz="0" w:space="0" w:color="000000"/>
-                    <w:left w:val="none" w:sz="0" w:space="0" w:color="000000"/>
-                    <w:right w:val="none" w:sz="0" w:space="0" w:color="000000"/>
-                  </w:tcBorders>
-                  <w:shd w:val="clear" w:color="auto" w:fill="FFFFFF"/>
-                  <w:tcMar>
-                    <w:top w:w="0" w:type="dxa"/>
-                    <w:bottom w:w="0" w:type="dxa"/>
-                    <w:left w:w="0" w:type="dxa"/>
-                    <w:right w:w="0" w:type="dxa"/>
-                  </w:tcMar>
-                  <w:vAlign w:val="center"/>
-                </w:tcPr>
-                <w:p>
-                  <w:pPr>
-                    <w:pStyle w:val="Normal"/>
-                    <w:jc w:val="right"/>
-                    <w:pBdr>
-                      <w:bottom w:val="none" w:sz="0" w:space="0" w:color="000000"/>
-                      <w:top w:val="none" w:sz="0" w:space="0" w:color="000000"/>
-                      <w:left w:val="none" w:sz="0" w:space="0" w:color="000000"/>
-                      <w:right w:val="none" w:sz="0" w:space="0" w:color="000000"/>
-                    </w:pBdr>
-                    <w:spacing w:after="100" w:before="100" w:line="240"/>
-                    <w:ind w:left="100" w:right="100" w:firstLine="0" w:firstLineChars="0"/>
-                  </w:pPr>
-                  <w:r xmlns:w="http://schemas.openxmlformats.org/wordprocessingml/2006/main" xmlns:wp="http://schemas.openxmlformats.org/drawingml/2006/wordprocessingDrawing" xmlns:r="http://schemas.openxmlformats.org/officeDocument/2006/relationships" xmlns:w14="http://schemas.microsoft.com/office/word/2010/wordml">
-                    <w:rPr>
-                      <w:rFonts w:ascii="Helvetica" w:hAnsi="Helvetica" w:eastAsia="Helvetica" w:cs="Helvetica"/>
-                      <w:i w:val="false"/>
-                      <w:b w:val="false"/>
-                      <w:u w:val="none"/>
-                      <w:sz w:val="22"/>
-                      <w:szCs w:val="22"/>
-                      <w:color w:val="000000"/>
-                    </w:rPr>
-                    <w:t xml:space="preserve">53</w:t>
-                  </w:r>
-                </w:p>
-              </w:tc>
-              <w:tc>
-                <w:tcPr>
-                  <w:tcBorders>
-                    <w:bottom w:val="none" w:sz="0" w:space="0" w:color="000000"/>
-                    <w:top w:val="none" w:sz="0" w:space="0" w:color="000000"/>
-                    <w:left w:val="none" w:sz="0" w:space="0" w:color="000000"/>
-                    <w:right w:val="none" w:sz="0" w:space="0" w:color="000000"/>
-                  </w:tcBorders>
-                  <w:shd w:val="clear" w:color="auto" w:fill="FFFFFF"/>
-                  <w:tcMar>
-                    <w:top w:w="0" w:type="dxa"/>
-                    <w:bottom w:w="0" w:type="dxa"/>
-                    <w:left w:w="0" w:type="dxa"/>
-                    <w:right w:w="0" w:type="dxa"/>
-                  </w:tcMar>
-                  <w:vAlign w:val="center"/>
-                </w:tcPr>
-                <w:p>
-                  <w:pPr>
-                    <w:pStyle w:val="Normal"/>
-                    <w:jc w:val="right"/>
-                    <w:pBdr>
-                      <w:bottom w:val="none" w:sz="0" w:space="0" w:color="000000"/>
-                      <w:top w:val="none" w:sz="0" w:space="0" w:color="000000"/>
-                      <w:left w:val="none" w:sz="0" w:space="0" w:color="000000"/>
-                      <w:right w:val="none" w:sz="0" w:space="0" w:color="000000"/>
-                    </w:pBdr>
-                    <w:spacing w:after="100" w:before="100" w:line="240"/>
-                    <w:ind w:left="100" w:right="100" w:firstLine="0" w:firstLineChars="0"/>
-                  </w:pPr>
-                  <w:r xmlns:w="http://schemas.openxmlformats.org/wordprocessingml/2006/main" xmlns:wp="http://schemas.openxmlformats.org/drawingml/2006/wordprocessingDrawing" xmlns:r="http://schemas.openxmlformats.org/officeDocument/2006/relationships" xmlns:w14="http://schemas.microsoft.com/office/word/2010/wordml">
-                    <w:rPr>
-                      <w:rFonts w:ascii="Helvetica" w:hAnsi="Helvetica" w:eastAsia="Helvetica" w:cs="Helvetica"/>
-                      <w:i w:val="false"/>
-                      <w:b w:val="false"/>
-                      <w:u w:val="none"/>
-                      <w:sz w:val="22"/>
-                      <w:szCs w:val="22"/>
-                      <w:color w:val="000000"/>
-                    </w:rPr>
-                    <w:t xml:space="preserve">82</w:t>
-                  </w:r>
-                </w:p>
-              </w:tc>
-              <w:tc>
-                <w:tcPr>
-                  <w:tcBorders>
-                    <w:bottom w:val="none" w:sz="0" w:space="0" w:color="000000"/>
-                    <w:top w:val="none" w:sz="0" w:space="0" w:color="000000"/>
-                    <w:left w:val="none" w:sz="0" w:space="0" w:color="000000"/>
-                    <w:right w:val="none" w:sz="0" w:space="0" w:color="000000"/>
-                  </w:tcBorders>
-                  <w:shd w:val="clear" w:color="auto" w:fill="FFFFFF"/>
-                  <w:tcMar>
-                    <w:top w:w="0" w:type="dxa"/>
-                    <w:bottom w:w="0" w:type="dxa"/>
-                    <w:left w:w="0" w:type="dxa"/>
-                    <w:right w:w="0" w:type="dxa"/>
-                  </w:tcMar>
-                  <w:vAlign w:val="center"/>
-                </w:tcPr>
-                <w:p>
-                  <w:pPr>
-                    <w:pStyle w:val="Normal"/>
-                    <w:jc w:val="right"/>
-                    <w:pBdr>
-                      <w:bottom w:val="none" w:sz="0" w:space="0" w:color="000000"/>
-                      <w:top w:val="none" w:sz="0" w:space="0" w:color="000000"/>
-                      <w:left w:val="none" w:sz="0" w:space="0" w:color="000000"/>
-                      <w:right w:val="none" w:sz="0" w:space="0" w:color="000000"/>
-                    </w:pBdr>
-                    <w:spacing w:after="100" w:before="100" w:line="240"/>
-                    <w:ind w:left="100" w:right="100" w:firstLine="0" w:firstLineChars="0"/>
-                  </w:pPr>
-                  <w:r xmlns:w="http://schemas.openxmlformats.org/wordprocessingml/2006/main" xmlns:wp="http://schemas.openxmlformats.org/drawingml/2006/wordprocessingDrawing" xmlns:r="http://schemas.openxmlformats.org/officeDocument/2006/relationships" xmlns:w14="http://schemas.microsoft.com/office/word/2010/wordml">
-                    <w:rPr>
-                      <w:rFonts w:ascii="Helvetica" w:hAnsi="Helvetica" w:eastAsia="Helvetica" w:cs="Helvetica"/>
-                      <w:i w:val="false"/>
-                      <w:b w:val="false"/>
-                      <w:u w:val="none"/>
-                      <w:sz w:val="22"/>
-                      <w:szCs w:val="22"/>
-                      <w:color w:val="000000"/>
-                    </w:rPr>
-                    <w:t xml:space="preserve">21.1</w:t>
-                  </w:r>
-                </w:p>
-              </w:tc>
-              <w:tc>
-                <w:tcPr>
-                  <w:tcBorders>
-                    <w:bottom w:val="none" w:sz="0" w:space="0" w:color="000000"/>
-                    <w:top w:val="none" w:sz="0" w:space="0" w:color="000000"/>
-                    <w:left w:val="none" w:sz="0" w:space="0" w:color="000000"/>
-                    <w:right w:val="none" w:sz="0" w:space="0" w:color="000000"/>
-                  </w:tcBorders>
-                  <w:shd w:val="clear" w:color="auto" w:fill="FFFFFF"/>
-                  <w:tcMar>
-                    <w:top w:w="0" w:type="dxa"/>
-                    <w:bottom w:w="0" w:type="dxa"/>
-                    <w:left w:w="0" w:type="dxa"/>
-                    <w:right w:w="0" w:type="dxa"/>
-                  </w:tcMar>
-                  <w:vAlign w:val="center"/>
-                </w:tcPr>
-                <w:p>
-                  <w:pPr>
-                    <w:pStyle w:val="Normal"/>
-                    <w:jc w:val="right"/>
-                    <w:pBdr>
-                      <w:bottom w:val="none" w:sz="0" w:space="0" w:color="000000"/>
-                      <w:top w:val="none" w:sz="0" w:space="0" w:color="000000"/>
-                      <w:left w:val="none" w:sz="0" w:space="0" w:color="000000"/>
-                      <w:right w:val="none" w:sz="0" w:space="0" w:color="000000"/>
-                    </w:pBdr>
-                    <w:spacing w:after="100" w:before="100" w:line="240"/>
-                    <w:ind w:left="100" w:right="100" w:firstLine="0" w:firstLineChars="0"/>
-                  </w:pPr>
-                  <w:r xmlns:w="http://schemas.openxmlformats.org/wordprocessingml/2006/main" xmlns:wp="http://schemas.openxmlformats.org/drawingml/2006/wordprocessingDrawing" xmlns:r="http://schemas.openxmlformats.org/officeDocument/2006/relationships" xmlns:w14="http://schemas.microsoft.com/office/word/2010/wordml">
-                    <w:rPr>
-                      <w:rFonts w:ascii="Helvetica" w:hAnsi="Helvetica" w:eastAsia="Helvetica" w:cs="Helvetica"/>
-                      <w:i w:val="false"/>
-                      <w:b w:val="false"/>
-                      <w:u w:val="none"/>
-                      <w:sz w:val="22"/>
-                      <w:szCs w:val="22"/>
-                      <w:color w:val="000000"/>
-                    </w:rPr>
-                    <w:t xml:space="preserve">0.72</w:t>
-                  </w:r>
-                </w:p>
-              </w:tc>
-              <w:tc>
-                <w:tcPr>
-                  <w:tcBorders>
-                    <w:bottom w:val="none" w:sz="0" w:space="0" w:color="000000"/>
-                    <w:top w:val="none" w:sz="0" w:space="0" w:color="000000"/>
-                    <w:left w:val="none" w:sz="0" w:space="0" w:color="000000"/>
-                    <w:right w:val="none" w:sz="0" w:space="0" w:color="000000"/>
-                  </w:tcBorders>
-                  <w:shd w:val="clear" w:color="auto" w:fill="FFFFFF"/>
-                  <w:tcMar>
-                    <w:top w:w="0" w:type="dxa"/>
-                    <w:bottom w:w="0" w:type="dxa"/>
-                    <w:left w:w="0" w:type="dxa"/>
-                    <w:right w:w="0" w:type="dxa"/>
-                  </w:tcMar>
-                  <w:vAlign w:val="center"/>
-                </w:tcPr>
-                <w:p>
-                  <w:pPr>
-                    <w:pStyle w:val="Normal"/>
-                    <w:jc w:val="right"/>
-                    <w:pBdr>
-                      <w:bottom w:val="none" w:sz="0" w:space="0" w:color="000000"/>
-                      <w:top w:val="none" w:sz="0" w:space="0" w:color="000000"/>
-                      <w:left w:val="none" w:sz="0" w:space="0" w:color="000000"/>
-                      <w:right w:val="none" w:sz="0" w:space="0" w:color="000000"/>
-                    </w:pBdr>
-                    <w:spacing w:after="100" w:before="100" w:line="240"/>
-                    <w:ind w:left="100" w:right="100" w:firstLine="0" w:firstLineChars="0"/>
+                    <w:rPr>
+                      <w:rFonts w:ascii="Helvetica" w:hAnsi="Helvetica" w:eastAsia="Helvetica" w:cs="Helvetica"/>
+                      <w:i w:val="false"/>
+                      <w:b w:val="false"/>
+                      <w:u w:val="none"/>
+                      <w:sz w:val="22"/>
+                      <w:szCs w:val="22"/>
+                      <w:color w:val="000000"/>
+                    </w:rPr>
                   </w:pPr>
                   <w:r xmlns:w="http://schemas.openxmlformats.org/wordprocessingml/2006/main" xmlns:wp="http://schemas.openxmlformats.org/drawingml/2006/wordprocessingDrawing" xmlns:r="http://schemas.openxmlformats.org/officeDocument/2006/relationships" xmlns:w14="http://schemas.microsoft.com/office/word/2010/wordml">
                     <w:rPr>
@@ -3055,7 +3066,6 @@
                 </w:tcPr>
                 <w:p>
                   <w:pPr>
-                    <w:pStyle w:val="Normal"/>
                     <w:jc w:val="right"/>
                     <w:pBdr>
                       <w:bottom w:val="none" w:sz="0" w:space="0" w:color="000000"/>
@@ -3065,6 +3075,15 @@
                     </w:pBdr>
                     <w:spacing w:after="100" w:before="100" w:line="240"/>
                     <w:ind w:left="100" w:right="100" w:firstLine="0" w:firstLineChars="0"/>
+                    <w:rPr>
+                      <w:rFonts w:ascii="Helvetica" w:hAnsi="Helvetica" w:eastAsia="Helvetica" w:cs="Helvetica"/>
+                      <w:i w:val="false"/>
+                      <w:b w:val="false"/>
+                      <w:u w:val="none"/>
+                      <w:sz w:val="22"/>
+                      <w:szCs w:val="22"/>
+                      <w:color w:val="000000"/>
+                    </w:rPr>
                   </w:pPr>
                   <w:r xmlns:w="http://schemas.openxmlformats.org/wordprocessingml/2006/main" xmlns:wp="http://schemas.openxmlformats.org/drawingml/2006/wordprocessingDrawing" xmlns:r="http://schemas.openxmlformats.org/officeDocument/2006/relationships" xmlns:w14="http://schemas.microsoft.com/office/word/2010/wordml">
                     <w:rPr>
@@ -3076,51 +3095,7 @@
                       <w:szCs w:val="22"/>
                       <w:color w:val="000000"/>
                     </w:rPr>
-                    <w:t xml:space="preserve">0.56</w:t>
-                  </w:r>
-                </w:p>
-              </w:tc>
-              <w:tc>
-                <w:tcPr>
-                  <w:tcBorders>
-                    <w:bottom w:val="none" w:sz="0" w:space="0" w:color="000000"/>
-                    <w:top w:val="none" w:sz="0" w:space="0" w:color="000000"/>
-                    <w:left w:val="none" w:sz="0" w:space="0" w:color="000000"/>
-                    <w:right w:val="none" w:sz="0" w:space="0" w:color="000000"/>
-                  </w:tcBorders>
-                  <w:shd w:val="clear" w:color="auto" w:fill="FFFFFF"/>
-                  <w:tcMar>
-                    <w:top w:w="0" w:type="dxa"/>
-                    <w:bottom w:w="0" w:type="dxa"/>
-                    <w:left w:w="0" w:type="dxa"/>
-                    <w:right w:w="0" w:type="dxa"/>
-                  </w:tcMar>
-                  <w:vAlign w:val="center"/>
-                </w:tcPr>
-                <w:p>
-                  <w:pPr>
-                    <w:pStyle w:val="Normal"/>
-                    <w:jc w:val="right"/>
-                    <w:pBdr>
-                      <w:bottom w:val="none" w:sz="0" w:space="0" w:color="000000"/>
-                      <w:top w:val="none" w:sz="0" w:space="0" w:color="000000"/>
-                      <w:left w:val="none" w:sz="0" w:space="0" w:color="000000"/>
-                      <w:right w:val="none" w:sz="0" w:space="0" w:color="000000"/>
-                    </w:pBdr>
-                    <w:spacing w:after="100" w:before="100" w:line="240"/>
-                    <w:ind w:left="100" w:right="100" w:firstLine="0" w:firstLineChars="0"/>
-                  </w:pPr>
-                  <w:r xmlns:w="http://schemas.openxmlformats.org/wordprocessingml/2006/main" xmlns:wp="http://schemas.openxmlformats.org/drawingml/2006/wordprocessingDrawing" xmlns:r="http://schemas.openxmlformats.org/officeDocument/2006/relationships" xmlns:w14="http://schemas.microsoft.com/office/word/2010/wordml">
-                    <w:rPr>
-                      <w:rFonts w:ascii="Helvetica" w:hAnsi="Helvetica" w:eastAsia="Helvetica" w:cs="Helvetica"/>
-                      <w:i w:val="false"/>
-                      <w:b w:val="false"/>
-                      <w:u w:val="none"/>
-                      <w:sz w:val="22"/>
-                      <w:szCs w:val="22"/>
-                      <w:color w:val="000000"/>
-                    </w:rPr>
-                    <w:t xml:space="preserve">59</w:t>
+                    <w:t xml:space="preserve">50</w:t>
                   </w:r>
                 </w:p>
               </w:tc>
@@ -3129,7 +3104,7 @@
               <w:trPr>
                 <w:trHeight w:val="360" w:hRule="auto"/>
               </w:trPr>
-              body5
+              body4
               <w:tc>
                 <w:tcPr>
                   <w:tcBorders>
@@ -3149,7 +3124,6 @@
                 </w:tcPr>
                 <w:p>
                   <w:pPr>
-                    <w:pStyle w:val="Normal"/>
                     <w:jc w:val="left"/>
                     <w:pBdr>
                       <w:bottom w:val="none" w:sz="0" w:space="0" w:color="000000"/>
@@ -3159,6 +3133,15 @@
                     </w:pBdr>
                     <w:spacing w:after="100" w:before="100" w:line="240"/>
                     <w:ind w:left="100" w:right="100" w:firstLine="0" w:firstLineChars="0"/>
+                    <w:rPr>
+                      <w:rFonts w:ascii="Helvetica" w:hAnsi="Helvetica" w:eastAsia="Helvetica" w:cs="Helvetica"/>
+                      <w:i w:val="false"/>
+                      <w:b w:val="false"/>
+                      <w:u w:val="none"/>
+                      <w:sz w:val="22"/>
+                      <w:szCs w:val="22"/>
+                      <w:color w:val="000000"/>
+                    </w:rPr>
                   </w:pPr>
                   <w:r xmlns:w="http://schemas.openxmlformats.org/wordprocessingml/2006/main" xmlns:wp="http://schemas.openxmlformats.org/drawingml/2006/wordprocessingDrawing" xmlns:r="http://schemas.openxmlformats.org/officeDocument/2006/relationships" xmlns:w14="http://schemas.microsoft.com/office/word/2010/wordml">
                     <w:rPr>
@@ -3170,7 +3153,7 @@
                       <w:szCs w:val="22"/>
                       <w:color w:val="000000"/>
                     </w:rPr>
-                    <w:t xml:space="preserve">Temperature</w:t>
+                    <w:t xml:space="preserve">Nutrition</w:t>
                   </w:r>
                 </w:p>
               </w:tc>
@@ -3193,7 +3176,6 @@
                 </w:tcPr>
                 <w:p>
                   <w:pPr>
-                    <w:pStyle w:val="Normal"/>
                     <w:jc w:val="right"/>
                     <w:pBdr>
                       <w:bottom w:val="none" w:sz="0" w:space="0" w:color="000000"/>
@@ -3203,6 +3185,15 @@
                     </w:pBdr>
                     <w:spacing w:after="100" w:before="100" w:line="240"/>
                     <w:ind w:left="100" w:right="100" w:firstLine="0" w:firstLineChars="0"/>
+                    <w:rPr>
+                      <w:rFonts w:ascii="Helvetica" w:hAnsi="Helvetica" w:eastAsia="Helvetica" w:cs="Helvetica"/>
+                      <w:i w:val="false"/>
+                      <w:b w:val="false"/>
+                      <w:u w:val="none"/>
+                      <w:sz w:val="22"/>
+                      <w:szCs w:val="22"/>
+                      <w:color w:val="000000"/>
+                    </w:rPr>
                   </w:pPr>
                   <w:r xmlns:w="http://schemas.openxmlformats.org/wordprocessingml/2006/main" xmlns:wp="http://schemas.openxmlformats.org/drawingml/2006/wordprocessingDrawing" xmlns:r="http://schemas.openxmlformats.org/officeDocument/2006/relationships" xmlns:w14="http://schemas.microsoft.com/office/word/2010/wordml">
                     <w:rPr>
@@ -3214,7 +3205,7 @@
                       <w:szCs w:val="22"/>
                       <w:color w:val="000000"/>
                     </w:rPr>
-                    <w:t xml:space="preserve">438</w:t>
+                    <w:t xml:space="preserve">713</w:t>
                   </w:r>
                 </w:p>
               </w:tc>
@@ -3237,7 +3228,6 @@
                 </w:tcPr>
                 <w:p>
                   <w:pPr>
-                    <w:pStyle w:val="Normal"/>
                     <w:jc w:val="right"/>
                     <w:pBdr>
                       <w:bottom w:val="none" w:sz="0" w:space="0" w:color="000000"/>
@@ -3247,6 +3237,15 @@
                     </w:pBdr>
                     <w:spacing w:after="100" w:before="100" w:line="240"/>
                     <w:ind w:left="100" w:right="100" w:firstLine="0" w:firstLineChars="0"/>
+                    <w:rPr>
+                      <w:rFonts w:ascii="Helvetica" w:hAnsi="Helvetica" w:eastAsia="Helvetica" w:cs="Helvetica"/>
+                      <w:i w:val="false"/>
+                      <w:b w:val="false"/>
+                      <w:u w:val="none"/>
+                      <w:sz w:val="22"/>
+                      <w:szCs w:val="22"/>
+                      <w:color w:val="000000"/>
+                    </w:rPr>
                   </w:pPr>
                   <w:r xmlns:w="http://schemas.openxmlformats.org/wordprocessingml/2006/main" xmlns:wp="http://schemas.openxmlformats.org/drawingml/2006/wordprocessingDrawing" xmlns:r="http://schemas.openxmlformats.org/officeDocument/2006/relationships" xmlns:w14="http://schemas.microsoft.com/office/word/2010/wordml">
                     <w:rPr>
@@ -3258,7 +3257,7 @@
                       <w:szCs w:val="22"/>
                       <w:color w:val="000000"/>
                     </w:rPr>
-                    <w:t xml:space="preserve">25</w:t>
+                    <w:t xml:space="preserve">16</w:t>
                   </w:r>
                 </w:p>
               </w:tc>
@@ -3281,7 +3280,6 @@
                 </w:tcPr>
                 <w:p>
                   <w:pPr>
-                    <w:pStyle w:val="Normal"/>
                     <w:jc w:val="right"/>
                     <w:pBdr>
                       <w:bottom w:val="none" w:sz="0" w:space="0" w:color="000000"/>
@@ -3291,6 +3289,15 @@
                     </w:pBdr>
                     <w:spacing w:after="100" w:before="100" w:line="240"/>
                     <w:ind w:left="100" w:right="100" w:firstLine="0" w:firstLineChars="0"/>
+                    <w:rPr>
+                      <w:rFonts w:ascii="Helvetica" w:hAnsi="Helvetica" w:eastAsia="Helvetica" w:cs="Helvetica"/>
+                      <w:i w:val="false"/>
+                      <w:b w:val="false"/>
+                      <w:u w:val="none"/>
+                      <w:sz w:val="22"/>
+                      <w:szCs w:val="22"/>
+                      <w:color w:val="000000"/>
+                    </w:rPr>
                   </w:pPr>
                   <w:r xmlns:w="http://schemas.openxmlformats.org/wordprocessingml/2006/main" xmlns:wp="http://schemas.openxmlformats.org/drawingml/2006/wordprocessingDrawing" xmlns:r="http://schemas.openxmlformats.org/officeDocument/2006/relationships" xmlns:w14="http://schemas.microsoft.com/office/word/2010/wordml">
                     <w:rPr>
@@ -3302,7 +3309,7 @@
                       <w:szCs w:val="22"/>
                       <w:color w:val="000000"/>
                     </w:rPr>
-                    <w:t xml:space="preserve">34</w:t>
+                    <w:t xml:space="preserve">52</w:t>
                   </w:r>
                 </w:p>
               </w:tc>
@@ -3325,7 +3332,6 @@
                 </w:tcPr>
                 <w:p>
                   <w:pPr>
-                    <w:pStyle w:val="Normal"/>
                     <w:jc w:val="right"/>
                     <w:pBdr>
                       <w:bottom w:val="none" w:sz="0" w:space="0" w:color="000000"/>
@@ -3335,6 +3341,15 @@
                     </w:pBdr>
                     <w:spacing w:after="100" w:before="100" w:line="240"/>
                     <w:ind w:left="100" w:right="100" w:firstLine="0" w:firstLineChars="0"/>
+                    <w:rPr>
+                      <w:rFonts w:ascii="Helvetica" w:hAnsi="Helvetica" w:eastAsia="Helvetica" w:cs="Helvetica"/>
+                      <w:i w:val="false"/>
+                      <w:b w:val="false"/>
+                      <w:u w:val="none"/>
+                      <w:sz w:val="22"/>
+                      <w:szCs w:val="22"/>
+                      <w:color w:val="000000"/>
+                    </w:rPr>
                   </w:pPr>
                   <w:r xmlns:w="http://schemas.openxmlformats.org/wordprocessingml/2006/main" xmlns:wp="http://schemas.openxmlformats.org/drawingml/2006/wordprocessingDrawing" xmlns:r="http://schemas.openxmlformats.org/officeDocument/2006/relationships" xmlns:w14="http://schemas.microsoft.com/office/word/2010/wordml">
                     <w:rPr>
@@ -3346,7 +3361,7 @@
                       <w:szCs w:val="22"/>
                       <w:color w:val="000000"/>
                     </w:rPr>
-                    <w:t xml:space="preserve">93</w:t>
+                    <w:t xml:space="preserve">82</w:t>
                   </w:r>
                 </w:p>
               </w:tc>
@@ -3369,7 +3384,6 @@
                 </w:tcPr>
                 <w:p>
                   <w:pPr>
-                    <w:pStyle w:val="Normal"/>
                     <w:jc w:val="right"/>
                     <w:pBdr>
                       <w:bottom w:val="none" w:sz="0" w:space="0" w:color="000000"/>
@@ -3379,6 +3393,15 @@
                     </w:pBdr>
                     <w:spacing w:after="100" w:before="100" w:line="240"/>
                     <w:ind w:left="100" w:right="100" w:firstLine="0" w:firstLineChars="0"/>
+                    <w:rPr>
+                      <w:rFonts w:ascii="Helvetica" w:hAnsi="Helvetica" w:eastAsia="Helvetica" w:cs="Helvetica"/>
+                      <w:i w:val="false"/>
+                      <w:b w:val="false"/>
+                      <w:u w:val="none"/>
+                      <w:sz w:val="22"/>
+                      <w:szCs w:val="22"/>
+                      <w:color w:val="000000"/>
+                    </w:rPr>
                   </w:pPr>
                   <w:r xmlns:w="http://schemas.openxmlformats.org/wordprocessingml/2006/main" xmlns:wp="http://schemas.openxmlformats.org/drawingml/2006/wordprocessingDrawing" xmlns:r="http://schemas.openxmlformats.org/officeDocument/2006/relationships" xmlns:w14="http://schemas.microsoft.com/office/word/2010/wordml">
                     <w:rPr>
@@ -3390,7 +3413,7 @@
                       <w:szCs w:val="22"/>
                       <w:color w:val="000000"/>
                     </w:rPr>
-                    <w:t xml:space="preserve">21.0</w:t>
+                    <w:t xml:space="preserve">22</w:t>
                   </w:r>
                 </w:p>
               </w:tc>
@@ -3413,7 +3436,6 @@
                 </w:tcPr>
                 <w:p>
                   <w:pPr>
-                    <w:pStyle w:val="Normal"/>
                     <w:jc w:val="right"/>
                     <w:pBdr>
                       <w:bottom w:val="none" w:sz="0" w:space="0" w:color="000000"/>
@@ -3423,6 +3445,15 @@
                     </w:pBdr>
                     <w:spacing w:after="100" w:before="100" w:line="240"/>
                     <w:ind w:left="100" w:right="100" w:firstLine="0" w:firstLineChars="0"/>
+                    <w:rPr>
+                      <w:rFonts w:ascii="Helvetica" w:hAnsi="Helvetica" w:eastAsia="Helvetica" w:cs="Helvetica"/>
+                      <w:i w:val="false"/>
+                      <w:b w:val="false"/>
+                      <w:u w:val="none"/>
+                      <w:sz w:val="22"/>
+                      <w:szCs w:val="22"/>
+                      <w:color w:val="000000"/>
+                    </w:rPr>
                   </w:pPr>
                   <w:r xmlns:w="http://schemas.openxmlformats.org/wordprocessingml/2006/main" xmlns:wp="http://schemas.openxmlformats.org/drawingml/2006/wordprocessingDrawing" xmlns:r="http://schemas.openxmlformats.org/officeDocument/2006/relationships" xmlns:w14="http://schemas.microsoft.com/office/word/2010/wordml">
                     <w:rPr>
@@ -3434,7 +3465,7 @@
                       <w:szCs w:val="22"/>
                       <w:color w:val="000000"/>
                     </w:rPr>
-                    <w:t xml:space="preserve">1.89</w:t>
+                    <w:t xml:space="preserve">2.6</w:t>
                   </w:r>
                 </w:p>
               </w:tc>
@@ -3457,7 +3488,6 @@
                 </w:tcPr>
                 <w:p>
                   <w:pPr>
-                    <w:pStyle w:val="Normal"/>
                     <w:jc w:val="right"/>
                     <w:pBdr>
                       <w:bottom w:val="none" w:sz="0" w:space="0" w:color="000000"/>
@@ -3467,6 +3497,67 @@
                     </w:pBdr>
                     <w:spacing w:after="100" w:before="100" w:line="240"/>
                     <w:ind w:left="100" w:right="100" w:firstLine="0" w:firstLineChars="0"/>
+                    <w:rPr>
+                      <w:rFonts w:ascii="Helvetica" w:hAnsi="Helvetica" w:eastAsia="Helvetica" w:cs="Helvetica"/>
+                      <w:i w:val="false"/>
+                      <w:b w:val="false"/>
+                      <w:u w:val="none"/>
+                      <w:sz w:val="22"/>
+                      <w:szCs w:val="22"/>
+                      <w:color w:val="000000"/>
+                    </w:rPr>
+                  </w:pPr>
+                  <w:r xmlns:w="http://schemas.openxmlformats.org/wordprocessingml/2006/main" xmlns:wp="http://schemas.openxmlformats.org/drawingml/2006/wordprocessingDrawing" xmlns:r="http://schemas.openxmlformats.org/officeDocument/2006/relationships" xmlns:w14="http://schemas.microsoft.com/office/word/2010/wordml">
+                    <w:rPr>
+                      <w:rFonts w:ascii="Helvetica" w:hAnsi="Helvetica" w:eastAsia="Helvetica" w:cs="Helvetica"/>
+                      <w:i w:val="false"/>
+                      <w:b w:val="false"/>
+                      <w:u w:val="none"/>
+                      <w:sz w:val="22"/>
+                      <w:szCs w:val="22"/>
+                      <w:color w:val="000000"/>
+                    </w:rPr>
+                    <w:t xml:space="preserve">0.0</w:t>
+                  </w:r>
+                </w:p>
+              </w:tc>
+              <w:tc>
+                <w:tcPr>
+                  <w:tcBorders>
+                    <w:bottom w:val="single" w:sz="12" w:space="0" w:color="666666"/>
+                    <w:top w:val="none" w:sz="0" w:space="0" w:color="000000"/>
+                    <w:left w:val="none" w:sz="0" w:space="0" w:color="000000"/>
+                    <w:right w:val="none" w:sz="0" w:space="0" w:color="000000"/>
+                  </w:tcBorders>
+                  <w:shd w:val="clear" w:color="auto" w:fill="FFFFFF"/>
+                  <w:tcMar>
+                    <w:top w:w="0" w:type="dxa"/>
+                    <w:bottom w:w="0" w:type="dxa"/>
+                    <w:left w:w="0" w:type="dxa"/>
+                    <w:right w:w="0" w:type="dxa"/>
+                  </w:tcMar>
+                  <w:vAlign w:val="center"/>
+                </w:tcPr>
+                <w:p>
+                  <w:pPr>
+                    <w:jc w:val="right"/>
+                    <w:pBdr>
+                      <w:bottom w:val="none" w:sz="0" w:space="0" w:color="000000"/>
+                      <w:top w:val="none" w:sz="0" w:space="0" w:color="000000"/>
+                      <w:left w:val="none" w:sz="0" w:space="0" w:color="000000"/>
+                      <w:right w:val="none" w:sz="0" w:space="0" w:color="000000"/>
+                    </w:pBdr>
+                    <w:spacing w:after="100" w:before="100" w:line="240"/>
+                    <w:ind w:left="100" w:right="100" w:firstLine="0" w:firstLineChars="0"/>
+                    <w:rPr>
+                      <w:rFonts w:ascii="Helvetica" w:hAnsi="Helvetica" w:eastAsia="Helvetica" w:cs="Helvetica"/>
+                      <w:i w:val="false"/>
+                      <w:b w:val="false"/>
+                      <w:u w:val="none"/>
+                      <w:sz w:val="22"/>
+                      <w:szCs w:val="22"/>
+                      <w:color w:val="000000"/>
+                    </w:rPr>
                   </w:pPr>
                   <w:r xmlns:w="http://schemas.openxmlformats.org/wordprocessingml/2006/main" xmlns:wp="http://schemas.openxmlformats.org/drawingml/2006/wordprocessingDrawing" xmlns:r="http://schemas.openxmlformats.org/officeDocument/2006/relationships" xmlns:w14="http://schemas.microsoft.com/office/word/2010/wordml">
                     <w:rPr>
@@ -3501,7 +3592,6 @@
                 </w:tcPr>
                 <w:p>
                   <w:pPr>
-                    <w:pStyle w:val="Normal"/>
                     <w:jc w:val="right"/>
                     <w:pBdr>
                       <w:bottom w:val="none" w:sz="0" w:space="0" w:color="000000"/>
@@ -3511,6 +3601,15 @@
                     </w:pBdr>
                     <w:spacing w:after="100" w:before="100" w:line="240"/>
                     <w:ind w:left="100" w:right="100" w:firstLine="0" w:firstLineChars="0"/>
+                    <w:rPr>
+                      <w:rFonts w:ascii="Helvetica" w:hAnsi="Helvetica" w:eastAsia="Helvetica" w:cs="Helvetica"/>
+                      <w:i w:val="false"/>
+                      <w:b w:val="false"/>
+                      <w:u w:val="none"/>
+                      <w:sz w:val="22"/>
+                      <w:szCs w:val="22"/>
+                      <w:color w:val="000000"/>
+                    </w:rPr>
                   </w:pPr>
                   <w:r xmlns:w="http://schemas.openxmlformats.org/wordprocessingml/2006/main" xmlns:wp="http://schemas.openxmlformats.org/drawingml/2006/wordprocessingDrawing" xmlns:r="http://schemas.openxmlformats.org/officeDocument/2006/relationships" xmlns:w14="http://schemas.microsoft.com/office/word/2010/wordml">
                     <w:rPr>
@@ -3522,51 +3621,7 @@
                       <w:szCs w:val="22"/>
                       <w:color w:val="000000"/>
                     </w:rPr>
-                    <w:t xml:space="preserve">0.24</w:t>
-                  </w:r>
-                </w:p>
-              </w:tc>
-              <w:tc>
-                <w:tcPr>
-                  <w:tcBorders>
-                    <w:bottom w:val="single" w:sz="12" w:space="0" w:color="666666"/>
-                    <w:top w:val="none" w:sz="0" w:space="0" w:color="000000"/>
-                    <w:left w:val="none" w:sz="0" w:space="0" w:color="000000"/>
-                    <w:right w:val="none" w:sz="0" w:space="0" w:color="000000"/>
-                  </w:tcBorders>
-                  <w:shd w:val="clear" w:color="auto" w:fill="FFFFFF"/>
-                  <w:tcMar>
-                    <w:top w:w="0" w:type="dxa"/>
-                    <w:bottom w:w="0" w:type="dxa"/>
-                    <w:left w:w="0" w:type="dxa"/>
-                    <w:right w:w="0" w:type="dxa"/>
-                  </w:tcMar>
-                  <w:vAlign w:val="center"/>
-                </w:tcPr>
-                <w:p>
-                  <w:pPr>
-                    <w:pStyle w:val="Normal"/>
-                    <w:jc w:val="right"/>
-                    <w:pBdr>
-                      <w:bottom w:val="none" w:sz="0" w:space="0" w:color="000000"/>
-                      <w:top w:val="none" w:sz="0" w:space="0" w:color="000000"/>
-                      <w:left w:val="none" w:sz="0" w:space="0" w:color="000000"/>
-                      <w:right w:val="none" w:sz="0" w:space="0" w:color="000000"/>
-                    </w:pBdr>
-                    <w:spacing w:after="100" w:before="100" w:line="240"/>
-                    <w:ind w:left="100" w:right="100" w:firstLine="0" w:firstLineChars="0"/>
-                  </w:pPr>
-                  <w:r xmlns:w="http://schemas.openxmlformats.org/wordprocessingml/2006/main" xmlns:wp="http://schemas.openxmlformats.org/drawingml/2006/wordprocessingDrawing" xmlns:r="http://schemas.openxmlformats.org/officeDocument/2006/relationships" xmlns:w14="http://schemas.microsoft.com/office/word/2010/wordml">
-                    <w:rPr>
-                      <w:rFonts w:ascii="Helvetica" w:hAnsi="Helvetica" w:eastAsia="Helvetica" w:cs="Helvetica"/>
-                      <w:i w:val="false"/>
-                      <w:b w:val="false"/>
-                      <w:u w:val="none"/>
-                      <w:sz w:val="22"/>
-                      <w:szCs w:val="22"/>
-                      <w:color w:val="000000"/>
-                    </w:rPr>
-                    <w:t xml:space="preserve">70</w:t>
+                    <w:t xml:space="preserve">57</w:t>
                   </w:r>
                 </w:p>
               </w:tc>
@@ -3660,7 +3715,7 @@
         <w:pStyle w:val="BodyText"/>
       </w:pPr>
       <w:r>
-        <w:t xml:space="preserve">In total, we collected data from 1734 effect sizes across 42 species (</w:t>
+        <w:t xml:space="preserve">In total, we collected data from 1264 effect sizes across 42 species (</w:t>
       </w:r>
       <w:hyperlink w:anchor="fig-phylo">
         <w:r>
@@ -3725,7 +3780,7 @@
         <w:t xml:space="preserve"> </w:t>
       </w:r>
       <w:r>
-        <w:t xml:space="preserve">= 0.18, 95% CI = -0.88 to 1.23,</w:t>
+        <w:t xml:space="preserve">= 0.34, 95% CI = -0.25 to 0.93,</w:t>
       </w:r>
       <w:r>
         <w:t xml:space="preserve"> </w:t>
@@ -3739,7 +3794,7 @@
         <w:t xml:space="preserve"> </w:t>
       </w:r>
       <w:r>
-        <w:t xml:space="preserve">= 0.7;</w:t>
+        <w:t xml:space="preserve">= 0.25;</w:t>
       </w:r>
       <w:r>
         <w:t xml:space="preserve"> </w:t>
@@ -3753,7 +3808,7 @@
         </w:r>
       </w:hyperlink>
       <w:r>
-        <w:t xml:space="preserve">a). However, effect heterogeneity was high (95% Prediction Intervals: -3.13 to 3.48;</w:t>
+        <w:t xml:space="preserve">a). However, effect heterogeneity was high (95% Prediction Intervals: -1.66 to 2.34;</w:t>
       </w:r>
       <w:r>
         <w:t xml:space="preserve"> </w:t>
@@ -3767,7 +3822,10 @@
         </w:r>
       </w:hyperlink>
       <w:r>
-        <w:t xml:space="preserve">), with 80.53% of variation being driven by the type of tissue measured (</w:t>
+        <w:t xml:space="preserve">), with 9.49</w:t>
+      </w:r>
+      <w:r>
+        <w:t xml:space="preserve">^{-7}% of variation being driven by the type of tissue measured (</w:t>
       </w:r>
       <m:oMath>
         <m:sSubSup>
@@ -3873,7 +3931,7 @@
         <w:t xml:space="preserve"> </w:t>
       </w:r>
       <w:r>
-        <w:t xml:space="preserve">= -0.47, 95% CI = -3.24 to 2.3,</w:t>
+        <w:t xml:space="preserve">= 0.04, 95% CI = -0.42 to 0.5,</w:t>
       </w:r>
       <w:r>
         <w:t xml:space="preserve"> </w:t>
@@ -3887,7 +3945,7 @@
         <w:t xml:space="preserve"> </w:t>
       </w:r>
       <w:r>
-        <w:t xml:space="preserve">= 0.28;</w:t>
+        <w:t xml:space="preserve">= 0.87;</w:t>
       </w:r>
       <w:r>
         <w:t xml:space="preserve"> </w:t>
@@ -3901,7 +3959,7 @@
         </w:r>
       </w:hyperlink>
       <w:r>
-        <w:t xml:space="preserve">b). Effect heterogeneity was again high (95% Prediction Intervals: -19.2 to 18.26;</w:t>
+        <w:t xml:space="preserve">b). Effect heterogeneity was again high (95% Prediction Intervals: -2.67 to 2.75;</w:t>
       </w:r>
       <w:r>
         <w:t xml:space="preserve"> </w:t>
@@ -3952,7 +4010,7 @@
         <w:t xml:space="preserve"> </w:t>
       </w:r>
       <w:r>
-        <w:t xml:space="preserve">= 11.41%) and little to no variation explained by species/phylogeny (</w:t>
+        <w:t xml:space="preserve">= 16.78%) and little to no variation explained by species/phylogeny (</w:t>
       </w:r>
       <w:hyperlink w:anchor="tbl-heterogeneity">
         <w:r>
@@ -4007,7 +4065,7 @@
         <w:t xml:space="preserve"> </w:t>
       </w:r>
       <w:r>
-        <w:t xml:space="preserve">= 0.57, 95% CI = -0.91 to 2.06,</w:t>
+        <w:t xml:space="preserve">= 0.66, 95% CI = 0.06 to 1.25,</w:t>
       </w:r>
       <w:r>
         <w:t xml:space="preserve"> </w:t>
@@ -4021,7 +4079,7 @@
         <w:t xml:space="preserve"> </w:t>
       </w:r>
       <w:r>
-        <w:t xml:space="preserve">= 0.37;</w:t>
+        <w:t xml:space="preserve">= 0.03;</w:t>
       </w:r>
       <w:r>
         <w:t xml:space="preserve"> </w:t>
@@ -4035,7 +4093,7 @@
         </w:r>
       </w:hyperlink>
       <w:r>
-        <w:t xml:space="preserve">c). Effect heterogeneity was high (95% Prediction Intervals: -3.83 to 4.98;</w:t>
+        <w:t xml:space="preserve">c). Effect heterogeneity was high (95% Prediction Intervals: -2.55 to 3.87;</w:t>
       </w:r>
       <w:r>
         <w:t xml:space="preserve"> </w:t>
@@ -4086,7 +4144,7 @@
         <w:t xml:space="preserve"> </w:t>
       </w:r>
       <w:r>
-        <w:t xml:space="preserve">= 35.07%) and species (</w:t>
+        <w:t xml:space="preserve">= 38.5%) and species (</w:t>
       </w:r>
       <m:oMath>
         <m:sSubSup>
@@ -4100,16 +4158,22 @@
               <m:t>s</m:t>
             </m:r>
             <m:r>
-              <m:t>t</m:t>
-            </m:r>
-            <m:r>
-              <m:t>u</m:t>
-            </m:r>
-            <m:r>
-              <m:t>d</m:t>
-            </m:r>
-            <m:r>
-              <m:t>y</m:t>
+              <m:t>p</m:t>
+            </m:r>
+            <m:r>
+              <m:t>e</m:t>
+            </m:r>
+            <m:r>
+              <m:t>c</m:t>
+            </m:r>
+            <m:r>
+              <m:t>i</m:t>
+            </m:r>
+            <m:r>
+              <m:t>e</m:t>
+            </m:r>
+            <m:r>
+              <m:t>s</m:t>
             </m:r>
           </m:sub>
           <m:sup>
@@ -4123,7 +4187,10 @@
         <w:t xml:space="preserve"> </w:t>
       </w:r>
       <w:r>
-        <w:t xml:space="preserve">= 28.63%) (</w:t>
+        <w:t xml:space="preserve">= 1.35</w:t>
+      </w:r>
+      <w:r>
+        <w:t xml:space="preserve">^{-6}%) (</w:t>
       </w:r>
       <w:hyperlink w:anchor="tbl-heterogeneity">
         <w:r>
@@ -4138,7 +4205,7 @@
       </w:r>
     </w:p>
     <w:bookmarkEnd w:id="32"/>
-    <w:bookmarkStart w:id="33" w:name="Xa705be15309f24333faaeb6831ae288750d7037"/>
+    <w:bookmarkStart w:id="37" w:name="Xa705be15309f24333faaeb6831ae288750d7037"/>
     <w:p>
       <w:pPr>
         <w:pStyle w:val="Heading2"/>
@@ -4178,7 +4245,7 @@
         <w:t xml:space="preserve"> </w:t>
       </w:r>
       <w:r>
-        <w:t xml:space="preserve">= -0.05, 95% CI = -0.36 to 0.26,</w:t>
+        <w:t xml:space="preserve">= 0.1, 95% CI = -0.28 to 0.47,</w:t>
       </w:r>
       <w:r>
         <w:t xml:space="preserve"> </w:t>
@@ -4192,7 +4259,7 @@
         <w:t xml:space="preserve"> </w:t>
       </w:r>
       <w:r>
-        <w:t xml:space="preserve">= 0.74;</w:t>
+        <w:t xml:space="preserve">= 0.62;</w:t>
       </w:r>
       <w:r>
         <w:t xml:space="preserve"> </w:t>
@@ -4206,7 +4273,7 @@
         </w:r>
       </w:hyperlink>
       <w:r>
-        <w:t xml:space="preserve">d), but as expected, effect heterogeneity was high (95% Prediction Intervals: -2.78 to 2.68;</w:t>
+        <w:t xml:space="preserve">d), but as expected, effect heterogeneity was high (95% Prediction Intervals: -2.46 to 2.65;</w:t>
       </w:r>
       <w:r>
         <w:t xml:space="preserve"> </w:t>
@@ -4257,144 +4324,10 @@
         <w:t xml:space="preserve"> </w:t>
       </w:r>
       <w:r>
-        <w:t xml:space="preserve">= 21.14%;</w:t>
-      </w:r>
-      <w:r>
-        <w:t xml:space="preserve"> </w:t>
-      </w:r>
-      <w:hyperlink w:anchor="tbl-heterogeneity">
-        <w:r>
-          <w:rPr>
-            <w:rStyle w:val="Hyperlink"/>
-          </w:rPr>
-          <w:t xml:space="preserve">Table 1</w:t>
-        </w:r>
-      </w:hyperlink>
-      <w:r>
-        <w:t xml:space="preserve">).</w:t>
-      </w:r>
-    </w:p>
-    <w:bookmarkEnd w:id="33"/>
-    <w:bookmarkStart w:id="38" w:name="X95e6238f10c71954ca3fa070dfb9ae8ad93513b"/>
-    <w:p>
-      <w:pPr>
-        <w:pStyle w:val="Heading2"/>
-      </w:pPr>
-      <w:r>
-        <w:t xml:space="preserve">Temperature developmental impacts on mitochondrial function</w:t>
-      </w:r>
-    </w:p>
-    <w:p>
-      <w:pPr>
-        <w:pStyle w:val="FirstParagraph"/>
-      </w:pPr>
-      <w:r>
-        <w:t xml:space="preserve">Temperature stress had a positive impact on mitochondrial function (</w:t>
-      </w:r>
-      <m:oMath>
-        <m:r>
-          <m:t>S</m:t>
-        </m:r>
-        <m:r>
-          <m:t>M</m:t>
-        </m:r>
-        <m:sSub>
-          <m:e>
-            <m:r>
-              <m:t>D</m:t>
-            </m:r>
-          </m:e>
-          <m:sub>
-            <m:r>
-              <m:t>H</m:t>
-            </m:r>
-          </m:sub>
-        </m:sSub>
-      </m:oMath>
-      <w:r>
-        <w:t xml:space="preserve"> </w:t>
-      </w:r>
-      <w:r>
-        <w:t xml:space="preserve">= 0.37, 95% CI = -0.14 to 0.88,</w:t>
-      </w:r>
-      <w:r>
-        <w:t xml:space="preserve"> </w:t>
-      </w:r>
-      <m:oMath>
-        <m:r>
-          <m:t>p</m:t>
-        </m:r>
-      </m:oMath>
-      <w:r>
-        <w:t xml:space="preserve"> </w:t>
-      </w:r>
-      <w:r>
-        <w:t xml:space="preserve">= 0.14;</w:t>
-      </w:r>
-      <w:r>
-        <w:t xml:space="preserve"> </w:t>
-      </w:r>
-      <w:hyperlink w:anchor="fig-orchard_int">
-        <w:r>
-          <w:rPr>
-            <w:rStyle w:val="Hyperlink"/>
-          </w:rPr>
-          <w:t xml:space="preserve">Figure 2</w:t>
-        </w:r>
-      </w:hyperlink>
-      <w:r>
-        <w:t xml:space="preserve">e) with effect heterogeneity being around 92.66% (95% Prediction Intervals: -3.59 to 4.33;</w:t>
-      </w:r>
-      <w:r>
-        <w:t xml:space="preserve"> </w:t>
-      </w:r>
-      <w:hyperlink w:anchor="tbl-heterogeneity">
-        <w:r>
-          <w:rPr>
-            <w:rStyle w:val="Hyperlink"/>
-          </w:rPr>
-          <w:t xml:space="preserve">Table 1</w:t>
-        </w:r>
-      </w:hyperlink>
-      <w:r>
-        <w:t xml:space="preserve">), with a moderate amount of variation being driven by differences between studies (</w:t>
-      </w:r>
-      <m:oMath>
-        <m:sSubSup>
-          <m:e>
-            <m:r>
-              <m:t>I</m:t>
-            </m:r>
-          </m:e>
-          <m:sub>
-            <m:r>
-              <m:t>s</m:t>
-            </m:r>
-            <m:r>
-              <m:t>t</m:t>
-            </m:r>
-            <m:r>
-              <m:t>u</m:t>
-            </m:r>
-            <m:r>
-              <m:t>d</m:t>
-            </m:r>
-            <m:r>
-              <m:t>y</m:t>
-            </m:r>
-          </m:sub>
-          <m:sup>
-            <m:r>
-              <m:t>2</m:t>
-            </m:r>
-          </m:sup>
-        </m:sSubSup>
-      </m:oMath>
-      <w:r>
-        <w:t xml:space="preserve"> </w:t>
-      </w:r>
-      <w:r>
-        <w:t xml:space="preserve">= 20.97%)(</w:t>
+        <w:t xml:space="preserve">= 22.34%;</w:t>
+      </w:r>
+      <w:r>
+        <w:t xml:space="preserve"> </w:t>
       </w:r>
       <w:hyperlink w:anchor="tbl-heterogeneity">
         <w:r>
@@ -4421,7 +4354,7 @@
       <w:tr>
         <w:tc>
           <w:tcPr/>
-          <w:bookmarkStart w:id="37" w:name="fig-orchard_int"/>
+          <w:bookmarkStart w:id="36" w:name="fig-orchard_int"/>
           <w:p>
             <w:pPr>
               <w:pStyle w:val="Compact"/>
@@ -4432,18 +4365,18 @@
                 <wp:inline>
                   <wp:extent cx="6680200" cy="8544441"/>
                   <wp:effectExtent b="0" l="0" r="0" t="0"/>
-                  <wp:docPr descr="" title="" id="35" name="Picture"/>
+                  <wp:docPr descr="" title="" id="34" name="Picture"/>
                   <a:graphic>
                     <a:graphicData uri="http://schemas.openxmlformats.org/drawingml/2006/picture">
                       <pic:pic>
                         <pic:nvPicPr>
-                          <pic:cNvPr descr="results_files/figure-docx/fig-orchard_int-1.png" id="36" name="Picture"/>
+                          <pic:cNvPr descr="results_files/figure-docx/fig-orchard_int-1.png" id="35" name="Picture"/>
                           <pic:cNvPicPr>
                             <a:picLocks noChangeArrowheads="1" noChangeAspect="1"/>
                           </pic:cNvPicPr>
                         </pic:nvPicPr>
                         <pic:blipFill>
-                          <a:blip r:embed="rId34"/>
+                          <a:blip r:embed="rId33"/>
                           <a:stretch>
                             <a:fillRect/>
                           </a:stretch>
@@ -4483,12 +4416,12 @@
               <w:t xml:space="preserve">Figure 2- Orchard plots showing the overall meta-analytic mean effect size and 95% prediction intervals for each stressor category.</w:t>
             </w:r>
           </w:p>
-          <w:bookmarkEnd w:id="37"/>
+          <w:bookmarkEnd w:id="36"/>
         </w:tc>
       </w:tr>
     </w:tbl>
+    <w:bookmarkEnd w:id="37"/>
     <w:bookmarkEnd w:id="38"/>
-    <w:bookmarkEnd w:id="39"/>
     <w:bookmarkStart w:id="54" w:name="references"/>
     <w:p>
       <w:pPr>
@@ -4499,7 +4432,7 @@
       </w:r>
     </w:p>
     <w:bookmarkStart w:id="53" w:name="refs"/>
-    <w:bookmarkStart w:id="40" w:name="ref-Bonett2008"/>
+    <w:bookmarkStart w:id="39" w:name="ref-Bonett2008"/>
     <w:p>
       <w:pPr>
         <w:pStyle w:val="Bibliography"/>
@@ -4540,8 +4473,8 @@
         <w:t xml:space="preserve">, 99. American Psychological Association.</w:t>
       </w:r>
     </w:p>
-    <w:bookmarkEnd w:id="40"/>
-    <w:bookmarkStart w:id="41" w:name="ref-Bonett2009"/>
+    <w:bookmarkEnd w:id="39"/>
+    <w:bookmarkStart w:id="40" w:name="ref-Bonett2009"/>
     <w:p>
       <w:pPr>
         <w:pStyle w:val="Bibliography"/>
@@ -4582,8 +4515,8 @@
         <w:t xml:space="preserve">, 225. American Psychological Association.</w:t>
       </w:r>
     </w:p>
-    <w:bookmarkEnd w:id="41"/>
-    <w:bookmarkStart w:id="42" w:name="ref-Borenstein2009"/>
+    <w:bookmarkEnd w:id="40"/>
+    <w:bookmarkStart w:id="41" w:name="ref-Borenstein2009"/>
     <w:p>
       <w:pPr>
         <w:pStyle w:val="Bibliography"/>
@@ -4629,8 +4562,8 @@
         <w:t xml:space="preserve">, 207–243.</w:t>
       </w:r>
     </w:p>
-    <w:bookmarkEnd w:id="42"/>
-    <w:bookmarkStart w:id="43" w:name="ref-kumar2022timetree"/>
+    <w:bookmarkEnd w:id="41"/>
+    <w:bookmarkStart w:id="42" w:name="ref-kumar2022timetree"/>
     <w:p>
       <w:pPr>
         <w:pStyle w:val="Bibliography"/>
@@ -4758,8 +4691,8 @@
         <w:t xml:space="preserve">, msac174. Oxford University Press.</w:t>
       </w:r>
     </w:p>
-    <w:bookmarkEnd w:id="43"/>
-    <w:bookmarkStart w:id="44" w:name="ref-Michonneau2016-if"/>
+    <w:bookmarkEnd w:id="42"/>
+    <w:bookmarkStart w:id="43" w:name="ref-Michonneau2016-if"/>
     <w:p>
       <w:pPr>
         <w:pStyle w:val="Bibliography"/>
@@ -4839,8 +4772,8 @@
         <w:t xml:space="preserve">, 1476-1481. doi:10.1111/2041-210X.12593.</w:t>
       </w:r>
     </w:p>
-    <w:bookmarkEnd w:id="44"/>
-    <w:bookmarkStart w:id="45" w:name="ref-nakagawaorchard"/>
+    <w:bookmarkEnd w:id="43"/>
+    <w:bookmarkStart w:id="44" w:name="ref-nakagawaorchard"/>
     <w:p>
       <w:pPr>
         <w:pStyle w:val="Bibliography"/>
@@ -4968,8 +4901,8 @@
         <w:t xml:space="preserve">, 2003–2010. Wiley Online Library.</w:t>
       </w:r>
     </w:p>
-    <w:bookmarkEnd w:id="45"/>
-    <w:bookmarkStart w:id="46" w:name="ref-Nakagawa2021-ls"/>
+    <w:bookmarkEnd w:id="44"/>
+    <w:bookmarkStart w:id="45" w:name="ref-Nakagawa2021-ls"/>
     <w:p>
       <w:pPr>
         <w:pStyle w:val="Bibliography"/>
@@ -5085,8 +5018,8 @@
         <w:t xml:space="preserve">, 4–12.</w:t>
       </w:r>
     </w:p>
-    <w:bookmarkEnd w:id="46"/>
-    <w:bookmarkStart w:id="47" w:name="ref-Nakagawa2012-oc"/>
+    <w:bookmarkEnd w:id="45"/>
+    <w:bookmarkStart w:id="46" w:name="ref-Nakagawa2012-oc"/>
     <w:p>
       <w:pPr>
         <w:pStyle w:val="Bibliography"/>
@@ -5142,8 +5075,8 @@
         <w:t xml:space="preserve">, 1253–1274. Springer.</w:t>
       </w:r>
     </w:p>
-    <w:bookmarkEnd w:id="47"/>
-    <w:bookmarkStart w:id="48" w:name="ref-Noble2022-ty"/>
+    <w:bookmarkEnd w:id="46"/>
+    <w:bookmarkStart w:id="47" w:name="ref-Noble2022-ty"/>
     <w:p>
       <w:pPr>
         <w:pStyle w:val="Bibliography"/>
@@ -5271,8 +5204,8 @@
         <w:t xml:space="preserve">, jeb243225.</w:t>
       </w:r>
     </w:p>
-    <w:bookmarkEnd w:id="48"/>
-    <w:bookmarkStart w:id="49" w:name="ref-Paradis2019-gx"/>
+    <w:bookmarkEnd w:id="47"/>
+    <w:bookmarkStart w:id="48" w:name="ref-Paradis2019-gx"/>
     <w:p>
       <w:pPr>
         <w:pStyle w:val="Bibliography"/>
@@ -5337,8 +5270,8 @@
         <w:t xml:space="preserve">, 526–528.</w:t>
       </w:r>
     </w:p>
-    <w:bookmarkEnd w:id="49"/>
-    <w:bookmarkStart w:id="50" w:name="ref-Revell2012-vq"/>
+    <w:bookmarkEnd w:id="48"/>
+    <w:bookmarkStart w:id="49" w:name="ref-Revell2012-vq"/>
     <w:p>
       <w:pPr>
         <w:pStyle w:val="Bibliography"/>
@@ -5391,8 +5324,8 @@
         <w:t xml:space="preserve">, 217–223.</w:t>
       </w:r>
     </w:p>
-    <w:bookmarkEnd w:id="50"/>
-    <w:bookmarkStart w:id="51" w:name="ref-Viechtbauer2010-fn"/>
+    <w:bookmarkEnd w:id="49"/>
+    <w:bookmarkStart w:id="50" w:name="ref-Viechtbauer2010-fn"/>
     <w:p>
       <w:pPr>
         <w:pStyle w:val="Bibliography"/>
@@ -5443,6 +5376,101 @@
       </w:r>
       <w:r>
         <w:t xml:space="preserve">, 1–48. URL: https://www.jstatsoft.org/v36/i03/.</w:t>
+      </w:r>
+    </w:p>
+    <w:bookmarkEnd w:id="50"/>
+    <w:bookmarkStart w:id="51" w:name="ref-Yang2023"/>
+    <w:p>
+      <w:pPr>
+        <w:pStyle w:val="Bibliography"/>
+      </w:pPr>
+      <w:r>
+        <w:rPr>
+          <w:smallCaps/>
+        </w:rPr>
+        <w:t xml:space="preserve">Yang, Y.</w:t>
+      </w:r>
+      <w:r>
+        <w:t xml:space="preserve">,</w:t>
+      </w:r>
+      <w:r>
+        <w:t xml:space="preserve"> </w:t>
+      </w:r>
+      <w:r>
+        <w:rPr>
+          <w:smallCaps/>
+        </w:rPr>
+        <w:t xml:space="preserve">Noble, D.W.</w:t>
+      </w:r>
+      <w:r>
+        <w:t xml:space="preserve">,</w:t>
+      </w:r>
+      <w:r>
+        <w:t xml:space="preserve"> </w:t>
+      </w:r>
+      <w:r>
+        <w:rPr>
+          <w:smallCaps/>
+        </w:rPr>
+        <w:t xml:space="preserve">Spake, R.</w:t>
+      </w:r>
+      <w:r>
+        <w:t xml:space="preserve">,</w:t>
+      </w:r>
+      <w:r>
+        <w:t xml:space="preserve"> </w:t>
+      </w:r>
+      <w:r>
+        <w:rPr>
+          <w:smallCaps/>
+        </w:rPr>
+        <w:t xml:space="preserve">Senior, A.M.</w:t>
+      </w:r>
+      <w:r>
+        <w:t xml:space="preserve">,</w:t>
+      </w:r>
+      <w:r>
+        <w:t xml:space="preserve"> </w:t>
+      </w:r>
+      <w:r>
+        <w:rPr>
+          <w:smallCaps/>
+        </w:rPr>
+        <w:t xml:space="preserve">Lagisz, M.</w:t>
+      </w:r>
+      <w:r>
+        <w:t xml:space="preserve"> </w:t>
+      </w:r>
+      <w:r>
+        <w:t xml:space="preserve">&amp;</w:t>
+      </w:r>
+      <w:r>
+        <w:t xml:space="preserve"> </w:t>
+      </w:r>
+      <w:r>
+        <w:rPr>
+          <w:smallCaps/>
+        </w:rPr>
+        <w:t xml:space="preserve">Nakagawa, S.</w:t>
+      </w:r>
+      <w:r>
+        <w:t xml:space="preserve"> </w:t>
+      </w:r>
+      <w:r>
+        <w:t xml:space="preserve">(2023) Measuring biological generality in meta-analysis: A pluralistic approach to heterogeneity quantification and stratification.</w:t>
+      </w:r>
+      <w:r>
+        <w:t xml:space="preserve"> </w:t>
+      </w:r>
+      <w:r>
+        <w:rPr>
+          <w:i/>
+          <w:iCs/>
+        </w:rPr>
+        <w:t xml:space="preserve">EcoEvoRxiv</w:t>
+      </w:r>
+      <w:r>
+        <w:t xml:space="preserve">.</w:t>
       </w:r>
     </w:p>
     <w:bookmarkEnd w:id="51"/>

</xml_diff>

<commit_message>
Updating doc but figures all need to be fixed up as not rendered on scale
</commit_message>
<xml_diff>
--- a/docs/results.docx
+++ b/docs/results.docx
@@ -175,7 +175,23 @@
         <w:t xml:space="preserve"> </w:t>
       </w:r>
       <w:r>
-        <w:t xml:space="preserve">is more robust to these types of measurement variables. We calculated</w:t>
+        <w:t xml:space="preserve">is more robust to these types of measurement variables.</w:t>
+      </w:r>
+    </w:p>
+    <w:p>
+      <w:pPr>
+        <w:pStyle w:val="BodyText"/>
+      </w:pPr>
+      <w:r>
+        <w:t xml:space="preserve">Given the diversity of measurement variables we paid particular attention to effect size direction to ensure that positive increase of means all represent increased in mitochondrial function. ONDI ELABORATES AND TABLE</w:t>
+      </w:r>
+    </w:p>
+    <w:p>
+      <w:pPr>
+        <w:pStyle w:val="BodyText"/>
+      </w:pPr>
+      <w:r>
+        <w:t xml:space="preserve">We calculated</w:t>
       </w:r>
       <w:r>
         <w:t xml:space="preserve"> </w:t>
@@ -204,19 +220,7 @@
         <w:t xml:space="preserve"> </w:t>
       </w:r>
       <w:r>
-        <w:t xml:space="preserve">as the mean difference between control and treatment groups divided by the pooled standard deviation. As such, positive effect sizes represent situations where the mean of the experimental group was larger than the control group. Given the diversity of measurement variables we paid particular attention to effect size direction to ensure that positive increase of means all represent increased in mitochondrial function or efficiency. Any measurement type with teh opposite meaning was</w:t>
-      </w:r>
-      <w:r>
-        <w:t xml:space="preserve"> </w:t>
-      </w:r>
-      <w:r>
-        <w:t xml:space="preserve">‘coined’</w:t>
-      </w:r>
-      <w:r>
-        <w:t xml:space="preserve"> </w:t>
-      </w:r>
-      <w:r>
-        <w:t xml:space="preserve">(multiplied by -1) to ensure the meaning was consistent. For example, positive mean increases in rates of oxidative phosphorylation (OXPHOS) indicate higher mitochondrial function whereas negative RCRs calculated as XXX, indicate greater mitochondrial efficiency and thus better mitochondrial function.</w:t>
+        <w:t xml:space="preserve">as the mean difference between control and treatment groups divided by the pooled standard deviation. As such, positive effect sizes represent situations where the mean of the experimental group was larger than the control group. Again, we corrected the direction of effect size (multiplied by -1) to ensure their interpretation remained consistent with respect to mitochondrial function.</w:t>
       </w:r>
     </w:p>
     <w:bookmarkEnd w:id="20"/>
@@ -326,7 +330,7 @@
         </m:sSub>
       </m:oMath>
       <w:r>
-        <w:t xml:space="preserve">, that included study, species, tissue type, and phylogeny as random effects to account for non-independence and identify sources of variability. Given</w:t>
+        <w:t xml:space="preserve">, that included study, tissue type, and phylogeny as random effects to account for non-independence and identify sources of variability. We also explored models that included species and sample dependency as random effects but these were highly confounded with phylogeny and study so we simplified models by removing these terms. Given</w:t>
       </w:r>
       <w:r>
         <w:t xml:space="preserve"> </w:t>
@@ -822,13 +826,39 @@
         <w:pStyle w:val="FirstParagraph"/>
       </w:pPr>
       <w:r>
-        <w:t xml:space="preserve">After quantifying levels of heterogeneity in each of the different stressor datasets, we fit a series of multi-level meta-regression (MLMR) models to test our key questions. In all models, we included the same random effects as we used in our MLMA models, however, MLMR models differed in the moderators included because each stressor type had unique sources of heterogeneity that we expected would explain effect variance.</w:t>
+        <w:t xml:space="preserve">After quantifying levels of heterogeneity in each of the different stressor datasets, we fit a series of multi-level meta-regression (MLMR) models to test our key questions. In all models, we included the same random effects as we used in our MLMA models, however, MLMR models differed in the moderators included because each stressor type had unique sources of heterogeneity that we expected would explain effect variance. A number of moderators were relevant to all stressor manipulation types and so were included in all models. These included: 1) measurement trait category (i.e., antioxidants, oxidative damage etc.), 2) relative total duration of stressor manipulation, 3)</w:t>
+      </w:r>
+      <w:r>
+        <w:t xml:space="preserve"> </w:t>
+      </w:r>
+      <w:r>
+        <w:t xml:space="preserve">We included relative total duration of stressor manipulation as a continuous moderator because we expected that longer durations of stressor manipulations would have larger impacts on mitochondrial function.</w:t>
+      </w:r>
+      <w:r>
+        <w:t xml:space="preserve"> </w:t>
+      </w:r>
+      <w:r>
+        <w:t xml:space="preserve">We also fit a model comparing stage of development (i.e., pre- or post-natal) as a categorical moderator to test whether pre- or post-natal manipulations had larger impacts on mitochondrial function. However, this moderator did not show differences between pre- and post-natal manipulations, was not relevant for some manipulations (e.g., social deprivation because only one stage was manipulated), and was redundant with relative duration of stressor. As such, we include results and plots for this model in the supplementary materials</w:t>
+      </w:r>
+      <w:r>
+        <w:t xml:space="preserve"> </w:t>
+      </w:r>
+      <w:hyperlink w:anchor="fig-orchard_prepost">
+        <w:r>
+          <w:rPr>
+            <w:rStyle w:val="Hyperlink"/>
+          </w:rPr>
+          <w:t xml:space="preserve">Figure 5</w:t>
+        </w:r>
+      </w:hyperlink>
+      <w:r>
+        <w:t xml:space="preserve">.</w:t>
       </w:r>
     </w:p>
     <w:bookmarkEnd w:id="22"/>
     <w:bookmarkEnd w:id="23"/>
     <w:bookmarkEnd w:id="24"/>
-    <w:bookmarkStart w:id="38" w:name="results"/>
+    <w:bookmarkStart w:id="50" w:name="results"/>
     <w:p>
       <w:pPr>
         <w:pStyle w:val="Heading1"/>
@@ -872,7 +902,6 @@
             </w:tblPr>
             <w:tblGrid>
               <w:gridCol w:w="2160"/>
-              <w:gridCol w:w="936"/>
               <w:gridCol w:w="936"/>
               <w:gridCol w:w="936"/>
               <w:gridCol w:w="936"/>
@@ -1285,77 +1314,6 @@
                       <m:sub>
                         <m:r>
                           <m:t>phylogeny</m:t>
-                        </m:r>
-                      </m:sub>
-                      <m:sup>
-                        <m:r>
-                          <m:t>2</m:t>
-                        </m:r>
-                      </m:sup>
-                    </m:sSubSup>
-                    <m:r>
-                      <m:t>(</m:t>
-                    </m:r>
-                    <m:r>
-                      <m:rPr>
-                        <m:sty m:val="p"/>
-                      </m:rPr>
-                      <m:t>%</m:t>
-                    </m:r>
-                    <m:r>
-                      <m:t>)</m:t>
-                    </m:r>
-                  </m:oMath>
-                </w:p>
-              </w:tc>
-              <w:tc>
-                <w:tcPr>
-                  <w:tcBorders>
-                    <w:bottom w:val="single" w:sz="12" w:space="0" w:color="666666"/>
-                    <w:top w:val="single" w:sz="12" w:space="0" w:color="666666"/>
-                    <w:left w:val="none" w:sz="0" w:space="0" w:color="000000"/>
-                    <w:right w:val="none" w:sz="0" w:space="0" w:color="000000"/>
-                  </w:tcBorders>
-                  <w:shd w:val="clear" w:color="auto" w:fill="FFFFFF"/>
-                  <w:tcMar>
-                    <w:top w:w="0" w:type="dxa"/>
-                    <w:bottom w:w="0" w:type="dxa"/>
-                    <w:left w:w="0" w:type="dxa"/>
-                    <w:right w:w="0" w:type="dxa"/>
-                  </w:tcMar>
-                  <w:vAlign w:val="center"/>
-                </w:tcPr>
-                <w:p>
-                  <w:pPr>
-                    <w:jc w:val="right"/>
-                    <w:pBdr>
-                      <w:bottom w:val="none" w:sz="0" w:space="0" w:color="000000"/>
-                      <w:top w:val="none" w:sz="0" w:space="0" w:color="000000"/>
-                      <w:left w:val="none" w:sz="0" w:space="0" w:color="000000"/>
-                      <w:right w:val="none" w:sz="0" w:space="0" w:color="000000"/>
-                    </w:pBdr>
-                    <w:spacing w:after="100" w:before="100" w:line="240"/>
-                    <w:ind w:left="100" w:right="100" w:firstLine="0" w:firstLineChars="0"/>
-                    <w:rPr>
-                      <w:rFonts w:ascii="Helvetica" w:hAnsi="Helvetica" w:eastAsia="Helvetica" w:cs="Helvetica"/>
-                      <w:i w:val="false"/>
-                      <w:b w:val="false"/>
-                      <w:u w:val="none"/>
-                      <w:sz w:val="22"/>
-                      <w:szCs w:val="22"/>
-                      <w:color w:val="000000"/>
-                    </w:rPr>
-                  </w:pPr>
-                  <m:oMath xmlns:m="http://schemas.openxmlformats.org/officeDocument/2006/math" xmlns:mml="http://www.w3.org/1998/Math/MathML">
-                    <m:sSubSup>
-                      <m:e>
-                        <m:r>
-                          <m:t>I</m:t>
-                        </m:r>
-                      </m:e>
-                      <m:sub>
-                        <m:r>
-                          <m:t>species</m:t>
                         </m:r>
                       </m:sub>
                       <m:sup>
@@ -1627,7 +1585,7 @@
                       <w:szCs w:val="22"/>
                       <w:color w:val="000000"/>
                     </w:rPr>
-                    <w:t xml:space="preserve">184</w:t>
+                    <w:t xml:space="preserve">140</w:t>
                   </w:r>
                 </w:p>
               </w:tc>
@@ -1679,7 +1637,7 @@
                       <w:szCs w:val="22"/>
                       <w:color w:val="000000"/>
                     </w:rPr>
-                    <w:t xml:space="preserve">9</w:t>
+                    <w:t xml:space="preserve">8</w:t>
                   </w:r>
                 </w:p>
               </w:tc>
@@ -1731,7 +1689,7 @@
                       <w:szCs w:val="22"/>
                       <w:color w:val="000000"/>
                     </w:rPr>
-                    <w:t xml:space="preserve">11</w:t>
+                    <w:t xml:space="preserve">10</w:t>
                   </w:r>
                 </w:p>
               </w:tc>
@@ -1783,7 +1741,7 @@
                       <w:szCs w:val="22"/>
                       <w:color w:val="000000"/>
                     </w:rPr>
-                    <w:t xml:space="preserve">85</w:t>
+                    <w:t xml:space="preserve">86</w:t>
                   </w:r>
                 </w:p>
               </w:tc>
@@ -1835,111 +1793,7 @@
                       <w:szCs w:val="22"/>
                       <w:color w:val="000000"/>
                     </w:rPr>
-                    <w:t xml:space="preserve">55</w:t>
-                  </w:r>
-                </w:p>
-              </w:tc>
-              <w:tc>
-                <w:tcPr>
-                  <w:tcBorders>
-                    <w:bottom w:val="none" w:sz="0" w:space="0" w:color="000000"/>
-                    <w:top w:val="single" w:sz="12" w:space="0" w:color="666666"/>
-                    <w:left w:val="none" w:sz="0" w:space="0" w:color="000000"/>
-                    <w:right w:val="none" w:sz="0" w:space="0" w:color="000000"/>
-                  </w:tcBorders>
-                  <w:shd w:val="clear" w:color="auto" w:fill="FFFFFF"/>
-                  <w:tcMar>
-                    <w:top w:w="0" w:type="dxa"/>
-                    <w:bottom w:w="0" w:type="dxa"/>
-                    <w:left w:w="0" w:type="dxa"/>
-                    <w:right w:w="0" w:type="dxa"/>
-                  </w:tcMar>
-                  <w:vAlign w:val="center"/>
-                </w:tcPr>
-                <w:p>
-                  <w:pPr>
-                    <w:jc w:val="right"/>
-                    <w:pBdr>
-                      <w:bottom w:val="none" w:sz="0" w:space="0" w:color="000000"/>
-                      <w:top w:val="none" w:sz="0" w:space="0" w:color="000000"/>
-                      <w:left w:val="none" w:sz="0" w:space="0" w:color="000000"/>
-                      <w:right w:val="none" w:sz="0" w:space="0" w:color="000000"/>
-                    </w:pBdr>
-                    <w:spacing w:after="100" w:before="100" w:line="240"/>
-                    <w:ind w:left="100" w:right="100" w:firstLine="0" w:firstLineChars="0"/>
-                    <w:rPr>
-                      <w:rFonts w:ascii="Helvetica" w:hAnsi="Helvetica" w:eastAsia="Helvetica" w:cs="Helvetica"/>
-                      <w:i w:val="false"/>
-                      <w:b w:val="false"/>
-                      <w:u w:val="none"/>
-                      <w:sz w:val="22"/>
-                      <w:szCs w:val="22"/>
-                      <w:color w:val="000000"/>
-                    </w:rPr>
-                  </w:pPr>
-                  <w:r xmlns:w="http://schemas.openxmlformats.org/wordprocessingml/2006/main" xmlns:wp="http://schemas.openxmlformats.org/drawingml/2006/wordprocessingDrawing" xmlns:r="http://schemas.openxmlformats.org/officeDocument/2006/relationships" xmlns:w14="http://schemas.microsoft.com/office/word/2010/wordml">
-                    <w:rPr>
-                      <w:rFonts w:ascii="Helvetica" w:hAnsi="Helvetica" w:eastAsia="Helvetica" w:cs="Helvetica"/>
-                      <w:i w:val="false"/>
-                      <w:b w:val="false"/>
-                      <w:u w:val="none"/>
-                      <w:sz w:val="22"/>
-                      <w:szCs w:val="22"/>
-                      <w:color w:val="000000"/>
-                    </w:rPr>
-                    <w:t xml:space="preserve">0.0</w:t>
-                  </w:r>
-                </w:p>
-              </w:tc>
-              <w:tc>
-                <w:tcPr>
-                  <w:tcBorders>
-                    <w:bottom w:val="none" w:sz="0" w:space="0" w:color="000000"/>
-                    <w:top w:val="single" w:sz="12" w:space="0" w:color="666666"/>
-                    <w:left w:val="none" w:sz="0" w:space="0" w:color="000000"/>
-                    <w:right w:val="none" w:sz="0" w:space="0" w:color="000000"/>
-                  </w:tcBorders>
-                  <w:shd w:val="clear" w:color="auto" w:fill="FFFFFF"/>
-                  <w:tcMar>
-                    <w:top w:w="0" w:type="dxa"/>
-                    <w:bottom w:w="0" w:type="dxa"/>
-                    <w:left w:w="0" w:type="dxa"/>
-                    <w:right w:w="0" w:type="dxa"/>
-                  </w:tcMar>
-                  <w:vAlign w:val="center"/>
-                </w:tcPr>
-                <w:p>
-                  <w:pPr>
-                    <w:jc w:val="right"/>
-                    <w:pBdr>
-                      <w:bottom w:val="none" w:sz="0" w:space="0" w:color="000000"/>
-                      <w:top w:val="none" w:sz="0" w:space="0" w:color="000000"/>
-                      <w:left w:val="none" w:sz="0" w:space="0" w:color="000000"/>
-                      <w:right w:val="none" w:sz="0" w:space="0" w:color="000000"/>
-                    </w:pBdr>
-                    <w:spacing w:after="100" w:before="100" w:line="240"/>
-                    <w:ind w:left="100" w:right="100" w:firstLine="0" w:firstLineChars="0"/>
-                    <w:rPr>
-                      <w:rFonts w:ascii="Helvetica" w:hAnsi="Helvetica" w:eastAsia="Helvetica" w:cs="Helvetica"/>
-                      <w:i w:val="false"/>
-                      <w:b w:val="false"/>
-                      <w:u w:val="none"/>
-                      <w:sz w:val="22"/>
-                      <w:szCs w:val="22"/>
-                      <w:color w:val="000000"/>
-                    </w:rPr>
-                  </w:pPr>
-                  <w:r xmlns:w="http://schemas.openxmlformats.org/wordprocessingml/2006/main" xmlns:wp="http://schemas.openxmlformats.org/drawingml/2006/wordprocessingDrawing" xmlns:r="http://schemas.openxmlformats.org/officeDocument/2006/relationships" xmlns:w14="http://schemas.microsoft.com/office/word/2010/wordml">
-                    <w:rPr>
-                      <w:rFonts w:ascii="Helvetica" w:hAnsi="Helvetica" w:eastAsia="Helvetica" w:cs="Helvetica"/>
-                      <w:i w:val="false"/>
-                      <w:b w:val="false"/>
-                      <w:u w:val="none"/>
-                      <w:sz w:val="22"/>
-                      <w:szCs w:val="22"/>
-                      <w:color w:val="000000"/>
-                    </w:rPr>
-                    <w:t xml:space="preserve">8.4</w:t>
+                    <w:t xml:space="preserve">12.2</w:t>
                   </w:r>
                 </w:p>
               </w:tc>
@@ -2043,7 +1897,59 @@
                       <w:szCs w:val="22"/>
                       <w:color w:val="000000"/>
                     </w:rPr>
-                    <w:t xml:space="preserve">22</w:t>
+                    <w:t xml:space="preserve">68</w:t>
+                  </w:r>
+                </w:p>
+              </w:tc>
+              <w:tc>
+                <w:tcPr>
+                  <w:tcBorders>
+                    <w:bottom w:val="none" w:sz="0" w:space="0" w:color="000000"/>
+                    <w:top w:val="single" w:sz="12" w:space="0" w:color="666666"/>
+                    <w:left w:val="none" w:sz="0" w:space="0" w:color="000000"/>
+                    <w:right w:val="none" w:sz="0" w:space="0" w:color="000000"/>
+                  </w:tcBorders>
+                  <w:shd w:val="clear" w:color="auto" w:fill="FFFFFF"/>
+                  <w:tcMar>
+                    <w:top w:w="0" w:type="dxa"/>
+                    <w:bottom w:w="0" w:type="dxa"/>
+                    <w:left w:w="0" w:type="dxa"/>
+                    <w:right w:w="0" w:type="dxa"/>
+                  </w:tcMar>
+                  <w:vAlign w:val="center"/>
+                </w:tcPr>
+                <w:p>
+                  <w:pPr>
+                    <w:jc w:val="right"/>
+                    <w:pBdr>
+                      <w:bottom w:val="none" w:sz="0" w:space="0" w:color="000000"/>
+                      <w:top w:val="none" w:sz="0" w:space="0" w:color="000000"/>
+                      <w:left w:val="none" w:sz="0" w:space="0" w:color="000000"/>
+                      <w:right w:val="none" w:sz="0" w:space="0" w:color="000000"/>
+                    </w:pBdr>
+                    <w:spacing w:after="100" w:before="100" w:line="240"/>
+                    <w:ind w:left="100" w:right="100" w:firstLine="0" w:firstLineChars="0"/>
+                    <w:rPr>
+                      <w:rFonts w:ascii="Helvetica" w:hAnsi="Helvetica" w:eastAsia="Helvetica" w:cs="Helvetica"/>
+                      <w:i w:val="false"/>
+                      <w:b w:val="false"/>
+                      <w:u w:val="none"/>
+                      <w:sz w:val="22"/>
+                      <w:szCs w:val="22"/>
+                      <w:color w:val="000000"/>
+                    </w:rPr>
+                  </w:pPr>
+                  <w:r xmlns:w="http://schemas.openxmlformats.org/wordprocessingml/2006/main" xmlns:wp="http://schemas.openxmlformats.org/drawingml/2006/wordprocessingDrawing" xmlns:r="http://schemas.openxmlformats.org/officeDocument/2006/relationships" xmlns:w14="http://schemas.microsoft.com/office/word/2010/wordml">
+                    <w:rPr>
+                      <w:rFonts w:ascii="Helvetica" w:hAnsi="Helvetica" w:eastAsia="Helvetica" w:cs="Helvetica"/>
+                      <w:i w:val="false"/>
+                      <w:b w:val="false"/>
+                      <w:u w:val="none"/>
+                      <w:sz w:val="22"/>
+                      <w:szCs w:val="22"/>
+                      <w:color w:val="000000"/>
+                    </w:rPr>
+                    <w:t xml:space="preserve">6.6</w:t>
                   </w:r>
                 </w:p>
               </w:tc>
@@ -2101,7 +2007,7 @@
                       <w:szCs w:val="22"/>
                       <w:color w:val="000000"/>
                     </w:rPr>
-                    <w:t xml:space="preserve">Social Deprevation</w:t>
+                    <w:t xml:space="preserve">Disturbance</w:t>
                   </w:r>
                 </w:p>
               </w:tc>
@@ -2153,7 +2059,7 @@
                       <w:szCs w:val="22"/>
                       <w:color w:val="000000"/>
                     </w:rPr>
-                    <w:t xml:space="preserve">172</w:t>
+                    <w:t xml:space="preserve">190</w:t>
                   </w:r>
                 </w:p>
               </w:tc>
@@ -2205,7 +2111,7 @@
                       <w:szCs w:val="22"/>
                       <w:color w:val="000000"/>
                     </w:rPr>
-                    <w:t xml:space="preserve">2</w:t>
+                    <w:t xml:space="preserve">8</w:t>
                   </w:r>
                 </w:p>
               </w:tc>
@@ -2257,7 +2163,7 @@
                       <w:szCs w:val="22"/>
                       <w:color w:val="000000"/>
                     </w:rPr>
-                    <w:t xml:space="preserve">10</w:t>
+                    <w:t xml:space="preserve">16</w:t>
                   </w:r>
                 </w:p>
               </w:tc>
@@ -2309,7 +2215,7 @@
                       <w:szCs w:val="22"/>
                       <w:color w:val="000000"/>
                     </w:rPr>
-                    <w:t xml:space="preserve">83</w:t>
+                    <w:t xml:space="preserve">80</w:t>
                   </w:r>
                 </w:p>
               </w:tc>
@@ -2361,7 +2267,7 @@
                       <w:szCs w:val="22"/>
                       <w:color w:val="000000"/>
                     </w:rPr>
-                    <w:t xml:space="preserve">17</w:t>
+                    <w:t xml:space="preserve">57.2</w:t>
                   </w:r>
                 </w:p>
               </w:tc>
@@ -2413,7 +2319,7 @@
                       <w:szCs w:val="22"/>
                       <w:color w:val="000000"/>
                     </w:rPr>
-                    <w:t xml:space="preserve">–</w:t>
+                    <w:t xml:space="preserve">11</w:t>
                   </w:r>
                 </w:p>
               </w:tc>
@@ -2465,7 +2371,7 @@
                       <w:szCs w:val="22"/>
                       <w:color w:val="000000"/>
                     </w:rPr>
-                    <w:t xml:space="preserve">–</w:t>
+                    <w:t xml:space="preserve">0</w:t>
                   </w:r>
                 </w:p>
               </w:tc>
@@ -2517,59 +2423,7 @@
                       <w:szCs w:val="22"/>
                       <w:color w:val="000000"/>
                     </w:rPr>
-                    <w:t xml:space="preserve">–</w:t>
-                  </w:r>
-                </w:p>
-              </w:tc>
-              <w:tc>
-                <w:tcPr>
-                  <w:tcBorders>
-                    <w:bottom w:val="none" w:sz="0" w:space="0" w:color="000000"/>
-                    <w:top w:val="none" w:sz="0" w:space="0" w:color="000000"/>
-                    <w:left w:val="none" w:sz="0" w:space="0" w:color="000000"/>
-                    <w:right w:val="none" w:sz="0" w:space="0" w:color="000000"/>
-                  </w:tcBorders>
-                  <w:shd w:val="clear" w:color="auto" w:fill="FFFFFF"/>
-                  <w:tcMar>
-                    <w:top w:w="0" w:type="dxa"/>
-                    <w:bottom w:w="0" w:type="dxa"/>
-                    <w:left w:w="0" w:type="dxa"/>
-                    <w:right w:w="0" w:type="dxa"/>
-                  </w:tcMar>
-                  <w:vAlign w:val="center"/>
-                </w:tcPr>
-                <w:p>
-                  <w:pPr>
-                    <w:jc w:val="right"/>
-                    <w:pBdr>
-                      <w:bottom w:val="none" w:sz="0" w:space="0" w:color="000000"/>
-                      <w:top w:val="none" w:sz="0" w:space="0" w:color="000000"/>
-                      <w:left w:val="none" w:sz="0" w:space="0" w:color="000000"/>
-                      <w:right w:val="none" w:sz="0" w:space="0" w:color="000000"/>
-                    </w:pBdr>
-                    <w:spacing w:after="100" w:before="100" w:line="240"/>
-                    <w:ind w:left="100" w:right="100" w:firstLine="0" w:firstLineChars="0"/>
-                    <w:rPr>
-                      <w:rFonts w:ascii="Helvetica" w:hAnsi="Helvetica" w:eastAsia="Helvetica" w:cs="Helvetica"/>
-                      <w:i w:val="false"/>
-                      <w:b w:val="false"/>
-                      <w:u w:val="none"/>
-                      <w:sz w:val="22"/>
-                      <w:szCs w:val="22"/>
-                      <w:color w:val="000000"/>
-                    </w:rPr>
-                  </w:pPr>
-                  <w:r xmlns:w="http://schemas.openxmlformats.org/wordprocessingml/2006/main" xmlns:wp="http://schemas.openxmlformats.org/drawingml/2006/wordprocessingDrawing" xmlns:r="http://schemas.openxmlformats.org/officeDocument/2006/relationships" xmlns:w14="http://schemas.microsoft.com/office/word/2010/wordml">
-                    <w:rPr>
-                      <w:rFonts w:ascii="Helvetica" w:hAnsi="Helvetica" w:eastAsia="Helvetica" w:cs="Helvetica"/>
-                      <w:i w:val="false"/>
-                      <w:b w:val="false"/>
-                      <w:u w:val="none"/>
-                      <w:sz w:val="22"/>
-                      <w:szCs w:val="22"/>
-                      <w:color w:val="000000"/>
-                    </w:rPr>
-                    <w:t xml:space="preserve">66</w:t>
+                    <w:t xml:space="preserve">11.8</w:t>
                   </w:r>
                 </w:p>
               </w:tc>
@@ -2627,7 +2481,7 @@
                       <w:szCs w:val="22"/>
                       <w:color w:val="000000"/>
                     </w:rPr>
-                    <w:t xml:space="preserve">Disturbance</w:t>
+                    <w:t xml:space="preserve">Nutrition</w:t>
                   </w:r>
                 </w:p>
               </w:tc>
@@ -2679,7 +2533,7 @@
                       <w:szCs w:val="22"/>
                       <w:color w:val="000000"/>
                     </w:rPr>
-                    <w:t xml:space="preserve">195</w:t>
+                    <w:t xml:space="preserve">645</w:t>
                   </w:r>
                 </w:p>
               </w:tc>
@@ -2731,7 +2585,7 @@
                       <w:szCs w:val="22"/>
                       <w:color w:val="000000"/>
                     </w:rPr>
-                    <w:t xml:space="preserve">8</w:t>
+                    <w:t xml:space="preserve">15</w:t>
                   </w:r>
                 </w:p>
               </w:tc>
@@ -2783,7 +2637,7 @@
                       <w:szCs w:val="22"/>
                       <w:color w:val="000000"/>
                     </w:rPr>
-                    <w:t xml:space="preserve">16</w:t>
+                    <w:t xml:space="preserve">51</w:t>
                   </w:r>
                 </w:p>
               </w:tc>
@@ -2835,7 +2689,7 @@
                       <w:szCs w:val="22"/>
                       <w:color w:val="000000"/>
                     </w:rPr>
-                    <w:t xml:space="preserve">89</w:t>
+                    <w:t xml:space="preserve">80</w:t>
                   </w:r>
                 </w:p>
               </w:tc>
@@ -2887,7 +2741,7 @@
                       <w:szCs w:val="22"/>
                       <w:color w:val="000000"/>
                     </w:rPr>
-                    <w:t xml:space="preserve">38</w:t>
+                    <w:t xml:space="preserve">8.6</w:t>
                   </w:r>
                 </w:p>
               </w:tc>
@@ -2939,7 +2793,7 @@
                       <w:szCs w:val="22"/>
                       <w:color w:val="000000"/>
                     </w:rPr>
-                    <w:t xml:space="preserve">0.0</w:t>
+                    <w:t xml:space="preserve">13</w:t>
                   </w:r>
                 </w:p>
               </w:tc>
@@ -2991,7 +2845,7 @@
                       <w:szCs w:val="22"/>
                       <w:color w:val="000000"/>
                     </w:rPr>
-                    <w:t xml:space="preserve">0.0</w:t>
+                    <w:t xml:space="preserve">10</w:t>
                   </w:r>
                 </w:p>
               </w:tc>
@@ -3043,59 +2897,7 @@
                       <w:szCs w:val="22"/>
                       <w:color w:val="000000"/>
                     </w:rPr>
-                    <w:t xml:space="preserve">0</w:t>
-                  </w:r>
-                </w:p>
-              </w:tc>
-              <w:tc>
-                <w:tcPr>
-                  <w:tcBorders>
-                    <w:bottom w:val="none" w:sz="0" w:space="0" w:color="000000"/>
-                    <w:top w:val="none" w:sz="0" w:space="0" w:color="000000"/>
-                    <w:left w:val="none" w:sz="0" w:space="0" w:color="000000"/>
-                    <w:right w:val="none" w:sz="0" w:space="0" w:color="000000"/>
-                  </w:tcBorders>
-                  <w:shd w:val="clear" w:color="auto" w:fill="FFFFFF"/>
-                  <w:tcMar>
-                    <w:top w:w="0" w:type="dxa"/>
-                    <w:bottom w:w="0" w:type="dxa"/>
-                    <w:left w:w="0" w:type="dxa"/>
-                    <w:right w:w="0" w:type="dxa"/>
-                  </w:tcMar>
-                  <w:vAlign w:val="center"/>
-                </w:tcPr>
-                <w:p>
-                  <w:pPr>
-                    <w:jc w:val="right"/>
-                    <w:pBdr>
-                      <w:bottom w:val="none" w:sz="0" w:space="0" w:color="000000"/>
-                      <w:top w:val="none" w:sz="0" w:space="0" w:color="000000"/>
-                      <w:left w:val="none" w:sz="0" w:space="0" w:color="000000"/>
-                      <w:right w:val="none" w:sz="0" w:space="0" w:color="000000"/>
-                    </w:pBdr>
-                    <w:spacing w:after="100" w:before="100" w:line="240"/>
-                    <w:ind w:left="100" w:right="100" w:firstLine="0" w:firstLineChars="0"/>
-                    <w:rPr>
-                      <w:rFonts w:ascii="Helvetica" w:hAnsi="Helvetica" w:eastAsia="Helvetica" w:cs="Helvetica"/>
-                      <w:i w:val="false"/>
-                      <w:b w:val="false"/>
-                      <w:u w:val="none"/>
-                      <w:sz w:val="22"/>
-                      <w:szCs w:val="22"/>
-                      <w:color w:val="000000"/>
-                    </w:rPr>
-                  </w:pPr>
-                  <w:r xmlns:w="http://schemas.openxmlformats.org/wordprocessingml/2006/main" xmlns:wp="http://schemas.openxmlformats.org/drawingml/2006/wordprocessingDrawing" xmlns:r="http://schemas.openxmlformats.org/officeDocument/2006/relationships" xmlns:w14="http://schemas.microsoft.com/office/word/2010/wordml">
-                    <w:rPr>
-                      <w:rFonts w:ascii="Helvetica" w:hAnsi="Helvetica" w:eastAsia="Helvetica" w:cs="Helvetica"/>
-                      <w:i w:val="false"/>
-                      <w:b w:val="false"/>
-                      <w:u w:val="none"/>
-                      <w:sz w:val="22"/>
-                      <w:szCs w:val="22"/>
-                      <w:color w:val="000000"/>
-                    </w:rPr>
-                    <w:t xml:space="preserve">50</w:t>
+                    <w:t xml:space="preserve">47.9</w:t>
                   </w:r>
                 </w:p>
               </w:tc>
@@ -3153,7 +2955,7 @@
                       <w:szCs w:val="22"/>
                       <w:color w:val="000000"/>
                     </w:rPr>
-                    <w:t xml:space="preserve">Nutrition</w:t>
+                    <w:t xml:space="preserve">Social Deprevation</w:t>
                   </w:r>
                 </w:p>
               </w:tc>
@@ -3205,7 +3007,7 @@
                       <w:szCs w:val="22"/>
                       <w:color w:val="000000"/>
                     </w:rPr>
-                    <w:t xml:space="preserve">713</w:t>
+                    <w:t xml:space="preserve">172</w:t>
                   </w:r>
                 </w:p>
               </w:tc>
@@ -3257,7 +3059,7 @@
                       <w:szCs w:val="22"/>
                       <w:color w:val="000000"/>
                     </w:rPr>
-                    <w:t xml:space="preserve">16</w:t>
+                    <w:t xml:space="preserve">2</w:t>
                   </w:r>
                 </w:p>
               </w:tc>
@@ -3309,7 +3111,7 @@
                       <w:szCs w:val="22"/>
                       <w:color w:val="000000"/>
                     </w:rPr>
-                    <w:t xml:space="preserve">52</w:t>
+                    <w:t xml:space="preserve">10</w:t>
                   </w:r>
                 </w:p>
               </w:tc>
@@ -3413,7 +3215,7 @@
                       <w:szCs w:val="22"/>
                       <w:color w:val="000000"/>
                     </w:rPr>
-                    <w:t xml:space="preserve">22</w:t>
+                    <w:t xml:space="preserve">36.8</w:t>
                   </w:r>
                 </w:p>
               </w:tc>
@@ -3465,7 +3267,7 @@
                       <w:szCs w:val="22"/>
                       <w:color w:val="000000"/>
                     </w:rPr>
-                    <w:t xml:space="preserve">2.6</w:t>
+                    <w:t xml:space="preserve">–</w:t>
                   </w:r>
                 </w:p>
               </w:tc>
@@ -3517,7 +3319,7 @@
                       <w:szCs w:val="22"/>
                       <w:color w:val="000000"/>
                     </w:rPr>
-                    <w:t xml:space="preserve">0.0</w:t>
+                    <w:t xml:space="preserve">–</w:t>
                   </w:r>
                 </w:p>
               </w:tc>
@@ -3569,59 +3371,7 @@
                       <w:szCs w:val="22"/>
                       <w:color w:val="000000"/>
                     </w:rPr>
-                    <w:t xml:space="preserve">0</w:t>
-                  </w:r>
-                </w:p>
-              </w:tc>
-              <w:tc>
-                <w:tcPr>
-                  <w:tcBorders>
-                    <w:bottom w:val="single" w:sz="12" w:space="0" w:color="666666"/>
-                    <w:top w:val="none" w:sz="0" w:space="0" w:color="000000"/>
-                    <w:left w:val="none" w:sz="0" w:space="0" w:color="000000"/>
-                    <w:right w:val="none" w:sz="0" w:space="0" w:color="000000"/>
-                  </w:tcBorders>
-                  <w:shd w:val="clear" w:color="auto" w:fill="FFFFFF"/>
-                  <w:tcMar>
-                    <w:top w:w="0" w:type="dxa"/>
-                    <w:bottom w:w="0" w:type="dxa"/>
-                    <w:left w:w="0" w:type="dxa"/>
-                    <w:right w:w="0" w:type="dxa"/>
-                  </w:tcMar>
-                  <w:vAlign w:val="center"/>
-                </w:tcPr>
-                <w:p>
-                  <w:pPr>
-                    <w:jc w:val="right"/>
-                    <w:pBdr>
-                      <w:bottom w:val="none" w:sz="0" w:space="0" w:color="000000"/>
-                      <w:top w:val="none" w:sz="0" w:space="0" w:color="000000"/>
-                      <w:left w:val="none" w:sz="0" w:space="0" w:color="000000"/>
-                      <w:right w:val="none" w:sz="0" w:space="0" w:color="000000"/>
-                    </w:pBdr>
-                    <w:spacing w:after="100" w:before="100" w:line="240"/>
-                    <w:ind w:left="100" w:right="100" w:firstLine="0" w:firstLineChars="0"/>
-                    <w:rPr>
-                      <w:rFonts w:ascii="Helvetica" w:hAnsi="Helvetica" w:eastAsia="Helvetica" w:cs="Helvetica"/>
-                      <w:i w:val="false"/>
-                      <w:b w:val="false"/>
-                      <w:u w:val="none"/>
-                      <w:sz w:val="22"/>
-                      <w:szCs w:val="22"/>
-                      <w:color w:val="000000"/>
-                    </w:rPr>
-                  </w:pPr>
-                  <w:r xmlns:w="http://schemas.openxmlformats.org/wordprocessingml/2006/main" xmlns:wp="http://schemas.openxmlformats.org/drawingml/2006/wordprocessingDrawing" xmlns:r="http://schemas.openxmlformats.org/officeDocument/2006/relationships" xmlns:w14="http://schemas.microsoft.com/office/word/2010/wordml">
-                    <w:rPr>
-                      <w:rFonts w:ascii="Helvetica" w:hAnsi="Helvetica" w:eastAsia="Helvetica" w:cs="Helvetica"/>
-                      <w:i w:val="false"/>
-                      <w:b w:val="false"/>
-                      <w:u w:val="none"/>
-                      <w:sz w:val="22"/>
-                      <w:szCs w:val="22"/>
-                      <w:color w:val="000000"/>
-                    </w:rPr>
-                    <w:t xml:space="preserve">57</w:t>
+                    <w:t xml:space="preserve">45.1</w:t>
                   </w:r>
                 </w:p>
               </w:tc>
@@ -3715,7 +3465,7 @@
         <w:pStyle w:val="BodyText"/>
       </w:pPr>
       <w:r>
-        <w:t xml:space="preserve">In total, we collected data from 1264 effect sizes across 42 species (</w:t>
+        <w:t xml:space="preserve">In total, we collected data from 1147 effect sizes across 42 species (</w:t>
       </w:r>
       <w:hyperlink w:anchor="fig-phylo">
         <w:r>
@@ -3780,7 +3530,7 @@
         <w:t xml:space="preserve"> </w:t>
       </w:r>
       <w:r>
-        <w:t xml:space="preserve">= 0.34, 95% CI = -0.25 to 0.93,</w:t>
+        <w:t xml:space="preserve">= -0.92, 95% CI = -1.69 to -0.16,</w:t>
       </w:r>
       <w:r>
         <w:t xml:space="preserve"> </w:t>
@@ -3794,7 +3544,7 @@
         <w:t xml:space="preserve"> </w:t>
       </w:r>
       <w:r>
-        <w:t xml:space="preserve">= 0.25;</w:t>
+        <w:t xml:space="preserve">= 0.02;</w:t>
       </w:r>
       <w:r>
         <w:t xml:space="preserve"> </w:t>
@@ -3808,7 +3558,7 @@
         </w:r>
       </w:hyperlink>
       <w:r>
-        <w:t xml:space="preserve">a). However, effect heterogeneity was high (95% Prediction Intervals: -1.66 to 2.34;</w:t>
+        <w:t xml:space="preserve">a). However, effect heterogeneity was high (95% Prediction Intervals: -3.07 to 1.23;</w:t>
       </w:r>
       <w:r>
         <w:t xml:space="preserve"> </w:t>
@@ -3822,158 +3572,7 @@
         </w:r>
       </w:hyperlink>
       <w:r>
-        <w:t xml:space="preserve">), with 9.49</w:t>
-      </w:r>
-      <w:r>
-        <w:t xml:space="preserve">^{-7}% of variation being driven by the type of tissue measured (</w:t>
-      </w:r>
-      <m:oMath>
-        <m:sSubSup>
-          <m:e>
-            <m:r>
-              <m:t>I</m:t>
-            </m:r>
-          </m:e>
-          <m:sub>
-            <m:r>
-              <m:t>t</m:t>
-            </m:r>
-            <m:r>
-              <m:t>i</m:t>
-            </m:r>
-            <m:r>
-              <m:t>s</m:t>
-            </m:r>
-            <m:r>
-              <m:t>s</m:t>
-            </m:r>
-            <m:r>
-              <m:t>u</m:t>
-            </m:r>
-            <m:r>
-              <m:t>e</m:t>
-            </m:r>
-          </m:sub>
-          <m:sup>
-            <m:r>
-              <m:t>2</m:t>
-            </m:r>
-          </m:sup>
-        </m:sSubSup>
-      </m:oMath>
-      <w:r>
-        <w:t xml:space="preserve">;</w:t>
-      </w:r>
-      <w:r>
-        <w:t xml:space="preserve"> </w:t>
-      </w:r>
-      <w:hyperlink w:anchor="tbl-heterogeneity">
-        <w:r>
-          <w:rPr>
-            <w:rStyle w:val="Hyperlink"/>
-          </w:rPr>
-          <w:t xml:space="preserve">Table 1</w:t>
-        </w:r>
-      </w:hyperlink>
-      <w:r>
-        <w:t xml:space="preserve">) with little to no variation explained by species/phylogeny and very small amount of between study variation (</w:t>
-      </w:r>
-      <w:hyperlink w:anchor="tbl-heterogeneity">
-        <w:r>
-          <w:rPr>
-            <w:rStyle w:val="Hyperlink"/>
-          </w:rPr>
-          <w:t xml:space="preserve">Table 1</w:t>
-        </w:r>
-      </w:hyperlink>
-      <w:r>
-        <w:t xml:space="preserve">).</w:t>
-      </w:r>
-    </w:p>
-    <w:bookmarkEnd w:id="30"/>
-    <w:bookmarkStart w:id="31" w:name="X3eaa2f4fc97f53eb296ff61b4cde54c31beee68"/>
-    <w:p>
-      <w:pPr>
-        <w:pStyle w:val="Heading2"/>
-      </w:pPr>
-      <w:r>
-        <w:t xml:space="preserve">Social deprivation developmental impacts on mitochondrial function</w:t>
-      </w:r>
-    </w:p>
-    <w:p>
-      <w:pPr>
-        <w:pStyle w:val="FirstParagraph"/>
-      </w:pPr>
-      <w:r>
-        <w:t xml:space="preserve">Social deprivation during development had a negative impact on mitochondrial function (</w:t>
-      </w:r>
-      <m:oMath>
-        <m:r>
-          <m:t>S</m:t>
-        </m:r>
-        <m:r>
-          <m:t>M</m:t>
-        </m:r>
-        <m:sSub>
-          <m:e>
-            <m:r>
-              <m:t>D</m:t>
-            </m:r>
-          </m:e>
-          <m:sub>
-            <m:r>
-              <m:t>H</m:t>
-            </m:r>
-          </m:sub>
-        </m:sSub>
-      </m:oMath>
-      <w:r>
-        <w:t xml:space="preserve"> </w:t>
-      </w:r>
-      <w:r>
-        <w:t xml:space="preserve">= 0.04, 95% CI = -0.42 to 0.5,</w:t>
-      </w:r>
-      <w:r>
-        <w:t xml:space="preserve"> </w:t>
-      </w:r>
-      <m:oMath>
-        <m:r>
-          <m:t>p</m:t>
-        </m:r>
-      </m:oMath>
-      <w:r>
-        <w:t xml:space="preserve"> </w:t>
-      </w:r>
-      <w:r>
-        <w:t xml:space="preserve">= 0.87;</w:t>
-      </w:r>
-      <w:r>
-        <w:t xml:space="preserve"> </w:t>
-      </w:r>
-      <w:hyperlink w:anchor="fig-orchard_int">
-        <w:r>
-          <w:rPr>
-            <w:rStyle w:val="Hyperlink"/>
-          </w:rPr>
-          <w:t xml:space="preserve">Figure 2</w:t>
-        </w:r>
-      </w:hyperlink>
-      <w:r>
-        <w:t xml:space="preserve">b). Effect heterogeneity was again high (95% Prediction Intervals: -2.67 to 2.75;</w:t>
-      </w:r>
-      <w:r>
-        <w:t xml:space="preserve"> </w:t>
-      </w:r>
-      <w:hyperlink w:anchor="tbl-heterogeneity">
-        <w:r>
-          <w:rPr>
-            <w:rStyle w:val="Hyperlink"/>
-          </w:rPr>
-          <w:t xml:space="preserve">Table 1</w:t>
-        </w:r>
-      </w:hyperlink>
-      <w:r>
-        <w:t xml:space="preserve">), with only a small amount of variation across studies (</w:t>
+        <w:t xml:space="preserve">), with 12.24% of variation being driven by the type of tissue measured (</w:t>
       </w:r>
       <m:oMath>
         <m:sSubSup>
@@ -4007,10 +3606,10 @@
         </m:sSubSup>
       </m:oMath>
       <w:r>
-        <w:t xml:space="preserve"> </w:t>
-      </w:r>
-      <w:r>
-        <w:t xml:space="preserve">= 16.78%) and little to no variation explained by species/phylogeny (</w:t>
+        <w:t xml:space="preserve">;</w:t>
+      </w:r>
+      <w:r>
+        <w:t xml:space="preserve"> </w:t>
       </w:r>
       <w:hyperlink w:anchor="tbl-heterogeneity">
         <w:r>
@@ -4021,17 +3620,28 @@
         </w:r>
       </w:hyperlink>
       <w:r>
+        <w:t xml:space="preserve">) with little to no variation explained by species/phylogeny and very small amount of between tissue variation (</w:t>
+      </w:r>
+      <w:hyperlink w:anchor="tbl-heterogeneity">
+        <w:r>
+          <w:rPr>
+            <w:rStyle w:val="Hyperlink"/>
+          </w:rPr>
+          <w:t xml:space="preserve">Table 1</w:t>
+        </w:r>
+      </w:hyperlink>
+      <w:r>
         <w:t xml:space="preserve">).</w:t>
       </w:r>
     </w:p>
-    <w:bookmarkEnd w:id="31"/>
-    <w:bookmarkStart w:id="32" w:name="X1993f06334642c2668eb710601bf8c404293b64"/>
+    <w:bookmarkEnd w:id="30"/>
+    <w:bookmarkStart w:id="31" w:name="X3eaa2f4fc97f53eb296ff61b4cde54c31beee68"/>
     <w:p>
       <w:pPr>
         <w:pStyle w:val="Heading2"/>
       </w:pPr>
       <w:r>
-        <w:t xml:space="preserve">Disturbance developmental impacts on mitochondrial function</w:t>
+        <w:t xml:space="preserve">Social deprivation developmental impacts on mitochondrial function</w:t>
       </w:r>
     </w:p>
     <w:p>
@@ -4039,7 +3649,7 @@
         <w:pStyle w:val="FirstParagraph"/>
       </w:pPr>
       <w:r>
-        <w:t xml:space="preserve">Disturbance during development had a positive impact on mitochondrial function (</w:t>
+        <w:t xml:space="preserve">Social deprevation studies were only ever done with mammals, postnatally (). Social deprivation during development had a negative impact on mitochondrial function (</w:t>
       </w:r>
       <m:oMath>
         <m:r>
@@ -4065,7 +3675,7 @@
         <w:t xml:space="preserve"> </w:t>
       </w:r>
       <w:r>
-        <w:t xml:space="preserve">= 0.66, 95% CI = 0.06 to 1.25,</w:t>
+        <w:t xml:space="preserve">= -0.8, 95% CI = -1.4 to -0.21,</w:t>
       </w:r>
       <w:r>
         <w:t xml:space="preserve"> </w:t>
@@ -4079,7 +3689,7 @@
         <w:t xml:space="preserve"> </w:t>
       </w:r>
       <w:r>
-        <w:t xml:space="preserve">= 0.03;</w:t>
+        <w:t xml:space="preserve">= 0.01;</w:t>
       </w:r>
       <w:r>
         <w:t xml:space="preserve"> </w:t>
@@ -4093,7 +3703,7 @@
         </w:r>
       </w:hyperlink>
       <w:r>
-        <w:t xml:space="preserve">c). Effect heterogeneity was high (95% Prediction Intervals: -2.55 to 3.87;</w:t>
+        <w:t xml:space="preserve">b). Effect heterogeneity was again high (95% Prediction Intervals: -3.43 to 1.82;</w:t>
       </w:r>
       <w:r>
         <w:t xml:space="preserve"> </w:t>
@@ -4107,7 +3717,7 @@
         </w:r>
       </w:hyperlink>
       <w:r>
-        <w:t xml:space="preserve">), with a moderate amount of variation being driven by differences between studies (</w:t>
+        <w:t xml:space="preserve">), with only a small amount of variation across studies (</w:t>
       </w:r>
       <m:oMath>
         <m:sSubSup>
@@ -4144,53 +3754,7 @@
         <w:t xml:space="preserve"> </w:t>
       </w:r>
       <w:r>
-        <w:t xml:space="preserve">= 38.5%) and species (</w:t>
-      </w:r>
-      <m:oMath>
-        <m:sSubSup>
-          <m:e>
-            <m:r>
-              <m:t>I</m:t>
-            </m:r>
-          </m:e>
-          <m:sub>
-            <m:r>
-              <m:t>s</m:t>
-            </m:r>
-            <m:r>
-              <m:t>p</m:t>
-            </m:r>
-            <m:r>
-              <m:t>e</m:t>
-            </m:r>
-            <m:r>
-              <m:t>c</m:t>
-            </m:r>
-            <m:r>
-              <m:t>i</m:t>
-            </m:r>
-            <m:r>
-              <m:t>e</m:t>
-            </m:r>
-            <m:r>
-              <m:t>s</m:t>
-            </m:r>
-          </m:sub>
-          <m:sup>
-            <m:r>
-              <m:t>2</m:t>
-            </m:r>
-          </m:sup>
-        </m:sSubSup>
-      </m:oMath>
-      <w:r>
-        <w:t xml:space="preserve"> </w:t>
-      </w:r>
-      <w:r>
-        <w:t xml:space="preserve">= 1.35</w:t>
-      </w:r>
-      <w:r>
-        <w:t xml:space="preserve">^{-6}%) (</w:t>
+        <w:t xml:space="preserve">= 57.25%) and little to no variation explained by species/phylogeny or tissue (</w:t>
       </w:r>
       <w:hyperlink w:anchor="tbl-heterogeneity">
         <w:r>
@@ -4204,14 +3768,14 @@
         <w:t xml:space="preserve">).</w:t>
       </w:r>
     </w:p>
-    <w:bookmarkEnd w:id="32"/>
-    <w:bookmarkStart w:id="37" w:name="Xa705be15309f24333faaeb6831ae288750d7037"/>
+    <w:bookmarkEnd w:id="31"/>
+    <w:bookmarkStart w:id="32" w:name="X1993f06334642c2668eb710601bf8c404293b64"/>
     <w:p>
       <w:pPr>
         <w:pStyle w:val="Heading2"/>
       </w:pPr>
       <w:r>
-        <w:t xml:space="preserve">Nutrition developmental impacts on mitochondrial function</w:t>
+        <w:t xml:space="preserve">Disturbance developmental impacts on mitochondrial function</w:t>
       </w:r>
     </w:p>
     <w:p>
@@ -4219,7 +3783,7 @@
         <w:pStyle w:val="FirstParagraph"/>
       </w:pPr>
       <w:r>
-        <w:t xml:space="preserve">Nutritional stress during development also had limited impact on mitochondrial function overall (</w:t>
+        <w:t xml:space="preserve">Disturbance during development had a positive impact on mitochondrial function (</w:t>
       </w:r>
       <m:oMath>
         <m:r>
@@ -4245,7 +3809,7 @@
         <w:t xml:space="preserve"> </w:t>
       </w:r>
       <w:r>
-        <w:t xml:space="preserve">= 0.1, 95% CI = -0.28 to 0.47,</w:t>
+        <w:t xml:space="preserve">= -0.8, 95% CI = -1.54 to -0.06,</w:t>
       </w:r>
       <w:r>
         <w:t xml:space="preserve"> </w:t>
@@ -4259,7 +3823,7 @@
         <w:t xml:space="preserve"> </w:t>
       </w:r>
       <w:r>
-        <w:t xml:space="preserve">= 0.62;</w:t>
+        <w:t xml:space="preserve">= 0.03;</w:t>
       </w:r>
       <w:r>
         <w:t xml:space="preserve"> </w:t>
@@ -4273,7 +3837,7 @@
         </w:r>
       </w:hyperlink>
       <w:r>
-        <w:t xml:space="preserve">d), but as expected, effect heterogeneity was high (95% Prediction Intervals: -2.46 to 2.65;</w:t>
+        <w:t xml:space="preserve">c). Effect heterogeneity was high (95% Prediction Intervals: -3.17 to 1.57;</w:t>
       </w:r>
       <w:r>
         <w:t xml:space="preserve"> </w:t>
@@ -4324,7 +3888,149 @@
         <w:t xml:space="preserve"> </w:t>
       </w:r>
       <w:r>
-        <w:t xml:space="preserve">= 22.34%;</w:t>
+        <w:t xml:space="preserve">= 8.57%)(</w:t>
+      </w:r>
+      <w:hyperlink w:anchor="tbl-heterogeneity">
+        <w:r>
+          <w:rPr>
+            <w:rStyle w:val="Hyperlink"/>
+          </w:rPr>
+          <w:t xml:space="preserve">Table 1</w:t>
+        </w:r>
+      </w:hyperlink>
+      <w:r>
+        <w:t xml:space="preserve">).</w:t>
+      </w:r>
+    </w:p>
+    <w:p>
+      <w:pPr>
+        <w:pStyle w:val="BodyText"/>
+      </w:pPr>
+      <w:r>
+        <w:t xml:space="preserve">Disturbance stress occured only postnatally in fish and birds, whereas in mammals disturbance stressors were also applied prenatally.</w:t>
+      </w:r>
+    </w:p>
+    <w:bookmarkEnd w:id="32"/>
+    <w:bookmarkStart w:id="49" w:name="Xa705be15309f24333faaeb6831ae288750d7037"/>
+    <w:p>
+      <w:pPr>
+        <w:pStyle w:val="Heading2"/>
+      </w:pPr>
+      <w:r>
+        <w:t xml:space="preserve">Nutrition developmental impacts on mitochondrial function</w:t>
+      </w:r>
+    </w:p>
+    <w:p>
+      <w:pPr>
+        <w:pStyle w:val="FirstParagraph"/>
+      </w:pPr>
+      <w:r>
+        <w:t xml:space="preserve">Nutritional stress during development also had limited impact on mitochondrial function overall (</w:t>
+      </w:r>
+      <m:oMath>
+        <m:r>
+          <m:t>S</m:t>
+        </m:r>
+        <m:r>
+          <m:t>M</m:t>
+        </m:r>
+        <m:sSub>
+          <m:e>
+            <m:r>
+              <m:t>D</m:t>
+            </m:r>
+          </m:e>
+          <m:sub>
+            <m:r>
+              <m:t>H</m:t>
+            </m:r>
+          </m:sub>
+        </m:sSub>
+      </m:oMath>
+      <w:r>
+        <w:t xml:space="preserve"> </w:t>
+      </w:r>
+      <w:r>
+        <w:t xml:space="preserve">= -0.38, 95% CI = -1.03 to 0.27,</w:t>
+      </w:r>
+      <w:r>
+        <w:t xml:space="preserve"> </w:t>
+      </w:r>
+      <m:oMath>
+        <m:r>
+          <m:t>p</m:t>
+        </m:r>
+      </m:oMath>
+      <w:r>
+        <w:t xml:space="preserve"> </w:t>
+      </w:r>
+      <w:r>
+        <w:t xml:space="preserve">= 0.25;</w:t>
+      </w:r>
+      <w:r>
+        <w:t xml:space="preserve"> </w:t>
+      </w:r>
+      <w:hyperlink w:anchor="fig-orchard_int">
+        <w:r>
+          <w:rPr>
+            <w:rStyle w:val="Hyperlink"/>
+          </w:rPr>
+          <w:t xml:space="preserve">Figure 2</w:t>
+        </w:r>
+      </w:hyperlink>
+      <w:r>
+        <w:t xml:space="preserve">d), but as expected, effect heterogeneity was high (95% Prediction Intervals: -2.85 to 2.08;</w:t>
+      </w:r>
+      <w:r>
+        <w:t xml:space="preserve"> </w:t>
+      </w:r>
+      <w:hyperlink w:anchor="tbl-heterogeneity">
+        <w:r>
+          <w:rPr>
+            <w:rStyle w:val="Hyperlink"/>
+          </w:rPr>
+          <w:t xml:space="preserve">Table 1</w:t>
+        </w:r>
+      </w:hyperlink>
+      <w:r>
+        <w:t xml:space="preserve">), with a moderate amount of variation being driven by differences between studies (</w:t>
+      </w:r>
+      <m:oMath>
+        <m:sSubSup>
+          <m:e>
+            <m:r>
+              <m:t>I</m:t>
+            </m:r>
+          </m:e>
+          <m:sub>
+            <m:r>
+              <m:t>s</m:t>
+            </m:r>
+            <m:r>
+              <m:t>t</m:t>
+            </m:r>
+            <m:r>
+              <m:t>u</m:t>
+            </m:r>
+            <m:r>
+              <m:t>d</m:t>
+            </m:r>
+            <m:r>
+              <m:t>y</m:t>
+            </m:r>
+          </m:sub>
+          <m:sup>
+            <m:r>
+              <m:t>2</m:t>
+            </m:r>
+          </m:sup>
+        </m:sSubSup>
+      </m:oMath>
+      <w:r>
+        <w:t xml:space="preserve"> </w:t>
+      </w:r>
+      <w:r>
+        <w:t xml:space="preserve">= 36.82%;</w:t>
       </w:r>
       <w:r>
         <w:t xml:space="preserve"> </w:t>
@@ -4420,9 +4126,246 @@
         </w:tc>
       </w:tr>
     </w:tbl>
-    <w:bookmarkEnd w:id="37"/>
-    <w:bookmarkEnd w:id="38"/>
-    <w:bookmarkStart w:id="54" w:name="references"/>
+    <w:tbl>
+      <w:tblPr>
+        <w:tblStyle w:val="Table"/>
+        <w:tblW w:type="pct" w:w="5000"/>
+        <w:tblLayout w:type="fixed"/>
+        <w:tblLook w:firstRow="0" w:lastRow="0" w:firstColumn="0" w:lastColumn="0" w:noHBand="0" w:noVBand="0" w:val="0000"/>
+      </w:tblPr>
+      <w:tblGrid>
+        <w:gridCol w:w="7920"/>
+      </w:tblGrid>
+      <w:tr>
+        <w:tc>
+          <w:tcPr/>
+          <w:bookmarkStart w:id="40" w:name="fig-orchard_measure"/>
+          <w:p>
+            <w:pPr>
+              <w:pStyle w:val="Compact"/>
+              <w:jc w:val="center"/>
+            </w:pPr>
+            <w:r>
+              <w:drawing>
+                <wp:inline>
+                  <wp:extent cx="6680200" cy="8544441"/>
+                  <wp:effectExtent b="0" l="0" r="0" t="0"/>
+                  <wp:docPr descr="" title="" id="38" name="Picture"/>
+                  <a:graphic>
+                    <a:graphicData uri="http://schemas.openxmlformats.org/drawingml/2006/picture">
+                      <pic:pic>
+                        <pic:nvPicPr>
+                          <pic:cNvPr descr="results_files/figure-docx/fig-orchard_measure-1.png" id="39" name="Picture"/>
+                          <pic:cNvPicPr>
+                            <a:picLocks noChangeArrowheads="1" noChangeAspect="1"/>
+                          </pic:cNvPicPr>
+                        </pic:nvPicPr>
+                        <pic:blipFill>
+                          <a:blip r:embed="rId37"/>
+                          <a:stretch>
+                            <a:fillRect/>
+                          </a:stretch>
+                        </pic:blipFill>
+                        <pic:spPr bwMode="auto">
+                          <a:xfrm>
+                            <a:off x="0" y="0"/>
+                            <a:ext cx="6680200" cy="8544441"/>
+                          </a:xfrm>
+                          <a:prstGeom prst="rect">
+                            <a:avLst/>
+                          </a:prstGeom>
+                          <a:noFill/>
+                          <a:ln w="9525">
+                            <a:noFill/>
+                            <a:headEnd/>
+                            <a:tailEnd/>
+                          </a:ln>
+                        </pic:spPr>
+                      </pic:pic>
+                    </a:graphicData>
+                  </a:graphic>
+                </wp:inline>
+              </w:drawing>
+            </w:r>
+          </w:p>
+          <w:p>
+            <w:pPr>
+              <w:jc w:val="center"/>
+            </w:pPr>
+            <w:pPr>
+              <w:jc w:val="start"/>
+              <w:spacing w:before="200"/>
+              <w:pStyle w:val="ImageCaption"/>
+            </w:pPr>
+            <w:r>
+              <w:t xml:space="preserve">Figure 3- Orchard plots showing the overall meta-analytic mean effect size and 95% prediction intervals for each stressor category for the different measurement types.</w:t>
+            </w:r>
+          </w:p>
+          <w:bookmarkEnd w:id="40"/>
+        </w:tc>
+      </w:tr>
+    </w:tbl>
+    <w:tbl>
+      <w:tblPr>
+        <w:tblStyle w:val="Table"/>
+        <w:tblW w:type="pct" w:w="5000"/>
+        <w:tblLayout w:type="fixed"/>
+        <w:tblLook w:firstRow="0" w:lastRow="0" w:firstColumn="0" w:lastColumn="0" w:noHBand="0" w:noVBand="0" w:val="0000"/>
+      </w:tblPr>
+      <w:tblGrid>
+        <w:gridCol w:w="7920"/>
+      </w:tblGrid>
+      <w:tr>
+        <w:tc>
+          <w:tcPr/>
+          <w:bookmarkStart w:id="44" w:name="fig-orchard_taxa"/>
+          <w:p>
+            <w:pPr>
+              <w:pStyle w:val="Compact"/>
+              <w:jc w:val="center"/>
+            </w:pPr>
+            <w:r>
+              <w:drawing>
+                <wp:inline>
+                  <wp:extent cx="6680200" cy="8544441"/>
+                  <wp:effectExtent b="0" l="0" r="0" t="0"/>
+                  <wp:docPr descr="" title="" id="42" name="Picture"/>
+                  <a:graphic>
+                    <a:graphicData uri="http://schemas.openxmlformats.org/drawingml/2006/picture">
+                      <pic:pic>
+                        <pic:nvPicPr>
+                          <pic:cNvPr descr="results_files/figure-docx/fig-orchard_taxa-1.png" id="43" name="Picture"/>
+                          <pic:cNvPicPr>
+                            <a:picLocks noChangeArrowheads="1" noChangeAspect="1"/>
+                          </pic:cNvPicPr>
+                        </pic:nvPicPr>
+                        <pic:blipFill>
+                          <a:blip r:embed="rId41"/>
+                          <a:stretch>
+                            <a:fillRect/>
+                          </a:stretch>
+                        </pic:blipFill>
+                        <pic:spPr bwMode="auto">
+                          <a:xfrm>
+                            <a:off x="0" y="0"/>
+                            <a:ext cx="6680200" cy="8544441"/>
+                          </a:xfrm>
+                          <a:prstGeom prst="rect">
+                            <a:avLst/>
+                          </a:prstGeom>
+                          <a:noFill/>
+                          <a:ln w="9525">
+                            <a:noFill/>
+                            <a:headEnd/>
+                            <a:tailEnd/>
+                          </a:ln>
+                        </pic:spPr>
+                      </pic:pic>
+                    </a:graphicData>
+                  </a:graphic>
+                </wp:inline>
+              </w:drawing>
+            </w:r>
+          </w:p>
+          <w:p>
+            <w:pPr>
+              <w:jc w:val="center"/>
+            </w:pPr>
+            <w:pPr>
+              <w:jc w:val="start"/>
+              <w:spacing w:before="200"/>
+              <w:pStyle w:val="ImageCaption"/>
+            </w:pPr>
+            <w:r>
+              <w:t xml:space="preserve">Figure 4- Orchard plots showing the overall meta-analytic mean effect size and 95% prediction intervals for each stressor category for the different measurement types.</w:t>
+            </w:r>
+          </w:p>
+          <w:bookmarkEnd w:id="44"/>
+        </w:tc>
+      </w:tr>
+    </w:tbl>
+    <w:tbl>
+      <w:tblPr>
+        <w:tblStyle w:val="Table"/>
+        <w:tblW w:type="pct" w:w="5000"/>
+        <w:tblLayout w:type="fixed"/>
+        <w:tblLook w:firstRow="0" w:lastRow="0" w:firstColumn="0" w:lastColumn="0" w:noHBand="0" w:noVBand="0" w:val="0000"/>
+      </w:tblPr>
+      <w:tblGrid>
+        <w:gridCol w:w="7920"/>
+      </w:tblGrid>
+      <w:tr>
+        <w:tc>
+          <w:tcPr/>
+          <w:bookmarkStart w:id="48" w:name="fig-orchard_prepost"/>
+          <w:p>
+            <w:pPr>
+              <w:pStyle w:val="Compact"/>
+              <w:jc w:val="center"/>
+            </w:pPr>
+            <w:r>
+              <w:drawing>
+                <wp:inline>
+                  <wp:extent cx="6680200" cy="8544441"/>
+                  <wp:effectExtent b="0" l="0" r="0" t="0"/>
+                  <wp:docPr descr="" title="" id="46" name="Picture"/>
+                  <a:graphic>
+                    <a:graphicData uri="http://schemas.openxmlformats.org/drawingml/2006/picture">
+                      <pic:pic>
+                        <pic:nvPicPr>
+                          <pic:cNvPr descr="results_files/figure-docx/fig-orchard_prepost-1.png" id="47" name="Picture"/>
+                          <pic:cNvPicPr>
+                            <a:picLocks noChangeArrowheads="1" noChangeAspect="1"/>
+                          </pic:cNvPicPr>
+                        </pic:nvPicPr>
+                        <pic:blipFill>
+                          <a:blip r:embed="rId45"/>
+                          <a:stretch>
+                            <a:fillRect/>
+                          </a:stretch>
+                        </pic:blipFill>
+                        <pic:spPr bwMode="auto">
+                          <a:xfrm>
+                            <a:off x="0" y="0"/>
+                            <a:ext cx="6680200" cy="8544441"/>
+                          </a:xfrm>
+                          <a:prstGeom prst="rect">
+                            <a:avLst/>
+                          </a:prstGeom>
+                          <a:noFill/>
+                          <a:ln w="9525">
+                            <a:noFill/>
+                            <a:headEnd/>
+                            <a:tailEnd/>
+                          </a:ln>
+                        </pic:spPr>
+                      </pic:pic>
+                    </a:graphicData>
+                  </a:graphic>
+                </wp:inline>
+              </w:drawing>
+            </w:r>
+          </w:p>
+          <w:p>
+            <w:pPr>
+              <w:jc w:val="center"/>
+            </w:pPr>
+            <w:pPr>
+              <w:jc w:val="start"/>
+              <w:spacing w:before="200"/>
+              <w:pStyle w:val="ImageCaption"/>
+            </w:pPr>
+            <w:r>
+              <w:t xml:space="preserve">Figure 5- Orchard plots showing the overall meta-analytic mean effect size and 95% prediction intervals for each stressor category for pre-natal versus postnatal manipulations.</w:t>
+            </w:r>
+          </w:p>
+          <w:bookmarkEnd w:id="48"/>
+        </w:tc>
+      </w:tr>
+    </w:tbl>
+    <w:bookmarkEnd w:id="49"/>
+    <w:bookmarkEnd w:id="50"/>
+    <w:bookmarkStart w:id="66" w:name="references"/>
     <w:p>
       <w:pPr>
         <w:pStyle w:val="Heading1"/>
@@ -4431,8 +4374,13 @@
         <w:t xml:space="preserve">References</w:t>
       </w:r>
     </w:p>
-    <w:bookmarkStart w:id="53" w:name="refs"/>
-    <w:bookmarkStart w:id="39" w:name="ref-Bonett2008"/>
+    <w:p>
+      <w:pPr>
+        <w:pStyle w:val="FirstParagraph"/>
+      </w:pPr>
+    </w:p>
+    <w:bookmarkStart w:id="65" w:name="refs"/>
+    <w:bookmarkStart w:id="51" w:name="ref-Bonett2008"/>
     <w:p>
       <w:pPr>
         <w:pStyle w:val="Bibliography"/>
@@ -4473,8 +4421,8 @@
         <w:t xml:space="preserve">, 99. American Psychological Association.</w:t>
       </w:r>
     </w:p>
-    <w:bookmarkEnd w:id="39"/>
-    <w:bookmarkStart w:id="40" w:name="ref-Bonett2009"/>
+    <w:bookmarkEnd w:id="51"/>
+    <w:bookmarkStart w:id="52" w:name="ref-Bonett2009"/>
     <w:p>
       <w:pPr>
         <w:pStyle w:val="Bibliography"/>
@@ -4515,8 +4463,8 @@
         <w:t xml:space="preserve">, 225. American Psychological Association.</w:t>
       </w:r>
     </w:p>
-    <w:bookmarkEnd w:id="40"/>
-    <w:bookmarkStart w:id="41" w:name="ref-Borenstein2009"/>
+    <w:bookmarkEnd w:id="52"/>
+    <w:bookmarkStart w:id="53" w:name="ref-Borenstein2009"/>
     <w:p>
       <w:pPr>
         <w:pStyle w:val="Bibliography"/>
@@ -4562,8 +4510,8 @@
         <w:t xml:space="preserve">, 207–243.</w:t>
       </w:r>
     </w:p>
-    <w:bookmarkEnd w:id="41"/>
-    <w:bookmarkStart w:id="42" w:name="ref-kumar2022timetree"/>
+    <w:bookmarkEnd w:id="53"/>
+    <w:bookmarkStart w:id="54" w:name="ref-kumar2022timetree"/>
     <w:p>
       <w:pPr>
         <w:pStyle w:val="Bibliography"/>
@@ -4691,8 +4639,8 @@
         <w:t xml:space="preserve">, msac174. Oxford University Press.</w:t>
       </w:r>
     </w:p>
-    <w:bookmarkEnd w:id="42"/>
-    <w:bookmarkStart w:id="43" w:name="ref-Michonneau2016-if"/>
+    <w:bookmarkEnd w:id="54"/>
+    <w:bookmarkStart w:id="55" w:name="ref-Michonneau2016-if"/>
     <w:p>
       <w:pPr>
         <w:pStyle w:val="Bibliography"/>
@@ -4772,8 +4720,8 @@
         <w:t xml:space="preserve">, 1476-1481. doi:10.1111/2041-210X.12593.</w:t>
       </w:r>
     </w:p>
-    <w:bookmarkEnd w:id="43"/>
-    <w:bookmarkStart w:id="44" w:name="ref-nakagawaorchard"/>
+    <w:bookmarkEnd w:id="55"/>
+    <w:bookmarkStart w:id="56" w:name="ref-nakagawaorchard"/>
     <w:p>
       <w:pPr>
         <w:pStyle w:val="Bibliography"/>
@@ -4901,8 +4849,8 @@
         <w:t xml:space="preserve">, 2003–2010. Wiley Online Library.</w:t>
       </w:r>
     </w:p>
-    <w:bookmarkEnd w:id="44"/>
-    <w:bookmarkStart w:id="45" w:name="ref-Nakagawa2021-ls"/>
+    <w:bookmarkEnd w:id="56"/>
+    <w:bookmarkStart w:id="57" w:name="ref-Nakagawa2021-ls"/>
     <w:p>
       <w:pPr>
         <w:pStyle w:val="Bibliography"/>
@@ -5018,8 +4966,8 @@
         <w:t xml:space="preserve">, 4–12.</w:t>
       </w:r>
     </w:p>
-    <w:bookmarkEnd w:id="45"/>
-    <w:bookmarkStart w:id="46" w:name="ref-Nakagawa2012-oc"/>
+    <w:bookmarkEnd w:id="57"/>
+    <w:bookmarkStart w:id="58" w:name="ref-Nakagawa2012-oc"/>
     <w:p>
       <w:pPr>
         <w:pStyle w:val="Bibliography"/>
@@ -5075,8 +5023,8 @@
         <w:t xml:space="preserve">, 1253–1274. Springer.</w:t>
       </w:r>
     </w:p>
-    <w:bookmarkEnd w:id="46"/>
-    <w:bookmarkStart w:id="47" w:name="ref-Noble2022-ty"/>
+    <w:bookmarkEnd w:id="58"/>
+    <w:bookmarkStart w:id="59" w:name="ref-Noble2022-ty"/>
     <w:p>
       <w:pPr>
         <w:pStyle w:val="Bibliography"/>
@@ -5204,8 +5152,8 @@
         <w:t xml:space="preserve">, jeb243225.</w:t>
       </w:r>
     </w:p>
-    <w:bookmarkEnd w:id="47"/>
-    <w:bookmarkStart w:id="48" w:name="ref-Paradis2019-gx"/>
+    <w:bookmarkEnd w:id="59"/>
+    <w:bookmarkStart w:id="60" w:name="ref-Paradis2019-gx"/>
     <w:p>
       <w:pPr>
         <w:pStyle w:val="Bibliography"/>
@@ -5270,8 +5218,8 @@
         <w:t xml:space="preserve">, 526–528.</w:t>
       </w:r>
     </w:p>
-    <w:bookmarkEnd w:id="48"/>
-    <w:bookmarkStart w:id="49" w:name="ref-Revell2012-vq"/>
+    <w:bookmarkEnd w:id="60"/>
+    <w:bookmarkStart w:id="61" w:name="ref-Revell2012-vq"/>
     <w:p>
       <w:pPr>
         <w:pStyle w:val="Bibliography"/>
@@ -5324,8 +5272,8 @@
         <w:t xml:space="preserve">, 217–223.</w:t>
       </w:r>
     </w:p>
-    <w:bookmarkEnd w:id="49"/>
-    <w:bookmarkStart w:id="50" w:name="ref-Viechtbauer2010-fn"/>
+    <w:bookmarkEnd w:id="61"/>
+    <w:bookmarkStart w:id="62" w:name="ref-Viechtbauer2010-fn"/>
     <w:p>
       <w:pPr>
         <w:pStyle w:val="Bibliography"/>
@@ -5378,8 +5326,8 @@
         <w:t xml:space="preserve">, 1–48. URL: https://www.jstatsoft.org/v36/i03/.</w:t>
       </w:r>
     </w:p>
-    <w:bookmarkEnd w:id="50"/>
-    <w:bookmarkStart w:id="51" w:name="ref-Yang2023"/>
+    <w:bookmarkEnd w:id="62"/>
+    <w:bookmarkStart w:id="63" w:name="ref-Yang2023"/>
     <w:p>
       <w:pPr>
         <w:pStyle w:val="Bibliography"/>
@@ -5473,8 +5421,8 @@
         <w:t xml:space="preserve">.</w:t>
       </w:r>
     </w:p>
-    <w:bookmarkEnd w:id="51"/>
-    <w:bookmarkStart w:id="52" w:name="ref-Yu2017-wj"/>
+    <w:bookmarkEnd w:id="63"/>
+    <w:bookmarkStart w:id="64" w:name="ref-Yu2017-wj"/>
     <w:p>
       <w:pPr>
         <w:pStyle w:val="Bibliography"/>
@@ -5578,9 +5526,24 @@
         <w:t xml:space="preserve">, 28–36, doi:10.1111/2041–210X.12628.</w:t>
       </w:r>
     </w:p>
-    <w:bookmarkEnd w:id="52"/>
-    <w:bookmarkEnd w:id="53"/>
-    <w:bookmarkEnd w:id="54"/>
+    <w:bookmarkEnd w:id="64"/>
+    <w:bookmarkEnd w:id="65"/>
+    <w:p>
+      <w:pPr>
+        <w:pStyle w:val="BodyText"/>
+      </w:pPr>
+    </w:p>
+    <w:bookmarkEnd w:id="66"/>
+    <w:bookmarkStart w:id="67" w:name="supplementary-materials"/>
+    <w:p>
+      <w:pPr>
+        <w:pStyle w:val="Heading1"/>
+      </w:pPr>
+      <w:r>
+        <w:t xml:space="preserve">Supplementary Materials</w:t>
+      </w:r>
+    </w:p>
+    <w:bookmarkEnd w:id="67"/>
     <w:sectPr>
       <w:pgSz w:h="15840" w:w="12240"/>
       <w:pgMar w:bottom="1134" w:footer="720" w:gutter="0" w:header="720" w:left="851" w:right="851" w:top="1134"/>

</xml_diff>

<commit_message>
Added in publication bias
</commit_message>
<xml_diff>
--- a/docs/results.docx
+++ b/docs/results.docx
@@ -314,26 +314,16 @@
         <w:t>metafor</w:t>
       </w:r>
       <w:r>
-        <w:t xml:space="preserve"> does not estimate a residual variance by default we also included an observation-level random effect in our models. The size of datasets varied in the number of species and tissues (</w:t>
-      </w:r>
-      <w:r>
-        <w:fldChar w:fldCharType="begin"/>
-      </w:r>
-      <w:r>
-        <w:instrText>HYPERLINK \l "tbl-heterogeneity" \h</w:instrText>
-      </w:r>
-      <w:r>
-        <w:fldChar w:fldCharType="separate"/>
-      </w:r>
-      <w:r>
-        <w:rPr>
-          <w:rStyle w:val="Hyperlink"/>
-        </w:rPr>
-        <w:t>1</w:t>
-      </w:r>
-      <w:r>
-        <w:fldChar w:fldCharType="end"/>
-      </w:r>
+        <w:t xml:space="preserve"> does not estimate a residual variance by default we also included an observation-level random effect in our models. The size of datasets varied in the number of species and tissues (Table </w:t>
+      </w:r>
+      <w:hyperlink w:anchor="tbl-heterogeneity">
+        <w:r>
+          <w:rPr>
+            <w:rStyle w:val="Hyperlink"/>
+          </w:rPr>
+          <w:t>1</w:t>
+        </w:r>
+      </w:hyperlink>
       <w:r>
         <w:t xml:space="preserve">). As such, we simplified the random effect structure for some datasets; including only random effects with six or more levels. Our MLMA models allowed us to partition variation in </w:t>
       </w:r>
@@ -686,13 +676,62 @@
     </w:p>
     <w:p>
       <w:pPr>
+        <w:pStyle w:val="Heading4"/>
+      </w:pPr>
+      <w:bookmarkStart w:id="5" w:name="publication-bias"/>
+      <w:bookmarkEnd w:id="4"/>
+      <w:r>
+        <w:t>Publication Bias</w:t>
+      </w:r>
+    </w:p>
+    <w:p>
+      <w:pPr>
+        <w:pStyle w:val="FirstParagraph"/>
+      </w:pPr>
+      <w:r>
+        <w:t xml:space="preserve">Publication bias was checked by first visually exploring plots between effect size and its precision (1 / SE) for each stressor type (i.e., funnel plots). Funnel asymmetric can be caused by non-independence and high heterogeneity. As such, we testing for publication bias more formally by altering our overall MLMA models to include the square root inverse effective sample size as a moderator (Nakagawa </w:t>
+      </w:r>
+      <w:r>
+        <w:rPr>
+          <w:i/>
+          <w:iCs/>
+        </w:rPr>
+        <w:t>et al.</w:t>
+      </w:r>
+      <w:r>
+        <w:t xml:space="preserve">, 2022). We used the effective sample size because the sampling variance of SMDH includes the effect size itself inducing a known correlation (Nakagawa </w:t>
+      </w:r>
+      <w:r>
+        <w:rPr>
+          <w:i/>
+          <w:iCs/>
+        </w:rPr>
+        <w:t>et al.</w:t>
+      </w:r>
+      <w:r>
+        <w:t xml:space="preserve">, 2022). This method allows one to test for publication bias inferentially. When the slope of the moderator is significantly different from zero, it indicates that publication bias is potentially present. If the slope is significant, we refit models with the inverse effective sample size (not square rooted) because this provides an unbiased estimate of the meta-analytic mean (intercept) assuming no sampling variance (Nakagawa </w:t>
+      </w:r>
+      <w:r>
+        <w:rPr>
+          <w:i/>
+          <w:iCs/>
+        </w:rPr>
+        <w:t>et al.</w:t>
+      </w:r>
+      <w:r>
+        <w:t>, 2022). Of course, we cannot be certain publication bias is truly ever present so these analyses should be viewed as a sensitivity analysis to check the robustness of our results.</w:t>
+      </w:r>
+    </w:p>
+    <w:p>
+      <w:pPr>
         <w:pStyle w:val="Heading1"/>
       </w:pPr>
-      <w:bookmarkStart w:id="5" w:name="results"/>
+      <w:bookmarkStart w:id="6" w:name="results"/>
       <w:bookmarkEnd w:id="0"/>
       <w:bookmarkEnd w:id="2"/>
-      <w:bookmarkEnd w:id="4"/>
-      <w:r>
+      <w:bookmarkEnd w:id="5"/>
+      <w:r>
+        <w:lastRenderedPageBreak/>
         <w:t>Results</w:t>
       </w:r>
     </w:p>
@@ -716,7 +755,7 @@
               <w:pStyle w:val="ImageCaption"/>
               <w:spacing w:before="200"/>
             </w:pPr>
-            <w:bookmarkStart w:id="6" w:name="tbl-heterogeneity"/>
+            <w:bookmarkStart w:id="7" w:name="tbl-heterogeneity"/>
             <w:r>
               <w:t>Table 1- Relative heterogeneity estimates (</w:t>
             </w:r>
@@ -3361,7 +3400,7 @@
                 </w:p>
               </w:tc>
             </w:tr>
-            <w:bookmarkEnd w:id="6"/>
+            <w:bookmarkEnd w:id="7"/>
           </w:tbl>
           <w:p>
             <w:pPr>
@@ -3383,23 +3422,22 @@
               <w:pStyle w:val="Compact"/>
               <w:jc w:val="center"/>
             </w:pPr>
-            <w:bookmarkStart w:id="7" w:name="fig-phylo"/>
+            <w:bookmarkStart w:id="8" w:name="fig-phylo"/>
             <w:r>
               <w:rPr>
                 <w:noProof/>
               </w:rPr>
-              <w:lastRenderedPageBreak/>
               <w:drawing>
-                <wp:inline distT="0" distB="0" distL="0" distR="0" wp14:anchorId="7516613A" wp14:editId="769CE08F">
+                <wp:inline distT="0" distB="0" distL="0" distR="0" wp14:anchorId="6B4D224A" wp14:editId="09296088">
                   <wp:extent cx="3942012" cy="5495574"/>
                   <wp:effectExtent l="0" t="0" r="0" b="0"/>
-                  <wp:docPr id="27" name="Picture"/>
+                  <wp:docPr id="28" name="Picture"/>
                   <wp:cNvGraphicFramePr/>
                   <a:graphic xmlns:a="http://schemas.openxmlformats.org/drawingml/2006/main">
                     <a:graphicData uri="http://schemas.openxmlformats.org/drawingml/2006/picture">
                       <pic:pic xmlns:pic="http://schemas.openxmlformats.org/drawingml/2006/picture">
                         <pic:nvPicPr>
-                          <pic:cNvPr id="28" name="Picture" descr="results_files/figure-docx/fig-phylo-1.png"/>
+                          <pic:cNvPr id="29" name="Picture" descr="results_files/figure-docx/fig-phylo-1.png"/>
                           <pic:cNvPicPr>
                             <a:picLocks noChangeAspect="1" noChangeArrowheads="1"/>
                           </pic:cNvPicPr>
@@ -3442,6 +3480,7 @@
                 <w:b/>
                 <w:bCs/>
               </w:rPr>
+              <w:lastRenderedPageBreak/>
               <w:t>Figure</w:t>
             </w:r>
             <w:r>
@@ -3469,7 +3508,7 @@
             </w:r>
           </w:p>
         </w:tc>
-        <w:bookmarkEnd w:id="7"/>
+        <w:bookmarkEnd w:id="8"/>
       </w:tr>
     </w:tbl>
     <w:p>
@@ -3477,6 +3516,7 @@
         <w:pStyle w:val="BodyText"/>
       </w:pPr>
       <w:r>
+        <w:lastRenderedPageBreak/>
         <w:t>In total, we collected 1147 effect sizes from 21 species (</w:t>
       </w:r>
       <w:hyperlink w:anchor="fig-phylo">
@@ -3562,23 +3602,22 @@
               <w:pStyle w:val="Compact"/>
               <w:jc w:val="center"/>
             </w:pPr>
-            <w:bookmarkStart w:id="8" w:name="fig-orchard_int"/>
+            <w:bookmarkStart w:id="9" w:name="fig-orchard_int"/>
             <w:r>
               <w:rPr>
                 <w:noProof/>
               </w:rPr>
-              <w:lastRenderedPageBreak/>
               <w:drawing>
-                <wp:inline distT="0" distB="0" distL="0" distR="0" wp14:anchorId="7B5FBCC4" wp14:editId="22D99DEC">
+                <wp:inline distT="0" distB="0" distL="0" distR="0" wp14:anchorId="1368E740" wp14:editId="3A7C2B50">
                   <wp:extent cx="6680200" cy="3954477"/>
                   <wp:effectExtent l="0" t="0" r="0" b="0"/>
-                  <wp:docPr id="31" name="Picture"/>
+                  <wp:docPr id="32" name="Picture"/>
                   <wp:cNvGraphicFramePr/>
                   <a:graphic xmlns:a="http://schemas.openxmlformats.org/drawingml/2006/main">
                     <a:graphicData uri="http://schemas.openxmlformats.org/drawingml/2006/picture">
                       <pic:pic xmlns:pic="http://schemas.openxmlformats.org/drawingml/2006/picture">
                         <pic:nvPicPr>
-                          <pic:cNvPr id="32" name="Picture" descr="results_files/figure-docx/fig-orchard_int-1.png"/>
+                          <pic:cNvPr id="33" name="Picture" descr="results_files/figure-docx/fig-orchard_int-1.png"/>
                           <pic:cNvPicPr>
                             <a:picLocks noChangeAspect="1" noChangeArrowheads="1"/>
                           </pic:cNvPicPr>
@@ -3670,21 +3709,18 @@
               </m:sSub>
             </m:oMath>
             <w:r>
-              <w:t xml:space="preserve"> = 0). Raw data are also shown and are weighted by their inverse sampling error (precision).</w:t>
-            </w:r>
-            <w:r>
-              <w:t xml:space="preserve"> </w:t>
+              <w:t xml:space="preserve"> = 0). Raw data are also shown and are weighted by their inverse sampling error (precision). Note raw data is truncated for ease of visualisation.</w:t>
             </w:r>
           </w:p>
         </w:tc>
-        <w:bookmarkEnd w:id="8"/>
+        <w:bookmarkEnd w:id="9"/>
       </w:tr>
     </w:tbl>
     <w:p>
       <w:pPr>
         <w:pStyle w:val="Heading2"/>
       </w:pPr>
-      <w:bookmarkStart w:id="9" w:name="Xe2bc17fd9e9f4877f1c79190d12acc279eca167"/>
+      <w:bookmarkStart w:id="10" w:name="Xe2bc17fd9e9f4877f1c79190d12acc279eca167"/>
       <w:r>
         <w:t>Corticosterone developmental impacts on mitochondrial function</w:t>
       </w:r>
@@ -3752,7 +3788,17 @@
         </w:r>
       </w:hyperlink>
       <w:r>
-        <w:t xml:space="preserve">a). Effect heterogeneity was high (95% Prediction Intervals: -3.07 to 1.23; Table </w:t>
+        <w:t xml:space="preserve">a), and there was no strong evidence for publication bias (See </w:t>
+      </w:r>
+      <w:r>
+        <w:rPr>
+          <w:i/>
+          <w:iCs/>
+        </w:rPr>
+        <w:t>Supplementary Materials</w:t>
+      </w:r>
+      <w:r>
+        <w:t xml:space="preserve">). Effect heterogeneity was high (95% Prediction Intervals: -3.07 to 1.23; Table </w:t>
       </w:r>
       <w:hyperlink w:anchor="tbl-heterogeneity">
         <w:r>
@@ -3902,6 +3948,7 @@
         <w:pStyle w:val="BodyText"/>
       </w:pPr>
       <w:r>
+        <w:lastRenderedPageBreak/>
         <w:t>Prenatal exposure to corticosterone had a larger negative impact on mitochondrial function than postnatal exposure (</w:t>
       </w:r>
       <m:oMath>
@@ -4203,7 +4250,6 @@
         <w:pStyle w:val="BodyText"/>
       </w:pPr>
       <w:r>
-        <w:lastRenderedPageBreak/>
         <w:t>While effects appeared to be stronger in mammals, there were no significant differences among classes (</w:t>
       </w:r>
       <m:oMath>
@@ -4454,22 +4500,22 @@
               <w:pStyle w:val="Compact"/>
               <w:jc w:val="center"/>
             </w:pPr>
-            <w:bookmarkStart w:id="10" w:name="fig-orchard_measure"/>
+            <w:bookmarkStart w:id="11" w:name="fig-orchard_measure"/>
             <w:r>
               <w:rPr>
                 <w:noProof/>
               </w:rPr>
               <w:drawing>
-                <wp:inline distT="0" distB="0" distL="0" distR="0" wp14:anchorId="118C1DCF" wp14:editId="47605515">
+                <wp:inline distT="0" distB="0" distL="0" distR="0" wp14:anchorId="48966438" wp14:editId="4C8F8F1C">
                   <wp:extent cx="6680200" cy="4473624"/>
                   <wp:effectExtent l="0" t="0" r="0" b="0"/>
-                  <wp:docPr id="35" name="Picture"/>
+                  <wp:docPr id="36" name="Picture"/>
                   <wp:cNvGraphicFramePr/>
                   <a:graphic xmlns:a="http://schemas.openxmlformats.org/drawingml/2006/main">
                     <a:graphicData uri="http://schemas.openxmlformats.org/drawingml/2006/picture">
                       <pic:pic xmlns:pic="http://schemas.openxmlformats.org/drawingml/2006/picture">
                         <pic:nvPicPr>
-                          <pic:cNvPr id="36" name="Picture" descr="results_files/figure-docx/fig-orchard_measure-1.png"/>
+                          <pic:cNvPr id="37" name="Picture" descr="results_files/figure-docx/fig-orchard_measure-1.png"/>
                           <pic:cNvPicPr>
                             <a:picLocks noChangeAspect="1" noChangeArrowheads="1"/>
                           </pic:cNvPicPr>
@@ -4561,20 +4607,21 @@
               </m:sSub>
             </m:oMath>
             <w:r>
-              <w:t xml:space="preserve"> = 0). Raw data are also shown and are weighted by their inverse sampling error (precision).</w:t>
+              <w:t xml:space="preserve"> = 0). Raw data are also shown and are weighted by their inverse sampling error (precision). Note raw data is truncated for ease of visualisation.</w:t>
             </w:r>
           </w:p>
         </w:tc>
-        <w:bookmarkEnd w:id="10"/>
+        <w:bookmarkEnd w:id="11"/>
       </w:tr>
     </w:tbl>
     <w:p>
       <w:pPr>
         <w:pStyle w:val="Heading2"/>
       </w:pPr>
-      <w:bookmarkStart w:id="11" w:name="X3eaa2f4fc97f53eb296ff61b4cde54c31beee68"/>
-      <w:bookmarkEnd w:id="9"/>
-      <w:r>
+      <w:bookmarkStart w:id="12" w:name="X3eaa2f4fc97f53eb296ff61b4cde54c31beee68"/>
+      <w:bookmarkEnd w:id="10"/>
+      <w:r>
+        <w:lastRenderedPageBreak/>
         <w:t>Social deprivation developmental impacts on mitochondrial function</w:t>
       </w:r>
     </w:p>
@@ -4641,7 +4688,17 @@
         </w:r>
       </w:hyperlink>
       <w:r>
-        <w:t xml:space="preserve">b). Effect heterogeneity was again high (95% Prediction Intervals: -3.43 to 1.82; Table </w:t>
+        <w:t xml:space="preserve">b), and there was also convincing evidence for publication bias (See </w:t>
+      </w:r>
+      <w:r>
+        <w:rPr>
+          <w:i/>
+          <w:iCs/>
+        </w:rPr>
+        <w:t>Supplementary Materials</w:t>
+      </w:r>
+      <w:r>
+        <w:t xml:space="preserve">). Effect heterogeneity was again high (95% Prediction Intervals: -3.43 to 1.82; Table </w:t>
       </w:r>
       <w:hyperlink w:anchor="tbl-heterogeneity">
         <w:r>
@@ -4817,11 +4874,7 @@
         </w:r>
       </w:hyperlink>
       <w:r>
-        <w:t xml:space="preserve">b). Effects were more negative for </w:t>
-      </w:r>
-      <w:r>
-        <w:lastRenderedPageBreak/>
-        <w:t>antioxidant capacity (</w:t>
+        <w:t>b). Effects were more negative for antioxidant capacity (</w:t>
       </w:r>
       <m:oMath>
         <m:r>
@@ -4996,22 +5049,22 @@
               <w:pStyle w:val="Compact"/>
               <w:jc w:val="center"/>
             </w:pPr>
-            <w:bookmarkStart w:id="12" w:name="fig-orchard_taxa"/>
+            <w:bookmarkStart w:id="13" w:name="fig-orchard_taxa"/>
             <w:r>
               <w:rPr>
                 <w:noProof/>
               </w:rPr>
               <w:drawing>
-                <wp:inline distT="0" distB="0" distL="0" distR="0" wp14:anchorId="55ACDA06" wp14:editId="6334F863">
+                <wp:inline distT="0" distB="0" distL="0" distR="0" wp14:anchorId="3A720C0D" wp14:editId="44451142">
                   <wp:extent cx="6680200" cy="2439513"/>
                   <wp:effectExtent l="0" t="0" r="0" b="0"/>
-                  <wp:docPr id="40" name="Picture"/>
+                  <wp:docPr id="41" name="Picture"/>
                   <wp:cNvGraphicFramePr/>
                   <a:graphic xmlns:a="http://schemas.openxmlformats.org/drawingml/2006/main">
                     <a:graphicData uri="http://schemas.openxmlformats.org/drawingml/2006/picture">
                       <pic:pic xmlns:pic="http://schemas.openxmlformats.org/drawingml/2006/picture">
                         <pic:nvPicPr>
-                          <pic:cNvPr id="41" name="Picture" descr="results_files/figure-docx/fig-orchard_taxa-1.png"/>
+                          <pic:cNvPr id="42" name="Picture" descr="results_files/figure-docx/fig-orchard_taxa-1.png"/>
                           <pic:cNvPicPr>
                             <a:picLocks noChangeAspect="1" noChangeArrowheads="1"/>
                           </pic:cNvPicPr>
@@ -5103,19 +5156,19 @@
               </m:sSub>
             </m:oMath>
             <w:r>
-              <w:t xml:space="preserve"> = 0). Raw data are also shown and are weighted by their inverse sampling error (precision)</w:t>
+              <w:t xml:space="preserve"> = 0). Raw data are also shown and are weighted by their inverse sampling error (precision). Note raw data is truncated for ease of visualisation.</w:t>
             </w:r>
           </w:p>
         </w:tc>
-        <w:bookmarkEnd w:id="12"/>
+        <w:bookmarkEnd w:id="13"/>
       </w:tr>
     </w:tbl>
     <w:p>
       <w:pPr>
         <w:pStyle w:val="Heading2"/>
       </w:pPr>
-      <w:bookmarkStart w:id="13" w:name="X1993f06334642c2668eb710601bf8c404293b64"/>
-      <w:bookmarkEnd w:id="11"/>
+      <w:bookmarkStart w:id="14" w:name="X1993f06334642c2668eb710601bf8c404293b64"/>
+      <w:bookmarkEnd w:id="12"/>
       <w:r>
         <w:t>Disturbance developmental impacts on mitochondrial function</w:t>
       </w:r>
@@ -5183,7 +5236,64 @@
         </w:r>
       </w:hyperlink>
       <w:r>
-        <w:t xml:space="preserve">c). Effect heterogeneity was high (95% Prediction Intervals: -3.17 to 1.57; Table </w:t>
+        <w:t xml:space="preserve">c). However, there was evidence for publication bias, which if truly present, would change the overall meta-analytic mean to </w:t>
+      </w:r>
+      <m:oMath>
+        <m:r>
+          <w:rPr>
+            <w:rFonts w:ascii="Cambria Math" w:hAnsi="Cambria Math"/>
+          </w:rPr>
+          <m:t>SM</m:t>
+        </m:r>
+        <m:sSub>
+          <m:sSubPr>
+            <m:ctrlPr>
+              <w:rPr>
+                <w:rFonts w:ascii="Cambria Math" w:hAnsi="Cambria Math"/>
+              </w:rPr>
+            </m:ctrlPr>
+          </m:sSubPr>
+          <m:e>
+            <m:r>
+              <w:rPr>
+                <w:rFonts w:ascii="Cambria Math" w:hAnsi="Cambria Math"/>
+              </w:rPr>
+              <m:t>D</m:t>
+            </m:r>
+          </m:e>
+          <m:sub>
+            <m:r>
+              <w:rPr>
+                <w:rFonts w:ascii="Cambria Math" w:hAnsi="Cambria Math"/>
+              </w:rPr>
+              <m:t>H</m:t>
+            </m:r>
+          </m:sub>
+        </m:sSub>
+      </m:oMath>
+      <w:r>
+        <w:t xml:space="preserve"> = 0.24 (95% CI = -0.6 to 1.08, </w:t>
+      </w:r>
+      <m:oMath>
+        <m:r>
+          <w:rPr>
+            <w:rFonts w:ascii="Cambria Math" w:hAnsi="Cambria Math"/>
+          </w:rPr>
+          <m:t>p</m:t>
+        </m:r>
+      </m:oMath>
+      <w:r>
+        <w:t xml:space="preserve"> = 0.57) (See </w:t>
+      </w:r>
+      <w:r>
+        <w:rPr>
+          <w:i/>
+          <w:iCs/>
+        </w:rPr>
+        <w:t>Supplementary Materials</w:t>
+      </w:r>
+      <w:r>
+        <w:t xml:space="preserve">). Effect heterogeneity was high (95% Prediction Intervals: -3.17 to 1.57; Table </w:t>
       </w:r>
       <w:hyperlink w:anchor="tbl-heterogeneity">
         <w:r>
@@ -5373,7 +5483,11 @@
         </m:sSub>
       </m:oMath>
       <w:r>
-        <w:t xml:space="preserve"> = -1.02, 95% CI: -1.92 to -0.12, </w:t>
+        <w:t xml:space="preserve"> = -1.02, 95% CI: -1.92 to -</w:t>
+      </w:r>
+      <w:r>
+        <w:lastRenderedPageBreak/>
+        <w:t xml:space="preserve">0.12, </w:t>
       </w:r>
       <m:oMath>
         <m:r>
@@ -5769,23 +5883,22 @@
               <w:pStyle w:val="Compact"/>
               <w:jc w:val="center"/>
             </w:pPr>
-            <w:bookmarkStart w:id="14" w:name="fig-orchard_prepost"/>
+            <w:bookmarkStart w:id="15" w:name="fig-orchard_prepost"/>
             <w:r>
               <w:rPr>
                 <w:noProof/>
               </w:rPr>
-              <w:lastRenderedPageBreak/>
               <w:drawing>
-                <wp:inline distT="0" distB="0" distL="0" distR="0" wp14:anchorId="0229D080" wp14:editId="19306C82">
+                <wp:inline distT="0" distB="0" distL="0" distR="0" wp14:anchorId="28B3F635" wp14:editId="1AF911F1">
                   <wp:extent cx="6680200" cy="2169763"/>
                   <wp:effectExtent l="0" t="0" r="0" b="0"/>
-                  <wp:docPr id="45" name="Picture"/>
+                  <wp:docPr id="46" name="Picture"/>
                   <wp:cNvGraphicFramePr/>
                   <a:graphic xmlns:a="http://schemas.openxmlformats.org/drawingml/2006/main">
                     <a:graphicData uri="http://schemas.openxmlformats.org/drawingml/2006/picture">
                       <pic:pic xmlns:pic="http://schemas.openxmlformats.org/drawingml/2006/picture">
                         <pic:nvPicPr>
-                          <pic:cNvPr id="46" name="Picture" descr="results_files/figure-docx/fig-orchard_prepost-1.png"/>
+                          <pic:cNvPr id="47" name="Picture" descr="results_files/figure-docx/fig-orchard_prepost-1.png"/>
                           <pic:cNvPicPr>
                             <a:picLocks noChangeAspect="1" noChangeArrowheads="1"/>
                           </pic:cNvPicPr>
@@ -5877,19 +5990,19 @@
               </m:sSub>
             </m:oMath>
             <w:r>
-              <w:t xml:space="preserve"> = 0). Raw data are also shown and are weighted by their inverse sampling error (precision)</w:t>
+              <w:t xml:space="preserve"> = 0). Raw data are also shown and are weighted by their inverse sampling error (precision). Note raw data is truncated for ease of visualisation.</w:t>
             </w:r>
           </w:p>
         </w:tc>
-        <w:bookmarkEnd w:id="14"/>
+        <w:bookmarkEnd w:id="15"/>
       </w:tr>
     </w:tbl>
     <w:p>
       <w:pPr>
         <w:pStyle w:val="Heading2"/>
       </w:pPr>
-      <w:bookmarkStart w:id="15" w:name="Xa705be15309f24333faaeb6831ae288750d7037"/>
-      <w:bookmarkEnd w:id="13"/>
+      <w:bookmarkStart w:id="16" w:name="Xa705be15309f24333faaeb6831ae288750d7037"/>
+      <w:bookmarkEnd w:id="14"/>
       <w:r>
         <w:t>Nutrition developmental impacts on mitochondrial function</w:t>
       </w:r>
@@ -5957,7 +6070,64 @@
         </w:r>
       </w:hyperlink>
       <w:r>
-        <w:t xml:space="preserve">d). Effect heterogeneity was high (95% Prediction Intervals: -2.85 to 2.08; Table </w:t>
+        <w:t>d). There also was evidence for publication bias. Corrected meta-analytic mean estimates, if publication bias were indeed present, may instead be slightly positive (</w:t>
+      </w:r>
+      <m:oMath>
+        <m:r>
+          <w:rPr>
+            <w:rFonts w:ascii="Cambria Math" w:hAnsi="Cambria Math"/>
+          </w:rPr>
+          <m:t>SM</m:t>
+        </m:r>
+        <m:sSub>
+          <m:sSubPr>
+            <m:ctrlPr>
+              <w:rPr>
+                <w:rFonts w:ascii="Cambria Math" w:hAnsi="Cambria Math"/>
+              </w:rPr>
+            </m:ctrlPr>
+          </m:sSubPr>
+          <m:e>
+            <m:r>
+              <w:rPr>
+                <w:rFonts w:ascii="Cambria Math" w:hAnsi="Cambria Math"/>
+              </w:rPr>
+              <m:t>D</m:t>
+            </m:r>
+          </m:e>
+          <m:sub>
+            <m:r>
+              <w:rPr>
+                <w:rFonts w:ascii="Cambria Math" w:hAnsi="Cambria Math"/>
+              </w:rPr>
+              <m:t>H</m:t>
+            </m:r>
+          </m:sub>
+        </m:sSub>
+      </m:oMath>
+      <w:r>
+        <w:t xml:space="preserve"> = 0.17, 95% CI = -0.58 to 0.91, </w:t>
+      </w:r>
+      <m:oMath>
+        <m:r>
+          <w:rPr>
+            <w:rFonts w:ascii="Cambria Math" w:hAnsi="Cambria Math"/>
+          </w:rPr>
+          <m:t>p</m:t>
+        </m:r>
+      </m:oMath>
+      <w:r>
+        <w:t xml:space="preserve"> = 0.66) (See </w:t>
+      </w:r>
+      <w:r>
+        <w:rPr>
+          <w:i/>
+          <w:iCs/>
+        </w:rPr>
+        <w:t>Supplementary Materials</w:t>
+      </w:r>
+      <w:r>
+        <w:t xml:space="preserve">).Effect heterogeneity was high (95% Prediction Intervals: -2.85 to 2.08; Table </w:t>
       </w:r>
       <w:hyperlink w:anchor="tbl-heterogeneity">
         <w:r>
@@ -6209,7 +6379,11 @@
         </w:r>
       </w:hyperlink>
       <w:r>
-        <w:t>a) and there was weak evidence for an interaction between measurement type and under/over-nutrition (</w:t>
+        <w:t>a) and there was weak evidence for an interaction between measurement type and under/over-</w:t>
+      </w:r>
+      <w:r>
+        <w:lastRenderedPageBreak/>
+        <w:t>nutrition (</w:t>
       </w:r>
       <m:oMath>
         <m:sSub>
@@ -6434,23 +6608,22 @@
               <w:pStyle w:val="Compact"/>
               <w:jc w:val="center"/>
             </w:pPr>
-            <w:bookmarkStart w:id="16" w:name="fig-orchard_nutrition"/>
+            <w:bookmarkStart w:id="17" w:name="fig-orchard_nutrition"/>
             <w:r>
               <w:rPr>
                 <w:noProof/>
               </w:rPr>
-              <w:lastRenderedPageBreak/>
               <w:drawing>
-                <wp:inline distT="0" distB="0" distL="0" distR="0" wp14:anchorId="71BF7EEF" wp14:editId="5A758125">
+                <wp:inline distT="0" distB="0" distL="0" distR="0" wp14:anchorId="6032175A" wp14:editId="7CB6B880">
                   <wp:extent cx="6680200" cy="2969853"/>
                   <wp:effectExtent l="0" t="0" r="0" b="0"/>
-                  <wp:docPr id="50" name="Picture"/>
+                  <wp:docPr id="51" name="Picture"/>
                   <wp:cNvGraphicFramePr/>
                   <a:graphic xmlns:a="http://schemas.openxmlformats.org/drawingml/2006/main">
                     <a:graphicData uri="http://schemas.openxmlformats.org/drawingml/2006/picture">
                       <pic:pic xmlns:pic="http://schemas.openxmlformats.org/drawingml/2006/picture">
                         <pic:nvPicPr>
-                          <pic:cNvPr id="51" name="Picture" descr="results_files/figure-docx/fig-orchard_nutrition-1.png"/>
+                          <pic:cNvPr id="52" name="Picture" descr="results_files/figure-docx/fig-orchard_nutrition-1.png"/>
                           <pic:cNvPicPr>
                             <a:picLocks noChangeAspect="1" noChangeArrowheads="1"/>
                           </pic:cNvPicPr>
@@ -6503,7 +6676,7 @@
                 <w:b/>
                 <w:bCs/>
               </w:rPr>
-              <w:t>Overall meta-analytic mean estimates for nutritional stressors (a) under- and over-nutrition, (b) nutrition type and (c) nutrition type and over/under-nutrition</w:t>
+              <w:t>Overall meta-analytic mean estimates for nutritional stressors (a) under- and over-nutrition and (b) nutrition type</w:t>
             </w:r>
             <w:r>
               <w:t xml:space="preserve">. Mean estimates are shown as large points, with 95% confidence (thick black bars) and prediction (thin black bars). The number of effects (k) along with the number of studies (in parantheses) are shown provided for each stressor type. The dashed line represents no effect (i.e., </w:t>
@@ -6542,20 +6715,20 @@
               </m:sSub>
             </m:oMath>
             <w:r>
-              <w:t xml:space="preserve"> = 0). Raw data are also shown and are weighted by their inverse sampling error (precision)</w:t>
+              <w:t xml:space="preserve"> = 0). Raw data are also shown and are weighted by their inverse sampling error (precision). Note raw data is truncated for ease of visualisation.</w:t>
             </w:r>
           </w:p>
         </w:tc>
-        <w:bookmarkEnd w:id="16"/>
+        <w:bookmarkEnd w:id="17"/>
       </w:tr>
     </w:tbl>
     <w:p>
       <w:pPr>
         <w:pStyle w:val="Heading1"/>
       </w:pPr>
-      <w:bookmarkStart w:id="17" w:name="references"/>
-      <w:bookmarkEnd w:id="5"/>
-      <w:bookmarkEnd w:id="15"/>
+      <w:bookmarkStart w:id="18" w:name="references"/>
+      <w:bookmarkEnd w:id="6"/>
+      <w:bookmarkEnd w:id="16"/>
       <w:r>
         <w:t>References</w:t>
       </w:r>
@@ -6569,8 +6742,8 @@
       <w:pPr>
         <w:pStyle w:val="Bibliography"/>
       </w:pPr>
-      <w:bookmarkStart w:id="18" w:name="ref-Bonett2008"/>
-      <w:bookmarkStart w:id="19" w:name="refs"/>
+      <w:bookmarkStart w:id="19" w:name="ref-Bonett2008"/>
+      <w:bookmarkStart w:id="20" w:name="refs"/>
       <w:r>
         <w:rPr>
           <w:smallCaps/>
@@ -6605,8 +6778,8 @@
       <w:pPr>
         <w:pStyle w:val="Bibliography"/>
       </w:pPr>
-      <w:bookmarkStart w:id="20" w:name="ref-Bonett2009"/>
-      <w:bookmarkEnd w:id="18"/>
+      <w:bookmarkStart w:id="21" w:name="ref-Bonett2009"/>
+      <w:bookmarkEnd w:id="19"/>
       <w:r>
         <w:rPr>
           <w:smallCaps/>
@@ -6641,8 +6814,8 @@
       <w:pPr>
         <w:pStyle w:val="Bibliography"/>
       </w:pPr>
-      <w:bookmarkStart w:id="21" w:name="ref-Borenstein2009"/>
-      <w:bookmarkEnd w:id="20"/>
+      <w:bookmarkStart w:id="22" w:name="ref-Borenstein2009"/>
+      <w:bookmarkEnd w:id="21"/>
       <w:r>
         <w:rPr>
           <w:smallCaps/>
@@ -6676,12 +6849,13 @@
       <w:pPr>
         <w:pStyle w:val="Bibliography"/>
       </w:pPr>
-      <w:bookmarkStart w:id="22" w:name="ref-kumar2022timetree"/>
-      <w:bookmarkEnd w:id="21"/>
+      <w:bookmarkStart w:id="23" w:name="ref-kumar2022timetree"/>
+      <w:bookmarkEnd w:id="22"/>
       <w:r>
         <w:rPr>
           <w:smallCaps/>
         </w:rPr>
+        <w:lastRenderedPageBreak/>
         <w:t>Kumar, S.</w:t>
       </w:r>
       <w:r>
@@ -6775,8 +6949,8 @@
       <w:pPr>
         <w:pStyle w:val="Bibliography"/>
       </w:pPr>
-      <w:bookmarkStart w:id="23" w:name="ref-Michonneau2016-if"/>
-      <w:bookmarkEnd w:id="22"/>
+      <w:bookmarkStart w:id="24" w:name="ref-Michonneau2016-if"/>
+      <w:bookmarkEnd w:id="23"/>
       <w:r>
         <w:rPr>
           <w:smallCaps/>
@@ -6829,8 +7003,8 @@
       <w:pPr>
         <w:pStyle w:val="Bibliography"/>
       </w:pPr>
-      <w:bookmarkStart w:id="24" w:name="ref-nakagawaorchard"/>
-      <w:bookmarkEnd w:id="23"/>
+      <w:bookmarkStart w:id="25" w:name="ref-Nakagawa2022-gy"/>
+      <w:bookmarkEnd w:id="24"/>
       <w:r>
         <w:rPr>
           <w:smallCaps/>
@@ -6853,7 +7027,7 @@
         <w:rPr>
           <w:smallCaps/>
         </w:rPr>
-        <w:t>O’Dea, R.E.</w:t>
+        <w:t>Jennions, M.D.</w:t>
       </w:r>
       <w:r>
         <w:t xml:space="preserve">, </w:t>
@@ -6862,7 +7036,7 @@
         <w:rPr>
           <w:smallCaps/>
         </w:rPr>
-        <w:t>Pottier, P.</w:t>
+        <w:t>Koricheva, J.</w:t>
       </w:r>
       <w:r>
         <w:t xml:space="preserve">, </w:t>
@@ -6871,7 +7045,7 @@
         <w:rPr>
           <w:smallCaps/>
         </w:rPr>
-        <w:t>Rutkowska, J.</w:t>
+        <w:t>Daniel W. A. Noble, T.H.P.</w:t>
       </w:r>
       <w:r>
         <w:t xml:space="preserve">, </w:t>
@@ -6880,7 +7054,7 @@
         <w:rPr>
           <w:smallCaps/>
         </w:rPr>
-        <w:t>Senior, A.M.</w:t>
+        <w:t>Sánchez-Tójar, A.</w:t>
       </w:r>
       <w:r>
         <w:t xml:space="preserve">, </w:t>
@@ -6898,10 +7072,10 @@
         <w:rPr>
           <w:smallCaps/>
         </w:rPr>
-        <w:t>Noble, D.W.</w:t>
-      </w:r>
-      <w:r>
-        <w:t xml:space="preserve"> (2023) orchaRd 2.0: An r package for visualising meta-analyses with orchard plots. </w:t>
+        <w:t>O’Dea, R.E.</w:t>
+      </w:r>
+      <w:r>
+        <w:t xml:space="preserve"> (2022) Methods for testing publication bias in ecological and evolutionary meta-analyses. </w:t>
       </w:r>
       <w:r>
         <w:rPr>
@@ -6918,23 +7092,121 @@
           <w:b/>
           <w:bCs/>
         </w:rPr>
-        <w:t>14</w:t>
-      </w:r>
-      <w:r>
-        <w:t>, 2003–2010. Wiley Online Library.</w:t>
+        <w:t>13</w:t>
+      </w:r>
+      <w:r>
+        <w:t>, 4–21.</w:t>
       </w:r>
     </w:p>
     <w:p>
       <w:pPr>
         <w:pStyle w:val="Bibliography"/>
       </w:pPr>
-      <w:bookmarkStart w:id="25" w:name="ref-Nakagawa2021-ls"/>
-      <w:bookmarkEnd w:id="24"/>
+      <w:bookmarkStart w:id="26" w:name="ref-nakagawaorchard"/>
+      <w:bookmarkEnd w:id="25"/>
       <w:r>
         <w:rPr>
           <w:smallCaps/>
         </w:rPr>
-        <w:lastRenderedPageBreak/>
+        <w:t>Nakagawa, S.</w:t>
+      </w:r>
+      <w:r>
+        <w:t xml:space="preserve">, </w:t>
+      </w:r>
+      <w:r>
+        <w:rPr>
+          <w:smallCaps/>
+        </w:rPr>
+        <w:t>Lagisz, M.</w:t>
+      </w:r>
+      <w:r>
+        <w:t xml:space="preserve">, </w:t>
+      </w:r>
+      <w:r>
+        <w:rPr>
+          <w:smallCaps/>
+        </w:rPr>
+        <w:t>O’Dea, R.E.</w:t>
+      </w:r>
+      <w:r>
+        <w:t xml:space="preserve">, </w:t>
+      </w:r>
+      <w:r>
+        <w:rPr>
+          <w:smallCaps/>
+        </w:rPr>
+        <w:t>Pottier, P.</w:t>
+      </w:r>
+      <w:r>
+        <w:t xml:space="preserve">, </w:t>
+      </w:r>
+      <w:r>
+        <w:rPr>
+          <w:smallCaps/>
+        </w:rPr>
+        <w:t>Rutkowska, J.</w:t>
+      </w:r>
+      <w:r>
+        <w:t xml:space="preserve">, </w:t>
+      </w:r>
+      <w:r>
+        <w:rPr>
+          <w:smallCaps/>
+        </w:rPr>
+        <w:t>Senior, A.M.</w:t>
+      </w:r>
+      <w:r>
+        <w:t xml:space="preserve">, </w:t>
+      </w:r>
+      <w:r>
+        <w:rPr>
+          <w:smallCaps/>
+        </w:rPr>
+        <w:t>Yang, Y.</w:t>
+      </w:r>
+      <w:r>
+        <w:t xml:space="preserve"> &amp; </w:t>
+      </w:r>
+      <w:r>
+        <w:rPr>
+          <w:smallCaps/>
+        </w:rPr>
+        <w:t>Noble, D.W.</w:t>
+      </w:r>
+      <w:r>
+        <w:t xml:space="preserve"> (2023) orchaRd 2.0: An r package for visualising meta-analyses with orchard plots. </w:t>
+      </w:r>
+      <w:r>
+        <w:rPr>
+          <w:i/>
+          <w:iCs/>
+        </w:rPr>
+        <w:t>Methods in Ecology and Evolution</w:t>
+      </w:r>
+      <w:r>
+        <w:t xml:space="preserve"> </w:t>
+      </w:r>
+      <w:r>
+        <w:rPr>
+          <w:b/>
+          <w:bCs/>
+        </w:rPr>
+        <w:t>14</w:t>
+      </w:r>
+      <w:r>
+        <w:t>, 2003–2010. Wiley Online Library.</w:t>
+      </w:r>
+    </w:p>
+    <w:p>
+      <w:pPr>
+        <w:pStyle w:val="Bibliography"/>
+      </w:pPr>
+      <w:bookmarkStart w:id="27" w:name="ref-Nakagawa2021-ls"/>
+      <w:bookmarkEnd w:id="26"/>
+      <w:r>
+        <w:rPr>
+          <w:smallCaps/>
+        </w:rPr>
         <w:t>Nakagawa, S.</w:t>
       </w:r>
       <w:r>
@@ -7019,8 +7291,8 @@
       <w:pPr>
         <w:pStyle w:val="Bibliography"/>
       </w:pPr>
-      <w:bookmarkStart w:id="26" w:name="ref-Nakagawa2012-oc"/>
-      <w:bookmarkEnd w:id="25"/>
+      <w:bookmarkStart w:id="28" w:name="ref-Nakagawa2012-oc"/>
+      <w:bookmarkEnd w:id="27"/>
       <w:r>
         <w:rPr>
           <w:smallCaps/>
@@ -7064,8 +7336,8 @@
       <w:pPr>
         <w:pStyle w:val="Bibliography"/>
       </w:pPr>
-      <w:bookmarkStart w:id="27" w:name="ref-Noble2022-ty"/>
-      <w:bookmarkEnd w:id="26"/>
+      <w:bookmarkStart w:id="29" w:name="ref-Noble2022-ty"/>
+      <w:bookmarkEnd w:id="28"/>
       <w:r>
         <w:rPr>
           <w:smallCaps/>
@@ -7154,8 +7426,8 @@
       <w:pPr>
         <w:pStyle w:val="Bibliography"/>
       </w:pPr>
-      <w:bookmarkStart w:id="28" w:name="ref-Paradis2019-gx"/>
-      <w:bookmarkEnd w:id="27"/>
+      <w:bookmarkStart w:id="30" w:name="ref-Paradis2019-gx"/>
+      <w:bookmarkEnd w:id="29"/>
       <w:r>
         <w:rPr>
           <w:smallCaps/>
@@ -7199,8 +7471,8 @@
       <w:pPr>
         <w:pStyle w:val="Bibliography"/>
       </w:pPr>
-      <w:bookmarkStart w:id="29" w:name="ref-Revell2012-vq"/>
-      <w:bookmarkEnd w:id="28"/>
+      <w:bookmarkStart w:id="31" w:name="ref-Revell2012-vq"/>
+      <w:bookmarkEnd w:id="30"/>
       <w:r>
         <w:rPr>
           <w:smallCaps/>
@@ -7235,8 +7507,8 @@
       <w:pPr>
         <w:pStyle w:val="Bibliography"/>
       </w:pPr>
-      <w:bookmarkStart w:id="30" w:name="ref-Viechtbauer2010-fn"/>
-      <w:bookmarkEnd w:id="29"/>
+      <w:bookmarkStart w:id="32" w:name="ref-Viechtbauer2010-fn"/>
+      <w:bookmarkEnd w:id="31"/>
       <w:r>
         <w:rPr>
           <w:smallCaps/>
@@ -7271,8 +7543,8 @@
       <w:pPr>
         <w:pStyle w:val="Bibliography"/>
       </w:pPr>
-      <w:bookmarkStart w:id="31" w:name="ref-Yang2023"/>
-      <w:bookmarkEnd w:id="30"/>
+      <w:bookmarkStart w:id="33" w:name="ref-Yang2023"/>
+      <w:bookmarkEnd w:id="32"/>
       <w:r>
         <w:rPr>
           <w:smallCaps/>
@@ -7342,8 +7614,8 @@
       <w:pPr>
         <w:pStyle w:val="Bibliography"/>
       </w:pPr>
-      <w:bookmarkStart w:id="32" w:name="ref-Yu2017-wj"/>
-      <w:bookmarkEnd w:id="31"/>
+      <w:bookmarkStart w:id="34" w:name="ref-Yu2017-wj"/>
+      <w:bookmarkEnd w:id="33"/>
       <w:r>
         <w:rPr>
           <w:smallCaps/>
@@ -7410,8 +7682,8 @@
         <w:t>, 28–36, doi:10.1111/2041–210X.12628.</w:t>
       </w:r>
     </w:p>
-    <w:bookmarkEnd w:id="19"/>
-    <w:bookmarkEnd w:id="32"/>
+    <w:bookmarkEnd w:id="20"/>
+    <w:bookmarkEnd w:id="34"/>
     <w:p>
       <w:pPr>
         <w:pStyle w:val="BodyText"/>
@@ -7421,8 +7693,8 @@
       <w:pPr>
         <w:pStyle w:val="Heading1"/>
       </w:pPr>
-      <w:bookmarkStart w:id="33" w:name="supplementary-materials"/>
-      <w:bookmarkEnd w:id="17"/>
+      <w:bookmarkStart w:id="35" w:name="supplementary-materials"/>
+      <w:bookmarkEnd w:id="18"/>
       <w:r>
         <w:t>Supplementary Materials</w:t>
       </w:r>
@@ -7447,7 +7719,7 @@
               <w:pStyle w:val="ImageCaption"/>
               <w:spacing w:before="200"/>
             </w:pPr>
-            <w:bookmarkStart w:id="34" w:name="tbl-heterogeneity_cv"/>
+            <w:bookmarkStart w:id="36" w:name="tbl-heterogeneity_cv"/>
             <w:r>
               <w:t>Table 2- Heterogeneity estimates using CV for developmental stressor datasets</w:t>
             </w:r>
@@ -7516,6 +7788,7 @@
                         <w:rPr>
                           <w:rFonts w:ascii="Cambria Math" w:hAnsi="Cambria Math"/>
                         </w:rPr>
+                        <w:lastRenderedPageBreak/>
                         <m:t>Stressor</m:t>
                       </m:r>
                     </m:oMath>
@@ -9837,7 +10110,7 @@
                 </w:p>
               </w:tc>
             </w:tr>
-            <w:bookmarkEnd w:id="34"/>
+            <w:bookmarkEnd w:id="36"/>
           </w:tbl>
           <w:p>
             <w:pPr>
@@ -9859,8 +10132,9 @@
               <w:pStyle w:val="ImageCaption"/>
               <w:spacing w:before="200"/>
             </w:pPr>
-            <w:bookmarkStart w:id="35" w:name="tbl-heterogeneity_m2"/>
+            <w:bookmarkStart w:id="37" w:name="tbl-heterogeneity_m2"/>
             <w:r>
+              <w:lastRenderedPageBreak/>
               <w:t>Table 3- Heterogeneity M2</w:t>
             </w:r>
           </w:p>
@@ -11411,7 +11685,6 @@
                       <w:sz w:val="22"/>
                       <w:szCs w:val="22"/>
                     </w:rPr>
-                    <w:lastRenderedPageBreak/>
                     <w:t>Nutrition</w:t>
                   </w:r>
                 </w:p>
@@ -12220,7 +12493,7 @@
                 </w:p>
               </w:tc>
             </w:tr>
-            <w:bookmarkEnd w:id="35"/>
+            <w:bookmarkEnd w:id="37"/>
           </w:tbl>
           <w:p>
             <w:pPr>
@@ -12232,9 +12505,399 @@
           </w:p>
         </w:tc>
       </w:tr>
-      <w:bookmarkEnd w:id="33"/>
     </w:tbl>
-    <w:p/>
+    <w:p>
+      <w:pPr>
+        <w:pStyle w:val="Heading4"/>
+      </w:pPr>
+      <w:bookmarkStart w:id="38" w:name="publicaton-bias"/>
+      <w:r>
+        <w:lastRenderedPageBreak/>
+        <w:t>Publicaton bias</w:t>
+      </w:r>
+    </w:p>
+    <w:tbl>
+      <w:tblPr>
+        <w:tblStyle w:val="Table"/>
+        <w:tblW w:w="5000" w:type="pct"/>
+        <w:tblLayout w:type="fixed"/>
+        <w:tblLook w:val="0000" w:firstRow="0" w:lastRow="0" w:firstColumn="0" w:lastColumn="0" w:noHBand="0" w:noVBand="0"/>
+      </w:tblPr>
+      <w:tblGrid>
+        <w:gridCol w:w="10538"/>
+      </w:tblGrid>
+      <w:tr>
+        <w:tc>
+          <w:tcPr>
+            <w:tcW w:w="7920" w:type="dxa"/>
+          </w:tcPr>
+          <w:p>
+            <w:pPr>
+              <w:pStyle w:val="Compact"/>
+              <w:jc w:val="center"/>
+            </w:pPr>
+            <w:bookmarkStart w:id="39" w:name="fig-funnels"/>
+            <w:r>
+              <w:rPr>
+                <w:noProof/>
+              </w:rPr>
+              <w:drawing>
+                <wp:inline distT="0" distB="0" distL="0" distR="0" wp14:anchorId="08D0FA6B" wp14:editId="54238E59">
+                  <wp:extent cx="6680200" cy="5523293"/>
+                  <wp:effectExtent l="0" t="0" r="0" b="0"/>
+                  <wp:docPr id="76" name="Picture"/>
+                  <wp:cNvGraphicFramePr/>
+                  <a:graphic xmlns:a="http://schemas.openxmlformats.org/drawingml/2006/main">
+                    <a:graphicData uri="http://schemas.openxmlformats.org/drawingml/2006/picture">
+                      <pic:pic xmlns:pic="http://schemas.openxmlformats.org/drawingml/2006/picture">
+                        <pic:nvPicPr>
+                          <pic:cNvPr id="77" name="Picture" descr="results_files/figure-docx/fig-funnels-1.png"/>
+                          <pic:cNvPicPr>
+                            <a:picLocks noChangeAspect="1" noChangeArrowheads="1"/>
+                          </pic:cNvPicPr>
+                        </pic:nvPicPr>
+                        <pic:blipFill>
+                          <a:blip r:embed="rId11"/>
+                          <a:stretch>
+                            <a:fillRect/>
+                          </a:stretch>
+                        </pic:blipFill>
+                        <pic:spPr bwMode="auto">
+                          <a:xfrm>
+                            <a:off x="0" y="0"/>
+                            <a:ext cx="6680200" cy="5523293"/>
+                          </a:xfrm>
+                          <a:prstGeom prst="rect">
+                            <a:avLst/>
+                          </a:prstGeom>
+                          <a:noFill/>
+                          <a:ln w="9525">
+                            <a:noFill/>
+                            <a:headEnd/>
+                            <a:tailEnd/>
+                          </a:ln>
+                        </pic:spPr>
+                      </pic:pic>
+                    </a:graphicData>
+                  </a:graphic>
+                </wp:inline>
+              </w:drawing>
+            </w:r>
+          </w:p>
+          <w:p>
+            <w:pPr>
+              <w:pStyle w:val="ImageCaption"/>
+              <w:spacing w:before="200"/>
+            </w:pPr>
+            <w:r>
+              <w:rPr>
+                <w:b/>
+                <w:bCs/>
+              </w:rPr>
+              <w:t>Figure</w:t>
+            </w:r>
+            <w:r>
+              <w:t xml:space="preserve"> 7- </w:t>
+            </w:r>
+            <w:r>
+              <w:rPr>
+                <w:b/>
+                <w:bCs/>
+              </w:rPr>
+              <w:t>Funnel plots for each developmental stressor dataset</w:t>
+            </w:r>
+            <w:r>
+              <w:t xml:space="preserve">. Each point represents an effect size (SMDH) and its precision (1/SE). The dashed line represents no effect (i.e., </w:t>
+            </w:r>
+            <m:oMath>
+              <m:r>
+                <w:rPr>
+                  <w:rFonts w:ascii="Cambria Math" w:hAnsi="Cambria Math"/>
+                </w:rPr>
+                <m:t>SM</m:t>
+              </m:r>
+              <m:sSub>
+                <m:sSubPr>
+                  <m:ctrlPr>
+                    <w:rPr>
+                      <w:rFonts w:ascii="Cambria Math" w:hAnsi="Cambria Math"/>
+                    </w:rPr>
+                  </m:ctrlPr>
+                </m:sSubPr>
+                <m:e>
+                  <m:r>
+                    <w:rPr>
+                      <w:rFonts w:ascii="Cambria Math" w:hAnsi="Cambria Math"/>
+                    </w:rPr>
+                    <m:t>D</m:t>
+                  </m:r>
+                </m:e>
+                <m:sub>
+                  <m:r>
+                    <w:rPr>
+                      <w:rFonts w:ascii="Cambria Math" w:hAnsi="Cambria Math"/>
+                    </w:rPr>
+                    <m:t>H</m:t>
+                  </m:r>
+                </m:sub>
+              </m:sSub>
+            </m:oMath>
+            <w:r>
+              <w:t xml:space="preserve"> = 0).</w:t>
+            </w:r>
+          </w:p>
+        </w:tc>
+        <w:bookmarkEnd w:id="39"/>
+      </w:tr>
+    </w:tbl>
+    <w:p>
+      <w:pPr>
+        <w:pStyle w:val="BodyText"/>
+      </w:pPr>
+      <w:r>
+        <w:t>While there was evidence for funnel asymmetry for the corticosterone (</w:t>
+      </w:r>
+      <w:hyperlink w:anchor="fig-funnels">
+        <w:r>
+          <w:rPr>
+            <w:rStyle w:val="Hyperlink"/>
+          </w:rPr>
+          <w:t>Figure 7</w:t>
+        </w:r>
+      </w:hyperlink>
+      <w:r>
+        <w:t>a), disturbance (</w:t>
+      </w:r>
+      <w:hyperlink w:anchor="fig-funnels">
+        <w:r>
+          <w:rPr>
+            <w:rStyle w:val="Hyperlink"/>
+          </w:rPr>
+          <w:t>Figure 7</w:t>
+        </w:r>
+      </w:hyperlink>
+      <w:r>
+        <w:t>b), and social deprivation datasets (</w:t>
+      </w:r>
+      <w:hyperlink w:anchor="fig-funnels">
+        <w:r>
+          <w:rPr>
+            <w:rStyle w:val="Hyperlink"/>
+          </w:rPr>
+          <w:t>Figure 7</w:t>
+        </w:r>
+      </w:hyperlink>
+      <w:r>
+        <w:t>c), this was not the case for the nutrition dataset (</w:t>
+      </w:r>
+      <w:hyperlink w:anchor="fig-funnels">
+        <w:r>
+          <w:rPr>
+            <w:rStyle w:val="Hyperlink"/>
+          </w:rPr>
+          <w:t>Figure 7</w:t>
+        </w:r>
+      </w:hyperlink>
+      <w:r>
+        <w:t>c). However, overall asymmetry is likely driven by small sample sizes in most of these datasets.</w:t>
+      </w:r>
+    </w:p>
+    <w:p>
+      <w:pPr>
+        <w:pStyle w:val="BodyText"/>
+      </w:pPr>
+      <w:r>
+        <w:t>We more formally tested for publication bias by including the inverse effective sample size as a moderator in our MLMA models, which better controlled for sources of heterogeneity. Overall, we found no evidence for a significant slope, indicative of possible publication bias, for the corticosterone (</w:t>
+      </w:r>
+      <m:oMath>
+        <m:r>
+          <w:rPr>
+            <w:rFonts w:ascii="Cambria Math" w:hAnsi="Cambria Math"/>
+          </w:rPr>
+          <m:t>β</m:t>
+        </m:r>
+      </m:oMath>
+      <w:r>
+        <w:t xml:space="preserve"> = 1.06, 95% CI = -1.35 to 3.47, </w:t>
+      </w:r>
+      <m:oMath>
+        <m:r>
+          <w:rPr>
+            <w:rFonts w:ascii="Cambria Math" w:hAnsi="Cambria Math"/>
+          </w:rPr>
+          <m:t>p</m:t>
+        </m:r>
+      </m:oMath>
+      <w:r>
+        <w:t xml:space="preserve"> = 0.39)or deprvivation (</w:t>
+      </w:r>
+      <m:oMath>
+        <m:r>
+          <w:rPr>
+            <w:rFonts w:ascii="Cambria Math" w:hAnsi="Cambria Math"/>
+          </w:rPr>
+          <m:t>β</m:t>
+        </m:r>
+      </m:oMath>
+      <w:r>
+        <w:t xml:space="preserve"> = -0.76, 95% CI = -3.92 to 2.41, </w:t>
+      </w:r>
+      <m:oMath>
+        <m:r>
+          <w:rPr>
+            <w:rFonts w:ascii="Cambria Math" w:hAnsi="Cambria Math"/>
+          </w:rPr>
+          <m:t>p</m:t>
+        </m:r>
+      </m:oMath>
+      <w:r>
+        <w:t xml:space="preserve"> = 0.64) datasets. However, we did find evidence for a significant slope for the disturbance model (</w:t>
+      </w:r>
+      <m:oMath>
+        <m:r>
+          <w:rPr>
+            <w:rFonts w:ascii="Cambria Math" w:hAnsi="Cambria Math"/>
+          </w:rPr>
+          <m:t>β</m:t>
+        </m:r>
+      </m:oMath>
+      <w:r>
+        <w:t xml:space="preserve"> = -3.94, 95% CI = -6.89 to -0.99, </w:t>
+      </w:r>
+      <m:oMath>
+        <m:r>
+          <w:rPr>
+            <w:rFonts w:ascii="Cambria Math" w:hAnsi="Cambria Math"/>
+          </w:rPr>
+          <m:t>p</m:t>
+        </m:r>
+      </m:oMath>
+      <w:r>
+        <w:t xml:space="preserve"> = 0.01) and nutriton model (</w:t>
+      </w:r>
+      <m:oMath>
+        <m:r>
+          <w:rPr>
+            <w:rFonts w:ascii="Cambria Math" w:hAnsi="Cambria Math"/>
+          </w:rPr>
+          <m:t>β</m:t>
+        </m:r>
+      </m:oMath>
+      <w:r>
+        <w:t xml:space="preserve"> = -2.09, 95% CI = -3.71 to -0.47, </w:t>
+      </w:r>
+      <m:oMath>
+        <m:r>
+          <w:rPr>
+            <w:rFonts w:ascii="Cambria Math" w:hAnsi="Cambria Math"/>
+          </w:rPr>
+          <m:t>p</m:t>
+        </m:r>
+      </m:oMath>
+      <w:r>
+        <w:t xml:space="preserve"> = 0.01). Re-fitting models with the inverse effective sample size as a moderator suggested that, if publicaton bias was present, overall meta-analytic means would </w:t>
+      </w:r>
+      <w:r>
+        <w:lastRenderedPageBreak/>
+        <w:t xml:space="preserve">change to </w:t>
+      </w:r>
+      <m:oMath>
+        <m:r>
+          <w:rPr>
+            <w:rFonts w:ascii="Cambria Math" w:hAnsi="Cambria Math"/>
+          </w:rPr>
+          <m:t>SM</m:t>
+        </m:r>
+        <m:sSub>
+          <m:sSubPr>
+            <m:ctrlPr>
+              <w:rPr>
+                <w:rFonts w:ascii="Cambria Math" w:hAnsi="Cambria Math"/>
+              </w:rPr>
+            </m:ctrlPr>
+          </m:sSubPr>
+          <m:e>
+            <m:r>
+              <w:rPr>
+                <w:rFonts w:ascii="Cambria Math" w:hAnsi="Cambria Math"/>
+              </w:rPr>
+              <m:t>D</m:t>
+            </m:r>
+          </m:e>
+          <m:sub>
+            <m:r>
+              <w:rPr>
+                <w:rFonts w:ascii="Cambria Math" w:hAnsi="Cambria Math"/>
+              </w:rPr>
+              <m:t>H</m:t>
+            </m:r>
+          </m:sub>
+        </m:sSub>
+      </m:oMath>
+      <w:r>
+        <w:t xml:space="preserve"> = 0.24 (95% CI = -0.6 to 1.08, </w:t>
+      </w:r>
+      <m:oMath>
+        <m:r>
+          <w:rPr>
+            <w:rFonts w:ascii="Cambria Math" w:hAnsi="Cambria Math"/>
+          </w:rPr>
+          <m:t>p</m:t>
+        </m:r>
+      </m:oMath>
+      <w:r>
+        <w:t xml:space="preserve"> = 0.57) for disturbance and </w:t>
+      </w:r>
+      <m:oMath>
+        <m:r>
+          <w:rPr>
+            <w:rFonts w:ascii="Cambria Math" w:hAnsi="Cambria Math"/>
+          </w:rPr>
+          <m:t>SM</m:t>
+        </m:r>
+        <m:sSub>
+          <m:sSubPr>
+            <m:ctrlPr>
+              <w:rPr>
+                <w:rFonts w:ascii="Cambria Math" w:hAnsi="Cambria Math"/>
+              </w:rPr>
+            </m:ctrlPr>
+          </m:sSubPr>
+          <m:e>
+            <m:r>
+              <w:rPr>
+                <w:rFonts w:ascii="Cambria Math" w:hAnsi="Cambria Math"/>
+              </w:rPr>
+              <m:t>D</m:t>
+            </m:r>
+          </m:e>
+          <m:sub>
+            <m:r>
+              <w:rPr>
+                <w:rFonts w:ascii="Cambria Math" w:hAnsi="Cambria Math"/>
+              </w:rPr>
+              <m:t>H</m:t>
+            </m:r>
+          </m:sub>
+        </m:sSub>
+      </m:oMath>
+      <w:r>
+        <w:t xml:space="preserve"> = 0.17 (95% CI = -0.58 to 0.91, </w:t>
+      </w:r>
+      <m:oMath>
+        <m:r>
+          <w:rPr>
+            <w:rFonts w:ascii="Cambria Math" w:hAnsi="Cambria Math"/>
+          </w:rPr>
+          <m:t>p</m:t>
+        </m:r>
+      </m:oMath>
+      <w:r>
+        <w:t xml:space="preserve"> = 0.66) for nutrition.</w:t>
+      </w:r>
+      <w:bookmarkEnd w:id="35"/>
+      <w:bookmarkEnd w:id="38"/>
+    </w:p>
     <w:sectPr>
       <w:pgSz w:w="12240" w:h="15840"/>
       <w:pgMar w:top="1134" w:right="851" w:bottom="1134" w:left="851" w:header="720" w:footer="720" w:gutter="0"/>
@@ -12338,7 +13001,7 @@
   <w:num w:numId="5" w16cid:durableId="2007049763">
     <w:abstractNumId w:val="0"/>
   </w:num>
-  <w:num w:numId="6" w16cid:durableId="1719278903">
+  <w:num w:numId="6" w16cid:durableId="2034072689">
     <w:abstractNumId w:val="0"/>
   </w:num>
 </w:numbering>

</xml_diff>